<commit_message>
Report add some CouchDB description
</commit_message>
<xml_diff>
--- a/documentation/Report.docx
+++ b/documentation/Report.docx
@@ -54,88 +54,34 @@
     </w:p>
     <w:p>
       <w:pPr>
-        <w:rPr>
-          <w:sz w:val="32"/>
-          <w:szCs w:val="32"/>
-        </w:rPr>
-      </w:pPr>
-    </w:p>
-    <w:p>
-      <w:pPr>
-        <w:rPr>
-          <w:sz w:val="32"/>
-          <w:szCs w:val="32"/>
-        </w:rPr>
-      </w:pPr>
-    </w:p>
-    <w:p>
-      <w:pPr>
-        <w:rPr>
-          <w:sz w:val="32"/>
-          <w:szCs w:val="32"/>
-        </w:rPr>
-      </w:pPr>
-    </w:p>
-    <w:p>
-      <w:pPr>
-        <w:rPr>
-          <w:sz w:val="32"/>
-          <w:szCs w:val="32"/>
-        </w:rPr>
-      </w:pPr>
-    </w:p>
-    <w:p>
-      <w:pPr>
-        <w:rPr>
-          <w:sz w:val="32"/>
-          <w:szCs w:val="32"/>
-        </w:rPr>
-      </w:pPr>
-      <w:bookmarkStart w:id="0" w:name="_GoBack"/>
-      <w:bookmarkEnd w:id="0"/>
-    </w:p>
-    <w:p>
-      <w:pPr>
-        <w:rPr>
-          <w:sz w:val="32"/>
-          <w:szCs w:val="32"/>
-        </w:rPr>
-      </w:pPr>
-    </w:p>
-    <w:p>
-      <w:pPr>
-        <w:rPr>
-          <w:sz w:val="32"/>
-          <w:szCs w:val="32"/>
-        </w:rPr>
-      </w:pPr>
-    </w:p>
-    <w:p>
-      <w:pPr>
-        <w:rPr>
-          <w:sz w:val="32"/>
-          <w:szCs w:val="32"/>
-        </w:rPr>
-      </w:pPr>
-    </w:p>
-    <w:p>
-      <w:pPr>
-        <w:rPr>
-          <w:sz w:val="32"/>
-          <w:szCs w:val="32"/>
-        </w:rPr>
-      </w:pPr>
-    </w:p>
-    <w:p>
-      <w:pPr>
-        <w:rPr>
-          <w:sz w:val="32"/>
-          <w:szCs w:val="32"/>
-        </w:rPr>
-      </w:pPr>
-    </w:p>
-    <w:p>
-      <w:pPr>
+        <w:jc w:val="center"/>
+        <w:rPr>
+          <w:sz w:val="32"/>
+          <w:szCs w:val="32"/>
+        </w:rPr>
+      </w:pPr>
+    </w:p>
+    <w:p>
+      <w:pPr>
+        <w:jc w:val="center"/>
+        <w:rPr>
+          <w:sz w:val="32"/>
+          <w:szCs w:val="32"/>
+        </w:rPr>
+      </w:pPr>
+    </w:p>
+    <w:p>
+      <w:pPr>
+        <w:jc w:val="center"/>
+        <w:rPr>
+          <w:sz w:val="32"/>
+          <w:szCs w:val="32"/>
+        </w:rPr>
+      </w:pPr>
+    </w:p>
+    <w:p>
+      <w:pPr>
+        <w:jc w:val="center"/>
         <w:rPr>
           <w:sz w:val="32"/>
           <w:szCs w:val="32"/>
@@ -155,7 +101,6 @@
       <w:pPr>
         <w:jc w:val="center"/>
         <w:rPr>
-          <w:color w:val="365F91" w:themeColor="accent1" w:themeShade="BF"/>
           <w:sz w:val="32"/>
           <w:szCs w:val="32"/>
         </w:rPr>
@@ -165,14 +110,12 @@
       <w:pPr>
         <w:jc w:val="center"/>
         <w:rPr>
-          <w:color w:val="365F91" w:themeColor="accent1" w:themeShade="BF"/>
-          <w:sz w:val="32"/>
-          <w:szCs w:val="32"/>
-        </w:rPr>
-      </w:pPr>
-      <w:r>
-        <w:rPr>
-          <w:color w:val="365F91" w:themeColor="accent1" w:themeShade="BF"/>
+          <w:sz w:val="32"/>
+          <w:szCs w:val="32"/>
+        </w:rPr>
+      </w:pPr>
+      <w:r>
+        <w:rPr>
           <w:sz w:val="32"/>
           <w:szCs w:val="32"/>
         </w:rPr>
@@ -183,14 +126,12 @@
       <w:pPr>
         <w:jc w:val="center"/>
         <w:rPr>
-          <w:color w:val="365F91" w:themeColor="accent1" w:themeShade="BF"/>
-          <w:sz w:val="32"/>
-          <w:szCs w:val="32"/>
-        </w:rPr>
-      </w:pPr>
-      <w:r>
-        <w:rPr>
-          <w:color w:val="365F91" w:themeColor="accent1" w:themeShade="BF"/>
+          <w:sz w:val="32"/>
+          <w:szCs w:val="32"/>
+        </w:rPr>
+      </w:pPr>
+      <w:r>
+        <w:rPr>
           <w:sz w:val="32"/>
           <w:szCs w:val="32"/>
         </w:rPr>
@@ -199,7 +140,6 @@
       <w:proofErr w:type="spellStart"/>
       <w:r>
         <w:rPr>
-          <w:color w:val="365F91" w:themeColor="accent1" w:themeShade="BF"/>
           <w:sz w:val="32"/>
           <w:szCs w:val="32"/>
         </w:rPr>
@@ -236,17 +176,19 @@
     </w:p>
     <w:p>
       <w:pPr>
-        <w:rPr>
-          <w:sz w:val="32"/>
-          <w:szCs w:val="32"/>
-        </w:rPr>
-      </w:pPr>
-    </w:p>
-    <w:p>
-      <w:pPr>
         <w:jc w:val="center"/>
         <w:rPr>
-          <w:color w:val="FF0000"/>
+          <w:color w:val="auto"/>
+          <w:sz w:val="32"/>
+          <w:szCs w:val="32"/>
+        </w:rPr>
+      </w:pPr>
+    </w:p>
+    <w:p>
+      <w:pPr>
+        <w:jc w:val="center"/>
+        <w:rPr>
+          <w:color w:val="auto"/>
           <w:sz w:val="32"/>
           <w:szCs w:val="32"/>
         </w:rPr>
@@ -254,7 +196,7 @@
       <w:proofErr w:type="spellStart"/>
       <w:r>
         <w:rPr>
-          <w:color w:val="FF0000"/>
+          <w:color w:val="auto"/>
           <w:sz w:val="32"/>
           <w:szCs w:val="32"/>
         </w:rPr>
@@ -263,7 +205,7 @@
       <w:proofErr w:type="spellEnd"/>
       <w:r>
         <w:rPr>
-          <w:color w:val="FF0000"/>
+          <w:color w:val="auto"/>
           <w:sz w:val="32"/>
           <w:szCs w:val="32"/>
         </w:rPr>
@@ -272,7 +214,7 @@
       <w:proofErr w:type="spellStart"/>
       <w:r>
         <w:rPr>
-          <w:color w:val="FF0000"/>
+          <w:color w:val="auto"/>
           <w:sz w:val="32"/>
           <w:szCs w:val="32"/>
         </w:rPr>
@@ -281,7 +223,7 @@
       <w:proofErr w:type="spellEnd"/>
       <w:r>
         <w:rPr>
-          <w:color w:val="FF0000"/>
+          <w:color w:val="auto"/>
           <w:sz w:val="32"/>
           <w:szCs w:val="32"/>
         </w:rPr>
@@ -290,7 +232,7 @@
       <w:proofErr w:type="spellStart"/>
       <w:r>
         <w:rPr>
-          <w:color w:val="FF0000"/>
+          <w:color w:val="auto"/>
           <w:sz w:val="32"/>
           <w:szCs w:val="32"/>
         </w:rPr>
@@ -299,7 +241,7 @@
       <w:proofErr w:type="spellEnd"/>
       <w:r>
         <w:rPr>
-          <w:color w:val="FF0000"/>
+          <w:color w:val="auto"/>
           <w:sz w:val="32"/>
           <w:szCs w:val="32"/>
         </w:rPr>
@@ -308,7 +250,7 @@
       <w:proofErr w:type="spellStart"/>
       <w:r>
         <w:rPr>
-          <w:color w:val="FF0000"/>
+          <w:color w:val="auto"/>
           <w:sz w:val="32"/>
           <w:szCs w:val="32"/>
         </w:rPr>
@@ -320,7 +262,7 @@
       <w:pPr>
         <w:jc w:val="center"/>
         <w:rPr>
-          <w:color w:val="FF0000"/>
+          <w:color w:val="auto"/>
           <w:sz w:val="32"/>
           <w:szCs w:val="32"/>
         </w:rPr>
@@ -329,7 +271,7 @@
         <w:r>
           <w:rPr>
             <w:rStyle w:val="a3"/>
-            <w:color w:val="FF0000"/>
+            <w:color w:val="auto"/>
             <w:sz w:val="32"/>
             <w:szCs w:val="32"/>
             <w:u w:val="none"/>
@@ -342,14 +284,14 @@
       <w:pPr>
         <w:jc w:val="center"/>
         <w:rPr>
-          <w:color w:val="FF0000"/>
-          <w:sz w:val="32"/>
-          <w:szCs w:val="32"/>
-        </w:rPr>
-      </w:pPr>
-      <w:r>
-        <w:rPr>
-          <w:color w:val="FF0000"/>
+          <w:color w:val="auto"/>
+          <w:sz w:val="32"/>
+          <w:szCs w:val="32"/>
+        </w:rPr>
+      </w:pPr>
+      <w:r>
+        <w:rPr>
+          <w:color w:val="auto"/>
           <w:sz w:val="32"/>
           <w:szCs w:val="32"/>
         </w:rPr>
@@ -358,84 +300,93 @@
     </w:p>
     <w:p>
       <w:pPr>
-        <w:rPr>
-          <w:sz w:val="32"/>
-          <w:szCs w:val="32"/>
-        </w:rPr>
-      </w:pPr>
-    </w:p>
-    <w:p>
-      <w:pPr>
-        <w:rPr>
-          <w:sz w:val="32"/>
-          <w:szCs w:val="32"/>
-        </w:rPr>
-      </w:pPr>
-    </w:p>
-    <w:p>
-      <w:pPr>
-        <w:rPr>
-          <w:sz w:val="32"/>
-          <w:szCs w:val="32"/>
-        </w:rPr>
-      </w:pPr>
-    </w:p>
-    <w:p>
-      <w:pPr>
-        <w:rPr>
-          <w:sz w:val="32"/>
-          <w:szCs w:val="32"/>
-        </w:rPr>
-      </w:pPr>
-    </w:p>
-    <w:p>
-      <w:pPr>
-        <w:rPr>
-          <w:sz w:val="32"/>
-          <w:szCs w:val="32"/>
-        </w:rPr>
-      </w:pPr>
-    </w:p>
-    <w:p>
-      <w:pPr>
-        <w:rPr>
-          <w:sz w:val="32"/>
-          <w:szCs w:val="32"/>
-        </w:rPr>
-      </w:pPr>
-    </w:p>
-    <w:p>
-      <w:pPr>
-        <w:rPr>
-          <w:sz w:val="32"/>
-          <w:szCs w:val="32"/>
-        </w:rPr>
-      </w:pPr>
-    </w:p>
-    <w:p>
-      <w:pPr>
-        <w:rPr>
-          <w:sz w:val="32"/>
-          <w:szCs w:val="32"/>
-        </w:rPr>
-      </w:pPr>
-    </w:p>
-    <w:p>
-      <w:pPr>
-        <w:rPr>
-          <w:sz w:val="32"/>
-          <w:szCs w:val="32"/>
-        </w:rPr>
-      </w:pPr>
-    </w:p>
-    <w:p>
-      <w:pPr>
         <w:jc w:val="center"/>
         <w:rPr>
           <w:sz w:val="32"/>
           <w:szCs w:val="32"/>
         </w:rPr>
       </w:pPr>
+    </w:p>
+    <w:p>
+      <w:pPr>
+        <w:jc w:val="center"/>
+        <w:rPr>
+          <w:sz w:val="32"/>
+          <w:szCs w:val="32"/>
+        </w:rPr>
+      </w:pPr>
+    </w:p>
+    <w:p>
+      <w:pPr>
+        <w:jc w:val="center"/>
+        <w:rPr>
+          <w:sz w:val="32"/>
+          <w:szCs w:val="32"/>
+        </w:rPr>
+      </w:pPr>
+    </w:p>
+    <w:p>
+      <w:pPr>
+        <w:jc w:val="center"/>
+        <w:rPr>
+          <w:sz w:val="32"/>
+          <w:szCs w:val="32"/>
+        </w:rPr>
+      </w:pPr>
+    </w:p>
+    <w:p>
+      <w:pPr>
+        <w:jc w:val="center"/>
+        <w:rPr>
+          <w:sz w:val="32"/>
+          <w:szCs w:val="32"/>
+        </w:rPr>
+      </w:pPr>
+    </w:p>
+    <w:p>
+      <w:pPr>
+        <w:jc w:val="center"/>
+        <w:rPr>
+          <w:sz w:val="32"/>
+          <w:szCs w:val="32"/>
+        </w:rPr>
+      </w:pPr>
+    </w:p>
+    <w:p>
+      <w:pPr>
+        <w:jc w:val="center"/>
+        <w:rPr>
+          <w:sz w:val="32"/>
+          <w:szCs w:val="32"/>
+        </w:rPr>
+      </w:pPr>
+    </w:p>
+    <w:p>
+      <w:pPr>
+        <w:jc w:val="center"/>
+        <w:rPr>
+          <w:sz w:val="32"/>
+          <w:szCs w:val="32"/>
+        </w:rPr>
+      </w:pPr>
+    </w:p>
+    <w:p>
+      <w:pPr>
+        <w:jc w:val="center"/>
+        <w:rPr>
+          <w:sz w:val="32"/>
+          <w:szCs w:val="32"/>
+        </w:rPr>
+      </w:pPr>
+    </w:p>
+    <w:p>
+      <w:pPr>
+        <w:jc w:val="center"/>
+        <w:rPr>
+          <w:sz w:val="32"/>
+          <w:szCs w:val="32"/>
+        </w:rPr>
+      </w:pPr>
       <w:r>
         <w:rPr>
           <w:sz w:val="32"/>
@@ -493,10 +444,6 @@
     <w:p>
       <w:pPr>
         <w:jc w:val="center"/>
-        <w:rPr>
-          <w:sz w:val="32"/>
-          <w:szCs w:val="32"/>
-        </w:rPr>
       </w:pPr>
       <w:r>
         <w:rPr>
@@ -512,25 +459,431 @@
         </w:rPr>
         <w:t xml:space="preserve"> 2016</w:t>
       </w:r>
+      <w:r>
+        <w:br w:type="page"/>
+      </w:r>
     </w:p>
     <w:p>
       <w:pPr>
         <w:pStyle w:val="1"/>
       </w:pPr>
       <w:r>
-        <w:br w:type="page"/>
-      </w:r>
+        <w:lastRenderedPageBreak/>
+        <w:t>Project introduction 1/20</w:t>
+      </w:r>
+    </w:p>
+    <w:p>
+      <w:r>
+        <w:t xml:space="preserve">We decided to develop a simple social network for user interacting via Internet connection. The social networks became one of the most trending areas in World Wide Web since Web 2.0 rise in 2005 [1]. Developing of a social network definitely requires establishing of a database capable of </w:t>
+      </w:r>
+      <w:r>
+        <w:t xml:space="preserve">storing enormous amount of data (posts, messages, media etc.) and operatively </w:t>
+      </w:r>
+      <w:proofErr w:type="gramStart"/>
+      <w:r>
+        <w:t>respond</w:t>
+      </w:r>
+      <w:proofErr w:type="gramEnd"/>
+      <w:r>
+        <w:t xml:space="preserve"> to user requests.</w:t>
+      </w:r>
+    </w:p>
+    <w:p>
+      <w:r>
+        <w:t>In order to remain competitive over the social network market a social network is forced to have high technical characteristics and withstand benchmarking with the others. We can determine following general technical demand for a modern social network:</w:t>
+      </w:r>
+    </w:p>
+    <w:p>
+      <w:pPr>
+        <w:pStyle w:val="a6"/>
+        <w:numPr>
+          <w:ilvl w:val="0"/>
+          <w:numId w:val="20"/>
+        </w:numPr>
+      </w:pPr>
+      <w:r>
+        <w:t>Fast response time.</w:t>
+      </w:r>
+    </w:p>
+    <w:p>
+      <w:pPr>
+        <w:pStyle w:val="a6"/>
+        <w:numPr>
+          <w:ilvl w:val="0"/>
+          <w:numId w:val="20"/>
+        </w:numPr>
+      </w:pPr>
+      <w:r>
+        <w:t>Security of personal data.</w:t>
+      </w:r>
+    </w:p>
+    <w:p>
+      <w:pPr>
+        <w:pStyle w:val="a6"/>
+        <w:numPr>
+          <w:ilvl w:val="0"/>
+          <w:numId w:val="20"/>
+        </w:numPr>
+      </w:pPr>
+      <w:r>
+        <w:t>Persistence of data.</w:t>
+      </w:r>
+    </w:p>
+    <w:p>
+      <w:pPr>
+        <w:pStyle w:val="a6"/>
+        <w:numPr>
+          <w:ilvl w:val="0"/>
+          <w:numId w:val="20"/>
+        </w:numPr>
+      </w:pPr>
+      <w:r>
+        <w:t>Being able to easily refine functionality and/or type of content.</w:t>
+      </w:r>
+    </w:p>
+    <w:p>
+      <w:pPr>
+        <w:pStyle w:val="1"/>
+      </w:pPr>
       <w:proofErr w:type="spellStart"/>
       <w:r>
+        <w:t>CouchDB</w:t>
+      </w:r>
+      <w:proofErr w:type="spellEnd"/>
+      <w:r>
+        <w:t xml:space="preserve"> 4 </w:t>
+      </w:r>
+      <w:r>
+        <w:t>/20</w:t>
+      </w:r>
+    </w:p>
+    <w:p>
+      <w:proofErr w:type="spellStart"/>
+      <w:r>
+        <w:t>C</w:t>
+      </w:r>
+      <w:r>
+        <w:t>ouchDB</w:t>
+      </w:r>
+      <w:proofErr w:type="spellEnd"/>
+      <w:r>
+        <w:t xml:space="preserve"> is a document-oriented </w:t>
+      </w:r>
+      <w:proofErr w:type="spellStart"/>
+      <w:r>
+        <w:t>schema</w:t>
+      </w:r>
+      <w:r>
+        <w:t>less</w:t>
+      </w:r>
+      <w:proofErr w:type="spellEnd"/>
+      <w:r>
+        <w:t xml:space="preserve"> </w:t>
+      </w:r>
+      <w:proofErr w:type="spellStart"/>
+      <w:r>
+        <w:t>opensource</w:t>
+      </w:r>
+      <w:proofErr w:type="spellEnd"/>
+      <w:r>
+        <w:t xml:space="preserve"> </w:t>
+      </w:r>
+      <w:r>
+        <w:t>database</w:t>
+      </w:r>
+      <w:r>
+        <w:t xml:space="preserve"> developed by </w:t>
+      </w:r>
+      <w:r>
+        <w:t>Apache Software Foundation</w:t>
+      </w:r>
+      <w:r>
+        <w:t>.</w:t>
+      </w:r>
+      <w:r>
+        <w:t xml:space="preserve"> </w:t>
+      </w:r>
+      <w:proofErr w:type="spellStart"/>
+      <w:r>
+        <w:t>CouchDB</w:t>
+      </w:r>
+      <w:proofErr w:type="spellEnd"/>
+      <w:r>
+        <w:t xml:space="preserve"> is a part of </w:t>
+      </w:r>
+      <w:proofErr w:type="spellStart"/>
+      <w:r>
+        <w:t>NoSQL</w:t>
+      </w:r>
+      <w:proofErr w:type="spellEnd"/>
+      <w:r>
+        <w:t xml:space="preserve"> conception databases and </w:t>
+      </w:r>
+      <w:r>
+        <w:t>key-value</w:t>
+      </w:r>
+      <w:r>
+        <w:t xml:space="preserve"> databases in particular.</w:t>
+      </w:r>
+    </w:p>
+    <w:p>
+      <w:r>
+        <w:t xml:space="preserve">The term </w:t>
+      </w:r>
+      <w:proofErr w:type="spellStart"/>
+      <w:r>
+        <w:t>schemaless</w:t>
+      </w:r>
+      <w:proofErr w:type="spellEnd"/>
+      <w:r>
+        <w:t xml:space="preserve"> means that the database does not oblige the documents/objects to correspond to a certain logical form (besides the document formatting)</w:t>
+      </w:r>
+      <w:r>
+        <w:t xml:space="preserve"> while ensuring only a minor set of constraints (e.g. unique id). </w:t>
+      </w:r>
+      <w:r>
+        <w:t>Most of the constraints should be implemented at application level what provides a high model flexibility to the developer.</w:t>
+      </w:r>
+    </w:p>
+    <w:p/>
+    <w:p>
+      <w:pPr>
+        <w:pStyle w:val="2"/>
+      </w:pPr>
+      <w:r>
+        <w:t>Response time</w:t>
+      </w:r>
+    </w:p>
+    <w:p>
+      <w:r>
+        <w:t xml:space="preserve">To ensure low response time </w:t>
+      </w:r>
+      <w:proofErr w:type="spellStart"/>
+      <w:r>
+        <w:t>CouchDB</w:t>
+      </w:r>
+      <w:proofErr w:type="spellEnd"/>
+      <w:r>
+        <w:t xml:space="preserve"> </w:t>
+      </w:r>
+      <w:r>
+        <w:t>uses B+ trees as data structure what assures that all essential operations like accessing/adding/deleting will be handled in logarithmic time.</w:t>
+      </w:r>
+      <w:r>
+        <w:t xml:space="preserve"> While accessing nodes with height less than 10, </w:t>
+      </w:r>
+      <w:proofErr w:type="spellStart"/>
+      <w:r>
+        <w:t>CouchDB</w:t>
+      </w:r>
+      <w:proofErr w:type="spellEnd"/>
+      <w:r>
+        <w:t xml:space="preserve"> can </w:t>
+      </w:r>
+      <w:r>
+        <w:t xml:space="preserve">still </w:t>
+      </w:r>
+      <w:r>
+        <w:t>index millions</w:t>
+      </w:r>
+      <w:r>
+        <w:t xml:space="preserve"> of elements.</w:t>
+      </w:r>
+      <w:r>
+        <w:t xml:space="preserve"> </w:t>
+      </w:r>
+      <w:r>
+        <w:t xml:space="preserve">However </w:t>
+      </w:r>
+      <w:proofErr w:type="spellStart"/>
+      <w:r>
+        <w:t>CouchDB</w:t>
+      </w:r>
+      <w:proofErr w:type="spellEnd"/>
+      <w:r>
+        <w:t xml:space="preserve"> B-</w:t>
+      </w:r>
+      <w:r>
+        <w:t>tree implementation is slightly</w:t>
+      </w:r>
+      <w:r>
+        <w:t xml:space="preserve"> different from the </w:t>
+      </w:r>
+      <w:r>
+        <w:t>canonic one</w:t>
+      </w:r>
+      <w:r>
+        <w:t>. While it maintains all of the important properties, it adds Multi-Version Concurrency Control (MVCC) and an append-only design. B-trees are used to store the main database file as well as view indexes. One database is one B-tree, and one view index is one B-tree.</w:t>
+      </w:r>
+    </w:p>
+    <w:p>
+      <w:r>
         <w:lastRenderedPageBreak/>
+        <w:t xml:space="preserve">MVCC </w:t>
+      </w:r>
+      <w:r>
+        <w:t>is designed to conduct concurrent read and write operations</w:t>
+      </w:r>
+      <w:r>
+        <w:t xml:space="preserve"> without using a locking system. Writes are serialized, allowing only one write operation at any point in time for any single database</w:t>
+      </w:r>
+      <w:r>
+        <w:t xml:space="preserve"> of the server</w:t>
+      </w:r>
+      <w:r>
+        <w:t>. Wri</w:t>
+      </w:r>
+      <w:r>
+        <w:t>te operations do not block read operations, thus</w:t>
+      </w:r>
+      <w:r>
+        <w:t xml:space="preserve"> can be any number of read operations at any time. Ea</w:t>
+      </w:r>
+      <w:r>
+        <w:t xml:space="preserve">ch read operation represents </w:t>
+      </w:r>
+      <w:r>
+        <w:t>a consistent view of the database. How this is accomplished is at the c</w:t>
+      </w:r>
+      <w:r>
+        <w:t xml:space="preserve">ore of </w:t>
+      </w:r>
+      <w:proofErr w:type="spellStart"/>
+      <w:r>
         <w:t>CouchDB</w:t>
       </w:r>
       <w:proofErr w:type="spellEnd"/>
       <w:r>
-        <w:t xml:space="preserve"> introduction</w:t>
-      </w:r>
-      <w:r>
-        <w:t xml:space="preserve"> 5/20</w:t>
+        <w:t xml:space="preserve"> model of storage</w:t>
+      </w:r>
+      <w:r>
+        <w:t>.</w:t>
+      </w:r>
+    </w:p>
+    <w:p>
+      <w:r>
+        <w:t xml:space="preserve">The short answer is that because </w:t>
+      </w:r>
+      <w:proofErr w:type="spellStart"/>
+      <w:r>
+        <w:t>CouchDB</w:t>
+      </w:r>
+      <w:proofErr w:type="spellEnd"/>
+      <w:r>
+        <w:t xml:space="preserve"> uses append-only files, the B-tree root node must be rewritten every time the file is updated. However, old portions of the file will never change, so every old B-tree root, should you happen to have a pointer to it, will also point to a consistent snapshot of the database.</w:t>
+      </w:r>
+    </w:p>
+    <w:p>
+      <w:r>
+        <w:t xml:space="preserve">In a B-tree, data is </w:t>
+      </w:r>
+      <w:r>
+        <w:t>being stored</w:t>
+      </w:r>
+      <w:r>
+        <w:t xml:space="preserve"> only</w:t>
+      </w:r>
+      <w:r>
+        <w:t xml:space="preserve"> in leaf nodes. </w:t>
+      </w:r>
+      <w:proofErr w:type="spellStart"/>
+      <w:r>
+        <w:t>CouchDB</w:t>
+      </w:r>
+      <w:proofErr w:type="spellEnd"/>
+      <w:r>
+        <w:t xml:space="preserve"> </w:t>
+      </w:r>
+      <w:r>
+        <w:t>append</w:t>
+      </w:r>
+      <w:r>
+        <w:t>s</w:t>
+      </w:r>
+      <w:r>
+        <w:t xml:space="preserve"> data only to the database file that keeps the B-tree on disk and grows only at the end. </w:t>
+      </w:r>
+      <w:r>
+        <w:t>Both adding and deleting the documents are being recorded at the end of the file</w:t>
+      </w:r>
+      <w:bookmarkStart w:id="0" w:name="_GoBack"/>
+      <w:bookmarkEnd w:id="0"/>
+      <w:r>
+        <w:t xml:space="preserve">. The consequence is a robust database file. Computers fail for plenty of reasons, such as power loss or failing hardware. Since </w:t>
+      </w:r>
+      <w:proofErr w:type="spellStart"/>
+      <w:r>
+        <w:t>CouchDB</w:t>
+      </w:r>
+      <w:proofErr w:type="spellEnd"/>
+      <w:r>
+        <w:t xml:space="preserve"> does not overwrite any existing data, it cannot corrupt anything that has been written and committed to disk already.</w:t>
+      </w:r>
+    </w:p>
+    <w:p/>
+    <w:p>
+      <w:r>
+        <w:rPr>
+          <w:noProof/>
+          <w:lang w:val="ru-RU"/>
+        </w:rPr>
+        <w:drawing>
+          <wp:inline distT="0" distB="0" distL="0" distR="0">
+            <wp:extent cx="5940425" cy="2648792"/>
+            <wp:effectExtent l="0" t="0" r="3175" b="0"/>
+            <wp:docPr id="1" name="Рисунок 1" descr="http://guide.couchdb.org/draft/btree/01.png"/>
+            <wp:cNvGraphicFramePr>
+              <a:graphicFrameLocks xmlns:a="http://schemas.openxmlformats.org/drawingml/2006/main" noChangeAspect="1"/>
+            </wp:cNvGraphicFramePr>
+            <a:graphic xmlns:a="http://schemas.openxmlformats.org/drawingml/2006/main">
+              <a:graphicData uri="http://schemas.openxmlformats.org/drawingml/2006/picture">
+                <pic:pic xmlns:pic="http://schemas.openxmlformats.org/drawingml/2006/picture">
+                  <pic:nvPicPr>
+                    <pic:cNvPr id="0" name="Picture 26" descr="http://guide.couchdb.org/draft/btree/01.png"/>
+                    <pic:cNvPicPr>
+                      <a:picLocks noChangeAspect="1" noChangeArrowheads="1"/>
+                    </pic:cNvPicPr>
+                  </pic:nvPicPr>
+                  <pic:blipFill>
+                    <a:blip r:embed="rId8">
+                      <a:extLst>
+                        <a:ext uri="{28A0092B-C50C-407E-A947-70E740481C1C}">
+                          <a14:useLocalDpi xmlns:a14="http://schemas.microsoft.com/office/drawing/2010/main" val="0"/>
+                        </a:ext>
+                      </a:extLst>
+                    </a:blip>
+                    <a:srcRect/>
+                    <a:stretch>
+                      <a:fillRect/>
+                    </a:stretch>
+                  </pic:blipFill>
+                  <pic:spPr bwMode="auto">
+                    <a:xfrm>
+                      <a:off x="0" y="0"/>
+                      <a:ext cx="5940425" cy="2648792"/>
+                    </a:xfrm>
+                    <a:prstGeom prst="rect">
+                      <a:avLst/>
+                    </a:prstGeom>
+                    <a:noFill/>
+                    <a:ln>
+                      <a:noFill/>
+                    </a:ln>
+                  </pic:spPr>
+                </pic:pic>
+              </a:graphicData>
+            </a:graphic>
+          </wp:inline>
+        </w:drawing>
+      </w:r>
+    </w:p>
+    <w:p>
+      <w:pPr>
+        <w:pStyle w:val="Media"/>
+        <w:jc w:val="center"/>
+      </w:pPr>
+      <w:r>
+        <w:t>Figure X. B-tree and append only.</w:t>
       </w:r>
     </w:p>
     <w:p>
@@ -538,20 +891,174 @@
         <w:pStyle w:val="2"/>
       </w:pPr>
       <w:r>
-        <w:t xml:space="preserve">Why </w:t>
+        <w:t>Persistence of data</w:t>
+      </w:r>
+    </w:p>
+    <w:p>
+      <w:r>
+        <w:t>Many mechanisms are to ensure the persistence of the stored data.</w:t>
+      </w:r>
+    </w:p>
+    <w:p>
+      <w:pPr>
+        <w:pStyle w:val="3"/>
+      </w:pPr>
+      <w:r>
+        <w:t>Operation consistency</w:t>
+      </w:r>
+    </w:p>
+    <w:p>
+      <w:r>
+        <w:t xml:space="preserve">If </w:t>
+      </w:r>
+      <w:r>
+        <w:t>during</w:t>
+      </w:r>
+      <w:r>
+        <w:t xml:space="preserve"> i</w:t>
+      </w:r>
+      <w:r>
+        <w:t>n this process the power is cut-</w:t>
+      </w:r>
+      <w:r>
+        <w:t xml:space="preserve">off </w:t>
+      </w:r>
+      <w:r>
+        <w:t xml:space="preserve">occurs </w:t>
+      </w:r>
+      <w:r>
+        <w:t xml:space="preserve">and </w:t>
       </w:r>
       <w:proofErr w:type="spellStart"/>
       <w:r>
-        <w:t>CouchDb</w:t>
+        <w:t>CouchDB</w:t>
       </w:r>
       <w:proofErr w:type="spellEnd"/>
       <w:r>
-        <w:t>?</w:t>
-      </w:r>
-    </w:p>
-    <w:p>
-      <w:r>
-        <w:t>C</w:t>
+        <w:t xml:space="preserve"> is </w:t>
+      </w:r>
+      <w:r>
+        <w:t xml:space="preserve">being restarted later - </w:t>
+      </w:r>
+      <w:r>
+        <w:t>the database file is in a consistent state and does</w:t>
+      </w:r>
+      <w:r>
+        <w:t xml:space="preserve"> not need a checkup. </w:t>
+      </w:r>
+      <w:proofErr w:type="spellStart"/>
+      <w:r>
+        <w:t>CouchDB</w:t>
+      </w:r>
+      <w:proofErr w:type="spellEnd"/>
+      <w:r>
+        <w:t xml:space="preserve"> starts</w:t>
+      </w:r>
+      <w:r>
+        <w:t xml:space="preserve"> </w:t>
+      </w:r>
+      <w:r>
+        <w:t>to read</w:t>
+      </w:r>
+      <w:r>
+        <w:t xml:space="preserve"> the database file backward</w:t>
+      </w:r>
+      <w:r>
+        <w:t>s</w:t>
+      </w:r>
+      <w:r>
+        <w:t>. When</w:t>
+      </w:r>
+      <w:r>
+        <w:t xml:space="preserve"> it passes</w:t>
+      </w:r>
+      <w:r>
+        <w:t xml:space="preserve"> a f</w:t>
+      </w:r>
+      <w:r>
+        <w:t xml:space="preserve">ooter pair, it is checking </w:t>
+      </w:r>
+      <w:r>
+        <w:lastRenderedPageBreak/>
+        <w:t>its state</w:t>
+      </w:r>
+      <w:r>
+        <w:t>: if the first 2</w:t>
+      </w:r>
+      <w:r>
+        <w:t xml:space="preserve"> </w:t>
+      </w:r>
+      <w:r>
+        <w:t>k</w:t>
+      </w:r>
+      <w:r>
+        <w:t>b</w:t>
+      </w:r>
+      <w:r>
+        <w:t xml:space="preserve"> are corrupt</w:t>
+      </w:r>
+      <w:r>
+        <w:t>ed (figured out using checksum</w:t>
+      </w:r>
+      <w:r>
+        <w:t xml:space="preserve">), </w:t>
+      </w:r>
+      <w:proofErr w:type="spellStart"/>
+      <w:r>
+        <w:t>CouchDB</w:t>
+      </w:r>
+      <w:proofErr w:type="spellEnd"/>
+      <w:r>
+        <w:t xml:space="preserve"> replaces it with the second footer and all is well. If the second footer is corrupt, </w:t>
+      </w:r>
+      <w:proofErr w:type="spellStart"/>
+      <w:r>
+        <w:t>CouchDB</w:t>
+      </w:r>
+      <w:proofErr w:type="spellEnd"/>
+      <w:r>
+        <w:t xml:space="preserve"> copies the first 2</w:t>
+      </w:r>
+      <w:r>
+        <w:t xml:space="preserve"> </w:t>
+      </w:r>
+      <w:r>
+        <w:t>k</w:t>
+      </w:r>
+      <w:r>
+        <w:t>b</w:t>
+      </w:r>
+      <w:r>
+        <w:t xml:space="preserve"> over and all is well again. Only </w:t>
+      </w:r>
+      <w:r>
+        <w:t>when</w:t>
+      </w:r>
+      <w:r>
+        <w:t xml:space="preserve"> both footers are fl</w:t>
+      </w:r>
+      <w:r>
+        <w:t xml:space="preserve">ushed to disk successfully </w:t>
+      </w:r>
+      <w:proofErr w:type="spellStart"/>
+      <w:r>
+        <w:t>CouchDB</w:t>
+      </w:r>
+      <w:proofErr w:type="spellEnd"/>
+      <w:r>
+        <w:t xml:space="preserve"> will confirm</w:t>
+      </w:r>
+      <w:r>
+        <w:t xml:space="preserve"> that a write operation was successful. Data</w:t>
+      </w:r>
+      <w:r>
+        <w:t xml:space="preserve"> is never lost, and disk data</w:t>
+      </w:r>
+      <w:r>
+        <w:t xml:space="preserve"> is never corrupte</w:t>
+      </w:r>
+      <w:r>
+        <w:t>d.</w:t>
       </w:r>
     </w:p>
     <w:p>
@@ -559,97 +1066,215 @@
         <w:pStyle w:val="3"/>
       </w:pPr>
       <w:r>
-        <w:t>Simple scalability</w:t>
-      </w:r>
-      <w:r>
-        <w:t xml:space="preserve"> and replication</w:t>
+        <w:t>Replication</w:t>
       </w:r>
     </w:p>
     <w:p/>
     <w:p/>
     <w:p>
       <w:pPr>
+        <w:pStyle w:val="2"/>
+      </w:pPr>
+      <w:r>
+        <w:t>Flexibility of decomposition</w:t>
+      </w:r>
+    </w:p>
+    <w:p/>
+    <w:p>
+      <w:pPr>
+        <w:pStyle w:val="2"/>
+      </w:pPr>
+      <w:r>
+        <w:t>General de</w:t>
+      </w:r>
+      <w:r>
+        <w:t>s</w:t>
+      </w:r>
+      <w:r>
+        <w:t>cription</w:t>
+      </w:r>
+    </w:p>
+    <w:p>
+      <w:pPr>
         <w:pStyle w:val="3"/>
       </w:pPr>
       <w:r>
-        <w:t>Flexibility of decomposition</w:t>
+        <w:t>Http protocol</w:t>
       </w:r>
     </w:p>
     <w:p/>
     <w:p>
       <w:pPr>
+        <w:pStyle w:val="3"/>
+      </w:pPr>
+      <w:proofErr w:type="spellStart"/>
+      <w:r>
+        <w:t>Json</w:t>
+      </w:r>
+      <w:proofErr w:type="spellEnd"/>
+      <w:r>
+        <w:t xml:space="preserve"> documents</w:t>
+      </w:r>
+    </w:p>
+    <w:p/>
+    <w:p>
+      <w:pPr>
+        <w:pStyle w:val="3"/>
+      </w:pPr>
+      <w:r>
+        <w:t>Map/Reduce</w:t>
+      </w:r>
+    </w:p>
+    <w:p>
+      <w:pPr>
+        <w:pStyle w:val="1"/>
+      </w:pPr>
+      <w:r>
+        <w:t>Social network developing</w:t>
+      </w:r>
+      <w:r>
+        <w:t xml:space="preserve"> 15/20</w:t>
+      </w:r>
+    </w:p>
+    <w:p>
+      <w:pPr>
         <w:pStyle w:val="2"/>
       </w:pPr>
       <w:r>
-        <w:t xml:space="preserve">General </w:t>
-      </w:r>
-      <w:proofErr w:type="spellStart"/>
+        <w:t>Database structure</w:t>
+      </w:r>
+      <w:r>
+        <w:t xml:space="preserve"> 3/15</w:t>
+      </w:r>
+    </w:p>
+    <w:p>
+      <w:pPr>
+        <w:pStyle w:val="3"/>
+      </w:pPr>
+      <w:r>
+        <w:t>Model</w:t>
+      </w:r>
+    </w:p>
+    <w:p/>
+    <w:p>
+      <w:pPr>
+        <w:pStyle w:val="3"/>
+      </w:pPr>
+      <w:r>
+        <w:t>Common documents</w:t>
+      </w:r>
+    </w:p>
+    <w:p/>
+    <w:p>
+      <w:pPr>
+        <w:pStyle w:val="3"/>
+      </w:pPr>
+      <w:r>
+        <w:t>View documents</w:t>
+      </w:r>
+    </w:p>
+    <w:p>
+      <w:pPr>
+        <w:pStyle w:val="2"/>
+      </w:pPr>
+      <w:r>
+        <w:t>Curl</w:t>
+      </w:r>
+      <w:r>
+        <w:t xml:space="preserve"> 2/15</w:t>
+      </w:r>
+    </w:p>
+    <w:p>
+      <w:pPr>
+        <w:pStyle w:val="Media"/>
+      </w:pPr>
       <w:proofErr w:type="gramStart"/>
       <w:r>
-        <w:t>decription</w:t>
-      </w:r>
-      <w:proofErr w:type="spellEnd"/>
+        <w:t>Listing X. Curl script snippet.</w:t>
+      </w:r>
       <w:proofErr w:type="gramEnd"/>
     </w:p>
-    <w:p>
-      <w:pPr>
-        <w:pStyle w:val="1"/>
-      </w:pPr>
-      <w:r>
-        <w:t>Social network developing</w:t>
-      </w:r>
-      <w:r>
-        <w:t xml:space="preserve"> 15/20</w:t>
-      </w:r>
-    </w:p>
-    <w:p>
-      <w:pPr>
-        <w:pStyle w:val="2"/>
-      </w:pPr>
-      <w:r>
-        <w:t>Database structure</w:t>
-      </w:r>
-      <w:r>
-        <w:t xml:space="preserve"> 3/15</w:t>
-      </w:r>
-    </w:p>
-    <w:p>
-      <w:pPr>
-        <w:pStyle w:val="3"/>
-      </w:pPr>
-      <w:r>
-        <w:t>Model</w:t>
-      </w:r>
-    </w:p>
-    <w:p/>
-    <w:p>
-      <w:pPr>
-        <w:pStyle w:val="3"/>
-      </w:pPr>
-      <w:r>
-        <w:t>Common documents</w:t>
-      </w:r>
-    </w:p>
-    <w:p/>
-    <w:p>
-      <w:pPr>
-        <w:pStyle w:val="3"/>
-      </w:pPr>
-      <w:r>
-        <w:t>View documents</w:t>
-      </w:r>
-    </w:p>
-    <w:p>
-      <w:pPr>
-        <w:pStyle w:val="2"/>
-      </w:pPr>
-      <w:r>
-        <w:t>Curl</w:t>
-      </w:r>
-      <w:r>
-        <w:t xml:space="preserve"> 2/15</w:t>
-      </w:r>
-    </w:p>
+    <w:tbl>
+      <w:tblPr>
+        <w:tblStyle w:val="aa"/>
+        <w:tblW w:w="0" w:type="auto"/>
+        <w:tblLook w:val="04A0" w:firstRow="1" w:lastRow="0" w:firstColumn="1" w:lastColumn="0" w:noHBand="0" w:noVBand="1"/>
+      </w:tblPr>
+      <w:tblGrid>
+        <w:gridCol w:w="9571"/>
+      </w:tblGrid>
+      <w:tr>
+        <w:tc>
+          <w:tcPr>
+            <w:tcW w:w="9571" w:type="dxa"/>
+            <w:shd w:val="clear" w:color="auto" w:fill="F2F2F2" w:themeFill="background1" w:themeFillShade="F2"/>
+          </w:tcPr>
+          <w:p>
+            <w:pPr>
+              <w:pStyle w:val="Code"/>
+            </w:pPr>
+            <w:r>
+              <w:t>curl -X DELETE http://127.0.0.1:5984/social</w:t>
+            </w:r>
+          </w:p>
+          <w:p>
+            <w:pPr>
+              <w:pStyle w:val="Code"/>
+            </w:pPr>
+            <w:r>
+              <w:t>curl -X PUT http://127.0.0.1:5984/social</w:t>
+            </w:r>
+          </w:p>
+          <w:p>
+            <w:pPr>
+              <w:pStyle w:val="Code"/>
+            </w:pPr>
+          </w:p>
+          <w:p>
+            <w:pPr>
+              <w:pStyle w:val="Code"/>
+            </w:pPr>
+          </w:p>
+          <w:p>
+            <w:pPr>
+              <w:pStyle w:val="Code"/>
+            </w:pPr>
+            <w:r>
+              <w:t>curl -X PUT http://localhost:5984/social/_design/find -d @find.txt</w:t>
+            </w:r>
+          </w:p>
+          <w:p>
+            <w:pPr>
+              <w:pStyle w:val="Code"/>
+            </w:pPr>
+            <w:r>
+              <w:t>curl -X PUT http://localhost:5984/social/_design/statistics -d @statistics.txt</w:t>
+            </w:r>
+          </w:p>
+          <w:p>
+            <w:pPr>
+              <w:pStyle w:val="Code"/>
+            </w:pPr>
+          </w:p>
+          <w:p>
+            <w:pPr>
+              <w:pStyle w:val="Code"/>
+            </w:pPr>
+            <w:r>
+              <w:t>curl -X PUT http://127.0.0.1:5984/social/cff457c34484830b569a999a27014134 -d @user_1.txt</w:t>
+            </w:r>
+          </w:p>
+          <w:p>
+            <w:pPr>
+              <w:pStyle w:val="Code"/>
+            </w:pPr>
+            <w:r>
+              <w:t>curl -X PUT http://127.0.0.1:5984/social/cff457c34484830b569a999a27016314 -d @user_2.txt</w:t>
+            </w:r>
+          </w:p>
+        </w:tc>
+      </w:tr>
+    </w:tbl>
     <w:p/>
     <w:p>
       <w:pPr>
@@ -688,6 +1313,35 @@
       </w:pPr>
       <w:r>
         <w:t>References</w:t>
+      </w:r>
+    </w:p>
+    <w:p>
+      <w:pPr>
+        <w:pStyle w:val="a6"/>
+        <w:numPr>
+          <w:ilvl w:val="0"/>
+          <w:numId w:val="19"/>
+        </w:numPr>
+      </w:pPr>
+      <w:hyperlink r:id="rId9" w:history="1">
+        <w:r>
+          <w:rPr>
+            <w:rStyle w:val="a3"/>
+          </w:rPr>
+          <w:t>https://en.wikipedia.org/wiki/Web_2.0</w:t>
+        </w:r>
+      </w:hyperlink>
+    </w:p>
+    <w:p>
+      <w:pPr>
+        <w:pStyle w:val="a6"/>
+        <w:numPr>
+          <w:ilvl w:val="0"/>
+          <w:numId w:val="19"/>
+        </w:numPr>
+      </w:pPr>
+      <w:r>
+        <w:t>http://guide.couchdb.org/</w:t>
       </w:r>
     </w:p>
     <w:sectPr>
@@ -1080,6 +1734,92 @@
     </w:lvl>
   </w:abstractNum>
   <w:abstractNum w:abstractNumId="4">
+    <w:nsid w:val="2A5A71E4"/>
+    <w:multiLevelType w:val="hybridMultilevel"/>
+    <w:tmpl w:val="0D9EB18C"/>
+    <w:lvl w:ilvl="0" w:tplc="0419000F">
+      <w:start w:val="1"/>
+      <w:numFmt w:val="decimal"/>
+      <w:lvlText w:val="%1."/>
+      <w:lvlJc w:val="left"/>
+      <w:pPr>
+        <w:ind w:left="720" w:hanging="360"/>
+      </w:pPr>
+    </w:lvl>
+    <w:lvl w:ilvl="1" w:tplc="04190019" w:tentative="1">
+      <w:start w:val="1"/>
+      <w:numFmt w:val="lowerLetter"/>
+      <w:lvlText w:val="%2."/>
+      <w:lvlJc w:val="left"/>
+      <w:pPr>
+        <w:ind w:left="1440" w:hanging="360"/>
+      </w:pPr>
+    </w:lvl>
+    <w:lvl w:ilvl="2" w:tplc="0419001B" w:tentative="1">
+      <w:start w:val="1"/>
+      <w:numFmt w:val="lowerRoman"/>
+      <w:lvlText w:val="%3."/>
+      <w:lvlJc w:val="right"/>
+      <w:pPr>
+        <w:ind w:left="2160" w:hanging="180"/>
+      </w:pPr>
+    </w:lvl>
+    <w:lvl w:ilvl="3" w:tplc="0419000F" w:tentative="1">
+      <w:start w:val="1"/>
+      <w:numFmt w:val="decimal"/>
+      <w:lvlText w:val="%4."/>
+      <w:lvlJc w:val="left"/>
+      <w:pPr>
+        <w:ind w:left="2880" w:hanging="360"/>
+      </w:pPr>
+    </w:lvl>
+    <w:lvl w:ilvl="4" w:tplc="04190019" w:tentative="1">
+      <w:start w:val="1"/>
+      <w:numFmt w:val="lowerLetter"/>
+      <w:lvlText w:val="%5."/>
+      <w:lvlJc w:val="left"/>
+      <w:pPr>
+        <w:ind w:left="3600" w:hanging="360"/>
+      </w:pPr>
+    </w:lvl>
+    <w:lvl w:ilvl="5" w:tplc="0419001B" w:tentative="1">
+      <w:start w:val="1"/>
+      <w:numFmt w:val="lowerRoman"/>
+      <w:lvlText w:val="%6."/>
+      <w:lvlJc w:val="right"/>
+      <w:pPr>
+        <w:ind w:left="4320" w:hanging="180"/>
+      </w:pPr>
+    </w:lvl>
+    <w:lvl w:ilvl="6" w:tplc="0419000F" w:tentative="1">
+      <w:start w:val="1"/>
+      <w:numFmt w:val="decimal"/>
+      <w:lvlText w:val="%7."/>
+      <w:lvlJc w:val="left"/>
+      <w:pPr>
+        <w:ind w:left="5040" w:hanging="360"/>
+      </w:pPr>
+    </w:lvl>
+    <w:lvl w:ilvl="7" w:tplc="04190019" w:tentative="1">
+      <w:start w:val="1"/>
+      <w:numFmt w:val="lowerLetter"/>
+      <w:lvlText w:val="%8."/>
+      <w:lvlJc w:val="left"/>
+      <w:pPr>
+        <w:ind w:left="5760" w:hanging="360"/>
+      </w:pPr>
+    </w:lvl>
+    <w:lvl w:ilvl="8" w:tplc="0419001B" w:tentative="1">
+      <w:start w:val="1"/>
+      <w:numFmt w:val="lowerRoman"/>
+      <w:lvlText w:val="%9."/>
+      <w:lvlJc w:val="right"/>
+      <w:pPr>
+        <w:ind w:left="6480" w:hanging="180"/>
+      </w:pPr>
+    </w:lvl>
+  </w:abstractNum>
+  <w:abstractNum w:abstractNumId="5">
     <w:nsid w:val="37CA7A51"/>
     <w:multiLevelType w:val="hybridMultilevel"/>
     <w:tmpl w:val="AEE27FFC"/>
@@ -1165,7 +1905,7 @@
       </w:pPr>
     </w:lvl>
   </w:abstractNum>
-  <w:abstractNum w:abstractNumId="5">
+  <w:abstractNum w:abstractNumId="6">
     <w:nsid w:val="47362E90"/>
     <w:multiLevelType w:val="hybridMultilevel"/>
     <w:tmpl w:val="F25075AC"/>
@@ -1251,7 +1991,7 @@
       </w:pPr>
     </w:lvl>
   </w:abstractNum>
-  <w:abstractNum w:abstractNumId="6">
+  <w:abstractNum w:abstractNumId="7">
     <w:nsid w:val="48A23C6B"/>
     <w:multiLevelType w:val="hybridMultilevel"/>
     <w:tmpl w:val="504E1418"/>
@@ -1337,7 +2077,7 @@
       </w:pPr>
     </w:lvl>
   </w:abstractNum>
-  <w:abstractNum w:abstractNumId="7">
+  <w:abstractNum w:abstractNumId="8">
     <w:nsid w:val="493E0D9C"/>
     <w:multiLevelType w:val="hybridMultilevel"/>
     <w:tmpl w:val="9ECC8B16"/>
@@ -1423,7 +2163,7 @@
       </w:pPr>
     </w:lvl>
   </w:abstractNum>
-  <w:abstractNum w:abstractNumId="8">
+  <w:abstractNum w:abstractNumId="9">
     <w:nsid w:val="4E345AAD"/>
     <w:multiLevelType w:val="hybridMultilevel"/>
     <w:tmpl w:val="B596EE62"/>
@@ -1512,7 +2252,7 @@
       </w:pPr>
     </w:lvl>
   </w:abstractNum>
-  <w:abstractNum w:abstractNumId="9">
+  <w:abstractNum w:abstractNumId="10">
     <w:nsid w:val="51852045"/>
     <w:multiLevelType w:val="hybridMultilevel"/>
     <w:tmpl w:val="703C4F68"/>
@@ -1601,7 +2341,7 @@
       </w:pPr>
     </w:lvl>
   </w:abstractNum>
-  <w:abstractNum w:abstractNumId="10">
+  <w:abstractNum w:abstractNumId="11">
     <w:nsid w:val="52845C7E"/>
     <w:multiLevelType w:val="hybridMultilevel"/>
     <w:tmpl w:val="1886304E"/>
@@ -1687,7 +2427,7 @@
       </w:pPr>
     </w:lvl>
   </w:abstractNum>
-  <w:abstractNum w:abstractNumId="11">
+  <w:abstractNum w:abstractNumId="12">
     <w:nsid w:val="5F9E0E10"/>
     <w:multiLevelType w:val="hybridMultilevel"/>
     <w:tmpl w:val="0926624C"/>
@@ -1778,7 +2518,7 @@
       </w:pPr>
     </w:lvl>
   </w:abstractNum>
-  <w:abstractNum w:abstractNumId="12">
+  <w:abstractNum w:abstractNumId="13">
     <w:nsid w:val="61AC5C87"/>
     <w:multiLevelType w:val="hybridMultilevel"/>
     <w:tmpl w:val="BD0601C8"/>
@@ -1864,7 +2604,93 @@
       </w:pPr>
     </w:lvl>
   </w:abstractNum>
-  <w:abstractNum w:abstractNumId="13">
+  <w:abstractNum w:abstractNumId="14">
+    <w:nsid w:val="64322BE9"/>
+    <w:multiLevelType w:val="hybridMultilevel"/>
+    <w:tmpl w:val="7CA8A77E"/>
+    <w:lvl w:ilvl="0" w:tplc="0419000F">
+      <w:start w:val="1"/>
+      <w:numFmt w:val="decimal"/>
+      <w:lvlText w:val="%1."/>
+      <w:lvlJc w:val="left"/>
+      <w:pPr>
+        <w:ind w:left="990" w:hanging="360"/>
+      </w:pPr>
+    </w:lvl>
+    <w:lvl w:ilvl="1" w:tplc="04190019" w:tentative="1">
+      <w:start w:val="1"/>
+      <w:numFmt w:val="lowerLetter"/>
+      <w:lvlText w:val="%2."/>
+      <w:lvlJc w:val="left"/>
+      <w:pPr>
+        <w:ind w:left="1710" w:hanging="360"/>
+      </w:pPr>
+    </w:lvl>
+    <w:lvl w:ilvl="2" w:tplc="0419001B" w:tentative="1">
+      <w:start w:val="1"/>
+      <w:numFmt w:val="lowerRoman"/>
+      <w:lvlText w:val="%3."/>
+      <w:lvlJc w:val="right"/>
+      <w:pPr>
+        <w:ind w:left="2430" w:hanging="180"/>
+      </w:pPr>
+    </w:lvl>
+    <w:lvl w:ilvl="3" w:tplc="0419000F" w:tentative="1">
+      <w:start w:val="1"/>
+      <w:numFmt w:val="decimal"/>
+      <w:lvlText w:val="%4."/>
+      <w:lvlJc w:val="left"/>
+      <w:pPr>
+        <w:ind w:left="3150" w:hanging="360"/>
+      </w:pPr>
+    </w:lvl>
+    <w:lvl w:ilvl="4" w:tplc="04190019" w:tentative="1">
+      <w:start w:val="1"/>
+      <w:numFmt w:val="lowerLetter"/>
+      <w:lvlText w:val="%5."/>
+      <w:lvlJc w:val="left"/>
+      <w:pPr>
+        <w:ind w:left="3870" w:hanging="360"/>
+      </w:pPr>
+    </w:lvl>
+    <w:lvl w:ilvl="5" w:tplc="0419001B" w:tentative="1">
+      <w:start w:val="1"/>
+      <w:numFmt w:val="lowerRoman"/>
+      <w:lvlText w:val="%6."/>
+      <w:lvlJc w:val="right"/>
+      <w:pPr>
+        <w:ind w:left="4590" w:hanging="180"/>
+      </w:pPr>
+    </w:lvl>
+    <w:lvl w:ilvl="6" w:tplc="0419000F" w:tentative="1">
+      <w:start w:val="1"/>
+      <w:numFmt w:val="decimal"/>
+      <w:lvlText w:val="%7."/>
+      <w:lvlJc w:val="left"/>
+      <w:pPr>
+        <w:ind w:left="5310" w:hanging="360"/>
+      </w:pPr>
+    </w:lvl>
+    <w:lvl w:ilvl="7" w:tplc="04190019" w:tentative="1">
+      <w:start w:val="1"/>
+      <w:numFmt w:val="lowerLetter"/>
+      <w:lvlText w:val="%8."/>
+      <w:lvlJc w:val="left"/>
+      <w:pPr>
+        <w:ind w:left="6030" w:hanging="360"/>
+      </w:pPr>
+    </w:lvl>
+    <w:lvl w:ilvl="8" w:tplc="0419001B" w:tentative="1">
+      <w:start w:val="1"/>
+      <w:numFmt w:val="lowerRoman"/>
+      <w:lvlText w:val="%9."/>
+      <w:lvlJc w:val="right"/>
+      <w:pPr>
+        <w:ind w:left="6750" w:hanging="180"/>
+      </w:pPr>
+    </w:lvl>
+  </w:abstractNum>
+  <w:abstractNum w:abstractNumId="15">
     <w:nsid w:val="6C681A78"/>
     <w:multiLevelType w:val="hybridMultilevel"/>
     <w:tmpl w:val="674414FC"/>
@@ -1953,7 +2779,7 @@
       </w:pPr>
     </w:lvl>
   </w:abstractNum>
-  <w:abstractNum w:abstractNumId="14">
+  <w:abstractNum w:abstractNumId="16">
     <w:nsid w:val="6E017060"/>
     <w:multiLevelType w:val="hybridMultilevel"/>
     <w:tmpl w:val="C6E24E48"/>
@@ -2039,7 +2865,7 @@
       </w:pPr>
     </w:lvl>
   </w:abstractNum>
-  <w:abstractNum w:abstractNumId="15">
+  <w:abstractNum w:abstractNumId="17">
     <w:nsid w:val="6E4A493B"/>
     <w:multiLevelType w:val="hybridMultilevel"/>
     <w:tmpl w:val="4CD64322"/>
@@ -2125,7 +2951,7 @@
       </w:pPr>
     </w:lvl>
   </w:abstractNum>
-  <w:abstractNum w:abstractNumId="16">
+  <w:abstractNum w:abstractNumId="18">
     <w:nsid w:val="74BA4479"/>
     <w:multiLevelType w:val="hybridMultilevel"/>
     <w:tmpl w:val="4986EDB2"/>
@@ -2214,7 +3040,7 @@
       </w:pPr>
     </w:lvl>
   </w:abstractNum>
-  <w:abstractNum w:abstractNumId="17">
+  <w:abstractNum w:abstractNumId="19">
     <w:nsid w:val="7E916355"/>
     <w:multiLevelType w:val="hybridMultilevel"/>
     <w:tmpl w:val="F286C3B4"/>
@@ -2331,55 +3157,61 @@
     <w:abstractNumId w:val="2"/>
   </w:num>
   <w:num w:numId="2">
-    <w:abstractNumId w:val="11"/>
+    <w:abstractNumId w:val="12"/>
   </w:num>
   <w:num w:numId="3">
     <w:abstractNumId w:val="1"/>
   </w:num>
   <w:num w:numId="4">
-    <w:abstractNumId w:val="12"/>
+    <w:abstractNumId w:val="13"/>
   </w:num>
   <w:num w:numId="5">
-    <w:abstractNumId w:val="5"/>
+    <w:abstractNumId w:val="6"/>
   </w:num>
   <w:num w:numId="6">
-    <w:abstractNumId w:val="6"/>
+    <w:abstractNumId w:val="7"/>
   </w:num>
   <w:num w:numId="7">
-    <w:abstractNumId w:val="16"/>
+    <w:abstractNumId w:val="18"/>
   </w:num>
   <w:num w:numId="8">
-    <w:abstractNumId w:val="9"/>
+    <w:abstractNumId w:val="10"/>
   </w:num>
   <w:num w:numId="9">
     <w:abstractNumId w:val="0"/>
   </w:num>
   <w:num w:numId="10">
-    <w:abstractNumId w:val="13"/>
+    <w:abstractNumId w:val="15"/>
   </w:num>
   <w:num w:numId="11">
-    <w:abstractNumId w:val="8"/>
+    <w:abstractNumId w:val="9"/>
   </w:num>
   <w:num w:numId="12">
-    <w:abstractNumId w:val="14"/>
+    <w:abstractNumId w:val="16"/>
   </w:num>
   <w:num w:numId="13">
-    <w:abstractNumId w:val="4"/>
+    <w:abstractNumId w:val="5"/>
   </w:num>
   <w:num w:numId="14">
-    <w:abstractNumId w:val="17"/>
+    <w:abstractNumId w:val="19"/>
   </w:num>
   <w:num w:numId="15">
     <w:abstractNumId w:val="3"/>
   </w:num>
   <w:num w:numId="16">
-    <w:abstractNumId w:val="7"/>
+    <w:abstractNumId w:val="8"/>
   </w:num>
   <w:num w:numId="17">
-    <w:abstractNumId w:val="10"/>
+    <w:abstractNumId w:val="11"/>
   </w:num>
   <w:num w:numId="18">
-    <w:abstractNumId w:val="15"/>
+    <w:abstractNumId w:val="17"/>
+  </w:num>
+  <w:num w:numId="19">
+    <w:abstractNumId w:val="4"/>
+  </w:num>
+  <w:num w:numId="20">
+    <w:abstractNumId w:val="14"/>
   </w:num>
 </w:numbering>
 </file>
@@ -2543,9 +3375,11 @@
   <w:style w:type="paragraph" w:default="1" w:styleId="a">
     <w:name w:val="Normal"/>
     <w:qFormat/>
-    <w:rsid w:val="005F759B"/>
+    <w:rsid w:val="0007289A"/>
     <w:pPr>
-      <w:spacing w:after="0"/>
+      <w:spacing w:after="0" w:line="360" w:lineRule="auto"/>
+      <w:ind w:firstLine="270"/>
+      <w:jc w:val="both"/>
     </w:pPr>
     <w:rPr>
       <w:rFonts w:ascii="Arial" w:eastAsia="Arial" w:hAnsi="Arial" w:cs="Arial"/>
@@ -2691,6 +3525,7 @@
       <w:numPr>
         <w:ilvl w:val="1"/>
       </w:numPr>
+      <w:ind w:firstLine="270"/>
     </w:pPr>
     <w:rPr>
       <w:rFonts w:asciiTheme="majorHAnsi" w:eastAsiaTheme="majorEastAsia" w:hAnsiTheme="majorHAnsi" w:cstheme="majorBidi"/>
@@ -2838,6 +3673,57 @@
       <w:u w:val="single"/>
     </w:rPr>
   </w:style>
+  <w:style w:type="paragraph" w:customStyle="1" w:styleId="Code">
+    <w:name w:val="Code"/>
+    <w:basedOn w:val="a"/>
+    <w:link w:val="Code0"/>
+    <w:qFormat/>
+    <w:rsid w:val="00AF1AEB"/>
+    <w:pPr>
+      <w:ind w:firstLine="0"/>
+      <w:jc w:val="left"/>
+    </w:pPr>
+    <w:rPr>
+      <w:rFonts w:ascii="Lucida Console" w:hAnsi="Lucida Console"/>
+      <w:sz w:val="22"/>
+      <w:szCs w:val="22"/>
+    </w:rPr>
+  </w:style>
+  <w:style w:type="paragraph" w:customStyle="1" w:styleId="Media">
+    <w:name w:val="Media"/>
+    <w:basedOn w:val="a"/>
+    <w:link w:val="Media0"/>
+    <w:qFormat/>
+    <w:rsid w:val="00AF1AEB"/>
+    <w:rPr>
+      <w:i/>
+    </w:rPr>
+  </w:style>
+  <w:style w:type="character" w:customStyle="1" w:styleId="Code0">
+    <w:name w:val="Code Знак"/>
+    <w:basedOn w:val="a0"/>
+    <w:link w:val="Code"/>
+    <w:rsid w:val="00AF1AEB"/>
+    <w:rPr>
+      <w:rFonts w:ascii="Lucida Console" w:eastAsia="Arial" w:hAnsi="Lucida Console" w:cs="Arial"/>
+      <w:color w:val="000000"/>
+      <w:lang w:val="en-US" w:eastAsia="ru-RU"/>
+    </w:rPr>
+  </w:style>
+  <w:style w:type="character" w:customStyle="1" w:styleId="Media0">
+    <w:name w:val="Media Знак"/>
+    <w:basedOn w:val="a0"/>
+    <w:link w:val="Media"/>
+    <w:rsid w:val="00AF1AEB"/>
+    <w:rPr>
+      <w:rFonts w:ascii="Arial" w:eastAsia="Arial" w:hAnsi="Arial" w:cs="Arial"/>
+      <w:i/>
+      <w:color w:val="000000"/>
+      <w:sz w:val="24"/>
+      <w:szCs w:val="24"/>
+      <w:lang w:val="en-US" w:eastAsia="ru-RU"/>
+    </w:rPr>
+  </w:style>
 </w:styles>
 </file>
 
@@ -3000,9 +3886,11 @@
   <w:style w:type="paragraph" w:default="1" w:styleId="a">
     <w:name w:val="Normal"/>
     <w:qFormat/>
-    <w:rsid w:val="005F759B"/>
+    <w:rsid w:val="0007289A"/>
     <w:pPr>
-      <w:spacing w:after="0"/>
+      <w:spacing w:after="0" w:line="360" w:lineRule="auto"/>
+      <w:ind w:firstLine="270"/>
+      <w:jc w:val="both"/>
     </w:pPr>
     <w:rPr>
       <w:rFonts w:ascii="Arial" w:eastAsia="Arial" w:hAnsi="Arial" w:cs="Arial"/>
@@ -3148,6 +4036,7 @@
       <w:numPr>
         <w:ilvl w:val="1"/>
       </w:numPr>
+      <w:ind w:firstLine="270"/>
     </w:pPr>
     <w:rPr>
       <w:rFonts w:asciiTheme="majorHAnsi" w:eastAsiaTheme="majorEastAsia" w:hAnsiTheme="majorHAnsi" w:cstheme="majorBidi"/>
@@ -3293,6 +4182,57 @@
     <w:rPr>
       <w:color w:val="800080" w:themeColor="followedHyperlink"/>
       <w:u w:val="single"/>
+    </w:rPr>
+  </w:style>
+  <w:style w:type="paragraph" w:customStyle="1" w:styleId="Code">
+    <w:name w:val="Code"/>
+    <w:basedOn w:val="a"/>
+    <w:link w:val="Code0"/>
+    <w:qFormat/>
+    <w:rsid w:val="00AF1AEB"/>
+    <w:pPr>
+      <w:ind w:firstLine="0"/>
+      <w:jc w:val="left"/>
+    </w:pPr>
+    <w:rPr>
+      <w:rFonts w:ascii="Lucida Console" w:hAnsi="Lucida Console"/>
+      <w:sz w:val="22"/>
+      <w:szCs w:val="22"/>
+    </w:rPr>
+  </w:style>
+  <w:style w:type="paragraph" w:customStyle="1" w:styleId="Media">
+    <w:name w:val="Media"/>
+    <w:basedOn w:val="a"/>
+    <w:link w:val="Media0"/>
+    <w:qFormat/>
+    <w:rsid w:val="00AF1AEB"/>
+    <w:rPr>
+      <w:i/>
+    </w:rPr>
+  </w:style>
+  <w:style w:type="character" w:customStyle="1" w:styleId="Code0">
+    <w:name w:val="Code Знак"/>
+    <w:basedOn w:val="a0"/>
+    <w:link w:val="Code"/>
+    <w:rsid w:val="00AF1AEB"/>
+    <w:rPr>
+      <w:rFonts w:ascii="Lucida Console" w:eastAsia="Arial" w:hAnsi="Lucida Console" w:cs="Arial"/>
+      <w:color w:val="000000"/>
+      <w:lang w:val="en-US" w:eastAsia="ru-RU"/>
+    </w:rPr>
+  </w:style>
+  <w:style w:type="character" w:customStyle="1" w:styleId="Media0">
+    <w:name w:val="Media Знак"/>
+    <w:basedOn w:val="a0"/>
+    <w:link w:val="Media"/>
+    <w:rsid w:val="00AF1AEB"/>
+    <w:rPr>
+      <w:rFonts w:ascii="Arial" w:eastAsia="Arial" w:hAnsi="Arial" w:cs="Arial"/>
+      <w:i/>
+      <w:color w:val="000000"/>
+      <w:sz w:val="24"/>
+      <w:szCs w:val="24"/>
+      <w:lang w:val="en-US" w:eastAsia="ru-RU"/>
     </w:rPr>
   </w:style>
 </w:styles>
@@ -3588,7 +4528,7 @@
 </file>
 
 <file path=customXml/itemProps1.xml><?xml version="1.0" encoding="utf-8"?>
-<ds:datastoreItem xmlns:ds="http://schemas.openxmlformats.org/officeDocument/2006/customXml" ds:itemID="{3E05B287-A84C-4B25-8196-7A5CA0521664}">
+<ds:datastoreItem xmlns:ds="http://schemas.openxmlformats.org/officeDocument/2006/customXml" ds:itemID="{03E571EE-6606-47DE-89A6-A15C3F7DA16F}">
   <ds:schemaRefs>
     <ds:schemaRef ds:uri="http://schemas.openxmlformats.org/officeDocument/2006/bibliography"/>
   </ds:schemaRefs>

</xml_diff>

<commit_message>
Report add CouchDB description
</commit_message>
<xml_diff>
--- a/documentation/Report.docx
+++ b/documentation/Report.docx
@@ -526,7 +526,13 @@
         </w:numPr>
       </w:pPr>
       <w:r>
-        <w:t>Persistence of data.</w:t>
+        <w:t xml:space="preserve">Persistence </w:t>
+      </w:r>
+      <w:r>
+        <w:t xml:space="preserve">and consistency </w:t>
+      </w:r>
+      <w:r>
+        <w:t>of data.</w:t>
       </w:r>
     </w:p>
     <w:p>
@@ -538,7 +544,19 @@
         </w:numPr>
       </w:pPr>
       <w:r>
-        <w:t>Being able to easily refine functionality and/or type of content.</w:t>
+        <w:t>A</w:t>
+      </w:r>
+      <w:r>
+        <w:t>lterability</w:t>
+      </w:r>
+      <w:r>
+        <w:t xml:space="preserve"> (b</w:t>
+      </w:r>
+      <w:r>
+        <w:t xml:space="preserve">eing able to easily refine functionality and/or type </w:t>
+      </w:r>
+      <w:r>
+        <w:t>of content).</w:t>
       </w:r>
     </w:p>
     <w:p>
@@ -617,13 +635,7 @@
       </w:r>
       <w:proofErr w:type="spellEnd"/>
       <w:r>
-        <w:t xml:space="preserve"> conception databases and </w:t>
-      </w:r>
-      <w:r>
-        <w:t>key-value</w:t>
-      </w:r>
-      <w:r>
-        <w:t xml:space="preserve"> databases in particular.</w:t>
+        <w:t xml:space="preserve"> conception databases and key-value databases in particular.</w:t>
       </w:r>
     </w:p>
     <w:p>
@@ -651,7 +663,10 @@
         <w:pStyle w:val="2"/>
       </w:pPr>
       <w:r>
-        <w:t>Response time</w:t>
+        <w:t>Fast r</w:t>
+      </w:r>
+      <w:r>
+        <w:t>esponse time</w:t>
       </w:r>
     </w:p>
     <w:p>
@@ -691,133 +706,6 @@
       </w:r>
       <w:r>
         <w:t xml:space="preserve"> </w:t>
-      </w:r>
-      <w:r>
-        <w:t xml:space="preserve">However </w:t>
-      </w:r>
-      <w:proofErr w:type="spellStart"/>
-      <w:r>
-        <w:t>CouchDB</w:t>
-      </w:r>
-      <w:proofErr w:type="spellEnd"/>
-      <w:r>
-        <w:t xml:space="preserve"> B-</w:t>
-      </w:r>
-      <w:r>
-        <w:t>tree implementation is slightly</w:t>
-      </w:r>
-      <w:r>
-        <w:t xml:space="preserve"> different from the </w:t>
-      </w:r>
-      <w:r>
-        <w:t>canonic one</w:t>
-      </w:r>
-      <w:r>
-        <w:t>. While it maintains all of the important properties, it adds Multi-Version Concurrency Control (MVCC) and an append-only design. B-trees are used to store the main database file as well as view indexes. One database is one B-tree, and one view index is one B-tree.</w:t>
-      </w:r>
-    </w:p>
-    <w:p>
-      <w:r>
-        <w:lastRenderedPageBreak/>
-        <w:t xml:space="preserve">MVCC </w:t>
-      </w:r>
-      <w:r>
-        <w:t>is designed to conduct concurrent read and write operations</w:t>
-      </w:r>
-      <w:r>
-        <w:t xml:space="preserve"> without using a locking system. Writes are serialized, allowing only one write operation at any point in time for any single database</w:t>
-      </w:r>
-      <w:r>
-        <w:t xml:space="preserve"> of the server</w:t>
-      </w:r>
-      <w:r>
-        <w:t>. Wri</w:t>
-      </w:r>
-      <w:r>
-        <w:t>te operations do not block read operations, thus</w:t>
-      </w:r>
-      <w:r>
-        <w:t xml:space="preserve"> can be any number of read operations at any time. Ea</w:t>
-      </w:r>
-      <w:r>
-        <w:t xml:space="preserve">ch read operation represents </w:t>
-      </w:r>
-      <w:r>
-        <w:t>a consistent view of the database. How this is accomplished is at the c</w:t>
-      </w:r>
-      <w:r>
-        <w:t xml:space="preserve">ore of </w:t>
-      </w:r>
-      <w:proofErr w:type="spellStart"/>
-      <w:r>
-        <w:t>CouchDB</w:t>
-      </w:r>
-      <w:proofErr w:type="spellEnd"/>
-      <w:r>
-        <w:t xml:space="preserve"> model of storage</w:t>
-      </w:r>
-      <w:r>
-        <w:t>.</w:t>
-      </w:r>
-    </w:p>
-    <w:p>
-      <w:r>
-        <w:t xml:space="preserve">The short answer is that because </w:t>
-      </w:r>
-      <w:proofErr w:type="spellStart"/>
-      <w:r>
-        <w:t>CouchDB</w:t>
-      </w:r>
-      <w:proofErr w:type="spellEnd"/>
-      <w:r>
-        <w:t xml:space="preserve"> uses append-only files, the B-tree root node must be rewritten every time the file is updated. However, old portions of the file will never change, so every old B-tree root, should you happen to have a pointer to it, will also point to a consistent snapshot of the database.</w:t>
-      </w:r>
-    </w:p>
-    <w:p>
-      <w:r>
-        <w:t xml:space="preserve">In a B-tree, data is </w:t>
-      </w:r>
-      <w:r>
-        <w:t>being stored</w:t>
-      </w:r>
-      <w:r>
-        <w:t xml:space="preserve"> only</w:t>
-      </w:r>
-      <w:r>
-        <w:t xml:space="preserve"> in leaf nodes. </w:t>
-      </w:r>
-      <w:proofErr w:type="spellStart"/>
-      <w:r>
-        <w:t>CouchDB</w:t>
-      </w:r>
-      <w:proofErr w:type="spellEnd"/>
-      <w:r>
-        <w:t xml:space="preserve"> </w:t>
-      </w:r>
-      <w:r>
-        <w:t>append</w:t>
-      </w:r>
-      <w:r>
-        <w:t>s</w:t>
-      </w:r>
-      <w:r>
-        <w:t xml:space="preserve"> data only to the database file that keeps the B-tree on disk and grows only at the end. </w:t>
-      </w:r>
-      <w:r>
-        <w:t>Both adding and deleting the documents are being recorded at the end of the file</w:t>
-      </w:r>
-      <w:bookmarkStart w:id="0" w:name="_GoBack"/>
-      <w:bookmarkEnd w:id="0"/>
-      <w:r>
-        <w:t xml:space="preserve">. The consequence is a robust database file. Computers fail for plenty of reasons, such as power loss or failing hardware. Since </w:t>
-      </w:r>
-      <w:proofErr w:type="spellStart"/>
-      <w:r>
-        <w:t>CouchDB</w:t>
-      </w:r>
-      <w:proofErr w:type="spellEnd"/>
-      <w:r>
-        <w:t xml:space="preserve"> does not overwrite any existing data, it cannot corrupt anything that has been written and committed to disk already.</w:t>
       </w:r>
     </w:p>
     <w:p/>
@@ -827,6 +715,7 @@
           <w:noProof/>
           <w:lang w:val="ru-RU"/>
         </w:rPr>
+        <w:lastRenderedPageBreak/>
         <w:drawing>
           <wp:inline distT="0" distB="0" distL="0" distR="0">
             <wp:extent cx="5940425" cy="2648792"/>
@@ -891,14 +780,444 @@
         <w:pStyle w:val="2"/>
       </w:pPr>
       <w:r>
-        <w:t>Persistence of data</w:t>
-      </w:r>
-    </w:p>
-    <w:p>
-      <w:r>
-        <w:t>Many mechanisms are to ensure the persistence of the stored data.</w:t>
-      </w:r>
-    </w:p>
+        <w:t>Security of personal data</w:t>
+      </w:r>
+    </w:p>
+    <w:p>
+      <w:proofErr w:type="spellStart"/>
+      <w:r>
+        <w:t>CouchDB</w:t>
+      </w:r>
+      <w:proofErr w:type="spellEnd"/>
+      <w:r>
+        <w:t xml:space="preserve"> has a quite simple security policy. There is a set of users (Admins) which are authorized to do any modifications to the database. This is called an “Admin party” mechanism. By default </w:t>
+      </w:r>
+      <w:proofErr w:type="spellStart"/>
+      <w:r>
+        <w:t>CouchDB</w:t>
+      </w:r>
+      <w:proofErr w:type="spellEnd"/>
+      <w:r>
+        <w:t xml:space="preserve"> server is only listening to the requests co</w:t>
+      </w:r>
+      <w:r>
+        <w:t>ming from 127.0.0.1 (</w:t>
+      </w:r>
+      <w:proofErr w:type="spellStart"/>
+      <w:r>
+        <w:t>localhost</w:t>
+      </w:r>
+      <w:proofErr w:type="spellEnd"/>
+      <w:r>
+        <w:t>). List of operations which an admin can carry out:</w:t>
+      </w:r>
+    </w:p>
+    <w:p/>
+    <w:p>
+      <w:pPr>
+        <w:pStyle w:val="a6"/>
+        <w:numPr>
+          <w:ilvl w:val="0"/>
+          <w:numId w:val="25"/>
+        </w:numPr>
+      </w:pPr>
+      <w:r>
+        <w:t>Creating a database (</w:t>
+      </w:r>
+      <w:r>
+        <w:rPr>
+          <w:rFonts w:ascii="Lucida Console" w:hAnsi="Lucida Console" w:cs="Courier New"/>
+          <w:sz w:val="19"/>
+          <w:szCs w:val="19"/>
+          <w:bdr w:val="none" w:sz="0" w:space="0" w:color="auto" w:frame="1"/>
+        </w:rPr>
+        <w:t>PUT /database</w:t>
+      </w:r>
+      <w:r>
+        <w:t>)</w:t>
+      </w:r>
+    </w:p>
+    <w:p>
+      <w:pPr>
+        <w:pStyle w:val="a6"/>
+        <w:numPr>
+          <w:ilvl w:val="0"/>
+          <w:numId w:val="25"/>
+        </w:numPr>
+      </w:pPr>
+      <w:r>
+        <w:t>Deleting a database (</w:t>
+      </w:r>
+      <w:r>
+        <w:rPr>
+          <w:rFonts w:ascii="Lucida Console" w:hAnsi="Lucida Console" w:cs="Courier New"/>
+          <w:sz w:val="19"/>
+          <w:szCs w:val="19"/>
+          <w:bdr w:val="none" w:sz="0" w:space="0" w:color="auto" w:frame="1"/>
+        </w:rPr>
+        <w:t>DELETE /database</w:t>
+      </w:r>
+      <w:r>
+        <w:t>)</w:t>
+      </w:r>
+    </w:p>
+    <w:p>
+      <w:pPr>
+        <w:pStyle w:val="a6"/>
+        <w:numPr>
+          <w:ilvl w:val="0"/>
+          <w:numId w:val="25"/>
+        </w:numPr>
+      </w:pPr>
+      <w:r>
+        <w:t>Creating a design document (</w:t>
+      </w:r>
+      <w:r>
+        <w:rPr>
+          <w:rFonts w:ascii="Lucida Console" w:hAnsi="Lucida Console" w:cs="Courier New"/>
+          <w:sz w:val="19"/>
+          <w:szCs w:val="19"/>
+          <w:bdr w:val="none" w:sz="0" w:space="0" w:color="auto" w:frame="1"/>
+        </w:rPr>
+        <w:t>PUT /database/_design/app</w:t>
+      </w:r>
+      <w:r>
+        <w:t>)</w:t>
+      </w:r>
+    </w:p>
+    <w:p>
+      <w:pPr>
+        <w:pStyle w:val="a6"/>
+        <w:numPr>
+          <w:ilvl w:val="0"/>
+          <w:numId w:val="25"/>
+        </w:numPr>
+      </w:pPr>
+      <w:r>
+        <w:t>Updating a design document (</w:t>
+      </w:r>
+      <w:r>
+        <w:rPr>
+          <w:rFonts w:ascii="Lucida Console" w:hAnsi="Lucida Console" w:cs="Courier New"/>
+          <w:sz w:val="19"/>
+          <w:szCs w:val="19"/>
+          <w:bdr w:val="none" w:sz="0" w:space="0" w:color="auto" w:frame="1"/>
+        </w:rPr>
+        <w:t>PUT /database/_design/</w:t>
+      </w:r>
+      <w:proofErr w:type="spellStart"/>
+      <w:r>
+        <w:rPr>
+          <w:rFonts w:ascii="Lucida Console" w:hAnsi="Lucida Console" w:cs="Courier New"/>
+          <w:sz w:val="19"/>
+          <w:szCs w:val="19"/>
+          <w:bdr w:val="none" w:sz="0" w:space="0" w:color="auto" w:frame="1"/>
+        </w:rPr>
+        <w:t>app?rev</w:t>
+      </w:r>
+      <w:proofErr w:type="spellEnd"/>
+      <w:r>
+        <w:rPr>
+          <w:rFonts w:ascii="Lucida Console" w:hAnsi="Lucida Console" w:cs="Courier New"/>
+          <w:sz w:val="19"/>
+          <w:szCs w:val="19"/>
+          <w:bdr w:val="none" w:sz="0" w:space="0" w:color="auto" w:frame="1"/>
+        </w:rPr>
+        <w:t>=1-4E2</w:t>
+      </w:r>
+      <w:r>
+        <w:t>)</w:t>
+      </w:r>
+    </w:p>
+    <w:p>
+      <w:pPr>
+        <w:pStyle w:val="a6"/>
+        <w:numPr>
+          <w:ilvl w:val="0"/>
+          <w:numId w:val="25"/>
+        </w:numPr>
+      </w:pPr>
+      <w:r>
+        <w:t>Deleting a design document (</w:t>
+      </w:r>
+      <w:r>
+        <w:rPr>
+          <w:rFonts w:ascii="Lucida Console" w:hAnsi="Lucida Console" w:cs="Courier New"/>
+          <w:sz w:val="19"/>
+          <w:szCs w:val="19"/>
+          <w:bdr w:val="none" w:sz="0" w:space="0" w:color="auto" w:frame="1"/>
+        </w:rPr>
+        <w:t>DELETE /database/_design/</w:t>
+      </w:r>
+      <w:proofErr w:type="spellStart"/>
+      <w:r>
+        <w:rPr>
+          <w:rFonts w:ascii="Lucida Console" w:hAnsi="Lucida Console" w:cs="Courier New"/>
+          <w:sz w:val="19"/>
+          <w:szCs w:val="19"/>
+          <w:bdr w:val="none" w:sz="0" w:space="0" w:color="auto" w:frame="1"/>
+        </w:rPr>
+        <w:t>app?rev</w:t>
+      </w:r>
+      <w:proofErr w:type="spellEnd"/>
+      <w:r>
+        <w:rPr>
+          <w:rFonts w:ascii="Lucida Console" w:hAnsi="Lucida Console" w:cs="Courier New"/>
+          <w:sz w:val="19"/>
+          <w:szCs w:val="19"/>
+          <w:bdr w:val="none" w:sz="0" w:space="0" w:color="auto" w:frame="1"/>
+        </w:rPr>
+        <w:t>=1-6A7</w:t>
+      </w:r>
+      <w:r>
+        <w:t>)</w:t>
+      </w:r>
+    </w:p>
+    <w:p>
+      <w:pPr>
+        <w:pStyle w:val="a6"/>
+        <w:numPr>
+          <w:ilvl w:val="0"/>
+          <w:numId w:val="25"/>
+        </w:numPr>
+        <w:rPr>
+          <w:lang w:val="ru-RU"/>
+        </w:rPr>
+      </w:pPr>
+      <w:proofErr w:type="spellStart"/>
+      <w:r>
+        <w:rPr>
+          <w:lang w:val="ru-RU"/>
+        </w:rPr>
+        <w:t>Triggering</w:t>
+      </w:r>
+      <w:proofErr w:type="spellEnd"/>
+      <w:r>
+        <w:rPr>
+          <w:lang w:val="ru-RU"/>
+        </w:rPr>
+        <w:t xml:space="preserve"> </w:t>
+      </w:r>
+      <w:proofErr w:type="spellStart"/>
+      <w:r>
+        <w:rPr>
+          <w:lang w:val="ru-RU"/>
+        </w:rPr>
+        <w:t>compaction</w:t>
+      </w:r>
+      <w:proofErr w:type="spellEnd"/>
+      <w:r>
+        <w:rPr>
+          <w:lang w:val="ru-RU"/>
+        </w:rPr>
+        <w:t xml:space="preserve"> (</w:t>
+      </w:r>
+      <w:r>
+        <w:rPr>
+          <w:rFonts w:ascii="Lucida Console" w:hAnsi="Lucida Console" w:cs="Courier New"/>
+          <w:sz w:val="19"/>
+          <w:szCs w:val="19"/>
+          <w:bdr w:val="none" w:sz="0" w:space="0" w:color="auto" w:frame="1"/>
+          <w:lang w:val="ru-RU"/>
+        </w:rPr>
+        <w:t>POST /_</w:t>
+      </w:r>
+      <w:proofErr w:type="spellStart"/>
+      <w:r>
+        <w:rPr>
+          <w:rFonts w:ascii="Lucida Console" w:hAnsi="Lucida Console" w:cs="Courier New"/>
+          <w:sz w:val="19"/>
+          <w:szCs w:val="19"/>
+          <w:bdr w:val="none" w:sz="0" w:space="0" w:color="auto" w:frame="1"/>
+          <w:lang w:val="ru-RU"/>
+        </w:rPr>
+        <w:t>compact</w:t>
+      </w:r>
+      <w:proofErr w:type="spellEnd"/>
+      <w:r>
+        <w:rPr>
+          <w:lang w:val="ru-RU"/>
+        </w:rPr>
+        <w:t>)</w:t>
+      </w:r>
+    </w:p>
+    <w:p>
+      <w:pPr>
+        <w:pStyle w:val="a6"/>
+        <w:numPr>
+          <w:ilvl w:val="0"/>
+          <w:numId w:val="25"/>
+        </w:numPr>
+      </w:pPr>
+      <w:r>
+        <w:t>Reading the task status list (</w:t>
+      </w:r>
+      <w:r>
+        <w:rPr>
+          <w:rFonts w:ascii="Lucida Console" w:hAnsi="Lucida Console" w:cs="Courier New"/>
+          <w:sz w:val="19"/>
+          <w:szCs w:val="19"/>
+          <w:bdr w:val="none" w:sz="0" w:space="0" w:color="auto" w:frame="1"/>
+        </w:rPr>
+        <w:t>GET /_</w:t>
+      </w:r>
+      <w:proofErr w:type="spellStart"/>
+      <w:r>
+        <w:rPr>
+          <w:rFonts w:ascii="Lucida Console" w:hAnsi="Lucida Console" w:cs="Courier New"/>
+          <w:sz w:val="19"/>
+          <w:szCs w:val="19"/>
+          <w:bdr w:val="none" w:sz="0" w:space="0" w:color="auto" w:frame="1"/>
+        </w:rPr>
+        <w:t>active_tasks</w:t>
+      </w:r>
+      <w:proofErr w:type="spellEnd"/>
+      <w:r>
+        <w:t>)</w:t>
+      </w:r>
+    </w:p>
+    <w:p>
+      <w:pPr>
+        <w:pStyle w:val="a6"/>
+        <w:numPr>
+          <w:ilvl w:val="0"/>
+          <w:numId w:val="25"/>
+        </w:numPr>
+      </w:pPr>
+      <w:r>
+        <w:t>Restarting the server (</w:t>
+      </w:r>
+      <w:r>
+        <w:rPr>
+          <w:rFonts w:ascii="Lucida Console" w:hAnsi="Lucida Console" w:cs="Courier New"/>
+          <w:sz w:val="19"/>
+          <w:szCs w:val="19"/>
+          <w:bdr w:val="none" w:sz="0" w:space="0" w:color="auto" w:frame="1"/>
+        </w:rPr>
+        <w:t>POST /_restart</w:t>
+      </w:r>
+      <w:r>
+        <w:t>)</w:t>
+      </w:r>
+    </w:p>
+    <w:p>
+      <w:pPr>
+        <w:pStyle w:val="a6"/>
+        <w:numPr>
+          <w:ilvl w:val="0"/>
+          <w:numId w:val="25"/>
+        </w:numPr>
+      </w:pPr>
+      <w:r>
+        <w:t>Reading the active configuration (</w:t>
+      </w:r>
+      <w:r>
+        <w:rPr>
+          <w:rFonts w:ascii="Lucida Console" w:hAnsi="Lucida Console" w:cs="Courier New"/>
+          <w:sz w:val="19"/>
+          <w:szCs w:val="19"/>
+          <w:bdr w:val="none" w:sz="0" w:space="0" w:color="auto" w:frame="1"/>
+        </w:rPr>
+        <w:t>GET /_</w:t>
+      </w:r>
+      <w:proofErr w:type="spellStart"/>
+      <w:r>
+        <w:rPr>
+          <w:rFonts w:ascii="Lucida Console" w:hAnsi="Lucida Console" w:cs="Courier New"/>
+          <w:sz w:val="19"/>
+          <w:szCs w:val="19"/>
+          <w:bdr w:val="none" w:sz="0" w:space="0" w:color="auto" w:frame="1"/>
+        </w:rPr>
+        <w:t>config</w:t>
+      </w:r>
+      <w:proofErr w:type="spellEnd"/>
+      <w:r>
+        <w:t>)</w:t>
+      </w:r>
+    </w:p>
+    <w:p>
+      <w:pPr>
+        <w:pStyle w:val="a6"/>
+        <w:numPr>
+          <w:ilvl w:val="0"/>
+          <w:numId w:val="25"/>
+        </w:numPr>
+      </w:pPr>
+      <w:r>
+        <w:t>Updating the active configuration (</w:t>
+      </w:r>
+      <w:r>
+        <w:rPr>
+          <w:rFonts w:ascii="Lucida Console" w:hAnsi="Lucida Console" w:cs="Courier New"/>
+          <w:sz w:val="19"/>
+          <w:szCs w:val="19"/>
+          <w:bdr w:val="none" w:sz="0" w:space="0" w:color="auto" w:frame="1"/>
+        </w:rPr>
+        <w:t>PUT /_</w:t>
+      </w:r>
+      <w:proofErr w:type="spellStart"/>
+      <w:r>
+        <w:rPr>
+          <w:rFonts w:ascii="Lucida Console" w:hAnsi="Lucida Console" w:cs="Courier New"/>
+          <w:sz w:val="19"/>
+          <w:szCs w:val="19"/>
+          <w:bdr w:val="none" w:sz="0" w:space="0" w:color="auto" w:frame="1"/>
+        </w:rPr>
+        <w:t>config</w:t>
+      </w:r>
+      <w:proofErr w:type="spellEnd"/>
+      <w:r>
+        <w:t>)</w:t>
+      </w:r>
+    </w:p>
+    <w:p>
+      <w:pPr>
+        <w:ind w:left="270" w:firstLine="0"/>
+      </w:pPr>
+    </w:p>
+    <w:p>
+      <w:proofErr w:type="spellStart"/>
+      <w:r>
+        <w:t>CouchDB</w:t>
+      </w:r>
+      <w:proofErr w:type="spellEnd"/>
+      <w:r>
+        <w:t xml:space="preserve"> also provides built-in tools for password hashing what is especially useful in our case.</w:t>
+      </w:r>
+    </w:p>
+    <w:p/>
+    <w:p>
+      <w:pPr>
+        <w:pStyle w:val="2"/>
+      </w:pPr>
+      <w:r>
+        <w:lastRenderedPageBreak/>
+        <w:t xml:space="preserve">Persistence and consistency </w:t>
+      </w:r>
+      <w:r>
+        <w:t>of data</w:t>
+      </w:r>
+    </w:p>
+    <w:p>
+      <w:proofErr w:type="spellStart"/>
+      <w:r>
+        <w:t>CouchDB</w:t>
+      </w:r>
+      <w:proofErr w:type="spellEnd"/>
+      <w:r>
+        <w:t xml:space="preserve"> is fault-tolerant since there are many</w:t>
+      </w:r>
+      <w:r>
+        <w:t xml:space="preserve"> mechanisms </w:t>
+      </w:r>
+      <w:r>
+        <w:t>which are designed</w:t>
+      </w:r>
+      <w:r>
+        <w:t xml:space="preserve"> to ensure the persistence of the stored data.</w:t>
+      </w:r>
+    </w:p>
+    <w:p/>
     <w:p>
       <w:pPr>
         <w:pStyle w:val="3"/>
@@ -909,6 +1228,104 @@
     </w:p>
     <w:p>
       <w:r>
+        <w:t xml:space="preserve">However </w:t>
+      </w:r>
+      <w:proofErr w:type="spellStart"/>
+      <w:r>
+        <w:t>CouchDB</w:t>
+      </w:r>
+      <w:proofErr w:type="spellEnd"/>
+      <w:r>
+        <w:t xml:space="preserve"> B-tree implementation is slightly</w:t>
+      </w:r>
+      <w:r>
+        <w:t xml:space="preserve"> different from the </w:t>
+      </w:r>
+      <w:r>
+        <w:t>canonic one</w:t>
+      </w:r>
+      <w:r>
+        <w:t>. While it maintains all of the important properties, it adds Multi-Version Concurrency Control (MVCC) and an append-only design. B-trees are used to store the main database file as well as view indexes. One database is one B-tree, and one view index is one B-tree.</w:t>
+      </w:r>
+    </w:p>
+    <w:p>
+      <w:r>
+        <w:t xml:space="preserve">MVCC is designed to conduct concurrent read and write operations without using the locking of the system. Writes are serialized, allowing only one write operation at any point in time for any single database of the server. Write operations do not block read operations, thus there can be any number of read operations at any time. Each read operation represents a consistent view of the database. How this is accomplished is at the core of </w:t>
+      </w:r>
+      <w:proofErr w:type="spellStart"/>
+      <w:r>
+        <w:t>CouchDB</w:t>
+      </w:r>
+      <w:proofErr w:type="spellEnd"/>
+      <w:r>
+        <w:t xml:space="preserve"> model of storage.</w:t>
+      </w:r>
+    </w:p>
+    <w:p>
+      <w:r>
+        <w:t xml:space="preserve">The short answer is that because </w:t>
+      </w:r>
+      <w:proofErr w:type="spellStart"/>
+      <w:r>
+        <w:t>CouchDB</w:t>
+      </w:r>
+      <w:proofErr w:type="spellEnd"/>
+      <w:r>
+        <w:t xml:space="preserve"> uses append-only files, the B-tree root node must be rewritten every time the file is updated. However, old portions of the file will never change, so every old B-tree root, should you happen to have a pointer to it, will also point to a consistent snapshot of the database.</w:t>
+      </w:r>
+    </w:p>
+    <w:p>
+      <w:r>
+        <w:t xml:space="preserve">In a B-tree, data is </w:t>
+      </w:r>
+      <w:r>
+        <w:t>being stored</w:t>
+      </w:r>
+      <w:r>
+        <w:t xml:space="preserve"> only</w:t>
+      </w:r>
+      <w:r>
+        <w:t xml:space="preserve"> in leaf nodes. </w:t>
+      </w:r>
+      <w:proofErr w:type="spellStart"/>
+      <w:r>
+        <w:t>CouchDB</w:t>
+      </w:r>
+      <w:proofErr w:type="spellEnd"/>
+      <w:r>
+        <w:t xml:space="preserve"> </w:t>
+      </w:r>
+      <w:r>
+        <w:t>append</w:t>
+      </w:r>
+      <w:r>
+        <w:t>s</w:t>
+      </w:r>
+      <w:r>
+        <w:t xml:space="preserve"> data only to the database file that keeps the B-tree on disk and grows only at the end. </w:t>
+      </w:r>
+      <w:r>
+        <w:t>Both adding and deleting the documents are being recorded at the end of the file</w:t>
+      </w:r>
+      <w:r>
+        <w:t xml:space="preserve">. The consequence is a robust database file. Computers fail for plenty of reasons, such as power loss or failing hardware. Since </w:t>
+      </w:r>
+      <w:proofErr w:type="spellStart"/>
+      <w:r>
+        <w:t>CouchDB</w:t>
+      </w:r>
+      <w:proofErr w:type="spellEnd"/>
+      <w:r>
+        <w:t xml:space="preserve"> does not overwrite any existing data, it cannot corrupt anything that has been written and committed to disk already.</w:t>
+      </w:r>
+    </w:p>
+    <w:p>
+      <w:pPr>
+        <w:rPr>
+          <w:lang w:val="ru-RU"/>
+        </w:rPr>
+      </w:pPr>
+      <w:r>
         <w:t xml:space="preserve">If </w:t>
       </w:r>
       <w:r>
@@ -976,130 +1393,358 @@
         <w:t xml:space="preserve"> a f</w:t>
       </w:r>
       <w:r>
-        <w:t xml:space="preserve">ooter pair, it is checking </w:t>
-      </w:r>
+        <w:t>ooter pair, it is checking its state</w:t>
+      </w:r>
+      <w:r>
+        <w:t>: if the first 2</w:t>
+      </w:r>
+      <w:r>
+        <w:t xml:space="preserve"> </w:t>
+      </w:r>
+      <w:r>
+        <w:t>k</w:t>
+      </w:r>
+      <w:r>
+        <w:t>b</w:t>
+      </w:r>
+      <w:r>
+        <w:t xml:space="preserve"> are corrupt</w:t>
+      </w:r>
+      <w:r>
+        <w:t>ed (figured out using checksum</w:t>
+      </w:r>
+      <w:r>
+        <w:t xml:space="preserve">), </w:t>
+      </w:r>
+      <w:proofErr w:type="spellStart"/>
+      <w:r>
+        <w:t>CouchDB</w:t>
+      </w:r>
+      <w:proofErr w:type="spellEnd"/>
+      <w:r>
+        <w:t xml:space="preserve"> replaces it with the second footer and all is well. If the second footer is corrupt, </w:t>
+      </w:r>
+      <w:proofErr w:type="spellStart"/>
+      <w:r>
+        <w:t>CouchDB</w:t>
+      </w:r>
+      <w:proofErr w:type="spellEnd"/>
+      <w:r>
+        <w:t xml:space="preserve"> copies the first 2</w:t>
+      </w:r>
+      <w:r>
+        <w:t xml:space="preserve"> </w:t>
+      </w:r>
+      <w:r>
+        <w:t>k</w:t>
+      </w:r>
+      <w:r>
+        <w:t>b</w:t>
+      </w:r>
+      <w:r>
+        <w:t xml:space="preserve"> over and all is well again. Only </w:t>
+      </w:r>
+      <w:r>
+        <w:t>when</w:t>
+      </w:r>
+      <w:r>
+        <w:t xml:space="preserve"> both footers are fl</w:t>
+      </w:r>
+      <w:r>
+        <w:t xml:space="preserve">ushed to disk successfully </w:t>
+      </w:r>
+      <w:proofErr w:type="spellStart"/>
+      <w:r>
+        <w:t>CouchDB</w:t>
+      </w:r>
+      <w:proofErr w:type="spellEnd"/>
+      <w:r>
+        <w:t xml:space="preserve"> will confirm</w:t>
+      </w:r>
+      <w:r>
+        <w:t xml:space="preserve"> that a write operation was successful. Data</w:t>
+      </w:r>
+      <w:r>
+        <w:t xml:space="preserve"> is never lost, and disk data</w:t>
+      </w:r>
+      <w:r>
+        <w:t xml:space="preserve"> is never corrupte</w:t>
+      </w:r>
+      <w:r>
+        <w:t>d.</w:t>
+      </w:r>
+    </w:p>
+    <w:p>
+      <w:pPr>
+        <w:rPr>
+          <w:lang w:val="ru-RU"/>
+        </w:rPr>
+      </w:pPr>
+    </w:p>
+    <w:p>
+      <w:pPr>
+        <w:pStyle w:val="3"/>
+      </w:pPr>
+      <w:r>
+        <w:t>Replication</w:t>
+      </w:r>
+    </w:p>
+    <w:p>
+      <w:proofErr w:type="spellStart"/>
+      <w:r>
+        <w:t>CouchDB</w:t>
+      </w:r>
+      <w:proofErr w:type="spellEnd"/>
+      <w:r>
+        <w:t xml:space="preserve"> has a very powerful</w:t>
+      </w:r>
+      <w:r>
+        <w:t xml:space="preserve"> replication system. Replication synchronizes two copies of the same database, </w:t>
+      </w:r>
+      <w:r>
+        <w:t xml:space="preserve">hence </w:t>
+      </w:r>
+      <w:r>
+        <w:t>allowing users to have low</w:t>
+      </w:r>
+      <w:r>
+        <w:t>er</w:t>
+      </w:r>
+      <w:r>
+        <w:t xml:space="preserve"> latency access </w:t>
+      </w:r>
+      <w:r>
+        <w:t>to data. These databases can be situated</w:t>
+      </w:r>
+      <w:r>
+        <w:t xml:space="preserve"> on the same ser</w:t>
+      </w:r>
+      <w:r>
+        <w:t xml:space="preserve">ver or on two different </w:t>
+      </w:r>
+      <w:proofErr w:type="gramStart"/>
+      <w:r>
+        <w:t>server</w:t>
+      </w:r>
+      <w:proofErr w:type="gramEnd"/>
+      <w:r>
+        <w:t xml:space="preserve"> - </w:t>
+      </w:r>
+      <w:proofErr w:type="spellStart"/>
+      <w:r>
+        <w:t>CouchDB</w:t>
+      </w:r>
+      <w:proofErr w:type="spellEnd"/>
+      <w:r>
+        <w:t xml:space="preserve"> does</w:t>
+      </w:r>
+      <w:r>
+        <w:t xml:space="preserve"> no</w:t>
+      </w:r>
+      <w:r>
+        <w:t>t make a</w:t>
+      </w:r>
+      <w:r>
+        <w:t>ny distinction. If changes take place in</w:t>
+      </w:r>
+      <w:r>
+        <w:t xml:space="preserve"> one copy of the database, replication will send these changes to t</w:t>
+      </w:r>
+      <w:r>
+        <w:t>he other copy.</w:t>
+      </w:r>
+    </w:p>
+    <w:p>
+      <w:r>
+        <w:t xml:space="preserve">Replication is </w:t>
+      </w:r>
+      <w:r>
+        <w:t>a one-off operation: you send an</w:t>
+      </w:r>
+      <w:r>
+        <w:t xml:space="preserve"> HTTP request to </w:t>
+      </w:r>
+      <w:proofErr w:type="spellStart"/>
+      <w:r>
+        <w:t>CouchDB</w:t>
+      </w:r>
+      <w:proofErr w:type="spellEnd"/>
+      <w:r>
+        <w:t xml:space="preserve"> that includes a source and a target database, and </w:t>
+      </w:r>
+      <w:proofErr w:type="spellStart"/>
+      <w:r>
+        <w:t>CouchDB</w:t>
+      </w:r>
+      <w:proofErr w:type="spellEnd"/>
+      <w:r>
+        <w:t xml:space="preserve"> will send the changes from the so</w:t>
+      </w:r>
+      <w:r>
+        <w:t>urce to the target.</w:t>
+      </w:r>
+      <w:r>
+        <w:t xml:space="preserve"> Granted, calling something world-class and then only needing one sentence to explain it does s</w:t>
+      </w:r>
+      <w:r>
+        <w:t>eem odd. Replication request is called by making a POST request:</w:t>
+      </w:r>
+    </w:p>
+    <w:p>
+      <w:pPr>
+        <w:pStyle w:val="Media"/>
+      </w:pPr>
+      <w:r>
+        <w:t>Listing X. Replication post request.</w:t>
+      </w:r>
+    </w:p>
+    <w:tbl>
+      <w:tblPr>
+        <w:tblStyle w:val="aa"/>
+        <w:tblW w:w="0" w:type="auto"/>
+        <w:tblLook w:val="04A0" w:firstRow="1" w:lastRow="0" w:firstColumn="1" w:lastColumn="0" w:noHBand="0" w:noVBand="1"/>
+      </w:tblPr>
+      <w:tblGrid>
+        <w:gridCol w:w="9571"/>
+      </w:tblGrid>
+      <w:tr>
+        <w:tc>
+          <w:tcPr>
+            <w:tcW w:w="9571" w:type="dxa"/>
+            <w:shd w:val="clear" w:color="auto" w:fill="F2F2F2" w:themeFill="background1" w:themeFillShade="F2"/>
+          </w:tcPr>
+          <w:p>
+            <w:pPr>
+              <w:pStyle w:val="Code"/>
+            </w:pPr>
+            <w:r>
+              <w:t>POST /_replicate HTTP/1.1</w:t>
+            </w:r>
+          </w:p>
+          <w:p>
+            <w:pPr>
+              <w:pStyle w:val="Code"/>
+            </w:pPr>
+            <w:r>
+              <w:t>{"</w:t>
+            </w:r>
+            <w:proofErr w:type="spellStart"/>
+            <w:r>
+              <w:t>source":"database","target":"http</w:t>
+            </w:r>
+            <w:proofErr w:type="spellEnd"/>
+            <w:r>
+              <w:t>://example.org/database"} -H "Content-Type: application/</w:t>
+            </w:r>
+            <w:proofErr w:type="spellStart"/>
+            <w:r>
+              <w:t>json</w:t>
+            </w:r>
+            <w:proofErr w:type="spellEnd"/>
+            <w:r>
+              <w:t>"</w:t>
+            </w:r>
+          </w:p>
+        </w:tc>
+      </w:tr>
+    </w:tbl>
+    <w:p/>
+    <w:p>
+      <w:r>
+        <w:t xml:space="preserve">When </w:t>
+      </w:r>
+      <w:r>
+        <w:t>an admin</w:t>
+      </w:r>
+      <w:r>
+        <w:t xml:space="preserve"> ask </w:t>
+      </w:r>
+      <w:proofErr w:type="spellStart"/>
+      <w:r>
+        <w:t>CouchDB</w:t>
+      </w:r>
+      <w:proofErr w:type="spellEnd"/>
+      <w:r>
+        <w:t xml:space="preserve"> to replicate one database to another, it will go and compare the two databases to find out which documents on the source differ from the target and then submit a batch of the changed documents to the target until all changes are transferred. Changes include new documents, changed documents, and deleted documents. Documents that already exist on the target in the same revision are not transferred; only newer revisions are.</w:t>
+      </w:r>
+    </w:p>
+    <w:p>
+      <w:r>
+        <w:t>Such simple replication system can be useful for creating back-ups or snapshots for ensuring data persistence in our social network.</w:t>
+      </w:r>
+    </w:p>
+    <w:p/>
+    <w:p>
+      <w:pPr>
+        <w:pStyle w:val="2"/>
+      </w:pPr>
+      <w:r>
+        <w:t>A</w:t>
+      </w:r>
+      <w:r>
+        <w:t>lterability</w:t>
+      </w:r>
+    </w:p>
+    <w:p>
+      <w:r>
+        <w:t xml:space="preserve">Since </w:t>
+      </w:r>
+      <w:proofErr w:type="spellStart"/>
+      <w:r>
+        <w:t>CouchDB</w:t>
+      </w:r>
+      <w:proofErr w:type="spellEnd"/>
+      <w:r>
+        <w:t xml:space="preserve"> is a schema-less database it allows to conduct almost unlimited changing of the entity-relationship model. If the social network developers that it is desired to implement new features for it then it can be done painlessly for the already accumulated date. It is allowed to add any new attributes to the new documents. The only thing developers should care about is to implement correct data processing at application-level.</w:t>
+      </w:r>
+      <w:bookmarkStart w:id="0" w:name="_GoBack"/>
+      <w:bookmarkEnd w:id="0"/>
+    </w:p>
+    <w:p>
+      <w:pPr>
+        <w:pStyle w:val="2"/>
+      </w:pPr>
       <w:r>
         <w:lastRenderedPageBreak/>
-        <w:t>its state</w:t>
-      </w:r>
-      <w:r>
-        <w:t>: if the first 2</w:t>
-      </w:r>
-      <w:r>
-        <w:t xml:space="preserve"> </w:t>
-      </w:r>
-      <w:r>
-        <w:t>k</w:t>
-      </w:r>
-      <w:r>
-        <w:t>b</w:t>
-      </w:r>
-      <w:r>
-        <w:t xml:space="preserve"> are corrupt</w:t>
-      </w:r>
-      <w:r>
-        <w:t>ed (figured out using checksum</w:t>
-      </w:r>
-      <w:r>
-        <w:t xml:space="preserve">), </w:t>
-      </w:r>
-      <w:proofErr w:type="spellStart"/>
-      <w:r>
-        <w:t>CouchDB</w:t>
-      </w:r>
-      <w:proofErr w:type="spellEnd"/>
-      <w:r>
-        <w:t xml:space="preserve"> replaces it with the second footer and all is well. If the second footer is corrupt, </w:t>
-      </w:r>
-      <w:proofErr w:type="spellStart"/>
-      <w:r>
-        <w:t>CouchDB</w:t>
-      </w:r>
-      <w:proofErr w:type="spellEnd"/>
-      <w:r>
-        <w:t xml:space="preserve"> copies the first 2</w:t>
-      </w:r>
-      <w:r>
-        <w:t xml:space="preserve"> </w:t>
-      </w:r>
-      <w:r>
-        <w:t>k</w:t>
-      </w:r>
-      <w:r>
-        <w:t>b</w:t>
-      </w:r>
-      <w:r>
-        <w:t xml:space="preserve"> over and all is well again. Only </w:t>
-      </w:r>
-      <w:r>
-        <w:t>when</w:t>
-      </w:r>
-      <w:r>
-        <w:t xml:space="preserve"> both footers are fl</w:t>
-      </w:r>
-      <w:r>
-        <w:t xml:space="preserve">ushed to disk successfully </w:t>
-      </w:r>
-      <w:proofErr w:type="spellStart"/>
-      <w:r>
-        <w:t>CouchDB</w:t>
-      </w:r>
-      <w:proofErr w:type="spellEnd"/>
-      <w:r>
-        <w:t xml:space="preserve"> will confirm</w:t>
-      </w:r>
-      <w:r>
-        <w:t xml:space="preserve"> that a write operation was successful. Data</w:t>
-      </w:r>
-      <w:r>
-        <w:t xml:space="preserve"> is never lost, and disk data</w:t>
-      </w:r>
-      <w:r>
-        <w:t xml:space="preserve"> is never corrupte</w:t>
-      </w:r>
-      <w:r>
-        <w:t>d.</w:t>
-      </w:r>
-    </w:p>
-    <w:p>
-      <w:pPr>
-        <w:pStyle w:val="3"/>
-      </w:pPr>
-      <w:r>
-        <w:t>Replication</w:t>
+        <w:t>General de</w:t>
+      </w:r>
+      <w:r>
+        <w:t>s</w:t>
+      </w:r>
+      <w:r>
+        <w:t>cription</w:t>
+      </w:r>
+    </w:p>
+    <w:p>
+      <w:pPr>
+        <w:pStyle w:val="2"/>
+      </w:pPr>
+      <w:r>
+        <w:t>Flexibility of decomposition</w:t>
       </w:r>
     </w:p>
     <w:p/>
     <w:p/>
     <w:p>
       <w:pPr>
-        <w:pStyle w:val="2"/>
-      </w:pPr>
-      <w:r>
-        <w:t>Flexibility of decomposition</w:t>
+        <w:pStyle w:val="3"/>
+      </w:pPr>
+      <w:r>
+        <w:t>Http protocol</w:t>
       </w:r>
     </w:p>
     <w:p/>
     <w:p>
       <w:pPr>
-        <w:pStyle w:val="2"/>
-      </w:pPr>
-      <w:r>
-        <w:t>General de</w:t>
-      </w:r>
-      <w:r>
-        <w:t>s</w:t>
-      </w:r>
-      <w:r>
-        <w:t>cription</w:t>
-      </w:r>
-    </w:p>
-    <w:p>
-      <w:pPr>
         <w:pStyle w:val="3"/>
       </w:pPr>
-      <w:r>
-        <w:t>Http protocol</w:t>
+      <w:proofErr w:type="spellStart"/>
+      <w:r>
+        <w:t>Json</w:t>
+      </w:r>
+      <w:proofErr w:type="spellEnd"/>
+      <w:r>
+        <w:t xml:space="preserve"> documents</w:t>
       </w:r>
     </w:p>
     <w:p/>
@@ -1107,13 +1752,8 @@
       <w:pPr>
         <w:pStyle w:val="3"/>
       </w:pPr>
-      <w:proofErr w:type="spellStart"/>
-      <w:r>
-        <w:t>Json</w:t>
-      </w:r>
-      <w:proofErr w:type="spellEnd"/>
-      <w:r>
-        <w:t xml:space="preserve"> documents</w:t>
+      <w:r>
+        <w:t>Map/Reduce</w:t>
       </w:r>
     </w:p>
     <w:p/>
@@ -1122,7 +1762,7 @@
         <w:pStyle w:val="3"/>
       </w:pPr>
       <w:r>
-        <w:t>Map/Reduce</w:t>
+        <w:t>Futon</w:t>
       </w:r>
     </w:p>
     <w:p>
@@ -1261,7 +1901,11 @@
               <w:pStyle w:val="Code"/>
             </w:pPr>
             <w:r>
-              <w:t>curl -X PUT http://127.0.0.1:5984/social/cff457c34484830b569a999a27014134 -d @user_1.txt</w:t>
+              <w:t xml:space="preserve">curl -X PUT http://127.0.0.1:5984/social/cff457c34484830b569a999a27014134 -d </w:t>
+            </w:r>
+            <w:r>
+              <w:lastRenderedPageBreak/>
+              <w:t>@user_1.txt</w:t>
             </w:r>
           </w:p>
           <w:p>
@@ -1734,6 +2378,92 @@
     </w:lvl>
   </w:abstractNum>
   <w:abstractNum w:abstractNumId="4">
+    <w:nsid w:val="1449579F"/>
+    <w:multiLevelType w:val="hybridMultilevel"/>
+    <w:tmpl w:val="7CA8A77E"/>
+    <w:lvl w:ilvl="0" w:tplc="0419000F">
+      <w:start w:val="1"/>
+      <w:numFmt w:val="decimal"/>
+      <w:lvlText w:val="%1."/>
+      <w:lvlJc w:val="left"/>
+      <w:pPr>
+        <w:ind w:left="990" w:hanging="360"/>
+      </w:pPr>
+    </w:lvl>
+    <w:lvl w:ilvl="1" w:tplc="04190019" w:tentative="1">
+      <w:start w:val="1"/>
+      <w:numFmt w:val="lowerLetter"/>
+      <w:lvlText w:val="%2."/>
+      <w:lvlJc w:val="left"/>
+      <w:pPr>
+        <w:ind w:left="1710" w:hanging="360"/>
+      </w:pPr>
+    </w:lvl>
+    <w:lvl w:ilvl="2" w:tplc="0419001B" w:tentative="1">
+      <w:start w:val="1"/>
+      <w:numFmt w:val="lowerRoman"/>
+      <w:lvlText w:val="%3."/>
+      <w:lvlJc w:val="right"/>
+      <w:pPr>
+        <w:ind w:left="2430" w:hanging="180"/>
+      </w:pPr>
+    </w:lvl>
+    <w:lvl w:ilvl="3" w:tplc="0419000F" w:tentative="1">
+      <w:start w:val="1"/>
+      <w:numFmt w:val="decimal"/>
+      <w:lvlText w:val="%4."/>
+      <w:lvlJc w:val="left"/>
+      <w:pPr>
+        <w:ind w:left="3150" w:hanging="360"/>
+      </w:pPr>
+    </w:lvl>
+    <w:lvl w:ilvl="4" w:tplc="04190019" w:tentative="1">
+      <w:start w:val="1"/>
+      <w:numFmt w:val="lowerLetter"/>
+      <w:lvlText w:val="%5."/>
+      <w:lvlJc w:val="left"/>
+      <w:pPr>
+        <w:ind w:left="3870" w:hanging="360"/>
+      </w:pPr>
+    </w:lvl>
+    <w:lvl w:ilvl="5" w:tplc="0419001B" w:tentative="1">
+      <w:start w:val="1"/>
+      <w:numFmt w:val="lowerRoman"/>
+      <w:lvlText w:val="%6."/>
+      <w:lvlJc w:val="right"/>
+      <w:pPr>
+        <w:ind w:left="4590" w:hanging="180"/>
+      </w:pPr>
+    </w:lvl>
+    <w:lvl w:ilvl="6" w:tplc="0419000F" w:tentative="1">
+      <w:start w:val="1"/>
+      <w:numFmt w:val="decimal"/>
+      <w:lvlText w:val="%7."/>
+      <w:lvlJc w:val="left"/>
+      <w:pPr>
+        <w:ind w:left="5310" w:hanging="360"/>
+      </w:pPr>
+    </w:lvl>
+    <w:lvl w:ilvl="7" w:tplc="04190019" w:tentative="1">
+      <w:start w:val="1"/>
+      <w:numFmt w:val="lowerLetter"/>
+      <w:lvlText w:val="%8."/>
+      <w:lvlJc w:val="left"/>
+      <w:pPr>
+        <w:ind w:left="6030" w:hanging="360"/>
+      </w:pPr>
+    </w:lvl>
+    <w:lvl w:ilvl="8" w:tplc="0419001B" w:tentative="1">
+      <w:start w:val="1"/>
+      <w:numFmt w:val="lowerRoman"/>
+      <w:lvlText w:val="%9."/>
+      <w:lvlJc w:val="right"/>
+      <w:pPr>
+        <w:ind w:left="6750" w:hanging="180"/>
+      </w:pPr>
+    </w:lvl>
+  </w:abstractNum>
+  <w:abstractNum w:abstractNumId="5">
     <w:nsid w:val="2A5A71E4"/>
     <w:multiLevelType w:val="hybridMultilevel"/>
     <w:tmpl w:val="0D9EB18C"/>
@@ -1819,7 +2549,93 @@
       </w:pPr>
     </w:lvl>
   </w:abstractNum>
-  <w:abstractNum w:abstractNumId="5">
+  <w:abstractNum w:abstractNumId="6">
+    <w:nsid w:val="31D039E5"/>
+    <w:multiLevelType w:val="hybridMultilevel"/>
+    <w:tmpl w:val="7D409910"/>
+    <w:lvl w:ilvl="0" w:tplc="0419000F">
+      <w:start w:val="1"/>
+      <w:numFmt w:val="decimal"/>
+      <w:lvlText w:val="%1."/>
+      <w:lvlJc w:val="left"/>
+      <w:pPr>
+        <w:ind w:left="990" w:hanging="360"/>
+      </w:pPr>
+    </w:lvl>
+    <w:lvl w:ilvl="1" w:tplc="04190019" w:tentative="1">
+      <w:start w:val="1"/>
+      <w:numFmt w:val="lowerLetter"/>
+      <w:lvlText w:val="%2."/>
+      <w:lvlJc w:val="left"/>
+      <w:pPr>
+        <w:ind w:left="1710" w:hanging="360"/>
+      </w:pPr>
+    </w:lvl>
+    <w:lvl w:ilvl="2" w:tplc="0419001B" w:tentative="1">
+      <w:start w:val="1"/>
+      <w:numFmt w:val="lowerRoman"/>
+      <w:lvlText w:val="%3."/>
+      <w:lvlJc w:val="right"/>
+      <w:pPr>
+        <w:ind w:left="2430" w:hanging="180"/>
+      </w:pPr>
+    </w:lvl>
+    <w:lvl w:ilvl="3" w:tplc="0419000F" w:tentative="1">
+      <w:start w:val="1"/>
+      <w:numFmt w:val="decimal"/>
+      <w:lvlText w:val="%4."/>
+      <w:lvlJc w:val="left"/>
+      <w:pPr>
+        <w:ind w:left="3150" w:hanging="360"/>
+      </w:pPr>
+    </w:lvl>
+    <w:lvl w:ilvl="4" w:tplc="04190019" w:tentative="1">
+      <w:start w:val="1"/>
+      <w:numFmt w:val="lowerLetter"/>
+      <w:lvlText w:val="%5."/>
+      <w:lvlJc w:val="left"/>
+      <w:pPr>
+        <w:ind w:left="3870" w:hanging="360"/>
+      </w:pPr>
+    </w:lvl>
+    <w:lvl w:ilvl="5" w:tplc="0419001B" w:tentative="1">
+      <w:start w:val="1"/>
+      <w:numFmt w:val="lowerRoman"/>
+      <w:lvlText w:val="%6."/>
+      <w:lvlJc w:val="right"/>
+      <w:pPr>
+        <w:ind w:left="4590" w:hanging="180"/>
+      </w:pPr>
+    </w:lvl>
+    <w:lvl w:ilvl="6" w:tplc="0419000F" w:tentative="1">
+      <w:start w:val="1"/>
+      <w:numFmt w:val="decimal"/>
+      <w:lvlText w:val="%7."/>
+      <w:lvlJc w:val="left"/>
+      <w:pPr>
+        <w:ind w:left="5310" w:hanging="360"/>
+      </w:pPr>
+    </w:lvl>
+    <w:lvl w:ilvl="7" w:tplc="04190019" w:tentative="1">
+      <w:start w:val="1"/>
+      <w:numFmt w:val="lowerLetter"/>
+      <w:lvlText w:val="%8."/>
+      <w:lvlJc w:val="left"/>
+      <w:pPr>
+        <w:ind w:left="6030" w:hanging="360"/>
+      </w:pPr>
+    </w:lvl>
+    <w:lvl w:ilvl="8" w:tplc="0419001B" w:tentative="1">
+      <w:start w:val="1"/>
+      <w:numFmt w:val="lowerRoman"/>
+      <w:lvlText w:val="%9."/>
+      <w:lvlJc w:val="right"/>
+      <w:pPr>
+        <w:ind w:left="6750" w:hanging="180"/>
+      </w:pPr>
+    </w:lvl>
+  </w:abstractNum>
+  <w:abstractNum w:abstractNumId="7">
     <w:nsid w:val="37CA7A51"/>
     <w:multiLevelType w:val="hybridMultilevel"/>
     <w:tmpl w:val="AEE27FFC"/>
@@ -1905,7 +2721,7 @@
       </w:pPr>
     </w:lvl>
   </w:abstractNum>
-  <w:abstractNum w:abstractNumId="6">
+  <w:abstractNum w:abstractNumId="8">
     <w:nsid w:val="47362E90"/>
     <w:multiLevelType w:val="hybridMultilevel"/>
     <w:tmpl w:val="F25075AC"/>
@@ -1991,7 +2807,7 @@
       </w:pPr>
     </w:lvl>
   </w:abstractNum>
-  <w:abstractNum w:abstractNumId="7">
+  <w:abstractNum w:abstractNumId="9">
     <w:nsid w:val="48A23C6B"/>
     <w:multiLevelType w:val="hybridMultilevel"/>
     <w:tmpl w:val="504E1418"/>
@@ -2077,7 +2893,7 @@
       </w:pPr>
     </w:lvl>
   </w:abstractNum>
-  <w:abstractNum w:abstractNumId="8">
+  <w:abstractNum w:abstractNumId="10">
     <w:nsid w:val="493E0D9C"/>
     <w:multiLevelType w:val="hybridMultilevel"/>
     <w:tmpl w:val="9ECC8B16"/>
@@ -2163,7 +2979,93 @@
       </w:pPr>
     </w:lvl>
   </w:abstractNum>
-  <w:abstractNum w:abstractNumId="9">
+  <w:abstractNum w:abstractNumId="11">
+    <w:nsid w:val="4957434D"/>
+    <w:multiLevelType w:val="hybridMultilevel"/>
+    <w:tmpl w:val="7CA8A77E"/>
+    <w:lvl w:ilvl="0" w:tplc="0419000F">
+      <w:start w:val="1"/>
+      <w:numFmt w:val="decimal"/>
+      <w:lvlText w:val="%1."/>
+      <w:lvlJc w:val="left"/>
+      <w:pPr>
+        <w:ind w:left="990" w:hanging="360"/>
+      </w:pPr>
+    </w:lvl>
+    <w:lvl w:ilvl="1" w:tplc="04190019" w:tentative="1">
+      <w:start w:val="1"/>
+      <w:numFmt w:val="lowerLetter"/>
+      <w:lvlText w:val="%2."/>
+      <w:lvlJc w:val="left"/>
+      <w:pPr>
+        <w:ind w:left="1710" w:hanging="360"/>
+      </w:pPr>
+    </w:lvl>
+    <w:lvl w:ilvl="2" w:tplc="0419001B" w:tentative="1">
+      <w:start w:val="1"/>
+      <w:numFmt w:val="lowerRoman"/>
+      <w:lvlText w:val="%3."/>
+      <w:lvlJc w:val="right"/>
+      <w:pPr>
+        <w:ind w:left="2430" w:hanging="180"/>
+      </w:pPr>
+    </w:lvl>
+    <w:lvl w:ilvl="3" w:tplc="0419000F" w:tentative="1">
+      <w:start w:val="1"/>
+      <w:numFmt w:val="decimal"/>
+      <w:lvlText w:val="%4."/>
+      <w:lvlJc w:val="left"/>
+      <w:pPr>
+        <w:ind w:left="3150" w:hanging="360"/>
+      </w:pPr>
+    </w:lvl>
+    <w:lvl w:ilvl="4" w:tplc="04190019" w:tentative="1">
+      <w:start w:val="1"/>
+      <w:numFmt w:val="lowerLetter"/>
+      <w:lvlText w:val="%5."/>
+      <w:lvlJc w:val="left"/>
+      <w:pPr>
+        <w:ind w:left="3870" w:hanging="360"/>
+      </w:pPr>
+    </w:lvl>
+    <w:lvl w:ilvl="5" w:tplc="0419001B" w:tentative="1">
+      <w:start w:val="1"/>
+      <w:numFmt w:val="lowerRoman"/>
+      <w:lvlText w:val="%6."/>
+      <w:lvlJc w:val="right"/>
+      <w:pPr>
+        <w:ind w:left="4590" w:hanging="180"/>
+      </w:pPr>
+    </w:lvl>
+    <w:lvl w:ilvl="6" w:tplc="0419000F" w:tentative="1">
+      <w:start w:val="1"/>
+      <w:numFmt w:val="decimal"/>
+      <w:lvlText w:val="%7."/>
+      <w:lvlJc w:val="left"/>
+      <w:pPr>
+        <w:ind w:left="5310" w:hanging="360"/>
+      </w:pPr>
+    </w:lvl>
+    <w:lvl w:ilvl="7" w:tplc="04190019" w:tentative="1">
+      <w:start w:val="1"/>
+      <w:numFmt w:val="lowerLetter"/>
+      <w:lvlText w:val="%8."/>
+      <w:lvlJc w:val="left"/>
+      <w:pPr>
+        <w:ind w:left="6030" w:hanging="360"/>
+      </w:pPr>
+    </w:lvl>
+    <w:lvl w:ilvl="8" w:tplc="0419001B" w:tentative="1">
+      <w:start w:val="1"/>
+      <w:numFmt w:val="lowerRoman"/>
+      <w:lvlText w:val="%9."/>
+      <w:lvlJc w:val="right"/>
+      <w:pPr>
+        <w:ind w:left="6750" w:hanging="180"/>
+      </w:pPr>
+    </w:lvl>
+  </w:abstractNum>
+  <w:abstractNum w:abstractNumId="12">
     <w:nsid w:val="4E345AAD"/>
     <w:multiLevelType w:val="hybridMultilevel"/>
     <w:tmpl w:val="B596EE62"/>
@@ -2252,7 +3154,7 @@
       </w:pPr>
     </w:lvl>
   </w:abstractNum>
-  <w:abstractNum w:abstractNumId="10">
+  <w:abstractNum w:abstractNumId="13">
     <w:nsid w:val="51852045"/>
     <w:multiLevelType w:val="hybridMultilevel"/>
     <w:tmpl w:val="703C4F68"/>
@@ -2341,7 +3243,7 @@
       </w:pPr>
     </w:lvl>
   </w:abstractNum>
-  <w:abstractNum w:abstractNumId="11">
+  <w:abstractNum w:abstractNumId="14">
     <w:nsid w:val="52845C7E"/>
     <w:multiLevelType w:val="hybridMultilevel"/>
     <w:tmpl w:val="1886304E"/>
@@ -2427,7 +3329,93 @@
       </w:pPr>
     </w:lvl>
   </w:abstractNum>
-  <w:abstractNum w:abstractNumId="12">
+  <w:abstractNum w:abstractNumId="15">
+    <w:nsid w:val="5A2762B1"/>
+    <w:multiLevelType w:val="hybridMultilevel"/>
+    <w:tmpl w:val="BA0AC338"/>
+    <w:lvl w:ilvl="0" w:tplc="0419000F">
+      <w:start w:val="1"/>
+      <w:numFmt w:val="decimal"/>
+      <w:lvlText w:val="%1."/>
+      <w:lvlJc w:val="left"/>
+      <w:pPr>
+        <w:ind w:left="990" w:hanging="360"/>
+      </w:pPr>
+    </w:lvl>
+    <w:lvl w:ilvl="1" w:tplc="04190019" w:tentative="1">
+      <w:start w:val="1"/>
+      <w:numFmt w:val="lowerLetter"/>
+      <w:lvlText w:val="%2."/>
+      <w:lvlJc w:val="left"/>
+      <w:pPr>
+        <w:ind w:left="1710" w:hanging="360"/>
+      </w:pPr>
+    </w:lvl>
+    <w:lvl w:ilvl="2" w:tplc="0419001B" w:tentative="1">
+      <w:start w:val="1"/>
+      <w:numFmt w:val="lowerRoman"/>
+      <w:lvlText w:val="%3."/>
+      <w:lvlJc w:val="right"/>
+      <w:pPr>
+        <w:ind w:left="2430" w:hanging="180"/>
+      </w:pPr>
+    </w:lvl>
+    <w:lvl w:ilvl="3" w:tplc="0419000F" w:tentative="1">
+      <w:start w:val="1"/>
+      <w:numFmt w:val="decimal"/>
+      <w:lvlText w:val="%4."/>
+      <w:lvlJc w:val="left"/>
+      <w:pPr>
+        <w:ind w:left="3150" w:hanging="360"/>
+      </w:pPr>
+    </w:lvl>
+    <w:lvl w:ilvl="4" w:tplc="04190019" w:tentative="1">
+      <w:start w:val="1"/>
+      <w:numFmt w:val="lowerLetter"/>
+      <w:lvlText w:val="%5."/>
+      <w:lvlJc w:val="left"/>
+      <w:pPr>
+        <w:ind w:left="3870" w:hanging="360"/>
+      </w:pPr>
+    </w:lvl>
+    <w:lvl w:ilvl="5" w:tplc="0419001B" w:tentative="1">
+      <w:start w:val="1"/>
+      <w:numFmt w:val="lowerRoman"/>
+      <w:lvlText w:val="%6."/>
+      <w:lvlJc w:val="right"/>
+      <w:pPr>
+        <w:ind w:left="4590" w:hanging="180"/>
+      </w:pPr>
+    </w:lvl>
+    <w:lvl w:ilvl="6" w:tplc="0419000F" w:tentative="1">
+      <w:start w:val="1"/>
+      <w:numFmt w:val="decimal"/>
+      <w:lvlText w:val="%7."/>
+      <w:lvlJc w:val="left"/>
+      <w:pPr>
+        <w:ind w:left="5310" w:hanging="360"/>
+      </w:pPr>
+    </w:lvl>
+    <w:lvl w:ilvl="7" w:tplc="04190019" w:tentative="1">
+      <w:start w:val="1"/>
+      <w:numFmt w:val="lowerLetter"/>
+      <w:lvlText w:val="%8."/>
+      <w:lvlJc w:val="left"/>
+      <w:pPr>
+        <w:ind w:left="6030" w:hanging="360"/>
+      </w:pPr>
+    </w:lvl>
+    <w:lvl w:ilvl="8" w:tplc="0419001B" w:tentative="1">
+      <w:start w:val="1"/>
+      <w:numFmt w:val="lowerRoman"/>
+      <w:lvlText w:val="%9."/>
+      <w:lvlJc w:val="right"/>
+      <w:pPr>
+        <w:ind w:left="6750" w:hanging="180"/>
+      </w:pPr>
+    </w:lvl>
+  </w:abstractNum>
+  <w:abstractNum w:abstractNumId="16">
     <w:nsid w:val="5F9E0E10"/>
     <w:multiLevelType w:val="hybridMultilevel"/>
     <w:tmpl w:val="0926624C"/>
@@ -2518,7 +3506,7 @@
       </w:pPr>
     </w:lvl>
   </w:abstractNum>
-  <w:abstractNum w:abstractNumId="13">
+  <w:abstractNum w:abstractNumId="17">
     <w:nsid w:val="61AC5C87"/>
     <w:multiLevelType w:val="hybridMultilevel"/>
     <w:tmpl w:val="BD0601C8"/>
@@ -2604,7 +3592,7 @@
       </w:pPr>
     </w:lvl>
   </w:abstractNum>
-  <w:abstractNum w:abstractNumId="14">
+  <w:abstractNum w:abstractNumId="18">
     <w:nsid w:val="64322BE9"/>
     <w:multiLevelType w:val="hybridMultilevel"/>
     <w:tmpl w:val="7CA8A77E"/>
@@ -2690,7 +3678,156 @@
       </w:pPr>
     </w:lvl>
   </w:abstractNum>
-  <w:abstractNum w:abstractNumId="15">
+  <w:abstractNum w:abstractNumId="19">
+    <w:nsid w:val="67637CCE"/>
+    <w:multiLevelType w:val="multilevel"/>
+    <w:tmpl w:val="5DB8DFC8"/>
+    <w:lvl w:ilvl="0">
+      <w:start w:val="1"/>
+      <w:numFmt w:val="bullet"/>
+      <w:lvlText w:val=""/>
+      <w:lvlJc w:val="left"/>
+      <w:pPr>
+        <w:tabs>
+          <w:tab w:val="num" w:pos="720"/>
+        </w:tabs>
+        <w:ind w:left="720" w:hanging="360"/>
+      </w:pPr>
+      <w:rPr>
+        <w:rFonts w:ascii="Symbol" w:hAnsi="Symbol" w:hint="default"/>
+        <w:sz w:val="20"/>
+      </w:rPr>
+    </w:lvl>
+    <w:lvl w:ilvl="1" w:tentative="1">
+      <w:start w:val="1"/>
+      <w:numFmt w:val="bullet"/>
+      <w:lvlText w:val=""/>
+      <w:lvlJc w:val="left"/>
+      <w:pPr>
+        <w:tabs>
+          <w:tab w:val="num" w:pos="1440"/>
+        </w:tabs>
+        <w:ind w:left="1440" w:hanging="360"/>
+      </w:pPr>
+      <w:rPr>
+        <w:rFonts w:ascii="Symbol" w:hAnsi="Symbol" w:hint="default"/>
+        <w:sz w:val="20"/>
+      </w:rPr>
+    </w:lvl>
+    <w:lvl w:ilvl="2" w:tentative="1">
+      <w:start w:val="1"/>
+      <w:numFmt w:val="bullet"/>
+      <w:lvlText w:val=""/>
+      <w:lvlJc w:val="left"/>
+      <w:pPr>
+        <w:tabs>
+          <w:tab w:val="num" w:pos="2160"/>
+        </w:tabs>
+        <w:ind w:left="2160" w:hanging="360"/>
+      </w:pPr>
+      <w:rPr>
+        <w:rFonts w:ascii="Symbol" w:hAnsi="Symbol" w:hint="default"/>
+        <w:sz w:val="20"/>
+      </w:rPr>
+    </w:lvl>
+    <w:lvl w:ilvl="3" w:tentative="1">
+      <w:start w:val="1"/>
+      <w:numFmt w:val="bullet"/>
+      <w:lvlText w:val=""/>
+      <w:lvlJc w:val="left"/>
+      <w:pPr>
+        <w:tabs>
+          <w:tab w:val="num" w:pos="2880"/>
+        </w:tabs>
+        <w:ind w:left="2880" w:hanging="360"/>
+      </w:pPr>
+      <w:rPr>
+        <w:rFonts w:ascii="Symbol" w:hAnsi="Symbol" w:hint="default"/>
+        <w:sz w:val="20"/>
+      </w:rPr>
+    </w:lvl>
+    <w:lvl w:ilvl="4" w:tentative="1">
+      <w:start w:val="1"/>
+      <w:numFmt w:val="bullet"/>
+      <w:lvlText w:val=""/>
+      <w:lvlJc w:val="left"/>
+      <w:pPr>
+        <w:tabs>
+          <w:tab w:val="num" w:pos="3600"/>
+        </w:tabs>
+        <w:ind w:left="3600" w:hanging="360"/>
+      </w:pPr>
+      <w:rPr>
+        <w:rFonts w:ascii="Symbol" w:hAnsi="Symbol" w:hint="default"/>
+        <w:sz w:val="20"/>
+      </w:rPr>
+    </w:lvl>
+    <w:lvl w:ilvl="5" w:tentative="1">
+      <w:start w:val="1"/>
+      <w:numFmt w:val="bullet"/>
+      <w:lvlText w:val=""/>
+      <w:lvlJc w:val="left"/>
+      <w:pPr>
+        <w:tabs>
+          <w:tab w:val="num" w:pos="4320"/>
+        </w:tabs>
+        <w:ind w:left="4320" w:hanging="360"/>
+      </w:pPr>
+      <w:rPr>
+        <w:rFonts w:ascii="Symbol" w:hAnsi="Symbol" w:hint="default"/>
+        <w:sz w:val="20"/>
+      </w:rPr>
+    </w:lvl>
+    <w:lvl w:ilvl="6" w:tentative="1">
+      <w:start w:val="1"/>
+      <w:numFmt w:val="bullet"/>
+      <w:lvlText w:val=""/>
+      <w:lvlJc w:val="left"/>
+      <w:pPr>
+        <w:tabs>
+          <w:tab w:val="num" w:pos="5040"/>
+        </w:tabs>
+        <w:ind w:left="5040" w:hanging="360"/>
+      </w:pPr>
+      <w:rPr>
+        <w:rFonts w:ascii="Symbol" w:hAnsi="Symbol" w:hint="default"/>
+        <w:sz w:val="20"/>
+      </w:rPr>
+    </w:lvl>
+    <w:lvl w:ilvl="7" w:tentative="1">
+      <w:start w:val="1"/>
+      <w:numFmt w:val="bullet"/>
+      <w:lvlText w:val=""/>
+      <w:lvlJc w:val="left"/>
+      <w:pPr>
+        <w:tabs>
+          <w:tab w:val="num" w:pos="5760"/>
+        </w:tabs>
+        <w:ind w:left="5760" w:hanging="360"/>
+      </w:pPr>
+      <w:rPr>
+        <w:rFonts w:ascii="Symbol" w:hAnsi="Symbol" w:hint="default"/>
+        <w:sz w:val="20"/>
+      </w:rPr>
+    </w:lvl>
+    <w:lvl w:ilvl="8" w:tentative="1">
+      <w:start w:val="1"/>
+      <w:numFmt w:val="bullet"/>
+      <w:lvlText w:val=""/>
+      <w:lvlJc w:val="left"/>
+      <w:pPr>
+        <w:tabs>
+          <w:tab w:val="num" w:pos="6480"/>
+        </w:tabs>
+        <w:ind w:left="6480" w:hanging="360"/>
+      </w:pPr>
+      <w:rPr>
+        <w:rFonts w:ascii="Symbol" w:hAnsi="Symbol" w:hint="default"/>
+        <w:sz w:val="20"/>
+      </w:rPr>
+    </w:lvl>
+  </w:abstractNum>
+  <w:abstractNum w:abstractNumId="20">
     <w:nsid w:val="6C681A78"/>
     <w:multiLevelType w:val="hybridMultilevel"/>
     <w:tmpl w:val="674414FC"/>
@@ -2779,7 +3916,7 @@
       </w:pPr>
     </w:lvl>
   </w:abstractNum>
-  <w:abstractNum w:abstractNumId="16">
+  <w:abstractNum w:abstractNumId="21">
     <w:nsid w:val="6E017060"/>
     <w:multiLevelType w:val="hybridMultilevel"/>
     <w:tmpl w:val="C6E24E48"/>
@@ -2865,7 +4002,7 @@
       </w:pPr>
     </w:lvl>
   </w:abstractNum>
-  <w:abstractNum w:abstractNumId="17">
+  <w:abstractNum w:abstractNumId="22">
     <w:nsid w:val="6E4A493B"/>
     <w:multiLevelType w:val="hybridMultilevel"/>
     <w:tmpl w:val="4CD64322"/>
@@ -2951,7 +4088,7 @@
       </w:pPr>
     </w:lvl>
   </w:abstractNum>
-  <w:abstractNum w:abstractNumId="18">
+  <w:abstractNum w:abstractNumId="23">
     <w:nsid w:val="74BA4479"/>
     <w:multiLevelType w:val="hybridMultilevel"/>
     <w:tmpl w:val="4986EDB2"/>
@@ -3040,7 +4177,7 @@
       </w:pPr>
     </w:lvl>
   </w:abstractNum>
-  <w:abstractNum w:abstractNumId="19">
+  <w:abstractNum w:abstractNumId="24">
     <w:nsid w:val="7E916355"/>
     <w:multiLevelType w:val="hybridMultilevel"/>
     <w:tmpl w:val="F286C3B4"/>
@@ -3157,61 +4294,76 @@
     <w:abstractNumId w:val="2"/>
   </w:num>
   <w:num w:numId="2">
-    <w:abstractNumId w:val="12"/>
+    <w:abstractNumId w:val="16"/>
   </w:num>
   <w:num w:numId="3">
     <w:abstractNumId w:val="1"/>
   </w:num>
   <w:num w:numId="4">
-    <w:abstractNumId w:val="13"/>
+    <w:abstractNumId w:val="17"/>
   </w:num>
   <w:num w:numId="5">
-    <w:abstractNumId w:val="6"/>
+    <w:abstractNumId w:val="8"/>
   </w:num>
   <w:num w:numId="6">
-    <w:abstractNumId w:val="7"/>
+    <w:abstractNumId w:val="9"/>
   </w:num>
   <w:num w:numId="7">
-    <w:abstractNumId w:val="18"/>
+    <w:abstractNumId w:val="23"/>
   </w:num>
   <w:num w:numId="8">
-    <w:abstractNumId w:val="10"/>
+    <w:abstractNumId w:val="13"/>
   </w:num>
   <w:num w:numId="9">
     <w:abstractNumId w:val="0"/>
   </w:num>
   <w:num w:numId="10">
-    <w:abstractNumId w:val="15"/>
+    <w:abstractNumId w:val="20"/>
   </w:num>
   <w:num w:numId="11">
-    <w:abstractNumId w:val="9"/>
+    <w:abstractNumId w:val="12"/>
   </w:num>
   <w:num w:numId="12">
-    <w:abstractNumId w:val="16"/>
+    <w:abstractNumId w:val="21"/>
   </w:num>
   <w:num w:numId="13">
-    <w:abstractNumId w:val="5"/>
+    <w:abstractNumId w:val="7"/>
   </w:num>
   <w:num w:numId="14">
-    <w:abstractNumId w:val="19"/>
+    <w:abstractNumId w:val="24"/>
   </w:num>
   <w:num w:numId="15">
     <w:abstractNumId w:val="3"/>
   </w:num>
   <w:num w:numId="16">
-    <w:abstractNumId w:val="8"/>
+    <w:abstractNumId w:val="10"/>
   </w:num>
   <w:num w:numId="17">
+    <w:abstractNumId w:val="14"/>
+  </w:num>
+  <w:num w:numId="18">
+    <w:abstractNumId w:val="22"/>
+  </w:num>
+  <w:num w:numId="19">
+    <w:abstractNumId w:val="5"/>
+  </w:num>
+  <w:num w:numId="20">
+    <w:abstractNumId w:val="18"/>
+  </w:num>
+  <w:num w:numId="21">
     <w:abstractNumId w:val="11"/>
   </w:num>
-  <w:num w:numId="18">
-    <w:abstractNumId w:val="17"/>
-  </w:num>
-  <w:num w:numId="19">
+  <w:num w:numId="22">
     <w:abstractNumId w:val="4"/>
   </w:num>
-  <w:num w:numId="20">
-    <w:abstractNumId w:val="14"/>
+  <w:num w:numId="23">
+    <w:abstractNumId w:val="6"/>
+  </w:num>
+  <w:num w:numId="24">
+    <w:abstractNumId w:val="19"/>
+  </w:num>
+  <w:num w:numId="25">
+    <w:abstractNumId w:val="15"/>
   </w:num>
 </w:numbering>
 </file>
@@ -3724,6 +4876,19 @@
       <w:lang w:val="en-US" w:eastAsia="ru-RU"/>
     </w:rPr>
   </w:style>
+  <w:style w:type="character" w:styleId="HTML">
+    <w:name w:val="HTML Code"/>
+    <w:basedOn w:val="a0"/>
+    <w:uiPriority w:val="99"/>
+    <w:semiHidden/>
+    <w:unhideWhenUsed/>
+    <w:rsid w:val="007719E7"/>
+    <w:rPr>
+      <w:rFonts w:ascii="Courier New" w:eastAsia="Times New Roman" w:hAnsi="Courier New" w:cs="Courier New"/>
+      <w:sz w:val="20"/>
+      <w:szCs w:val="20"/>
+    </w:rPr>
+  </w:style>
 </w:styles>
 </file>
 
@@ -4235,6 +5400,19 @@
       <w:lang w:val="en-US" w:eastAsia="ru-RU"/>
     </w:rPr>
   </w:style>
+  <w:style w:type="character" w:styleId="HTML">
+    <w:name w:val="HTML Code"/>
+    <w:basedOn w:val="a0"/>
+    <w:uiPriority w:val="99"/>
+    <w:semiHidden/>
+    <w:unhideWhenUsed/>
+    <w:rsid w:val="007719E7"/>
+    <w:rPr>
+      <w:rFonts w:ascii="Courier New" w:eastAsia="Times New Roman" w:hAnsi="Courier New" w:cs="Courier New"/>
+      <w:sz w:val="20"/>
+      <w:szCs w:val="20"/>
+    </w:rPr>
+  </w:style>
 </w:styles>
 </file>
 
@@ -4528,7 +5706,7 @@
 </file>
 
 <file path=customXml/itemProps1.xml><?xml version="1.0" encoding="utf-8"?>
-<ds:datastoreItem xmlns:ds="http://schemas.openxmlformats.org/officeDocument/2006/customXml" ds:itemID="{03E571EE-6606-47DE-89A6-A15C3F7DA16F}">
+<ds:datastoreItem xmlns:ds="http://schemas.openxmlformats.org/officeDocument/2006/customXml" ds:itemID="{9B2C3B3E-8EC0-4CA2-933E-0C9BCA76D692}">
   <ds:schemaRefs>
     <ds:schemaRef ds:uri="http://schemas.openxmlformats.org/officeDocument/2006/bibliography"/>
   </ds:schemaRefs>

</xml_diff>

<commit_message>
Report add model description
</commit_message>
<xml_diff>
--- a/documentation/Report.docx
+++ b/documentation/Report.docx
@@ -267,7 +267,7 @@
           <w:szCs w:val="32"/>
         </w:rPr>
       </w:pPr>
-      <w:hyperlink r:id="rId7" w:history="1">
+      <w:hyperlink r:id="rId9" w:history="1">
         <w:r>
           <w:rPr>
             <w:rStyle w:val="a3"/>
@@ -469,23 +469,23 @@
       </w:pPr>
       <w:r>
         <w:lastRenderedPageBreak/>
-        <w:t>Project introduction 1/20</w:t>
-      </w:r>
-    </w:p>
-    <w:p>
-      <w:r>
-        <w:t xml:space="preserve">We decided to develop a simple social network for user interacting via Internet connection. The social networks became one of the most trending areas in World Wide Web since Web 2.0 rise in 2005 [1]. Developing of a social network definitely requires establishing of a database capable of </w:t>
-      </w:r>
-      <w:r>
-        <w:t xml:space="preserve">storing enormous amount of data (posts, messages, media etc.) and operatively </w:t>
+        <w:t>Project introduction</w:t>
+      </w:r>
+    </w:p>
+    <w:p>
+      <w:r>
+        <w:t xml:space="preserve">We decided to develop a simple social network for user interacting via Internet connection. The social networks became one of the most trending areas in World Wide Web since Web 2.0 rise in 2005 [1]. Developing of a social network definitely requires </w:t>
       </w:r>
       <w:proofErr w:type="gramStart"/>
       <w:r>
-        <w:t>respond</w:t>
+        <w:t>establishing</w:t>
       </w:r>
       <w:proofErr w:type="gramEnd"/>
       <w:r>
-        <w:t xml:space="preserve"> to user requests.</w:t>
+        <w:t xml:space="preserve"> of a database capable of </w:t>
+      </w:r>
+      <w:r>
+        <w:t>storing enormous amount of data (posts, messages, media etc.) and operatively respond to user requests.</w:t>
       </w:r>
     </w:p>
     <w:p>
@@ -568,12 +568,6 @@
         <w:t>CouchDB</w:t>
       </w:r>
       <w:proofErr w:type="spellEnd"/>
-      <w:r>
-        <w:t xml:space="preserve"> 4 </w:t>
-      </w:r>
-      <w:r>
-        <w:t>/20</w:t>
-      </w:r>
     </w:p>
     <w:p>
       <w:proofErr w:type="spellStart"/>
@@ -734,7 +728,7 @@
                     </pic:cNvPicPr>
                   </pic:nvPicPr>
                   <pic:blipFill>
-                    <a:blip r:embed="rId8">
+                    <a:blip r:embed="rId10">
                       <a:extLst>
                         <a:ext uri="{28A0092B-C50C-407E-A947-70E740481C1C}">
                           <a14:useLocalDpi xmlns:a14="http://schemas.microsoft.com/office/drawing/2010/main" val="0"/>
@@ -1320,11 +1314,6 @@
       </w:r>
     </w:p>
     <w:p>
-      <w:pPr>
-        <w:rPr>
-          <w:lang w:val="ru-RU"/>
-        </w:rPr>
-      </w:pPr>
       <w:r>
         <w:t xml:space="preserve">If </w:t>
       </w:r>
@@ -1474,13 +1463,7 @@
         <w:t>d.</w:t>
       </w:r>
     </w:p>
-    <w:p>
-      <w:pPr>
-        <w:rPr>
-          <w:lang w:val="ru-RU"/>
-        </w:rPr>
-      </w:pPr>
-    </w:p>
+    <w:p/>
     <w:p>
       <w:pPr>
         <w:pStyle w:val="3"/>
@@ -1496,31 +1479,7 @@
       </w:r>
       <w:proofErr w:type="spellEnd"/>
       <w:r>
-        <w:t xml:space="preserve"> has a very powerful</w:t>
-      </w:r>
-      <w:r>
-        <w:t xml:space="preserve"> replication system. Replication synchronizes two copies of the same database, </w:t>
-      </w:r>
-      <w:r>
-        <w:t xml:space="preserve">hence </w:t>
-      </w:r>
-      <w:r>
-        <w:t>allowing users to have low</w:t>
-      </w:r>
-      <w:r>
-        <w:t>er</w:t>
-      </w:r>
-      <w:r>
-        <w:t xml:space="preserve"> latency access </w:t>
-      </w:r>
-      <w:r>
-        <w:t>to data. These databases can be situated</w:t>
-      </w:r>
-      <w:r>
-        <w:t xml:space="preserve"> on the same ser</w:t>
-      </w:r>
-      <w:r>
-        <w:t xml:space="preserve">ver or on two different </w:t>
+        <w:t xml:space="preserve"> has a very powerful replication system. Replication synchronizes two copies of the same database, hence allowing users to have lower latency access to data. These databases can be situated on the same server or on two different </w:t>
       </w:r>
       <w:proofErr w:type="gramStart"/>
       <w:r>
@@ -1536,33 +1495,12 @@
       </w:r>
       <w:proofErr w:type="spellEnd"/>
       <w:r>
-        <w:t xml:space="preserve"> does</w:t>
-      </w:r>
-      <w:r>
-        <w:t xml:space="preserve"> no</w:t>
-      </w:r>
-      <w:r>
-        <w:t>t make a</w:t>
-      </w:r>
-      <w:r>
-        <w:t>ny distinction. If changes take place in</w:t>
-      </w:r>
-      <w:r>
-        <w:t xml:space="preserve"> one copy of the database, replication will send these changes to t</w:t>
-      </w:r>
-      <w:r>
-        <w:t>he other copy.</w:t>
-      </w:r>
-    </w:p>
-    <w:p>
-      <w:r>
-        <w:t xml:space="preserve">Replication is </w:t>
-      </w:r>
-      <w:r>
-        <w:t>a one-off operation: you send an</w:t>
-      </w:r>
-      <w:r>
-        <w:t xml:space="preserve"> HTTP request to </w:t>
+        <w:t xml:space="preserve"> does not make any distinction. If changes take place in one copy of the database, replication will send these changes to the other copy.</w:t>
+      </w:r>
+    </w:p>
+    <w:p>
+      <w:r>
+        <w:t xml:space="preserve">Replication is a one-off operation: you send an HTTP request to </w:t>
       </w:r>
       <w:proofErr w:type="spellStart"/>
       <w:r>
@@ -1578,10 +1516,7 @@
       </w:r>
       <w:proofErr w:type="spellEnd"/>
       <w:r>
-        <w:t xml:space="preserve"> will send the changes from the so</w:t>
-      </w:r>
-      <w:r>
-        <w:t>urce to the ta</w:t>
+        <w:t xml:space="preserve"> will send the changes from the source to the ta</w:t>
       </w:r>
       <w:r>
         <w:t>rget</w:t>
@@ -1695,10 +1630,7 @@
         <w:t xml:space="preserve"> is a schema-less database it allows to conduct almost unlimited changing of the entity-relationship model. </w:t>
       </w:r>
       <w:r>
-        <w:t>None of the documents has to have a certain set of attributes</w:t>
-      </w:r>
-      <w:r>
-        <w:t xml:space="preserve">. </w:t>
+        <w:t xml:space="preserve">None of the documents has to have a certain set of attributes. </w:t>
       </w:r>
       <w:r>
         <w:t xml:space="preserve">If the social network developers that it is desired to implement new features for it then it can be done </w:t>
@@ -1802,7 +1734,7 @@
                     </pic:cNvPicPr>
                   </pic:nvPicPr>
                   <pic:blipFill>
-                    <a:blip r:embed="rId9">
+                    <a:blip r:embed="rId11">
                       <a:extLst>
                         <a:ext uri="{28A0092B-C50C-407E-A947-70E740481C1C}">
                           <a14:useLocalDpi xmlns:a14="http://schemas.microsoft.com/office/drawing/2010/main" val="0"/>
@@ -1935,6 +1867,7 @@
         <w:t>String literal.</w:t>
       </w:r>
     </w:p>
+    <w:p/>
     <w:p>
       <w:r>
         <w:t>There are 3 preserved attributes:</w:t>
@@ -1990,10 +1923,7 @@
         <w:t xml:space="preserve"> – defines if the document has been deleted. Optional.</w:t>
       </w:r>
     </w:p>
-    <w:p>
-      <w:bookmarkStart w:id="0" w:name="_GoBack"/>
-      <w:bookmarkEnd w:id="0"/>
-    </w:p>
+    <w:p/>
     <w:p>
       <w:pPr>
         <w:pStyle w:val="3"/>
@@ -2569,8 +2499,6 @@
             </w:pPr>
             <w:r>
               <w:tab/>
-            </w:r>
-            <w:r>
               <w:t>"_id":"mydoc",</w:t>
             </w:r>
           </w:p>
@@ -2580,8 +2508,6 @@
             </w:pPr>
             <w:r>
               <w:tab/>
-            </w:r>
-            <w:r>
               <w:t>"some_data":42,</w:t>
             </w:r>
           </w:p>
@@ -2591,8 +2517,6 @@
             </w:pPr>
             <w:r>
               <w:tab/>
-            </w:r>
-            <w:r>
               <w:t>"_</w:t>
             </w:r>
             <w:proofErr w:type="spellStart"/>
@@ -2618,38 +2542,448 @@
         <w:pStyle w:val="3"/>
       </w:pPr>
       <w:r>
-        <w:t>Map/Reduce</w:t>
+        <w:t>View, Map/Reduce</w:t>
+      </w:r>
+    </w:p>
+    <w:p>
+      <w:r>
+        <w:t xml:space="preserve">Accessing to the data is mostly done using views. </w:t>
+      </w:r>
+      <w:proofErr w:type="gramStart"/>
+      <w:r>
+        <w:t xml:space="preserve">View is composed </w:t>
+      </w:r>
+      <w:r>
+        <w:t>of map</w:t>
+      </w:r>
+      <w:r>
+        <w:t xml:space="preserve"> and reduce</w:t>
+      </w:r>
+      <w:proofErr w:type="gramEnd"/>
+      <w:r>
+        <w:t xml:space="preserve"> function. Map function is written using JavaScript and has a single document as an input argument. </w:t>
+      </w:r>
+      <w:r>
+        <w:t xml:space="preserve">Mapping function uses emit function to submit a key-value pair to </w:t>
+      </w:r>
+      <w:r>
+        <w:t xml:space="preserve">the </w:t>
+      </w:r>
+      <w:r>
+        <w:t>set of result pairs.</w:t>
+      </w:r>
+      <w:r>
+        <w:t xml:space="preserve"> Key and value can be represented by a single value or by a tuple of values. Reduce function is optional and is meant to summarize the result of map functions. Possible reducing </w:t>
+      </w:r>
+      <w:r>
+        <w:t>is</w:t>
+      </w:r>
+      <w:r>
+        <w:t xml:space="preserve"> sum or count of the row values.</w:t>
+      </w:r>
+      <w:r>
+        <w:t xml:space="preserve"> </w:t>
+      </w:r>
+      <w:r>
+        <w:t xml:space="preserve">It is also possible to </w:t>
+      </w:r>
+      <w:proofErr w:type="spellStart"/>
+      <w:r>
+        <w:t>rereduce</w:t>
+      </w:r>
+      <w:proofErr w:type="spellEnd"/>
+      <w:r>
+        <w:t xml:space="preserve"> the result in recursive manner.</w:t>
+      </w:r>
+    </w:p>
+    <w:p>
+      <w:r>
+        <w:rPr>
+          <w:noProof/>
+          <w:lang w:val="ru-RU"/>
+        </w:rPr>
+        <w:drawing>
+          <wp:inline distT="0" distB="0" distL="0" distR="0" wp14:anchorId="0CC85B5D" wp14:editId="42409CD4">
+            <wp:extent cx="5940425" cy="1989027"/>
+            <wp:effectExtent l="0" t="0" r="3175" b="0"/>
+            <wp:docPr id="3" name="Рисунок 3"/>
+            <wp:cNvGraphicFramePr>
+              <a:graphicFrameLocks xmlns:a="http://schemas.openxmlformats.org/drawingml/2006/main" noChangeAspect="1"/>
+            </wp:cNvGraphicFramePr>
+            <a:graphic xmlns:a="http://schemas.openxmlformats.org/drawingml/2006/main">
+              <a:graphicData uri="http://schemas.openxmlformats.org/drawingml/2006/picture">
+                <pic:pic xmlns:pic="http://schemas.openxmlformats.org/drawingml/2006/picture">
+                  <pic:nvPicPr>
+                    <pic:cNvPr id="0" name=""/>
+                    <pic:cNvPicPr/>
+                  </pic:nvPicPr>
+                  <pic:blipFill>
+                    <a:blip r:embed="rId12"/>
+                    <a:stretch>
+                      <a:fillRect/>
+                    </a:stretch>
+                  </pic:blipFill>
+                  <pic:spPr>
+                    <a:xfrm>
+                      <a:off x="0" y="0"/>
+                      <a:ext cx="5940425" cy="1989027"/>
+                    </a:xfrm>
+                    <a:prstGeom prst="rect">
+                      <a:avLst/>
+                    </a:prstGeom>
+                  </pic:spPr>
+                </pic:pic>
+              </a:graphicData>
+            </a:graphic>
+          </wp:inline>
+        </w:drawing>
+      </w:r>
+    </w:p>
+    <w:p>
+      <w:pPr>
+        <w:pStyle w:val="Media"/>
+        <w:jc w:val="center"/>
+      </w:pPr>
+      <w:r>
+        <w:t>Figure X. Map/Reduce sequence illustration.</w:t>
+      </w:r>
+    </w:p>
+    <w:p>
+      <w:pPr>
+        <w:pStyle w:val="3"/>
+      </w:pPr>
+      <w:r>
+        <w:t>Futon</w:t>
+      </w:r>
+    </w:p>
+    <w:p>
+      <w:r>
+        <w:t xml:space="preserve">Futon is a </w:t>
+      </w:r>
+      <w:proofErr w:type="spellStart"/>
+      <w:r>
+        <w:t>CouchDB</w:t>
+      </w:r>
+      <w:proofErr w:type="spellEnd"/>
+      <w:r>
+        <w:t xml:space="preserve"> </w:t>
+      </w:r>
+      <w:r>
+        <w:t>full-functional</w:t>
+      </w:r>
+      <w:r>
+        <w:t xml:space="preserve"> </w:t>
+      </w:r>
+      <w:r>
+        <w:t>web-</w:t>
+      </w:r>
+      <w:r>
+        <w:t xml:space="preserve">interface </w:t>
+      </w:r>
+      <w:r>
+        <w:t xml:space="preserve">tool </w:t>
+      </w:r>
+      <w:r>
+        <w:t>for admins of the database. It i</w:t>
+      </w:r>
+      <w:r>
+        <w:t>s can be accessed by a web-browser.</w:t>
+      </w:r>
+    </w:p>
+    <w:p>
+      <w:r>
+        <w:rPr>
+          <w:noProof/>
+          <w:lang w:val="ru-RU"/>
+        </w:rPr>
+        <w:lastRenderedPageBreak/>
+        <w:drawing>
+          <wp:inline distT="0" distB="0" distL="0" distR="0" wp14:anchorId="469B9E0E" wp14:editId="3DF0EE11">
+            <wp:extent cx="5940425" cy="2852800"/>
+            <wp:effectExtent l="0" t="0" r="3175" b="5080"/>
+            <wp:docPr id="4" name="Рисунок 4"/>
+            <wp:cNvGraphicFramePr>
+              <a:graphicFrameLocks xmlns:a="http://schemas.openxmlformats.org/drawingml/2006/main" noChangeAspect="1"/>
+            </wp:cNvGraphicFramePr>
+            <a:graphic xmlns:a="http://schemas.openxmlformats.org/drawingml/2006/main">
+              <a:graphicData uri="http://schemas.openxmlformats.org/drawingml/2006/picture">
+                <pic:pic xmlns:pic="http://schemas.openxmlformats.org/drawingml/2006/picture">
+                  <pic:nvPicPr>
+                    <pic:cNvPr id="0" name=""/>
+                    <pic:cNvPicPr/>
+                  </pic:nvPicPr>
+                  <pic:blipFill>
+                    <a:blip r:embed="rId13"/>
+                    <a:stretch>
+                      <a:fillRect/>
+                    </a:stretch>
+                  </pic:blipFill>
+                  <pic:spPr>
+                    <a:xfrm>
+                      <a:off x="0" y="0"/>
+                      <a:ext cx="5940425" cy="2852800"/>
+                    </a:xfrm>
+                    <a:prstGeom prst="rect">
+                      <a:avLst/>
+                    </a:prstGeom>
+                  </pic:spPr>
+                </pic:pic>
+              </a:graphicData>
+            </a:graphic>
+          </wp:inline>
+        </w:drawing>
+      </w:r>
+    </w:p>
+    <w:p>
+      <w:pPr>
+        <w:pStyle w:val="Media"/>
+        <w:jc w:val="center"/>
+      </w:pPr>
+      <w:r>
+        <w:t>Figure X. Futon view result.</w:t>
       </w:r>
     </w:p>
     <w:p/>
     <w:p>
       <w:pPr>
+        <w:pStyle w:val="1"/>
+      </w:pPr>
+      <w:r>
+        <w:t>Social network developing</w:t>
+      </w:r>
+    </w:p>
+    <w:p>
+      <w:pPr>
+        <w:pStyle w:val="2"/>
+      </w:pPr>
+      <w:r>
+        <w:t>Database design</w:t>
+      </w:r>
+    </w:p>
+    <w:p>
+      <w:r>
+        <w:t xml:space="preserve">In order to perform database design in </w:t>
+      </w:r>
+      <w:proofErr w:type="spellStart"/>
+      <w:r>
+        <w:t>CouchDB</w:t>
+      </w:r>
+      <w:proofErr w:type="spellEnd"/>
+      <w:r>
+        <w:t xml:space="preserve"> we must accomplish following:</w:t>
+      </w:r>
+    </w:p>
+    <w:p>
+      <w:pPr>
+        <w:pStyle w:val="a6"/>
+        <w:numPr>
+          <w:ilvl w:val="0"/>
+          <w:numId w:val="28"/>
+        </w:numPr>
+      </w:pPr>
+      <w:r>
+        <w:t>Elaborate model ER-diagram.</w:t>
+      </w:r>
+    </w:p>
+    <w:p>
+      <w:pPr>
+        <w:pStyle w:val="a6"/>
+        <w:numPr>
+          <w:ilvl w:val="0"/>
+          <w:numId w:val="28"/>
+        </w:numPr>
+      </w:pPr>
+      <w:r>
+        <w:t>Design common documents based on the ER-diagram.</w:t>
+      </w:r>
+    </w:p>
+    <w:p>
+      <w:pPr>
+        <w:pStyle w:val="a6"/>
+        <w:numPr>
+          <w:ilvl w:val="0"/>
+          <w:numId w:val="28"/>
+        </w:numPr>
+      </w:pPr>
+      <w:r>
+        <w:t>Design view documents based on the ER-diagram</w:t>
+      </w:r>
+      <w:r>
+        <w:t>.</w:t>
+      </w:r>
+    </w:p>
+    <w:p>
+      <w:pPr>
         <w:pStyle w:val="3"/>
       </w:pPr>
       <w:r>
-        <w:t>Futon</w:t>
-      </w:r>
-    </w:p>
-    <w:p>
-      <w:pPr>
-        <w:pStyle w:val="1"/>
-      </w:pPr>
-      <w:r>
-        <w:t>Social network developing</w:t>
-      </w:r>
-      <w:r>
-        <w:t xml:space="preserve"> 15/20</w:t>
-      </w:r>
-    </w:p>
-    <w:p>
-      <w:pPr>
-        <w:pStyle w:val="2"/>
-      </w:pPr>
-      <w:r>
-        <w:t>Database design</w:t>
-      </w:r>
-      <w:r>
-        <w:t xml:space="preserve"> 3/15</w:t>
+        <w:t>Model</w:t>
+      </w:r>
+    </w:p>
+    <w:p>
+      <w:r>
+        <w:t>We have arranged on the follow</w:t>
+      </w:r>
+      <w:r>
+        <w:t xml:space="preserve">ing ER-diagram model. The model </w:t>
+      </w:r>
+      <w:r>
+        <w:t>implement</w:t>
+      </w:r>
+      <w:r>
+        <w:t>s</w:t>
+      </w:r>
+      <w:r>
+        <w:t xml:space="preserve"> following ideas:</w:t>
+      </w:r>
+    </w:p>
+    <w:p>
+      <w:pPr>
+        <w:pStyle w:val="a6"/>
+        <w:numPr>
+          <w:ilvl w:val="0"/>
+          <w:numId w:val="29"/>
+        </w:numPr>
+      </w:pPr>
+      <w:r>
+        <w:t>Model has users.</w:t>
+      </w:r>
+    </w:p>
+    <w:p>
+      <w:pPr>
+        <w:pStyle w:val="a6"/>
+        <w:numPr>
+          <w:ilvl w:val="0"/>
+          <w:numId w:val="29"/>
+        </w:numPr>
+      </w:pPr>
+      <w:r>
+        <w:t>Relationship defines the relationship between two users. It can be confirmed by one or both of the defined users.</w:t>
+      </w:r>
+    </w:p>
+    <w:p>
+      <w:pPr>
+        <w:pStyle w:val="a6"/>
+        <w:numPr>
+          <w:ilvl w:val="0"/>
+          <w:numId w:val="29"/>
+        </w:numPr>
+      </w:pPr>
+      <w:r>
+        <w:t>There are groups in which users can participate.</w:t>
+      </w:r>
+    </w:p>
+    <w:p>
+      <w:pPr>
+        <w:pStyle w:val="a6"/>
+        <w:numPr>
+          <w:ilvl w:val="0"/>
+          <w:numId w:val="29"/>
+        </w:numPr>
+      </w:pPr>
+      <w:proofErr w:type="spellStart"/>
+      <w:r>
+        <w:t>Group_participation</w:t>
+      </w:r>
+      <w:proofErr w:type="spellEnd"/>
+      <w:r>
+        <w:t xml:space="preserve"> </w:t>
+      </w:r>
+      <w:r>
+        <w:t>is an associative element between user and group.</w:t>
+      </w:r>
+    </w:p>
+    <w:p>
+      <w:pPr>
+        <w:pStyle w:val="a6"/>
+        <w:numPr>
+          <w:ilvl w:val="0"/>
+          <w:numId w:val="29"/>
+        </w:numPr>
+      </w:pPr>
+      <w:r>
+        <w:t>Post is related with a user and may be related either to user’s page or to some group. Contains text as content.</w:t>
+      </w:r>
+    </w:p>
+    <w:p>
+      <w:pPr>
+        <w:pStyle w:val="a6"/>
+        <w:numPr>
+          <w:ilvl w:val="0"/>
+          <w:numId w:val="29"/>
+        </w:numPr>
+      </w:pPr>
+      <w:r>
+        <w:t>Comment is related to a user and to a post.</w:t>
+      </w:r>
+    </w:p>
+    <w:p>
+      <w:pPr>
+        <w:jc w:val="center"/>
+      </w:pPr>
+      <w:r>
+        <w:rPr>
+          <w:noProof/>
+          <w:lang w:val="ru-RU"/>
+        </w:rPr>
+        <w:lastRenderedPageBreak/>
+        <w:drawing>
+          <wp:inline distT="0" distB="0" distL="0" distR="0">
+            <wp:extent cx="5681302" cy="3601534"/>
+            <wp:effectExtent l="0" t="0" r="0" b="0"/>
+            <wp:docPr id="8" name="Рисунок 8" descr="D:\advanced-databases\documentation\ER.png"/>
+            <wp:cNvGraphicFramePr>
+              <a:graphicFrameLocks xmlns:a="http://schemas.openxmlformats.org/drawingml/2006/main" noChangeAspect="1"/>
+            </wp:cNvGraphicFramePr>
+            <a:graphic xmlns:a="http://schemas.openxmlformats.org/drawingml/2006/main">
+              <a:graphicData uri="http://schemas.openxmlformats.org/drawingml/2006/picture">
+                <pic:pic xmlns:pic="http://schemas.openxmlformats.org/drawingml/2006/picture">
+                  <pic:nvPicPr>
+                    <pic:cNvPr id="0" name="Picture 6" descr="D:\advanced-databases\documentation\ER.png"/>
+                    <pic:cNvPicPr>
+                      <a:picLocks noChangeAspect="1" noChangeArrowheads="1"/>
+                    </pic:cNvPicPr>
+                  </pic:nvPicPr>
+                  <pic:blipFill>
+                    <a:blip r:embed="rId14">
+                      <a:extLst>
+                        <a:ext uri="{28A0092B-C50C-407E-A947-70E740481C1C}">
+                          <a14:useLocalDpi xmlns:a14="http://schemas.microsoft.com/office/drawing/2010/main" val="0"/>
+                        </a:ext>
+                      </a:extLst>
+                    </a:blip>
+                    <a:srcRect/>
+                    <a:stretch>
+                      <a:fillRect/>
+                    </a:stretch>
+                  </pic:blipFill>
+                  <pic:spPr bwMode="auto">
+                    <a:xfrm>
+                      <a:off x="0" y="0"/>
+                      <a:ext cx="5691777" cy="3608175"/>
+                    </a:xfrm>
+                    <a:prstGeom prst="rect">
+                      <a:avLst/>
+                    </a:prstGeom>
+                    <a:noFill/>
+                    <a:ln>
+                      <a:noFill/>
+                    </a:ln>
+                  </pic:spPr>
+                </pic:pic>
+              </a:graphicData>
+            </a:graphic>
+          </wp:inline>
+        </w:drawing>
+      </w:r>
+    </w:p>
+    <w:p>
+      <w:pPr>
+        <w:pStyle w:val="Media"/>
+        <w:jc w:val="center"/>
+      </w:pPr>
+      <w:r>
+        <w:t>Figure X. Social network ER-diagram.</w:t>
       </w:r>
     </w:p>
     <w:p>
@@ -2657,19 +2991,399 @@
         <w:pStyle w:val="3"/>
       </w:pPr>
       <w:r>
-        <w:t>Model</w:t>
-      </w:r>
-    </w:p>
+        <w:t>Common documents</w:t>
+      </w:r>
+    </w:p>
+    <w:p>
+      <w:pPr>
+        <w:rPr>
+          <w:lang w:val="ru-RU"/>
+        </w:rPr>
+      </w:pPr>
+      <w:r>
+        <w:t xml:space="preserve">The next thing we need to determine is how we decompose these entities over the documents. This is the point where </w:t>
+      </w:r>
+      <w:proofErr w:type="spellStart"/>
+      <w:r>
+        <w:t>CouchDB</w:t>
+      </w:r>
+      <w:proofErr w:type="spellEnd"/>
+      <w:r>
+        <w:t xml:space="preserve"> may show its power and flexibility.</w:t>
+      </w:r>
+      <w:r>
+        <w:t xml:space="preserve"> We can assign all objects of one type to a single document. We can assign every object to a separate document. We also can merge some objects of different types into one document.</w:t>
+      </w:r>
+      <w:r>
+        <w:t xml:space="preserve"> Here is our suggestion:</w:t>
+      </w:r>
+    </w:p>
+    <w:p>
+      <w:pPr>
+        <w:rPr>
+          <w:lang w:val="ru-RU"/>
+        </w:rPr>
+      </w:pPr>
+    </w:p>
+    <w:p>
+      <w:pPr>
+        <w:pStyle w:val="Media"/>
+      </w:pPr>
+      <w:r>
+        <w:t>Table X. Distribution of ER-entities over the document types.</w:t>
+      </w:r>
+    </w:p>
+    <w:tbl>
+      <w:tblPr>
+        <w:tblStyle w:val="aa"/>
+        <w:tblW w:w="0" w:type="auto"/>
+        <w:tblLook w:val="04A0" w:firstRow="1" w:lastRow="0" w:firstColumn="1" w:lastColumn="0" w:noHBand="0" w:noVBand="1"/>
+      </w:tblPr>
+      <w:tblGrid>
+        <w:gridCol w:w="738"/>
+        <w:gridCol w:w="2520"/>
+        <w:gridCol w:w="2340"/>
+      </w:tblGrid>
+      <w:tr>
+        <w:tc>
+          <w:tcPr>
+            <w:tcW w:w="738" w:type="dxa"/>
+            <w:shd w:val="clear" w:color="auto" w:fill="D9D9D9" w:themeFill="background1" w:themeFillShade="D9"/>
+          </w:tcPr>
+          <w:p>
+            <w:pPr>
+              <w:ind w:firstLine="0"/>
+              <w:jc w:val="center"/>
+            </w:pPr>
+          </w:p>
+        </w:tc>
+        <w:tc>
+          <w:tcPr>
+            <w:tcW w:w="2520" w:type="dxa"/>
+            <w:shd w:val="clear" w:color="auto" w:fill="D9D9D9" w:themeFill="background1" w:themeFillShade="D9"/>
+          </w:tcPr>
+          <w:p>
+            <w:pPr>
+              <w:ind w:firstLine="0"/>
+              <w:jc w:val="center"/>
+            </w:pPr>
+            <w:r>
+              <w:t>ER-entity</w:t>
+            </w:r>
+          </w:p>
+        </w:tc>
+        <w:tc>
+          <w:tcPr>
+            <w:tcW w:w="2340" w:type="dxa"/>
+            <w:shd w:val="clear" w:color="auto" w:fill="D9D9D9" w:themeFill="background1" w:themeFillShade="D9"/>
+          </w:tcPr>
+          <w:p>
+            <w:pPr>
+              <w:ind w:firstLine="0"/>
+              <w:jc w:val="center"/>
+            </w:pPr>
+            <w:r>
+              <w:t>Document type</w:t>
+            </w:r>
+          </w:p>
+        </w:tc>
+      </w:tr>
+      <w:tr>
+        <w:tc>
+          <w:tcPr>
+            <w:tcW w:w="738" w:type="dxa"/>
+            <w:shd w:val="clear" w:color="auto" w:fill="D9D9D9" w:themeFill="background1" w:themeFillShade="D9"/>
+          </w:tcPr>
+          <w:p>
+            <w:pPr>
+              <w:ind w:firstLine="0"/>
+              <w:jc w:val="center"/>
+            </w:pPr>
+            <w:r>
+              <w:t>1.</w:t>
+            </w:r>
+          </w:p>
+        </w:tc>
+        <w:tc>
+          <w:tcPr>
+            <w:tcW w:w="2520" w:type="dxa"/>
+          </w:tcPr>
+          <w:p>
+            <w:pPr>
+              <w:ind w:firstLine="0"/>
+              <w:jc w:val="center"/>
+            </w:pPr>
+            <w:r>
+              <w:t>User</w:t>
+            </w:r>
+          </w:p>
+        </w:tc>
+        <w:tc>
+          <w:tcPr>
+            <w:tcW w:w="2340" w:type="dxa"/>
+          </w:tcPr>
+          <w:p>
+            <w:pPr>
+              <w:ind w:firstLine="0"/>
+              <w:jc w:val="center"/>
+            </w:pPr>
+            <w:r>
+              <w:t>User</w:t>
+            </w:r>
+          </w:p>
+        </w:tc>
+      </w:tr>
+      <w:tr>
+        <w:tc>
+          <w:tcPr>
+            <w:tcW w:w="738" w:type="dxa"/>
+            <w:shd w:val="clear" w:color="auto" w:fill="D9D9D9" w:themeFill="background1" w:themeFillShade="D9"/>
+          </w:tcPr>
+          <w:p>
+            <w:pPr>
+              <w:ind w:firstLine="0"/>
+              <w:jc w:val="center"/>
+            </w:pPr>
+            <w:r>
+              <w:t>2.</w:t>
+            </w:r>
+          </w:p>
+        </w:tc>
+        <w:tc>
+          <w:tcPr>
+            <w:tcW w:w="2520" w:type="dxa"/>
+          </w:tcPr>
+          <w:p>
+            <w:pPr>
+              <w:ind w:firstLine="0"/>
+              <w:jc w:val="center"/>
+            </w:pPr>
+            <w:r>
+              <w:t>Relationship</w:t>
+            </w:r>
+          </w:p>
+        </w:tc>
+        <w:tc>
+          <w:tcPr>
+            <w:tcW w:w="2340" w:type="dxa"/>
+          </w:tcPr>
+          <w:p>
+            <w:pPr>
+              <w:ind w:firstLine="0"/>
+              <w:jc w:val="center"/>
+            </w:pPr>
+            <w:r>
+              <w:t>Relationship</w:t>
+            </w:r>
+          </w:p>
+        </w:tc>
+      </w:tr>
+      <w:tr>
+        <w:tc>
+          <w:tcPr>
+            <w:tcW w:w="738" w:type="dxa"/>
+            <w:shd w:val="clear" w:color="auto" w:fill="D9D9D9" w:themeFill="background1" w:themeFillShade="D9"/>
+          </w:tcPr>
+          <w:p>
+            <w:pPr>
+              <w:ind w:firstLine="0"/>
+              <w:jc w:val="center"/>
+            </w:pPr>
+            <w:r>
+              <w:t>3.</w:t>
+            </w:r>
+          </w:p>
+        </w:tc>
+        <w:tc>
+          <w:tcPr>
+            <w:tcW w:w="2520" w:type="dxa"/>
+          </w:tcPr>
+          <w:p>
+            <w:pPr>
+              <w:ind w:firstLine="0"/>
+              <w:jc w:val="center"/>
+            </w:pPr>
+            <w:r>
+              <w:t>Group</w:t>
+            </w:r>
+          </w:p>
+        </w:tc>
+        <w:tc>
+          <w:tcPr>
+            <w:tcW w:w="2340" w:type="dxa"/>
+          </w:tcPr>
+          <w:p>
+            <w:pPr>
+              <w:ind w:firstLine="0"/>
+              <w:jc w:val="center"/>
+            </w:pPr>
+            <w:r>
+              <w:t>Group</w:t>
+            </w:r>
+          </w:p>
+        </w:tc>
+      </w:tr>
+      <w:tr>
+        <w:tc>
+          <w:tcPr>
+            <w:tcW w:w="738" w:type="dxa"/>
+            <w:shd w:val="clear" w:color="auto" w:fill="D9D9D9" w:themeFill="background1" w:themeFillShade="D9"/>
+          </w:tcPr>
+          <w:p>
+            <w:pPr>
+              <w:ind w:firstLine="0"/>
+              <w:jc w:val="center"/>
+            </w:pPr>
+            <w:r>
+              <w:t>4.</w:t>
+            </w:r>
+          </w:p>
+        </w:tc>
+        <w:tc>
+          <w:tcPr>
+            <w:tcW w:w="2520" w:type="dxa"/>
+          </w:tcPr>
+          <w:p>
+            <w:pPr>
+              <w:ind w:firstLine="0"/>
+              <w:jc w:val="center"/>
+            </w:pPr>
+            <w:proofErr w:type="spellStart"/>
+            <w:r>
+              <w:t>Group_participation</w:t>
+            </w:r>
+            <w:proofErr w:type="spellEnd"/>
+          </w:p>
+        </w:tc>
+        <w:tc>
+          <w:tcPr>
+            <w:tcW w:w="2340" w:type="dxa"/>
+          </w:tcPr>
+          <w:p>
+            <w:pPr>
+              <w:ind w:firstLine="0"/>
+              <w:jc w:val="center"/>
+            </w:pPr>
+            <w:proofErr w:type="spellStart"/>
+            <w:r>
+              <w:t>Group_participation</w:t>
+            </w:r>
+            <w:proofErr w:type="spellEnd"/>
+          </w:p>
+        </w:tc>
+      </w:tr>
+      <w:tr>
+        <w:tc>
+          <w:tcPr>
+            <w:tcW w:w="738" w:type="dxa"/>
+            <w:shd w:val="clear" w:color="auto" w:fill="D9D9D9" w:themeFill="background1" w:themeFillShade="D9"/>
+          </w:tcPr>
+          <w:p>
+            <w:pPr>
+              <w:ind w:firstLine="0"/>
+              <w:jc w:val="center"/>
+            </w:pPr>
+            <w:r>
+              <w:t>5.</w:t>
+            </w:r>
+          </w:p>
+        </w:tc>
+        <w:tc>
+          <w:tcPr>
+            <w:tcW w:w="2520" w:type="dxa"/>
+          </w:tcPr>
+          <w:p>
+            <w:pPr>
+              <w:ind w:firstLine="0"/>
+              <w:jc w:val="center"/>
+            </w:pPr>
+            <w:r>
+              <w:t>Post</w:t>
+            </w:r>
+          </w:p>
+        </w:tc>
+        <w:tc>
+          <w:tcPr>
+            <w:tcW w:w="2340" w:type="dxa"/>
+          </w:tcPr>
+          <w:p>
+            <w:pPr>
+              <w:ind w:firstLine="0"/>
+              <w:jc w:val="center"/>
+            </w:pPr>
+            <w:r>
+              <w:t>Post</w:t>
+            </w:r>
+          </w:p>
+        </w:tc>
+      </w:tr>
+      <w:tr>
+        <w:tc>
+          <w:tcPr>
+            <w:tcW w:w="738" w:type="dxa"/>
+            <w:shd w:val="clear" w:color="auto" w:fill="D9D9D9" w:themeFill="background1" w:themeFillShade="D9"/>
+          </w:tcPr>
+          <w:p>
+            <w:pPr>
+              <w:ind w:firstLine="0"/>
+              <w:jc w:val="center"/>
+            </w:pPr>
+            <w:r>
+              <w:t>6.</w:t>
+            </w:r>
+          </w:p>
+        </w:tc>
+        <w:tc>
+          <w:tcPr>
+            <w:tcW w:w="2520" w:type="dxa"/>
+          </w:tcPr>
+          <w:p>
+            <w:pPr>
+              <w:ind w:firstLine="0"/>
+              <w:jc w:val="center"/>
+            </w:pPr>
+            <w:r>
+              <w:t>Comment</w:t>
+            </w:r>
+          </w:p>
+        </w:tc>
+        <w:tc>
+          <w:tcPr>
+            <w:tcW w:w="2340" w:type="dxa"/>
+          </w:tcPr>
+          <w:p>
+            <w:pPr>
+              <w:ind w:firstLine="0"/>
+              <w:jc w:val="center"/>
+              <w:rPr>
+                <w:lang w:val="ru-RU"/>
+              </w:rPr>
+            </w:pPr>
+            <w:r>
+              <w:t>Post</w:t>
+            </w:r>
+          </w:p>
+        </w:tc>
+      </w:tr>
+    </w:tbl>
     <w:p/>
     <w:p>
-      <w:pPr>
-        <w:pStyle w:val="3"/>
-      </w:pPr>
-      <w:r>
-        <w:t>Common documents</w:t>
-      </w:r>
-    </w:p>
-    <w:p/>
+      <w:r>
+        <w:t>In order to distinguish the documents of different types we can use an extra “type” attribute to each of the documents.</w:t>
+      </w:r>
+      <w:r>
+        <w:t xml:space="preserve"> As seen in the table we have merged comment objects into the post objects they are associated with. This could be done since in our </w:t>
+      </w:r>
+      <w:r>
+        <w:lastRenderedPageBreak/>
+        <w:t>social network all business logic working with the posts is also related to the comments.</w:t>
+      </w:r>
+      <w:r>
+        <w:t xml:space="preserve"> By this we attain some supplementary effectiveness because of removing need to build a search index for the comments.</w:t>
+      </w:r>
+      <w:bookmarkStart w:id="0" w:name="_GoBack"/>
+      <w:bookmarkEnd w:id="0"/>
+    </w:p>
     <w:p>
       <w:pPr>
         <w:pStyle w:val="3"/>
@@ -2780,9 +3494,6 @@
       <w:r>
         <w:t>Server description</w:t>
       </w:r>
-      <w:r>
-        <w:t xml:space="preserve"> 10/15</w:t>
-      </w:r>
     </w:p>
     <w:p/>
     <w:p>
@@ -2820,7 +3531,7 @@
           <w:numId w:val="19"/>
         </w:numPr>
       </w:pPr>
-      <w:hyperlink r:id="rId10" w:history="1">
+      <w:hyperlink r:id="rId15" w:history="1">
         <w:r>
           <w:rPr>
             <w:rStyle w:val="a3"/>
@@ -2837,7 +3548,7 @@
           <w:numId w:val="19"/>
         </w:numPr>
       </w:pPr>
-      <w:hyperlink r:id="rId11" w:history="1">
+      <w:hyperlink r:id="rId16" w:history="1">
         <w:r>
           <w:rPr>
             <w:rStyle w:val="a3"/>
@@ -2859,13 +3570,111 @@
       </w:r>
     </w:p>
     <w:sectPr>
+      <w:footerReference w:type="default" r:id="rId17"/>
       <w:pgSz w:w="11906" w:h="16838"/>
       <w:pgMar w:top="1134" w:right="850" w:bottom="1134" w:left="1701" w:header="708" w:footer="708" w:gutter="0"/>
+      <w:pgNumType w:start="0"/>
       <w:cols w:space="708"/>
       <w:docGrid w:linePitch="360"/>
     </w:sectPr>
   </w:body>
 </w:document>
+</file>
+
+<file path=word/endnotes.xml><?xml version="1.0" encoding="utf-8"?>
+<w:endnotes xmlns:wpc="http://schemas.microsoft.com/office/word/2010/wordprocessingCanvas" xmlns:mc="http://schemas.openxmlformats.org/markup-compatibility/2006" xmlns:o="urn:schemas-microsoft-com:office:office" xmlns:r="http://schemas.openxmlformats.org/officeDocument/2006/relationships" xmlns:m="http://schemas.openxmlformats.org/officeDocument/2006/math" xmlns:v="urn:schemas-microsoft-com:vml" xmlns:wp14="http://schemas.microsoft.com/office/word/2010/wordprocessingDrawing" xmlns:wp="http://schemas.openxmlformats.org/drawingml/2006/wordprocessingDrawing" xmlns:w10="urn:schemas-microsoft-com:office:word" xmlns:w="http://schemas.openxmlformats.org/wordprocessingml/2006/main" xmlns:w14="http://schemas.microsoft.com/office/word/2010/wordml" xmlns:wpg="http://schemas.microsoft.com/office/word/2010/wordprocessingGroup" xmlns:wpi="http://schemas.microsoft.com/office/word/2010/wordprocessingInk" xmlns:wne="http://schemas.microsoft.com/office/word/2006/wordml" xmlns:wps="http://schemas.microsoft.com/office/word/2010/wordprocessingShape" mc:Ignorable="w14 wp14">
+  <w:endnote w:type="separator" w:id="-1">
+    <w:p>
+      <w:pPr>
+        <w:spacing w:line="240" w:lineRule="auto"/>
+      </w:pPr>
+      <w:r>
+        <w:separator/>
+      </w:r>
+    </w:p>
+  </w:endnote>
+  <w:endnote w:type="continuationSeparator" w:id="0">
+    <w:p>
+      <w:pPr>
+        <w:spacing w:line="240" w:lineRule="auto"/>
+      </w:pPr>
+      <w:r>
+        <w:continuationSeparator/>
+      </w:r>
+    </w:p>
+  </w:endnote>
+</w:endnotes>
+</file>
+
+<file path=word/footer1.xml><?xml version="1.0" encoding="utf-8"?>
+<w:ftr xmlns:wpc="http://schemas.microsoft.com/office/word/2010/wordprocessingCanvas" xmlns:mc="http://schemas.openxmlformats.org/markup-compatibility/2006" xmlns:o="urn:schemas-microsoft-com:office:office" xmlns:r="http://schemas.openxmlformats.org/officeDocument/2006/relationships" xmlns:m="http://schemas.openxmlformats.org/officeDocument/2006/math" xmlns:v="urn:schemas-microsoft-com:vml" xmlns:wp14="http://schemas.microsoft.com/office/word/2010/wordprocessingDrawing" xmlns:wp="http://schemas.openxmlformats.org/drawingml/2006/wordprocessingDrawing" xmlns:w10="urn:schemas-microsoft-com:office:word" xmlns:w="http://schemas.openxmlformats.org/wordprocessingml/2006/main" xmlns:w14="http://schemas.microsoft.com/office/word/2010/wordml" xmlns:wpg="http://schemas.microsoft.com/office/word/2010/wordprocessingGroup" xmlns:wpi="http://schemas.microsoft.com/office/word/2010/wordprocessingInk" xmlns:wne="http://schemas.microsoft.com/office/word/2006/wordml" xmlns:wps="http://schemas.microsoft.com/office/word/2010/wordprocessingShape" mc:Ignorable="w14 wp14">
+  <w:sdt>
+    <w:sdtPr>
+      <w:id w:val="844363248"/>
+      <w:docPartObj>
+        <w:docPartGallery w:val="Page Numbers (Bottom of Page)"/>
+        <w:docPartUnique/>
+      </w:docPartObj>
+    </w:sdtPr>
+    <w:sdtContent>
+      <w:p>
+        <w:pPr>
+          <w:pStyle w:val="ae"/>
+          <w:jc w:val="center"/>
+        </w:pPr>
+        <w:r>
+          <w:fldChar w:fldCharType="begin"/>
+        </w:r>
+        <w:r>
+          <w:instrText>PAGE   \* MERGEFORMAT</w:instrText>
+        </w:r>
+        <w:r>
+          <w:fldChar w:fldCharType="separate"/>
+        </w:r>
+        <w:r>
+          <w:rPr>
+            <w:noProof/>
+            <w:lang w:val="ru-RU"/>
+          </w:rPr>
+          <w:t>10</w:t>
+        </w:r>
+        <w:r>
+          <w:fldChar w:fldCharType="end"/>
+        </w:r>
+      </w:p>
+    </w:sdtContent>
+  </w:sdt>
+  <w:p>
+    <w:pPr>
+      <w:pStyle w:val="ae"/>
+    </w:pPr>
+  </w:p>
+</w:ftr>
+</file>
+
+<file path=word/footnotes.xml><?xml version="1.0" encoding="utf-8"?>
+<w:footnotes xmlns:wpc="http://schemas.microsoft.com/office/word/2010/wordprocessingCanvas" xmlns:mc="http://schemas.openxmlformats.org/markup-compatibility/2006" xmlns:o="urn:schemas-microsoft-com:office:office" xmlns:r="http://schemas.openxmlformats.org/officeDocument/2006/relationships" xmlns:m="http://schemas.openxmlformats.org/officeDocument/2006/math" xmlns:v="urn:schemas-microsoft-com:vml" xmlns:wp14="http://schemas.microsoft.com/office/word/2010/wordprocessingDrawing" xmlns:wp="http://schemas.openxmlformats.org/drawingml/2006/wordprocessingDrawing" xmlns:w10="urn:schemas-microsoft-com:office:word" xmlns:w="http://schemas.openxmlformats.org/wordprocessingml/2006/main" xmlns:w14="http://schemas.microsoft.com/office/word/2010/wordml" xmlns:wpg="http://schemas.microsoft.com/office/word/2010/wordprocessingGroup" xmlns:wpi="http://schemas.microsoft.com/office/word/2010/wordprocessingInk" xmlns:wne="http://schemas.microsoft.com/office/word/2006/wordml" xmlns:wps="http://schemas.microsoft.com/office/word/2010/wordprocessingShape" mc:Ignorable="w14 wp14">
+  <w:footnote w:type="separator" w:id="-1">
+    <w:p>
+      <w:pPr>
+        <w:spacing w:line="240" w:lineRule="auto"/>
+      </w:pPr>
+      <w:r>
+        <w:separator/>
+      </w:r>
+    </w:p>
+  </w:footnote>
+  <w:footnote w:type="continuationSeparator" w:id="0">
+    <w:p>
+      <w:pPr>
+        <w:spacing w:line="240" w:lineRule="auto"/>
+      </w:pPr>
+      <w:r>
+        <w:continuationSeparator/>
+      </w:r>
+    </w:p>
+  </w:footnote>
+</w:footnotes>
 </file>
 
 <file path=word/numbering.xml><?xml version="1.0" encoding="utf-8"?>
@@ -3334,6 +4143,92 @@
     </w:lvl>
   </w:abstractNum>
   <w:abstractNum w:abstractNumId="5">
+    <w:nsid w:val="151F09DA"/>
+    <w:multiLevelType w:val="hybridMultilevel"/>
+    <w:tmpl w:val="4328E04C"/>
+    <w:lvl w:ilvl="0" w:tplc="0419000F">
+      <w:start w:val="1"/>
+      <w:numFmt w:val="decimal"/>
+      <w:lvlText w:val="%1."/>
+      <w:lvlJc w:val="left"/>
+      <w:pPr>
+        <w:ind w:left="720" w:hanging="360"/>
+      </w:pPr>
+    </w:lvl>
+    <w:lvl w:ilvl="1" w:tplc="04190019" w:tentative="1">
+      <w:start w:val="1"/>
+      <w:numFmt w:val="lowerLetter"/>
+      <w:lvlText w:val="%2."/>
+      <w:lvlJc w:val="left"/>
+      <w:pPr>
+        <w:ind w:left="1440" w:hanging="360"/>
+      </w:pPr>
+    </w:lvl>
+    <w:lvl w:ilvl="2" w:tplc="0419001B" w:tentative="1">
+      <w:start w:val="1"/>
+      <w:numFmt w:val="lowerRoman"/>
+      <w:lvlText w:val="%3."/>
+      <w:lvlJc w:val="right"/>
+      <w:pPr>
+        <w:ind w:left="2160" w:hanging="180"/>
+      </w:pPr>
+    </w:lvl>
+    <w:lvl w:ilvl="3" w:tplc="0419000F" w:tentative="1">
+      <w:start w:val="1"/>
+      <w:numFmt w:val="decimal"/>
+      <w:lvlText w:val="%4."/>
+      <w:lvlJc w:val="left"/>
+      <w:pPr>
+        <w:ind w:left="2880" w:hanging="360"/>
+      </w:pPr>
+    </w:lvl>
+    <w:lvl w:ilvl="4" w:tplc="04190019" w:tentative="1">
+      <w:start w:val="1"/>
+      <w:numFmt w:val="lowerLetter"/>
+      <w:lvlText w:val="%5."/>
+      <w:lvlJc w:val="left"/>
+      <w:pPr>
+        <w:ind w:left="3600" w:hanging="360"/>
+      </w:pPr>
+    </w:lvl>
+    <w:lvl w:ilvl="5" w:tplc="0419001B" w:tentative="1">
+      <w:start w:val="1"/>
+      <w:numFmt w:val="lowerRoman"/>
+      <w:lvlText w:val="%6."/>
+      <w:lvlJc w:val="right"/>
+      <w:pPr>
+        <w:ind w:left="4320" w:hanging="180"/>
+      </w:pPr>
+    </w:lvl>
+    <w:lvl w:ilvl="6" w:tplc="0419000F" w:tentative="1">
+      <w:start w:val="1"/>
+      <w:numFmt w:val="decimal"/>
+      <w:lvlText w:val="%7."/>
+      <w:lvlJc w:val="left"/>
+      <w:pPr>
+        <w:ind w:left="5040" w:hanging="360"/>
+      </w:pPr>
+    </w:lvl>
+    <w:lvl w:ilvl="7" w:tplc="04190019" w:tentative="1">
+      <w:start w:val="1"/>
+      <w:numFmt w:val="lowerLetter"/>
+      <w:lvlText w:val="%8."/>
+      <w:lvlJc w:val="left"/>
+      <w:pPr>
+        <w:ind w:left="5760" w:hanging="360"/>
+      </w:pPr>
+    </w:lvl>
+    <w:lvl w:ilvl="8" w:tplc="0419001B" w:tentative="1">
+      <w:start w:val="1"/>
+      <w:numFmt w:val="lowerRoman"/>
+      <w:lvlText w:val="%9."/>
+      <w:lvlJc w:val="right"/>
+      <w:pPr>
+        <w:ind w:left="6480" w:hanging="180"/>
+      </w:pPr>
+    </w:lvl>
+  </w:abstractNum>
+  <w:abstractNum w:abstractNumId="6">
     <w:nsid w:val="2A5A71E4"/>
     <w:multiLevelType w:val="hybridMultilevel"/>
     <w:tmpl w:val="0D9EB18C"/>
@@ -3419,7 +4314,7 @@
       </w:pPr>
     </w:lvl>
   </w:abstractNum>
-  <w:abstractNum w:abstractNumId="6">
+  <w:abstractNum w:abstractNumId="7">
     <w:nsid w:val="309E586C"/>
     <w:multiLevelType w:val="hybridMultilevel"/>
     <w:tmpl w:val="F63031BA"/>
@@ -3505,7 +4400,7 @@
       </w:pPr>
     </w:lvl>
   </w:abstractNum>
-  <w:abstractNum w:abstractNumId="7">
+  <w:abstractNum w:abstractNumId="8">
     <w:nsid w:val="31D039E5"/>
     <w:multiLevelType w:val="hybridMultilevel"/>
     <w:tmpl w:val="7D409910"/>
@@ -3591,7 +4486,93 @@
       </w:pPr>
     </w:lvl>
   </w:abstractNum>
-  <w:abstractNum w:abstractNumId="8">
+  <w:abstractNum w:abstractNumId="9">
+    <w:nsid w:val="32300839"/>
+    <w:multiLevelType w:val="hybridMultilevel"/>
+    <w:tmpl w:val="31B8E9EA"/>
+    <w:lvl w:ilvl="0" w:tplc="0419000F">
+      <w:start w:val="1"/>
+      <w:numFmt w:val="decimal"/>
+      <w:lvlText w:val="%1."/>
+      <w:lvlJc w:val="left"/>
+      <w:pPr>
+        <w:ind w:left="990" w:hanging="360"/>
+      </w:pPr>
+    </w:lvl>
+    <w:lvl w:ilvl="1" w:tplc="04190019" w:tentative="1">
+      <w:start w:val="1"/>
+      <w:numFmt w:val="lowerLetter"/>
+      <w:lvlText w:val="%2."/>
+      <w:lvlJc w:val="left"/>
+      <w:pPr>
+        <w:ind w:left="1710" w:hanging="360"/>
+      </w:pPr>
+    </w:lvl>
+    <w:lvl w:ilvl="2" w:tplc="0419001B" w:tentative="1">
+      <w:start w:val="1"/>
+      <w:numFmt w:val="lowerRoman"/>
+      <w:lvlText w:val="%3."/>
+      <w:lvlJc w:val="right"/>
+      <w:pPr>
+        <w:ind w:left="2430" w:hanging="180"/>
+      </w:pPr>
+    </w:lvl>
+    <w:lvl w:ilvl="3" w:tplc="0419000F" w:tentative="1">
+      <w:start w:val="1"/>
+      <w:numFmt w:val="decimal"/>
+      <w:lvlText w:val="%4."/>
+      <w:lvlJc w:val="left"/>
+      <w:pPr>
+        <w:ind w:left="3150" w:hanging="360"/>
+      </w:pPr>
+    </w:lvl>
+    <w:lvl w:ilvl="4" w:tplc="04190019" w:tentative="1">
+      <w:start w:val="1"/>
+      <w:numFmt w:val="lowerLetter"/>
+      <w:lvlText w:val="%5."/>
+      <w:lvlJc w:val="left"/>
+      <w:pPr>
+        <w:ind w:left="3870" w:hanging="360"/>
+      </w:pPr>
+    </w:lvl>
+    <w:lvl w:ilvl="5" w:tplc="0419001B" w:tentative="1">
+      <w:start w:val="1"/>
+      <w:numFmt w:val="lowerRoman"/>
+      <w:lvlText w:val="%6."/>
+      <w:lvlJc w:val="right"/>
+      <w:pPr>
+        <w:ind w:left="4590" w:hanging="180"/>
+      </w:pPr>
+    </w:lvl>
+    <w:lvl w:ilvl="6" w:tplc="0419000F" w:tentative="1">
+      <w:start w:val="1"/>
+      <w:numFmt w:val="decimal"/>
+      <w:lvlText w:val="%7."/>
+      <w:lvlJc w:val="left"/>
+      <w:pPr>
+        <w:ind w:left="5310" w:hanging="360"/>
+      </w:pPr>
+    </w:lvl>
+    <w:lvl w:ilvl="7" w:tplc="04190019" w:tentative="1">
+      <w:start w:val="1"/>
+      <w:numFmt w:val="lowerLetter"/>
+      <w:lvlText w:val="%8."/>
+      <w:lvlJc w:val="left"/>
+      <w:pPr>
+        <w:ind w:left="6030" w:hanging="360"/>
+      </w:pPr>
+    </w:lvl>
+    <w:lvl w:ilvl="8" w:tplc="0419001B" w:tentative="1">
+      <w:start w:val="1"/>
+      <w:numFmt w:val="lowerRoman"/>
+      <w:lvlText w:val="%9."/>
+      <w:lvlJc w:val="right"/>
+      <w:pPr>
+        <w:ind w:left="6750" w:hanging="180"/>
+      </w:pPr>
+    </w:lvl>
+  </w:abstractNum>
+  <w:abstractNum w:abstractNumId="10">
     <w:nsid w:val="37CA7A51"/>
     <w:multiLevelType w:val="hybridMultilevel"/>
     <w:tmpl w:val="AEE27FFC"/>
@@ -3677,7 +4658,93 @@
       </w:pPr>
     </w:lvl>
   </w:abstractNum>
-  <w:abstractNum w:abstractNumId="9">
+  <w:abstractNum w:abstractNumId="11">
+    <w:nsid w:val="3E866044"/>
+    <w:multiLevelType w:val="hybridMultilevel"/>
+    <w:tmpl w:val="9FDE8A3C"/>
+    <w:lvl w:ilvl="0" w:tplc="0419000F">
+      <w:start w:val="1"/>
+      <w:numFmt w:val="decimal"/>
+      <w:lvlText w:val="%1."/>
+      <w:lvlJc w:val="left"/>
+      <w:pPr>
+        <w:ind w:left="990" w:hanging="360"/>
+      </w:pPr>
+    </w:lvl>
+    <w:lvl w:ilvl="1" w:tplc="04190019" w:tentative="1">
+      <w:start w:val="1"/>
+      <w:numFmt w:val="lowerLetter"/>
+      <w:lvlText w:val="%2."/>
+      <w:lvlJc w:val="left"/>
+      <w:pPr>
+        <w:ind w:left="1710" w:hanging="360"/>
+      </w:pPr>
+    </w:lvl>
+    <w:lvl w:ilvl="2" w:tplc="0419001B" w:tentative="1">
+      <w:start w:val="1"/>
+      <w:numFmt w:val="lowerRoman"/>
+      <w:lvlText w:val="%3."/>
+      <w:lvlJc w:val="right"/>
+      <w:pPr>
+        <w:ind w:left="2430" w:hanging="180"/>
+      </w:pPr>
+    </w:lvl>
+    <w:lvl w:ilvl="3" w:tplc="0419000F" w:tentative="1">
+      <w:start w:val="1"/>
+      <w:numFmt w:val="decimal"/>
+      <w:lvlText w:val="%4."/>
+      <w:lvlJc w:val="left"/>
+      <w:pPr>
+        <w:ind w:left="3150" w:hanging="360"/>
+      </w:pPr>
+    </w:lvl>
+    <w:lvl w:ilvl="4" w:tplc="04190019" w:tentative="1">
+      <w:start w:val="1"/>
+      <w:numFmt w:val="lowerLetter"/>
+      <w:lvlText w:val="%5."/>
+      <w:lvlJc w:val="left"/>
+      <w:pPr>
+        <w:ind w:left="3870" w:hanging="360"/>
+      </w:pPr>
+    </w:lvl>
+    <w:lvl w:ilvl="5" w:tplc="0419001B" w:tentative="1">
+      <w:start w:val="1"/>
+      <w:numFmt w:val="lowerRoman"/>
+      <w:lvlText w:val="%6."/>
+      <w:lvlJc w:val="right"/>
+      <w:pPr>
+        <w:ind w:left="4590" w:hanging="180"/>
+      </w:pPr>
+    </w:lvl>
+    <w:lvl w:ilvl="6" w:tplc="0419000F" w:tentative="1">
+      <w:start w:val="1"/>
+      <w:numFmt w:val="decimal"/>
+      <w:lvlText w:val="%7."/>
+      <w:lvlJc w:val="left"/>
+      <w:pPr>
+        <w:ind w:left="5310" w:hanging="360"/>
+      </w:pPr>
+    </w:lvl>
+    <w:lvl w:ilvl="7" w:tplc="04190019" w:tentative="1">
+      <w:start w:val="1"/>
+      <w:numFmt w:val="lowerLetter"/>
+      <w:lvlText w:val="%8."/>
+      <w:lvlJc w:val="left"/>
+      <w:pPr>
+        <w:ind w:left="6030" w:hanging="360"/>
+      </w:pPr>
+    </w:lvl>
+    <w:lvl w:ilvl="8" w:tplc="0419001B" w:tentative="1">
+      <w:start w:val="1"/>
+      <w:numFmt w:val="lowerRoman"/>
+      <w:lvlText w:val="%9."/>
+      <w:lvlJc w:val="right"/>
+      <w:pPr>
+        <w:ind w:left="6750" w:hanging="180"/>
+      </w:pPr>
+    </w:lvl>
+  </w:abstractNum>
+  <w:abstractNum w:abstractNumId="12">
     <w:nsid w:val="47362E90"/>
     <w:multiLevelType w:val="hybridMultilevel"/>
     <w:tmpl w:val="F25075AC"/>
@@ -3763,7 +4830,7 @@
       </w:pPr>
     </w:lvl>
   </w:abstractNum>
-  <w:abstractNum w:abstractNumId="10">
+  <w:abstractNum w:abstractNumId="13">
     <w:nsid w:val="48A23C6B"/>
     <w:multiLevelType w:val="hybridMultilevel"/>
     <w:tmpl w:val="504E1418"/>
@@ -3849,7 +4916,7 @@
       </w:pPr>
     </w:lvl>
   </w:abstractNum>
-  <w:abstractNum w:abstractNumId="11">
+  <w:abstractNum w:abstractNumId="14">
     <w:nsid w:val="493E0D9C"/>
     <w:multiLevelType w:val="hybridMultilevel"/>
     <w:tmpl w:val="9ECC8B16"/>
@@ -3935,7 +5002,7 @@
       </w:pPr>
     </w:lvl>
   </w:abstractNum>
-  <w:abstractNum w:abstractNumId="12">
+  <w:abstractNum w:abstractNumId="15">
     <w:nsid w:val="4957434D"/>
     <w:multiLevelType w:val="hybridMultilevel"/>
     <w:tmpl w:val="7CA8A77E"/>
@@ -4021,7 +5088,7 @@
       </w:pPr>
     </w:lvl>
   </w:abstractNum>
-  <w:abstractNum w:abstractNumId="13">
+  <w:abstractNum w:abstractNumId="16">
     <w:nsid w:val="4C3F4590"/>
     <w:multiLevelType w:val="hybridMultilevel"/>
     <w:tmpl w:val="D8A6FC9A"/>
@@ -4107,7 +5174,7 @@
       </w:pPr>
     </w:lvl>
   </w:abstractNum>
-  <w:abstractNum w:abstractNumId="14">
+  <w:abstractNum w:abstractNumId="17">
     <w:nsid w:val="4E345AAD"/>
     <w:multiLevelType w:val="hybridMultilevel"/>
     <w:tmpl w:val="B596EE62"/>
@@ -4196,7 +5263,7 @@
       </w:pPr>
     </w:lvl>
   </w:abstractNum>
-  <w:abstractNum w:abstractNumId="15">
+  <w:abstractNum w:abstractNumId="18">
     <w:nsid w:val="51852045"/>
     <w:multiLevelType w:val="hybridMultilevel"/>
     <w:tmpl w:val="703C4F68"/>
@@ -4285,7 +5352,7 @@
       </w:pPr>
     </w:lvl>
   </w:abstractNum>
-  <w:abstractNum w:abstractNumId="16">
+  <w:abstractNum w:abstractNumId="19">
     <w:nsid w:val="52845C7E"/>
     <w:multiLevelType w:val="hybridMultilevel"/>
     <w:tmpl w:val="1886304E"/>
@@ -4371,7 +5438,7 @@
       </w:pPr>
     </w:lvl>
   </w:abstractNum>
-  <w:abstractNum w:abstractNumId="17">
+  <w:abstractNum w:abstractNumId="20">
     <w:nsid w:val="5A2762B1"/>
     <w:multiLevelType w:val="hybridMultilevel"/>
     <w:tmpl w:val="BA0AC338"/>
@@ -4457,7 +5524,7 @@
       </w:pPr>
     </w:lvl>
   </w:abstractNum>
-  <w:abstractNum w:abstractNumId="18">
+  <w:abstractNum w:abstractNumId="21">
     <w:nsid w:val="5F9E0E10"/>
     <w:multiLevelType w:val="hybridMultilevel"/>
     <w:tmpl w:val="0926624C"/>
@@ -4548,7 +5615,7 @@
       </w:pPr>
     </w:lvl>
   </w:abstractNum>
-  <w:abstractNum w:abstractNumId="19">
+  <w:abstractNum w:abstractNumId="22">
     <w:nsid w:val="61AC5C87"/>
     <w:multiLevelType w:val="hybridMultilevel"/>
     <w:tmpl w:val="BD0601C8"/>
@@ -4634,7 +5701,7 @@
       </w:pPr>
     </w:lvl>
   </w:abstractNum>
-  <w:abstractNum w:abstractNumId="20">
+  <w:abstractNum w:abstractNumId="23">
     <w:nsid w:val="64322BE9"/>
     <w:multiLevelType w:val="hybridMultilevel"/>
     <w:tmpl w:val="7CA8A77E"/>
@@ -4720,7 +5787,7 @@
       </w:pPr>
     </w:lvl>
   </w:abstractNum>
-  <w:abstractNum w:abstractNumId="21">
+  <w:abstractNum w:abstractNumId="24">
     <w:nsid w:val="67637CCE"/>
     <w:multiLevelType w:val="multilevel"/>
     <w:tmpl w:val="5DB8DFC8"/>
@@ -4869,7 +5936,7 @@
       </w:rPr>
     </w:lvl>
   </w:abstractNum>
-  <w:abstractNum w:abstractNumId="22">
+  <w:abstractNum w:abstractNumId="25">
     <w:nsid w:val="6C681A78"/>
     <w:multiLevelType w:val="hybridMultilevel"/>
     <w:tmpl w:val="674414FC"/>
@@ -4958,7 +6025,7 @@
       </w:pPr>
     </w:lvl>
   </w:abstractNum>
-  <w:abstractNum w:abstractNumId="23">
+  <w:abstractNum w:abstractNumId="26">
     <w:nsid w:val="6E017060"/>
     <w:multiLevelType w:val="hybridMultilevel"/>
     <w:tmpl w:val="C6E24E48"/>
@@ -5044,7 +6111,7 @@
       </w:pPr>
     </w:lvl>
   </w:abstractNum>
-  <w:abstractNum w:abstractNumId="24">
+  <w:abstractNum w:abstractNumId="27">
     <w:nsid w:val="6E4A493B"/>
     <w:multiLevelType w:val="hybridMultilevel"/>
     <w:tmpl w:val="4CD64322"/>
@@ -5130,7 +6197,7 @@
       </w:pPr>
     </w:lvl>
   </w:abstractNum>
-  <w:abstractNum w:abstractNumId="25">
+  <w:abstractNum w:abstractNumId="28">
     <w:nsid w:val="74BA4479"/>
     <w:multiLevelType w:val="hybridMultilevel"/>
     <w:tmpl w:val="4986EDB2"/>
@@ -5219,7 +6286,7 @@
       </w:pPr>
     </w:lvl>
   </w:abstractNum>
-  <w:abstractNum w:abstractNumId="26">
+  <w:abstractNum w:abstractNumId="29">
     <w:nsid w:val="7E916355"/>
     <w:multiLevelType w:val="hybridMultilevel"/>
     <w:tmpl w:val="F286C3B4"/>
@@ -5336,82 +6403,91 @@
     <w:abstractNumId w:val="2"/>
   </w:num>
   <w:num w:numId="2">
-    <w:abstractNumId w:val="18"/>
+    <w:abstractNumId w:val="21"/>
   </w:num>
   <w:num w:numId="3">
     <w:abstractNumId w:val="1"/>
   </w:num>
   <w:num w:numId="4">
-    <w:abstractNumId w:val="19"/>
+    <w:abstractNumId w:val="22"/>
   </w:num>
   <w:num w:numId="5">
-    <w:abstractNumId w:val="9"/>
+    <w:abstractNumId w:val="12"/>
   </w:num>
   <w:num w:numId="6">
-    <w:abstractNumId w:val="10"/>
+    <w:abstractNumId w:val="13"/>
   </w:num>
   <w:num w:numId="7">
-    <w:abstractNumId w:val="25"/>
+    <w:abstractNumId w:val="28"/>
   </w:num>
   <w:num w:numId="8">
-    <w:abstractNumId w:val="15"/>
+    <w:abstractNumId w:val="18"/>
   </w:num>
   <w:num w:numId="9">
     <w:abstractNumId w:val="0"/>
   </w:num>
   <w:num w:numId="10">
-    <w:abstractNumId w:val="22"/>
+    <w:abstractNumId w:val="25"/>
   </w:num>
   <w:num w:numId="11">
-    <w:abstractNumId w:val="14"/>
+    <w:abstractNumId w:val="17"/>
   </w:num>
   <w:num w:numId="12">
-    <w:abstractNumId w:val="23"/>
+    <w:abstractNumId w:val="26"/>
   </w:num>
   <w:num w:numId="13">
-    <w:abstractNumId w:val="8"/>
+    <w:abstractNumId w:val="10"/>
   </w:num>
   <w:num w:numId="14">
-    <w:abstractNumId w:val="26"/>
+    <w:abstractNumId w:val="29"/>
   </w:num>
   <w:num w:numId="15">
     <w:abstractNumId w:val="3"/>
   </w:num>
   <w:num w:numId="16">
-    <w:abstractNumId w:val="11"/>
+    <w:abstractNumId w:val="14"/>
   </w:num>
   <w:num w:numId="17">
-    <w:abstractNumId w:val="16"/>
+    <w:abstractNumId w:val="19"/>
   </w:num>
   <w:num w:numId="18">
-    <w:abstractNumId w:val="24"/>
+    <w:abstractNumId w:val="27"/>
   </w:num>
   <w:num w:numId="19">
-    <w:abstractNumId w:val="5"/>
+    <w:abstractNumId w:val="6"/>
   </w:num>
   <w:num w:numId="20">
-    <w:abstractNumId w:val="20"/>
+    <w:abstractNumId w:val="23"/>
   </w:num>
   <w:num w:numId="21">
-    <w:abstractNumId w:val="12"/>
+    <w:abstractNumId w:val="15"/>
   </w:num>
   <w:num w:numId="22">
     <w:abstractNumId w:val="4"/>
   </w:num>
   <w:num w:numId="23">
+    <w:abstractNumId w:val="8"/>
+  </w:num>
+  <w:num w:numId="24">
+    <w:abstractNumId w:val="24"/>
+  </w:num>
+  <w:num w:numId="25">
+    <w:abstractNumId w:val="20"/>
+  </w:num>
+  <w:num w:numId="26">
+    <w:abstractNumId w:val="16"/>
+  </w:num>
+  <w:num w:numId="27">
     <w:abstractNumId w:val="7"/>
   </w:num>
-  <w:num w:numId="24">
-    <w:abstractNumId w:val="21"/>
+  <w:num w:numId="28">
+    <w:abstractNumId w:val="11"/>
   </w:num>
-  <w:num w:numId="25">
-    <w:abstractNumId w:val="17"/>
+  <w:num w:numId="29">
+    <w:abstractNumId w:val="9"/>
   </w:num>
-  <w:num w:numId="26">
-    <w:abstractNumId w:val="13"/>
-  </w:num>
-  <w:num w:numId="27">
-    <w:abstractNumId w:val="6"/>
+  <w:num w:numId="30">
+    <w:abstractNumId w:val="5"/>
   </w:num>
 </w:numbering>
 </file>
@@ -5937,6 +7013,64 @@
       <w:szCs w:val="20"/>
     </w:rPr>
   </w:style>
+  <w:style w:type="paragraph" w:styleId="ac">
+    <w:name w:val="header"/>
+    <w:basedOn w:val="a"/>
+    <w:link w:val="ad"/>
+    <w:uiPriority w:val="99"/>
+    <w:unhideWhenUsed/>
+    <w:rsid w:val="001725B9"/>
+    <w:pPr>
+      <w:tabs>
+        <w:tab w:val="center" w:pos="4513"/>
+        <w:tab w:val="right" w:pos="9026"/>
+      </w:tabs>
+      <w:spacing w:line="240" w:lineRule="auto"/>
+    </w:pPr>
+  </w:style>
+  <w:style w:type="character" w:customStyle="1" w:styleId="ad">
+    <w:name w:val="Верхний колонтитул Знак"/>
+    <w:basedOn w:val="a0"/>
+    <w:link w:val="ac"/>
+    <w:uiPriority w:val="99"/>
+    <w:rsid w:val="001725B9"/>
+    <w:rPr>
+      <w:rFonts w:ascii="Arial" w:eastAsia="Arial" w:hAnsi="Arial" w:cs="Arial"/>
+      <w:color w:val="000000"/>
+      <w:sz w:val="24"/>
+      <w:szCs w:val="24"/>
+      <w:lang w:val="en-US" w:eastAsia="ru-RU"/>
+    </w:rPr>
+  </w:style>
+  <w:style w:type="paragraph" w:styleId="ae">
+    <w:name w:val="footer"/>
+    <w:basedOn w:val="a"/>
+    <w:link w:val="af"/>
+    <w:uiPriority w:val="99"/>
+    <w:unhideWhenUsed/>
+    <w:rsid w:val="001725B9"/>
+    <w:pPr>
+      <w:tabs>
+        <w:tab w:val="center" w:pos="4513"/>
+        <w:tab w:val="right" w:pos="9026"/>
+      </w:tabs>
+      <w:spacing w:line="240" w:lineRule="auto"/>
+    </w:pPr>
+  </w:style>
+  <w:style w:type="character" w:customStyle="1" w:styleId="af">
+    <w:name w:val="Нижний колонтитул Знак"/>
+    <w:basedOn w:val="a0"/>
+    <w:link w:val="ae"/>
+    <w:uiPriority w:val="99"/>
+    <w:rsid w:val="001725B9"/>
+    <w:rPr>
+      <w:rFonts w:ascii="Arial" w:eastAsia="Arial" w:hAnsi="Arial" w:cs="Arial"/>
+      <w:color w:val="000000"/>
+      <w:sz w:val="24"/>
+      <w:szCs w:val="24"/>
+      <w:lang w:val="en-US" w:eastAsia="ru-RU"/>
+    </w:rPr>
+  </w:style>
 </w:styles>
 </file>
 
@@ -6461,6 +7595,64 @@
       <w:szCs w:val="20"/>
     </w:rPr>
   </w:style>
+  <w:style w:type="paragraph" w:styleId="ac">
+    <w:name w:val="header"/>
+    <w:basedOn w:val="a"/>
+    <w:link w:val="ad"/>
+    <w:uiPriority w:val="99"/>
+    <w:unhideWhenUsed/>
+    <w:rsid w:val="001725B9"/>
+    <w:pPr>
+      <w:tabs>
+        <w:tab w:val="center" w:pos="4513"/>
+        <w:tab w:val="right" w:pos="9026"/>
+      </w:tabs>
+      <w:spacing w:line="240" w:lineRule="auto"/>
+    </w:pPr>
+  </w:style>
+  <w:style w:type="character" w:customStyle="1" w:styleId="ad">
+    <w:name w:val="Верхний колонтитул Знак"/>
+    <w:basedOn w:val="a0"/>
+    <w:link w:val="ac"/>
+    <w:uiPriority w:val="99"/>
+    <w:rsid w:val="001725B9"/>
+    <w:rPr>
+      <w:rFonts w:ascii="Arial" w:eastAsia="Arial" w:hAnsi="Arial" w:cs="Arial"/>
+      <w:color w:val="000000"/>
+      <w:sz w:val="24"/>
+      <w:szCs w:val="24"/>
+      <w:lang w:val="en-US" w:eastAsia="ru-RU"/>
+    </w:rPr>
+  </w:style>
+  <w:style w:type="paragraph" w:styleId="ae">
+    <w:name w:val="footer"/>
+    <w:basedOn w:val="a"/>
+    <w:link w:val="af"/>
+    <w:uiPriority w:val="99"/>
+    <w:unhideWhenUsed/>
+    <w:rsid w:val="001725B9"/>
+    <w:pPr>
+      <w:tabs>
+        <w:tab w:val="center" w:pos="4513"/>
+        <w:tab w:val="right" w:pos="9026"/>
+      </w:tabs>
+      <w:spacing w:line="240" w:lineRule="auto"/>
+    </w:pPr>
+  </w:style>
+  <w:style w:type="character" w:customStyle="1" w:styleId="af">
+    <w:name w:val="Нижний колонтитул Знак"/>
+    <w:basedOn w:val="a0"/>
+    <w:link w:val="ae"/>
+    <w:uiPriority w:val="99"/>
+    <w:rsid w:val="001725B9"/>
+    <w:rPr>
+      <w:rFonts w:ascii="Arial" w:eastAsia="Arial" w:hAnsi="Arial" w:cs="Arial"/>
+      <w:color w:val="000000"/>
+      <w:sz w:val="24"/>
+      <w:szCs w:val="24"/>
+      <w:lang w:val="en-US" w:eastAsia="ru-RU"/>
+    </w:rPr>
+  </w:style>
 </w:styles>
 </file>
 
@@ -6754,7 +7946,7 @@
 </file>
 
 <file path=customXml/itemProps1.xml><?xml version="1.0" encoding="utf-8"?>
-<ds:datastoreItem xmlns:ds="http://schemas.openxmlformats.org/officeDocument/2006/customXml" ds:itemID="{E4E2410E-9EA7-4059-B803-B1B2F39610C0}">
+<ds:datastoreItem xmlns:ds="http://schemas.openxmlformats.org/officeDocument/2006/customXml" ds:itemID="{0ABA426A-005A-474D-9902-697D15A0AA81}">
   <ds:schemaRefs>
     <ds:schemaRef ds:uri="http://schemas.openxmlformats.org/officeDocument/2006/bibliography"/>
   </ds:schemaRefs>

</xml_diff>

<commit_message>
Report add view description
</commit_message>
<xml_diff>
--- a/documentation/Report.docx
+++ b/documentation/Report.docx
@@ -2929,6 +2929,76 @@
         <w:lastRenderedPageBreak/>
         <w:drawing>
           <wp:inline distT="0" distB="0" distL="0" distR="0">
+            <wp:extent cx="3670230" cy="8271436"/>
+            <wp:effectExtent l="0" t="0" r="6985" b="0"/>
+            <wp:docPr id="11" name="Рисунок 11" descr="D:\advanced-databases\documentation\use_case.png"/>
+            <wp:cNvGraphicFramePr>
+              <a:graphicFrameLocks xmlns:a="http://schemas.openxmlformats.org/drawingml/2006/main" noChangeAspect="1"/>
+            </wp:cNvGraphicFramePr>
+            <a:graphic xmlns:a="http://schemas.openxmlformats.org/drawingml/2006/main">
+              <a:graphicData uri="http://schemas.openxmlformats.org/drawingml/2006/picture">
+                <pic:pic xmlns:pic="http://schemas.openxmlformats.org/drawingml/2006/picture">
+                  <pic:nvPicPr>
+                    <pic:cNvPr id="0" name="Picture 9" descr="D:\advanced-databases\documentation\use_case.png"/>
+                    <pic:cNvPicPr>
+                      <a:picLocks noChangeAspect="1" noChangeArrowheads="1"/>
+                    </pic:cNvPicPr>
+                  </pic:nvPicPr>
+                  <pic:blipFill>
+                    <a:blip r:embed="rId14">
+                      <a:extLst>
+                        <a:ext uri="{28A0092B-C50C-407E-A947-70E740481C1C}">
+                          <a14:useLocalDpi xmlns:a14="http://schemas.microsoft.com/office/drawing/2010/main" val="0"/>
+                        </a:ext>
+                      </a:extLst>
+                    </a:blip>
+                    <a:srcRect/>
+                    <a:stretch>
+                      <a:fillRect/>
+                    </a:stretch>
+                  </pic:blipFill>
+                  <pic:spPr bwMode="auto">
+                    <a:xfrm>
+                      <a:off x="0" y="0"/>
+                      <a:ext cx="3680108" cy="8293697"/>
+                    </a:xfrm>
+                    <a:prstGeom prst="rect">
+                      <a:avLst/>
+                    </a:prstGeom>
+                    <a:noFill/>
+                    <a:ln>
+                      <a:noFill/>
+                    </a:ln>
+                  </pic:spPr>
+                </pic:pic>
+              </a:graphicData>
+            </a:graphic>
+          </wp:inline>
+        </w:drawing>
+      </w:r>
+    </w:p>
+    <w:p>
+      <w:pPr>
+        <w:jc w:val="center"/>
+      </w:pPr>
+      <w:proofErr w:type="gramStart"/>
+      <w:r>
+        <w:t>Figure X. Use-case diagram.</w:t>
+      </w:r>
+      <w:proofErr w:type="gramEnd"/>
+    </w:p>
+    <w:p>
+      <w:pPr>
+        <w:jc w:val="center"/>
+      </w:pPr>
+      <w:r>
+        <w:rPr>
+          <w:noProof/>
+          <w:lang w:val="ru-RU"/>
+        </w:rPr>
+        <w:lastRenderedPageBreak/>
+        <w:drawing>
+          <wp:inline distT="0" distB="0" distL="0" distR="0">
             <wp:extent cx="5681302" cy="3601534"/>
             <wp:effectExtent l="0" t="0" r="0" b="0"/>
             <wp:docPr id="8" name="Рисунок 8" descr="D:\advanced-databases\documentation\ER.png"/>
@@ -2945,7 +3015,7 @@
                     </pic:cNvPicPr>
                   </pic:nvPicPr>
                   <pic:blipFill>
-                    <a:blip r:embed="rId14">
+                    <a:blip r:embed="rId15">
                       <a:extLst>
                         <a:ext uri="{28A0092B-C50C-407E-A947-70E740481C1C}">
                           <a14:useLocalDpi xmlns:a14="http://schemas.microsoft.com/office/drawing/2010/main" val="0"/>
@@ -3381,17 +3451,1802 @@
       <w:r>
         <w:t xml:space="preserve"> By this we attain some supplementary effectiveness because of removing need to build a search index for the comments.</w:t>
       </w:r>
+    </w:p>
+    <w:p/>
+    <w:p>
+      <w:pPr>
+        <w:pStyle w:val="3"/>
+      </w:pPr>
+      <w:r>
+        <w:t>View documents</w:t>
+      </w:r>
+    </w:p>
+    <w:p>
+      <w:r>
+        <w:t>We should design views to allow data access to any web-server requests</w:t>
+      </w:r>
+      <w:r>
+        <w:t>. Following views have been developed:</w:t>
+      </w:r>
+    </w:p>
+    <w:p/>
+    <w:p>
+      <w:pPr>
+        <w:pStyle w:val="Media"/>
+      </w:pPr>
+      <w:proofErr w:type="gramStart"/>
+      <w:r>
+        <w:t>Table X. Find views.</w:t>
+      </w:r>
+      <w:proofErr w:type="gramEnd"/>
+    </w:p>
+    <w:tbl>
+      <w:tblPr>
+        <w:tblStyle w:val="aa"/>
+        <w:tblW w:w="9763" w:type="dxa"/>
+        <w:tblLayout w:type="fixed"/>
+        <w:tblLook w:val="04A0" w:firstRow="1" w:lastRow="0" w:firstColumn="1" w:lastColumn="0" w:noHBand="0" w:noVBand="1"/>
+      </w:tblPr>
+      <w:tblGrid>
+        <w:gridCol w:w="1818"/>
+        <w:gridCol w:w="6840"/>
+        <w:gridCol w:w="1105"/>
+      </w:tblGrid>
+      <w:tr>
+        <w:tc>
+          <w:tcPr>
+            <w:tcW w:w="1818" w:type="dxa"/>
+            <w:shd w:val="clear" w:color="auto" w:fill="D9D9D9" w:themeFill="background1" w:themeFillShade="D9"/>
+          </w:tcPr>
+          <w:p>
+            <w:pPr>
+              <w:jc w:val="center"/>
+            </w:pPr>
+            <w:r>
+              <w:t>Name</w:t>
+            </w:r>
+          </w:p>
+        </w:tc>
+        <w:tc>
+          <w:tcPr>
+            <w:tcW w:w="6840" w:type="dxa"/>
+            <w:shd w:val="clear" w:color="auto" w:fill="D9D9D9" w:themeFill="background1" w:themeFillShade="D9"/>
+          </w:tcPr>
+          <w:p>
+            <w:pPr>
+              <w:jc w:val="center"/>
+            </w:pPr>
+            <w:r>
+              <w:t>Map code</w:t>
+            </w:r>
+          </w:p>
+        </w:tc>
+        <w:tc>
+          <w:tcPr>
+            <w:tcW w:w="1105" w:type="dxa"/>
+            <w:shd w:val="clear" w:color="auto" w:fill="D9D9D9" w:themeFill="background1" w:themeFillShade="D9"/>
+          </w:tcPr>
+          <w:p>
+            <w:pPr>
+              <w:ind w:firstLine="0"/>
+              <w:jc w:val="center"/>
+            </w:pPr>
+            <w:r>
+              <w:t>Reduce function</w:t>
+            </w:r>
+          </w:p>
+        </w:tc>
+      </w:tr>
+      <w:tr>
+        <w:tc>
+          <w:tcPr>
+            <w:tcW w:w="1818" w:type="dxa"/>
+          </w:tcPr>
+          <w:p>
+            <w:pPr>
+              <w:pStyle w:val="Code"/>
+              <w:jc w:val="center"/>
+            </w:pPr>
+            <w:proofErr w:type="spellStart"/>
+            <w:r>
+              <w:t>groups_by_id</w:t>
+            </w:r>
+            <w:proofErr w:type="spellEnd"/>
+          </w:p>
+        </w:tc>
+        <w:tc>
+          <w:tcPr>
+            <w:tcW w:w="6840" w:type="dxa"/>
+          </w:tcPr>
+          <w:p>
+            <w:pPr>
+              <w:pStyle w:val="Code"/>
+            </w:pPr>
+            <w:r>
+              <w:t>function (doc) {</w:t>
+            </w:r>
+          </w:p>
+          <w:p>
+            <w:pPr>
+              <w:pStyle w:val="Code"/>
+            </w:pPr>
+            <w:r>
+              <w:t xml:space="preserve">  if (</w:t>
+            </w:r>
+            <w:proofErr w:type="spellStart"/>
+            <w:r>
+              <w:t>doc.type</w:t>
+            </w:r>
+            <w:proofErr w:type="spellEnd"/>
+            <w:r>
+              <w:t xml:space="preserve"> == "group")</w:t>
+            </w:r>
+          </w:p>
+          <w:p>
+            <w:pPr>
+              <w:pStyle w:val="Code"/>
+            </w:pPr>
+            <w:r>
+              <w:t xml:space="preserve">    emit(</w:t>
+            </w:r>
+            <w:proofErr w:type="spellStart"/>
+            <w:r>
+              <w:t>doc._id</w:t>
+            </w:r>
+            <w:proofErr w:type="spellEnd"/>
+            <w:r>
+              <w:t>, doc)</w:t>
+            </w:r>
+          </w:p>
+          <w:p>
+            <w:pPr>
+              <w:pStyle w:val="Code"/>
+            </w:pPr>
+            <w:r>
+              <w:t>}</w:t>
+            </w:r>
+          </w:p>
+        </w:tc>
+        <w:tc>
+          <w:tcPr>
+            <w:tcW w:w="1105" w:type="dxa"/>
+          </w:tcPr>
+          <w:p>
+            <w:pPr>
+              <w:pStyle w:val="Code"/>
+              <w:jc w:val="center"/>
+            </w:pPr>
+            <w:r>
+              <w:t>-</w:t>
+            </w:r>
+          </w:p>
+        </w:tc>
+      </w:tr>
+      <w:tr>
+        <w:tc>
+          <w:tcPr>
+            <w:tcW w:w="1818" w:type="dxa"/>
+          </w:tcPr>
+          <w:p>
+            <w:pPr>
+              <w:pStyle w:val="Code"/>
+              <w:jc w:val="center"/>
+            </w:pPr>
+            <w:proofErr w:type="spellStart"/>
+            <w:r>
+              <w:t>groups_by_username_id</w:t>
+            </w:r>
+            <w:proofErr w:type="spellEnd"/>
+          </w:p>
+        </w:tc>
+        <w:tc>
+          <w:tcPr>
+            <w:tcW w:w="6840" w:type="dxa"/>
+          </w:tcPr>
+          <w:p>
+            <w:pPr>
+              <w:pStyle w:val="Code"/>
+            </w:pPr>
+            <w:r>
+              <w:t>function (doc) {</w:t>
+            </w:r>
+          </w:p>
+          <w:p>
+            <w:pPr>
+              <w:pStyle w:val="Code"/>
+            </w:pPr>
+            <w:r>
+              <w:t xml:space="preserve">  if (</w:t>
+            </w:r>
+            <w:proofErr w:type="spellStart"/>
+            <w:r>
+              <w:t>doc.type</w:t>
+            </w:r>
+            <w:proofErr w:type="spellEnd"/>
+            <w:r>
+              <w:t xml:space="preserve"> == "participation")</w:t>
+            </w:r>
+          </w:p>
+          <w:p>
+            <w:pPr>
+              <w:pStyle w:val="Code"/>
+            </w:pPr>
+            <w:r>
+              <w:t xml:space="preserve">    emit([</w:t>
+            </w:r>
+            <w:proofErr w:type="spellStart"/>
+            <w:r>
+              <w:t>doc.username</w:t>
+            </w:r>
+            <w:proofErr w:type="spellEnd"/>
+            <w:r>
+              <w:t xml:space="preserve">, </w:t>
+            </w:r>
+            <w:proofErr w:type="spellStart"/>
+            <w:r>
+              <w:t>doc.group_id</w:t>
+            </w:r>
+            <w:proofErr w:type="spellEnd"/>
+            <w:r>
+              <w:t xml:space="preserve">], </w:t>
+            </w:r>
+            <w:proofErr w:type="spellStart"/>
+            <w:r>
+              <w:t>doc.group_id</w:t>
+            </w:r>
+            <w:proofErr w:type="spellEnd"/>
+            <w:r>
+              <w:t>)</w:t>
+            </w:r>
+          </w:p>
+          <w:p>
+            <w:pPr>
+              <w:pStyle w:val="Code"/>
+            </w:pPr>
+            <w:r>
+              <w:t>}</w:t>
+            </w:r>
+          </w:p>
+        </w:tc>
+        <w:tc>
+          <w:tcPr>
+            <w:tcW w:w="1105" w:type="dxa"/>
+          </w:tcPr>
+          <w:p>
+            <w:pPr>
+              <w:pStyle w:val="Code"/>
+              <w:jc w:val="center"/>
+            </w:pPr>
+          </w:p>
+        </w:tc>
+      </w:tr>
+      <w:tr>
+        <w:tc>
+          <w:tcPr>
+            <w:tcW w:w="1818" w:type="dxa"/>
+          </w:tcPr>
+          <w:p>
+            <w:pPr>
+              <w:pStyle w:val="Code"/>
+              <w:jc w:val="center"/>
+            </w:pPr>
+            <w:r>
+              <w:t>participation</w:t>
+            </w:r>
+          </w:p>
+        </w:tc>
+        <w:tc>
+          <w:tcPr>
+            <w:tcW w:w="6840" w:type="dxa"/>
+          </w:tcPr>
+          <w:p>
+            <w:pPr>
+              <w:pStyle w:val="Code"/>
+            </w:pPr>
+            <w:r>
+              <w:t>function (doc) {</w:t>
+            </w:r>
+          </w:p>
+          <w:p>
+            <w:pPr>
+              <w:pStyle w:val="Code"/>
+            </w:pPr>
+            <w:r>
+              <w:t xml:space="preserve">  if (</w:t>
+            </w:r>
+            <w:proofErr w:type="spellStart"/>
+            <w:r>
+              <w:t>doc.type</w:t>
+            </w:r>
+            <w:proofErr w:type="spellEnd"/>
+            <w:r>
+              <w:t xml:space="preserve"> == "participation")</w:t>
+            </w:r>
+          </w:p>
+          <w:p>
+            <w:pPr>
+              <w:pStyle w:val="Code"/>
+            </w:pPr>
+            <w:r>
+              <w:t xml:space="preserve">    emit([</w:t>
+            </w:r>
+            <w:proofErr w:type="spellStart"/>
+            <w:r>
+              <w:t>doc.username</w:t>
+            </w:r>
+            <w:proofErr w:type="spellEnd"/>
+            <w:r>
+              <w:t xml:space="preserve">, </w:t>
+            </w:r>
+            <w:proofErr w:type="spellStart"/>
+            <w:r>
+              <w:t>doc.group_id</w:t>
+            </w:r>
+            <w:proofErr w:type="spellEnd"/>
+            <w:r>
+              <w:t xml:space="preserve">], </w:t>
+            </w:r>
+            <w:proofErr w:type="spellStart"/>
+            <w:r>
+              <w:t>doc._id</w:t>
+            </w:r>
+            <w:proofErr w:type="spellEnd"/>
+            <w:r>
+              <w:t>);</w:t>
+            </w:r>
+          </w:p>
+          <w:p>
+            <w:pPr>
+              <w:pStyle w:val="Code"/>
+            </w:pPr>
+            <w:r>
+              <w:t>}</w:t>
+            </w:r>
+          </w:p>
+        </w:tc>
+        <w:tc>
+          <w:tcPr>
+            <w:tcW w:w="1105" w:type="dxa"/>
+          </w:tcPr>
+          <w:p>
+            <w:pPr>
+              <w:pStyle w:val="Code"/>
+              <w:jc w:val="center"/>
+            </w:pPr>
+          </w:p>
+        </w:tc>
+      </w:tr>
+      <w:tr>
+        <w:tc>
+          <w:tcPr>
+            <w:tcW w:w="1818" w:type="dxa"/>
+          </w:tcPr>
+          <w:p>
+            <w:pPr>
+              <w:pStyle w:val="Code"/>
+              <w:jc w:val="center"/>
+            </w:pPr>
+            <w:proofErr w:type="spellStart"/>
+            <w:r>
+              <w:t>post_by_group_date</w:t>
+            </w:r>
+            <w:proofErr w:type="spellEnd"/>
+          </w:p>
+        </w:tc>
+        <w:tc>
+          <w:tcPr>
+            <w:tcW w:w="6840" w:type="dxa"/>
+          </w:tcPr>
+          <w:p>
+            <w:pPr>
+              <w:pStyle w:val="Code"/>
+            </w:pPr>
+            <w:r>
+              <w:t>function (doc) {</w:t>
+            </w:r>
+          </w:p>
+          <w:p>
+            <w:pPr>
+              <w:pStyle w:val="Code"/>
+            </w:pPr>
+            <w:r>
+              <w:t xml:space="preserve">  if (</w:t>
+            </w:r>
+            <w:proofErr w:type="spellStart"/>
+            <w:r>
+              <w:t>doc.type</w:t>
+            </w:r>
+            <w:proofErr w:type="spellEnd"/>
+            <w:r>
+              <w:t>=="post")</w:t>
+            </w:r>
+          </w:p>
+          <w:p>
+            <w:pPr>
+              <w:pStyle w:val="Code"/>
+            </w:pPr>
+            <w:r>
+              <w:t xml:space="preserve">    </w:t>
+            </w:r>
+            <w:proofErr w:type="gramStart"/>
+            <w:r>
+              <w:t>if</w:t>
+            </w:r>
+            <w:proofErr w:type="gramEnd"/>
+            <w:r>
+              <w:t xml:space="preserve"> (</w:t>
+            </w:r>
+            <w:proofErr w:type="spellStart"/>
+            <w:r>
+              <w:t>doc.id_group</w:t>
+            </w:r>
+            <w:proofErr w:type="spellEnd"/>
+            <w:r>
+              <w:t>!="-")</w:t>
+            </w:r>
+          </w:p>
+          <w:p>
+            <w:pPr>
+              <w:pStyle w:val="Code"/>
+            </w:pPr>
+            <w:r>
+              <w:t xml:space="preserve">      emit([</w:t>
+            </w:r>
+            <w:proofErr w:type="spellStart"/>
+            <w:r>
+              <w:t>doc.id_group</w:t>
+            </w:r>
+            <w:proofErr w:type="spellEnd"/>
+            <w:r>
+              <w:t xml:space="preserve">, </w:t>
+            </w:r>
+            <w:proofErr w:type="spellStart"/>
+            <w:r>
+              <w:t>doc.date</w:t>
+            </w:r>
+            <w:proofErr w:type="spellEnd"/>
+            <w:r>
+              <w:t>], doc)</w:t>
+            </w:r>
+          </w:p>
+          <w:p>
+            <w:pPr>
+              <w:pStyle w:val="Code"/>
+            </w:pPr>
+            <w:r>
+              <w:t>}</w:t>
+            </w:r>
+          </w:p>
+        </w:tc>
+        <w:tc>
+          <w:tcPr>
+            <w:tcW w:w="1105" w:type="dxa"/>
+          </w:tcPr>
+          <w:p>
+            <w:pPr>
+              <w:pStyle w:val="Code"/>
+              <w:jc w:val="center"/>
+            </w:pPr>
+          </w:p>
+        </w:tc>
+      </w:tr>
+      <w:tr>
+        <w:tc>
+          <w:tcPr>
+            <w:tcW w:w="1818" w:type="dxa"/>
+          </w:tcPr>
+          <w:p>
+            <w:pPr>
+              <w:pStyle w:val="Code"/>
+              <w:jc w:val="center"/>
+            </w:pPr>
+            <w:proofErr w:type="spellStart"/>
+            <w:r>
+              <w:t>post_by_username_date</w:t>
+            </w:r>
+            <w:proofErr w:type="spellEnd"/>
+          </w:p>
+        </w:tc>
+        <w:tc>
+          <w:tcPr>
+            <w:tcW w:w="6840" w:type="dxa"/>
+          </w:tcPr>
+          <w:p>
+            <w:pPr>
+              <w:pStyle w:val="Code"/>
+            </w:pPr>
+            <w:r>
+              <w:t>function (doc) {</w:t>
+            </w:r>
+          </w:p>
+          <w:p>
+            <w:pPr>
+              <w:pStyle w:val="Code"/>
+            </w:pPr>
+            <w:r>
+              <w:t xml:space="preserve">  if (</w:t>
+            </w:r>
+            <w:proofErr w:type="spellStart"/>
+            <w:r>
+              <w:t>doc.type</w:t>
+            </w:r>
+            <w:proofErr w:type="spellEnd"/>
+            <w:r>
+              <w:t>=="post")</w:t>
+            </w:r>
+          </w:p>
+          <w:p>
+            <w:pPr>
+              <w:pStyle w:val="Code"/>
+            </w:pPr>
+            <w:r>
+              <w:t xml:space="preserve">    if (</w:t>
+            </w:r>
+            <w:proofErr w:type="spellStart"/>
+            <w:r>
+              <w:t>doc.id_group</w:t>
+            </w:r>
+            <w:proofErr w:type="spellEnd"/>
+            <w:r>
+              <w:t>=="-")</w:t>
+            </w:r>
+          </w:p>
+          <w:p>
+            <w:pPr>
+              <w:pStyle w:val="Code"/>
+            </w:pPr>
+            <w:r>
+              <w:t xml:space="preserve">      emit([</w:t>
+            </w:r>
+            <w:proofErr w:type="spellStart"/>
+            <w:r>
+              <w:t>doc.username</w:t>
+            </w:r>
+            <w:proofErr w:type="spellEnd"/>
+            <w:r>
+              <w:t xml:space="preserve">, </w:t>
+            </w:r>
+            <w:proofErr w:type="spellStart"/>
+            <w:r>
+              <w:t>doc.date</w:t>
+            </w:r>
+            <w:proofErr w:type="spellEnd"/>
+            <w:r>
+              <w:t>],doc)</w:t>
+            </w:r>
+          </w:p>
+          <w:p>
+            <w:pPr>
+              <w:pStyle w:val="Code"/>
+            </w:pPr>
+            <w:r>
+              <w:t>}</w:t>
+            </w:r>
+          </w:p>
+        </w:tc>
+        <w:tc>
+          <w:tcPr>
+            <w:tcW w:w="1105" w:type="dxa"/>
+          </w:tcPr>
+          <w:p>
+            <w:pPr>
+              <w:pStyle w:val="Code"/>
+              <w:jc w:val="center"/>
+            </w:pPr>
+          </w:p>
+        </w:tc>
+      </w:tr>
+      <w:tr>
+        <w:tc>
+          <w:tcPr>
+            <w:tcW w:w="1818" w:type="dxa"/>
+          </w:tcPr>
+          <w:p>
+            <w:pPr>
+              <w:pStyle w:val="Code"/>
+              <w:jc w:val="center"/>
+            </w:pPr>
+            <w:proofErr w:type="spellStart"/>
+            <w:r>
+              <w:t>relationship_confirmed_by_username</w:t>
+            </w:r>
+            <w:proofErr w:type="spellEnd"/>
+          </w:p>
+        </w:tc>
+        <w:tc>
+          <w:tcPr>
+            <w:tcW w:w="6840" w:type="dxa"/>
+          </w:tcPr>
+          <w:p>
+            <w:pPr>
+              <w:pStyle w:val="Code"/>
+            </w:pPr>
+            <w:r>
+              <w:t>function (doc) {</w:t>
+            </w:r>
+          </w:p>
+          <w:p>
+            <w:pPr>
+              <w:pStyle w:val="Code"/>
+            </w:pPr>
+            <w:r>
+              <w:t xml:space="preserve">  if (</w:t>
+            </w:r>
+            <w:proofErr w:type="spellStart"/>
+            <w:r>
+              <w:t>doc.type</w:t>
+            </w:r>
+            <w:proofErr w:type="spellEnd"/>
+            <w:r>
+              <w:t xml:space="preserve"> == "relationship")</w:t>
+            </w:r>
+          </w:p>
+          <w:p>
+            <w:pPr>
+              <w:pStyle w:val="Code"/>
+            </w:pPr>
+            <w:r>
+              <w:t xml:space="preserve">  {</w:t>
+            </w:r>
+          </w:p>
+          <w:p>
+            <w:pPr>
+              <w:pStyle w:val="Code"/>
+            </w:pPr>
+            <w:r>
+              <w:t xml:space="preserve">    if ((doc.confirmed1 == "yes") &amp;&amp; (doc.confirmed2 == "yes"))</w:t>
+            </w:r>
+          </w:p>
+          <w:p>
+            <w:pPr>
+              <w:pStyle w:val="Code"/>
+            </w:pPr>
+            <w:r>
+              <w:t xml:space="preserve">    {</w:t>
+            </w:r>
+          </w:p>
+          <w:p>
+            <w:pPr>
+              <w:pStyle w:val="Code"/>
+            </w:pPr>
+            <w:r>
+              <w:lastRenderedPageBreak/>
+              <w:t xml:space="preserve">      emit([doc.username1, doc.username2], </w:t>
+            </w:r>
+            <w:proofErr w:type="spellStart"/>
+            <w:r>
+              <w:t>doc._id</w:t>
+            </w:r>
+            <w:proofErr w:type="spellEnd"/>
+            <w:r>
+              <w:t>)</w:t>
+            </w:r>
+          </w:p>
+          <w:p>
+            <w:pPr>
+              <w:pStyle w:val="Code"/>
+            </w:pPr>
+            <w:r>
+              <w:t xml:space="preserve">      emit([doc.username2, doc.username1], </w:t>
+            </w:r>
+            <w:proofErr w:type="spellStart"/>
+            <w:r>
+              <w:t>doc._id</w:t>
+            </w:r>
+            <w:proofErr w:type="spellEnd"/>
+            <w:r>
+              <w:t>)</w:t>
+            </w:r>
+          </w:p>
+          <w:p>
+            <w:pPr>
+              <w:pStyle w:val="Code"/>
+            </w:pPr>
+            <w:r>
+              <w:t xml:space="preserve">    }</w:t>
+            </w:r>
+          </w:p>
+          <w:p>
+            <w:pPr>
+              <w:pStyle w:val="Code"/>
+            </w:pPr>
+            <w:r>
+              <w:t xml:space="preserve">  }</w:t>
+            </w:r>
+          </w:p>
+          <w:p>
+            <w:pPr>
+              <w:pStyle w:val="Code"/>
+            </w:pPr>
+            <w:r>
+              <w:t>}</w:t>
+            </w:r>
+          </w:p>
+        </w:tc>
+        <w:tc>
+          <w:tcPr>
+            <w:tcW w:w="1105" w:type="dxa"/>
+          </w:tcPr>
+          <w:p>
+            <w:pPr>
+              <w:pStyle w:val="Code"/>
+              <w:jc w:val="center"/>
+            </w:pPr>
+          </w:p>
+        </w:tc>
+      </w:tr>
+      <w:tr>
+        <w:tc>
+          <w:tcPr>
+            <w:tcW w:w="1818" w:type="dxa"/>
+          </w:tcPr>
+          <w:p>
+            <w:pPr>
+              <w:pStyle w:val="Code"/>
+              <w:jc w:val="center"/>
+            </w:pPr>
+            <w:proofErr w:type="spellStart"/>
+            <w:r>
+              <w:lastRenderedPageBreak/>
+              <w:t>relationship_pending_by_username</w:t>
+            </w:r>
+            <w:proofErr w:type="spellEnd"/>
+          </w:p>
+        </w:tc>
+        <w:tc>
+          <w:tcPr>
+            <w:tcW w:w="6840" w:type="dxa"/>
+          </w:tcPr>
+          <w:p>
+            <w:pPr>
+              <w:pStyle w:val="Code"/>
+            </w:pPr>
+            <w:r>
+              <w:t>function (doc) {</w:t>
+            </w:r>
+          </w:p>
+          <w:p>
+            <w:pPr>
+              <w:pStyle w:val="Code"/>
+            </w:pPr>
+            <w:r>
+              <w:t xml:space="preserve">  if (</w:t>
+            </w:r>
+            <w:proofErr w:type="spellStart"/>
+            <w:r>
+              <w:t>doc.type</w:t>
+            </w:r>
+            <w:proofErr w:type="spellEnd"/>
+            <w:r>
+              <w:t xml:space="preserve"> == "relationship")</w:t>
+            </w:r>
+          </w:p>
+          <w:p>
+            <w:pPr>
+              <w:pStyle w:val="Code"/>
+            </w:pPr>
+            <w:r>
+              <w:t xml:space="preserve">  {</w:t>
+            </w:r>
+          </w:p>
+          <w:p>
+            <w:pPr>
+              <w:pStyle w:val="Code"/>
+            </w:pPr>
+            <w:r>
+              <w:t xml:space="preserve">    if ((doc.confirmed1 == "no") &amp;&amp; (doc.confirmed2 == "yes"))</w:t>
+            </w:r>
+          </w:p>
+          <w:p>
+            <w:pPr>
+              <w:pStyle w:val="Code"/>
+            </w:pPr>
+            <w:r>
+              <w:t xml:space="preserve">      emit([doc.username2, doc.username1], </w:t>
+            </w:r>
+            <w:proofErr w:type="spellStart"/>
+            <w:r>
+              <w:t>doc._id</w:t>
+            </w:r>
+            <w:proofErr w:type="spellEnd"/>
+            <w:r>
+              <w:t>)</w:t>
+            </w:r>
+          </w:p>
+          <w:p>
+            <w:pPr>
+              <w:pStyle w:val="Code"/>
+            </w:pPr>
+            <w:r>
+              <w:t xml:space="preserve">      </w:t>
+            </w:r>
+          </w:p>
+          <w:p>
+            <w:pPr>
+              <w:pStyle w:val="Code"/>
+            </w:pPr>
+            <w:r>
+              <w:t xml:space="preserve">    if ((doc.confirmed1 == "yes") &amp;&amp; (doc.confirmed2 == "no"))</w:t>
+            </w:r>
+          </w:p>
+          <w:p>
+            <w:pPr>
+              <w:pStyle w:val="Code"/>
+            </w:pPr>
+            <w:r>
+              <w:t xml:space="preserve">      emit([doc.username1, doc.username2], </w:t>
+            </w:r>
+            <w:proofErr w:type="spellStart"/>
+            <w:r>
+              <w:t>doc._id</w:t>
+            </w:r>
+            <w:proofErr w:type="spellEnd"/>
+            <w:r>
+              <w:t>)</w:t>
+            </w:r>
+          </w:p>
+          <w:p>
+            <w:pPr>
+              <w:pStyle w:val="Code"/>
+            </w:pPr>
+            <w:r>
+              <w:t xml:space="preserve">  }</w:t>
+            </w:r>
+          </w:p>
+          <w:p>
+            <w:pPr>
+              <w:pStyle w:val="Code"/>
+            </w:pPr>
+            <w:r>
+              <w:t>}</w:t>
+            </w:r>
+          </w:p>
+        </w:tc>
+        <w:tc>
+          <w:tcPr>
+            <w:tcW w:w="1105" w:type="dxa"/>
+          </w:tcPr>
+          <w:p>
+            <w:pPr>
+              <w:pStyle w:val="Code"/>
+              <w:jc w:val="center"/>
+            </w:pPr>
+          </w:p>
+        </w:tc>
+      </w:tr>
+      <w:tr>
+        <w:tc>
+          <w:tcPr>
+            <w:tcW w:w="1818" w:type="dxa"/>
+          </w:tcPr>
+          <w:p>
+            <w:pPr>
+              <w:pStyle w:val="Code"/>
+              <w:jc w:val="center"/>
+            </w:pPr>
+            <w:proofErr w:type="spellStart"/>
+            <w:r>
+              <w:t>relationship_proposed_by_username</w:t>
+            </w:r>
+            <w:proofErr w:type="spellEnd"/>
+          </w:p>
+        </w:tc>
+        <w:tc>
+          <w:tcPr>
+            <w:tcW w:w="6840" w:type="dxa"/>
+          </w:tcPr>
+          <w:p>
+            <w:pPr>
+              <w:pStyle w:val="Code"/>
+            </w:pPr>
+            <w:r>
+              <w:t>function (doc) {</w:t>
+            </w:r>
+          </w:p>
+          <w:p>
+            <w:pPr>
+              <w:pStyle w:val="Code"/>
+            </w:pPr>
+            <w:r>
+              <w:t xml:space="preserve">  if (</w:t>
+            </w:r>
+            <w:proofErr w:type="spellStart"/>
+            <w:r>
+              <w:t>doc.type</w:t>
+            </w:r>
+            <w:proofErr w:type="spellEnd"/>
+            <w:r>
+              <w:t xml:space="preserve"> == "relationship")</w:t>
+            </w:r>
+          </w:p>
+          <w:p>
+            <w:pPr>
+              <w:pStyle w:val="Code"/>
+            </w:pPr>
+            <w:r>
+              <w:t xml:space="preserve">  {</w:t>
+            </w:r>
+          </w:p>
+          <w:p>
+            <w:pPr>
+              <w:pStyle w:val="Code"/>
+            </w:pPr>
+            <w:r>
+              <w:t xml:space="preserve">    if ((doc.confirmed1 == "yes") &amp;&amp; (doc.confirmed2 == "no"))</w:t>
+            </w:r>
+          </w:p>
+          <w:p>
+            <w:pPr>
+              <w:pStyle w:val="Code"/>
+            </w:pPr>
+            <w:r>
+              <w:t xml:space="preserve">      emit([doc.username2, doc.username1], </w:t>
+            </w:r>
+            <w:proofErr w:type="spellStart"/>
+            <w:r>
+              <w:t>doc._id</w:t>
+            </w:r>
+            <w:proofErr w:type="spellEnd"/>
+            <w:r>
+              <w:t>)</w:t>
+            </w:r>
+          </w:p>
+          <w:p>
+            <w:pPr>
+              <w:pStyle w:val="Code"/>
+            </w:pPr>
+            <w:r>
+              <w:t xml:space="preserve">      </w:t>
+            </w:r>
+          </w:p>
+          <w:p>
+            <w:pPr>
+              <w:pStyle w:val="Code"/>
+            </w:pPr>
+            <w:r>
+              <w:t xml:space="preserve">    if ((doc.confirmed1 == "no") &amp;&amp; (doc.confirmed2 == "yes"))</w:t>
+            </w:r>
+          </w:p>
+          <w:p>
+            <w:pPr>
+              <w:pStyle w:val="Code"/>
+            </w:pPr>
+            <w:r>
+              <w:t xml:space="preserve">      emit([doc.username1, doc.username2], </w:t>
+            </w:r>
+            <w:proofErr w:type="spellStart"/>
+            <w:r>
+              <w:t>doc._id</w:t>
+            </w:r>
+            <w:proofErr w:type="spellEnd"/>
+            <w:r>
+              <w:t>)</w:t>
+            </w:r>
+          </w:p>
+          <w:p>
+            <w:pPr>
+              <w:pStyle w:val="Code"/>
+            </w:pPr>
+            <w:r>
+              <w:t xml:space="preserve">  }</w:t>
+            </w:r>
+          </w:p>
+          <w:p>
+            <w:pPr>
+              <w:pStyle w:val="Code"/>
+            </w:pPr>
+            <w:r>
+              <w:t>}</w:t>
+            </w:r>
+          </w:p>
+        </w:tc>
+        <w:tc>
+          <w:tcPr>
+            <w:tcW w:w="1105" w:type="dxa"/>
+          </w:tcPr>
+          <w:p>
+            <w:pPr>
+              <w:pStyle w:val="Code"/>
+              <w:jc w:val="center"/>
+            </w:pPr>
+          </w:p>
+        </w:tc>
+      </w:tr>
+      <w:tr>
+        <w:tc>
+          <w:tcPr>
+            <w:tcW w:w="1818" w:type="dxa"/>
+          </w:tcPr>
+          <w:p>
+            <w:pPr>
+              <w:pStyle w:val="Code"/>
+              <w:jc w:val="center"/>
+            </w:pPr>
+            <w:proofErr w:type="spellStart"/>
+            <w:r>
+              <w:t>user_by_bday_fname</w:t>
+            </w:r>
+            <w:proofErr w:type="spellEnd"/>
+          </w:p>
+        </w:tc>
+        <w:tc>
+          <w:tcPr>
+            <w:tcW w:w="6840" w:type="dxa"/>
+          </w:tcPr>
+          <w:p>
+            <w:pPr>
+              <w:pStyle w:val="Code"/>
+            </w:pPr>
+            <w:r>
+              <w:t>function (doc) {</w:t>
+            </w:r>
+          </w:p>
+          <w:p>
+            <w:pPr>
+              <w:pStyle w:val="Code"/>
+            </w:pPr>
+            <w:r>
+              <w:t xml:space="preserve">  if (</w:t>
+            </w:r>
+            <w:proofErr w:type="spellStart"/>
+            <w:r>
+              <w:t>doc.type</w:t>
+            </w:r>
+            <w:proofErr w:type="spellEnd"/>
+            <w:r>
+              <w:t xml:space="preserve"> == "user")</w:t>
+            </w:r>
+          </w:p>
+          <w:p>
+            <w:pPr>
+              <w:pStyle w:val="Code"/>
+            </w:pPr>
+            <w:r>
+              <w:t xml:space="preserve">    emit([</w:t>
+            </w:r>
+            <w:proofErr w:type="spellStart"/>
+            <w:r>
+              <w:t>doc.date_of_birth</w:t>
+            </w:r>
+            <w:proofErr w:type="spellEnd"/>
+            <w:r>
+              <w:t xml:space="preserve">, </w:t>
+            </w:r>
+            <w:proofErr w:type="spellStart"/>
+            <w:r>
+              <w:t>doc.first_name</w:t>
+            </w:r>
+            <w:proofErr w:type="spellEnd"/>
+            <w:r>
+              <w:t>], doc)</w:t>
+            </w:r>
+          </w:p>
+          <w:p>
+            <w:pPr>
+              <w:pStyle w:val="Code"/>
+            </w:pPr>
+            <w:r>
+              <w:t>}</w:t>
+            </w:r>
+          </w:p>
+        </w:tc>
+        <w:tc>
+          <w:tcPr>
+            <w:tcW w:w="1105" w:type="dxa"/>
+          </w:tcPr>
+          <w:p>
+            <w:pPr>
+              <w:pStyle w:val="Code"/>
+              <w:jc w:val="center"/>
+            </w:pPr>
+          </w:p>
+        </w:tc>
+      </w:tr>
+      <w:tr>
+        <w:tc>
+          <w:tcPr>
+            <w:tcW w:w="1818" w:type="dxa"/>
+          </w:tcPr>
+          <w:p>
+            <w:pPr>
+              <w:pStyle w:val="Code"/>
+              <w:jc w:val="center"/>
+            </w:pPr>
+            <w:proofErr w:type="spellStart"/>
+            <w:r>
+              <w:t>user_by_fname_sname_bday</w:t>
+            </w:r>
+            <w:proofErr w:type="spellEnd"/>
+          </w:p>
+        </w:tc>
+        <w:tc>
+          <w:tcPr>
+            <w:tcW w:w="6840" w:type="dxa"/>
+          </w:tcPr>
+          <w:p>
+            <w:pPr>
+              <w:pStyle w:val="Code"/>
+            </w:pPr>
+            <w:r>
+              <w:t>function (doc) {</w:t>
+            </w:r>
+          </w:p>
+          <w:p>
+            <w:pPr>
+              <w:pStyle w:val="Code"/>
+            </w:pPr>
+            <w:r>
+              <w:t xml:space="preserve">  if (</w:t>
+            </w:r>
+            <w:proofErr w:type="spellStart"/>
+            <w:r>
+              <w:t>doc.type</w:t>
+            </w:r>
+            <w:proofErr w:type="spellEnd"/>
+            <w:r>
+              <w:t xml:space="preserve"> == "user")</w:t>
+            </w:r>
+          </w:p>
+          <w:p>
+            <w:pPr>
+              <w:pStyle w:val="Code"/>
+            </w:pPr>
+            <w:r>
+              <w:t xml:space="preserve">    emit([</w:t>
+            </w:r>
+            <w:proofErr w:type="spellStart"/>
+            <w:r>
+              <w:t>doc.first_name</w:t>
+            </w:r>
+            <w:proofErr w:type="spellEnd"/>
+            <w:r>
+              <w:t xml:space="preserve">, </w:t>
+            </w:r>
+            <w:proofErr w:type="spellStart"/>
+            <w:r>
+              <w:t>doc.second_name</w:t>
+            </w:r>
+            <w:proofErr w:type="spellEnd"/>
+            <w:r>
+              <w:t xml:space="preserve">, </w:t>
+            </w:r>
+            <w:proofErr w:type="spellStart"/>
+            <w:r>
+              <w:lastRenderedPageBreak/>
+              <w:t>doc.date_of_birth</w:t>
+            </w:r>
+            <w:proofErr w:type="spellEnd"/>
+            <w:r>
+              <w:t>], doc)</w:t>
+            </w:r>
+          </w:p>
+          <w:p>
+            <w:pPr>
+              <w:pStyle w:val="Code"/>
+            </w:pPr>
+            <w:r>
+              <w:t>}</w:t>
+            </w:r>
+          </w:p>
+        </w:tc>
+        <w:tc>
+          <w:tcPr>
+            <w:tcW w:w="1105" w:type="dxa"/>
+          </w:tcPr>
+          <w:p>
+            <w:pPr>
+              <w:pStyle w:val="Code"/>
+              <w:jc w:val="center"/>
+            </w:pPr>
+          </w:p>
+        </w:tc>
+      </w:tr>
+      <w:tr>
+        <w:tc>
+          <w:tcPr>
+            <w:tcW w:w="1818" w:type="dxa"/>
+          </w:tcPr>
+          <w:p>
+            <w:pPr>
+              <w:pStyle w:val="Code"/>
+              <w:jc w:val="center"/>
+            </w:pPr>
+            <w:proofErr w:type="spellStart"/>
+            <w:r>
+              <w:lastRenderedPageBreak/>
+              <w:t>user_by_sname_bday</w:t>
+            </w:r>
+            <w:proofErr w:type="spellEnd"/>
+          </w:p>
+        </w:tc>
+        <w:tc>
+          <w:tcPr>
+            <w:tcW w:w="6840" w:type="dxa"/>
+          </w:tcPr>
+          <w:p>
+            <w:pPr>
+              <w:pStyle w:val="Code"/>
+            </w:pPr>
+            <w:r>
+              <w:t>function (doc) {</w:t>
+            </w:r>
+          </w:p>
+          <w:p>
+            <w:pPr>
+              <w:pStyle w:val="Code"/>
+            </w:pPr>
+            <w:r>
+              <w:t xml:space="preserve">  if (</w:t>
+            </w:r>
+            <w:proofErr w:type="spellStart"/>
+            <w:r>
+              <w:t>doc.type</w:t>
+            </w:r>
+            <w:proofErr w:type="spellEnd"/>
+            <w:r>
+              <w:t xml:space="preserve"> == "user")</w:t>
+            </w:r>
+          </w:p>
+          <w:p>
+            <w:pPr>
+              <w:pStyle w:val="Code"/>
+            </w:pPr>
+            <w:r>
+              <w:t xml:space="preserve">    emit([</w:t>
+            </w:r>
+            <w:proofErr w:type="spellStart"/>
+            <w:r>
+              <w:t>doc.second_name</w:t>
+            </w:r>
+            <w:proofErr w:type="spellEnd"/>
+            <w:r>
+              <w:t xml:space="preserve">, </w:t>
+            </w:r>
+            <w:proofErr w:type="spellStart"/>
+            <w:r>
+              <w:t>doc.date_of_birth</w:t>
+            </w:r>
+            <w:proofErr w:type="spellEnd"/>
+            <w:r>
+              <w:t>], doc)</w:t>
+            </w:r>
+          </w:p>
+          <w:p>
+            <w:pPr>
+              <w:pStyle w:val="Code"/>
+            </w:pPr>
+            <w:r>
+              <w:t>}</w:t>
+            </w:r>
+          </w:p>
+        </w:tc>
+        <w:tc>
+          <w:tcPr>
+            <w:tcW w:w="1105" w:type="dxa"/>
+          </w:tcPr>
+          <w:p>
+            <w:pPr>
+              <w:pStyle w:val="Code"/>
+              <w:jc w:val="center"/>
+            </w:pPr>
+          </w:p>
+        </w:tc>
+      </w:tr>
+      <w:tr>
+        <w:tc>
+          <w:tcPr>
+            <w:tcW w:w="1818" w:type="dxa"/>
+          </w:tcPr>
+          <w:p>
+            <w:pPr>
+              <w:pStyle w:val="Code"/>
+              <w:jc w:val="center"/>
+            </w:pPr>
+            <w:proofErr w:type="spellStart"/>
+            <w:r>
+              <w:t>user_by_username</w:t>
+            </w:r>
+            <w:proofErr w:type="spellEnd"/>
+          </w:p>
+        </w:tc>
+        <w:tc>
+          <w:tcPr>
+            <w:tcW w:w="6840" w:type="dxa"/>
+          </w:tcPr>
+          <w:p>
+            <w:pPr>
+              <w:pStyle w:val="Code"/>
+            </w:pPr>
+            <w:r>
+              <w:t>function (doc) {</w:t>
+            </w:r>
+          </w:p>
+          <w:p>
+            <w:pPr>
+              <w:pStyle w:val="Code"/>
+            </w:pPr>
+            <w:r>
+              <w:t xml:space="preserve">  if (</w:t>
+            </w:r>
+            <w:proofErr w:type="spellStart"/>
+            <w:r>
+              <w:t>doc.type</w:t>
+            </w:r>
+            <w:proofErr w:type="spellEnd"/>
+            <w:r>
+              <w:t xml:space="preserve"> == "user")</w:t>
+            </w:r>
+          </w:p>
+          <w:p>
+            <w:pPr>
+              <w:pStyle w:val="Code"/>
+            </w:pPr>
+            <w:r>
+              <w:t xml:space="preserve">    emit(</w:t>
+            </w:r>
+            <w:proofErr w:type="spellStart"/>
+            <w:r>
+              <w:t>doc.username</w:t>
+            </w:r>
+            <w:proofErr w:type="spellEnd"/>
+            <w:r>
+              <w:t>, doc)</w:t>
+            </w:r>
+          </w:p>
+          <w:p>
+            <w:pPr>
+              <w:pStyle w:val="Code"/>
+            </w:pPr>
+            <w:r>
+              <w:t>}</w:t>
+            </w:r>
+          </w:p>
+        </w:tc>
+        <w:tc>
+          <w:tcPr>
+            <w:tcW w:w="1105" w:type="dxa"/>
+          </w:tcPr>
+          <w:p>
+            <w:pPr>
+              <w:pStyle w:val="Code"/>
+              <w:jc w:val="center"/>
+            </w:pPr>
+          </w:p>
+        </w:tc>
+      </w:tr>
+    </w:tbl>
+    <w:p>
+      <w:pPr>
+        <w:pStyle w:val="Media"/>
+      </w:pPr>
+    </w:p>
+    <w:p>
+      <w:r>
+        <w:t>And we also have introduced one statistics view</w:t>
+      </w:r>
+      <w:r>
+        <w:t xml:space="preserve"> which uses _sum reduce function.</w:t>
+      </w:r>
+    </w:p>
+    <w:tbl>
+      <w:tblPr>
+        <w:tblStyle w:val="aa"/>
+        <w:tblW w:w="9763" w:type="dxa"/>
+        <w:tblLayout w:type="fixed"/>
+        <w:tblLook w:val="04A0" w:firstRow="1" w:lastRow="0" w:firstColumn="1" w:lastColumn="0" w:noHBand="0" w:noVBand="1"/>
+      </w:tblPr>
+      <w:tblGrid>
+        <w:gridCol w:w="1818"/>
+        <w:gridCol w:w="6840"/>
+        <w:gridCol w:w="1105"/>
+      </w:tblGrid>
+      <w:tr>
+        <w:tc>
+          <w:tcPr>
+            <w:tcW w:w="1818" w:type="dxa"/>
+            <w:shd w:val="clear" w:color="auto" w:fill="D9D9D9" w:themeFill="background1" w:themeFillShade="D9"/>
+          </w:tcPr>
+          <w:p>
+            <w:pPr>
+              <w:jc w:val="center"/>
+            </w:pPr>
+            <w:r>
+              <w:t>Name</w:t>
+            </w:r>
+          </w:p>
+        </w:tc>
+        <w:tc>
+          <w:tcPr>
+            <w:tcW w:w="6840" w:type="dxa"/>
+            <w:shd w:val="clear" w:color="auto" w:fill="D9D9D9" w:themeFill="background1" w:themeFillShade="D9"/>
+          </w:tcPr>
+          <w:p>
+            <w:pPr>
+              <w:jc w:val="center"/>
+            </w:pPr>
+            <w:r>
+              <w:t>Map code</w:t>
+            </w:r>
+          </w:p>
+        </w:tc>
+        <w:tc>
+          <w:tcPr>
+            <w:tcW w:w="1105" w:type="dxa"/>
+            <w:shd w:val="clear" w:color="auto" w:fill="D9D9D9" w:themeFill="background1" w:themeFillShade="D9"/>
+          </w:tcPr>
+          <w:p>
+            <w:pPr>
+              <w:ind w:firstLine="0"/>
+              <w:jc w:val="center"/>
+            </w:pPr>
+            <w:r>
+              <w:t>Reduce function</w:t>
+            </w:r>
+          </w:p>
+        </w:tc>
+      </w:tr>
+      <w:tr>
+        <w:tc>
+          <w:tcPr>
+            <w:tcW w:w="1818" w:type="dxa"/>
+            <w:shd w:val="clear" w:color="auto" w:fill="FFFFFF" w:themeFill="background1"/>
+          </w:tcPr>
+          <w:p>
+            <w:pPr>
+              <w:pStyle w:val="Code"/>
+              <w:jc w:val="center"/>
+            </w:pPr>
+            <w:r>
+              <w:t>users</w:t>
+            </w:r>
+          </w:p>
+        </w:tc>
+        <w:tc>
+          <w:tcPr>
+            <w:tcW w:w="6840" w:type="dxa"/>
+            <w:shd w:val="clear" w:color="auto" w:fill="FFFFFF" w:themeFill="background1"/>
+          </w:tcPr>
+          <w:p>
+            <w:pPr>
+              <w:pStyle w:val="Code"/>
+            </w:pPr>
+            <w:r>
+              <w:t>function (doc) {</w:t>
+            </w:r>
+          </w:p>
+          <w:p>
+            <w:pPr>
+              <w:pStyle w:val="Code"/>
+            </w:pPr>
+            <w:r>
+              <w:t xml:space="preserve">  if (</w:t>
+            </w:r>
+            <w:proofErr w:type="spellStart"/>
+            <w:r>
+              <w:t>doc.type</w:t>
+            </w:r>
+            <w:proofErr w:type="spellEnd"/>
+            <w:r>
+              <w:t xml:space="preserve"> == "user")</w:t>
+            </w:r>
+          </w:p>
+          <w:p>
+            <w:pPr>
+              <w:pStyle w:val="Code"/>
+            </w:pPr>
+            <w:r>
+              <w:t xml:space="preserve">    emit(</w:t>
+            </w:r>
+            <w:proofErr w:type="spellStart"/>
+            <w:r>
+              <w:t>doc._id</w:t>
+            </w:r>
+            <w:proofErr w:type="spellEnd"/>
+            <w:r>
+              <w:t>, 1)</w:t>
+            </w:r>
+          </w:p>
+          <w:p>
+            <w:pPr>
+              <w:pStyle w:val="Code"/>
+            </w:pPr>
+            <w:r>
+              <w:t>}</w:t>
+            </w:r>
+          </w:p>
+        </w:tc>
+        <w:tc>
+          <w:tcPr>
+            <w:tcW w:w="1105" w:type="dxa"/>
+            <w:shd w:val="clear" w:color="auto" w:fill="FFFFFF" w:themeFill="background1"/>
+          </w:tcPr>
+          <w:p>
+            <w:pPr>
+              <w:pStyle w:val="Code"/>
+              <w:jc w:val="center"/>
+            </w:pPr>
+            <w:r>
+              <w:t>_sum</w:t>
+            </w:r>
+          </w:p>
+        </w:tc>
+      </w:tr>
+    </w:tbl>
+    <w:p/>
+    <w:p>
+      <w:pPr>
+        <w:pStyle w:val="3"/>
+      </w:pPr>
+      <w:r>
+        <w:t>User search</w:t>
+      </w:r>
+    </w:p>
+    <w:p>
+      <w:r>
+        <w:t>Considering that the arranged functionality demands implementing of user search we had to implement several views (indexes) to allow user search on different input data.</w:t>
+      </w:r>
+      <w:r>
+        <w:t xml:space="preserve"> User entity has 4 attributes: username, </w:t>
+      </w:r>
+      <w:proofErr w:type="spellStart"/>
+      <w:r>
+        <w:t>first_name</w:t>
+      </w:r>
+      <w:proofErr w:type="spellEnd"/>
+      <w:r>
+        <w:t xml:space="preserve">, </w:t>
+      </w:r>
+      <w:proofErr w:type="spellStart"/>
+      <w:r>
+        <w:t>second_name</w:t>
+      </w:r>
+      <w:proofErr w:type="spellEnd"/>
+      <w:r>
+        <w:t xml:space="preserve">, </w:t>
+      </w:r>
+      <w:proofErr w:type="gramStart"/>
+      <w:r>
+        <w:t>birthday</w:t>
+      </w:r>
+      <w:proofErr w:type="gramEnd"/>
+      <w:r>
+        <w:t xml:space="preserve">. We must remember that user may specify one attribute, some of them or all of them. One should remember the idea of how does </w:t>
+      </w:r>
+      <w:proofErr w:type="spellStart"/>
+      <w:r>
+        <w:t>CouchDB</w:t>
+      </w:r>
+      <w:proofErr w:type="spellEnd"/>
+      <w:r>
+        <w:t xml:space="preserve"> treats </w:t>
+      </w:r>
+      <w:proofErr w:type="spellStart"/>
+      <w:r>
+        <w:t>startkey</w:t>
+      </w:r>
+      <w:proofErr w:type="spellEnd"/>
+      <w:r>
+        <w:t xml:space="preserve"> and </w:t>
+      </w:r>
+      <w:proofErr w:type="spellStart"/>
+      <w:r>
+        <w:t>endkey</w:t>
+      </w:r>
+      <w:proofErr w:type="spellEnd"/>
+      <w:r>
+        <w:t xml:space="preserve"> parameters</w:t>
+      </w:r>
+      <w:r>
+        <w:t xml:space="preserve"> in case if tuple is used as key</w:t>
+      </w:r>
+      <w:r>
+        <w:t xml:space="preserve">. If </w:t>
+      </w:r>
+      <w:proofErr w:type="spellStart"/>
+      <w:r>
+        <w:t>startkey</w:t>
+      </w:r>
+      <w:proofErr w:type="spellEnd"/>
+      <w:r>
+        <w:t xml:space="preserve"> =</w:t>
+      </w:r>
+      <w:r>
+        <w:t xml:space="preserve">= [a, 11] and </w:t>
+      </w:r>
+      <w:proofErr w:type="spellStart"/>
+      <w:r>
+        <w:t>endkey</w:t>
+      </w:r>
+      <w:proofErr w:type="spellEnd"/>
+      <w:r>
+        <w:t xml:space="preserve"> == [c, 11] then following rows will be returned:</w:t>
+      </w:r>
+    </w:p>
+    <w:p>
+      <w:pPr>
+        <w:jc w:val="center"/>
+      </w:pPr>
+      <w:r>
+        <w:rPr>
+          <w:noProof/>
+          <w:lang w:val="ru-RU"/>
+        </w:rPr>
+        <w:lastRenderedPageBreak/>
+        <w:drawing>
+          <wp:inline distT="0" distB="0" distL="0" distR="0">
+            <wp:extent cx="3399984" cy="2717322"/>
+            <wp:effectExtent l="0" t="0" r="0" b="6985"/>
+            <wp:docPr id="13" name="Рисунок 13" descr="D:\advanced-databases\documentation\startkey-endkey.png"/>
+            <wp:cNvGraphicFramePr>
+              <a:graphicFrameLocks xmlns:a="http://schemas.openxmlformats.org/drawingml/2006/main" noChangeAspect="1"/>
+            </wp:cNvGraphicFramePr>
+            <a:graphic xmlns:a="http://schemas.openxmlformats.org/drawingml/2006/main">
+              <a:graphicData uri="http://schemas.openxmlformats.org/drawingml/2006/picture">
+                <pic:pic xmlns:pic="http://schemas.openxmlformats.org/drawingml/2006/picture">
+                  <pic:nvPicPr>
+                    <pic:cNvPr id="0" name="Picture 11" descr="D:\advanced-databases\documentation\startkey-endkey.png"/>
+                    <pic:cNvPicPr>
+                      <a:picLocks noChangeAspect="1" noChangeArrowheads="1"/>
+                    </pic:cNvPicPr>
+                  </pic:nvPicPr>
+                  <pic:blipFill>
+                    <a:blip r:embed="rId16">
+                      <a:extLst>
+                        <a:ext uri="{28A0092B-C50C-407E-A947-70E740481C1C}">
+                          <a14:useLocalDpi xmlns:a14="http://schemas.microsoft.com/office/drawing/2010/main" val="0"/>
+                        </a:ext>
+                      </a:extLst>
+                    </a:blip>
+                    <a:srcRect/>
+                    <a:stretch>
+                      <a:fillRect/>
+                    </a:stretch>
+                  </pic:blipFill>
+                  <pic:spPr bwMode="auto">
+                    <a:xfrm>
+                      <a:off x="0" y="0"/>
+                      <a:ext cx="3405897" cy="2722048"/>
+                    </a:xfrm>
+                    <a:prstGeom prst="rect">
+                      <a:avLst/>
+                    </a:prstGeom>
+                    <a:noFill/>
+                    <a:ln>
+                      <a:noFill/>
+                    </a:ln>
+                  </pic:spPr>
+                </pic:pic>
+              </a:graphicData>
+            </a:graphic>
+          </wp:inline>
+        </w:drawing>
+      </w:r>
+    </w:p>
+    <w:p>
+      <w:pPr>
+        <w:pStyle w:val="Media"/>
+        <w:jc w:val="center"/>
+      </w:pPr>
+      <w:proofErr w:type="gramStart"/>
+      <w:r>
+        <w:t>Figure X. Ranged key request result.</w:t>
+      </w:r>
+      <w:proofErr w:type="gramEnd"/>
+    </w:p>
+    <w:p>
+      <w:r>
+        <w:t xml:space="preserve">By definition in </w:t>
+      </w:r>
+      <w:proofErr w:type="spellStart"/>
+      <w:r>
+        <w:t>tupled</w:t>
+      </w:r>
+      <w:proofErr w:type="spellEnd"/>
+      <w:r>
+        <w:t xml:space="preserve"> key case the</w:t>
+      </w:r>
+      <w:r>
+        <w:t xml:space="preserve"> rows are ordered by the first key and in equals sectors it is ordered by the second key. Hence the range request returns</w:t>
+      </w:r>
+      <w:r>
+        <w:t xml:space="preserve"> </w:t>
+      </w:r>
+      <w:r>
+        <w:t xml:space="preserve">uninterrupted range of rows which are more or equal than </w:t>
+      </w:r>
+      <w:proofErr w:type="spellStart"/>
+      <w:r>
+        <w:t>start_key</w:t>
+      </w:r>
+      <w:proofErr w:type="spellEnd"/>
+      <w:r>
+        <w:t xml:space="preserve"> and less or equal than </w:t>
+      </w:r>
+      <w:proofErr w:type="spellStart"/>
+      <w:r>
+        <w:t>end_key</w:t>
+      </w:r>
+      <w:proofErr w:type="spellEnd"/>
+      <w:r>
+        <w:t>.</w:t>
+      </w:r>
+    </w:p>
+    <w:p>
+      <w:r>
+        <w:t>Therefore we have developed following 4 views which can handle any search request by any attributes:</w:t>
+      </w:r>
+    </w:p>
+    <w:p>
+      <w:pPr>
+        <w:pStyle w:val="a6"/>
+        <w:numPr>
+          <w:ilvl w:val="0"/>
+          <w:numId w:val="31"/>
+        </w:numPr>
+      </w:pPr>
+      <w:proofErr w:type="spellStart"/>
+      <w:r>
+        <w:t>user_by_bday_fname</w:t>
+      </w:r>
+      <w:proofErr w:type="spellEnd"/>
+      <w:r>
+        <w:t>.</w:t>
+      </w:r>
+    </w:p>
+    <w:p>
+      <w:pPr>
+        <w:pStyle w:val="a6"/>
+        <w:numPr>
+          <w:ilvl w:val="0"/>
+          <w:numId w:val="31"/>
+        </w:numPr>
+      </w:pPr>
+      <w:proofErr w:type="spellStart"/>
+      <w:r>
+        <w:t>user_by_fname_sname_bday</w:t>
+      </w:r>
+      <w:proofErr w:type="spellEnd"/>
+      <w:r>
+        <w:t>.</w:t>
+      </w:r>
       <w:bookmarkStart w:id="0" w:name="_GoBack"/>
       <w:bookmarkEnd w:id="0"/>
     </w:p>
     <w:p>
       <w:pPr>
-        <w:pStyle w:val="3"/>
-      </w:pPr>
-      <w:r>
-        <w:t>View documents</w:t>
-      </w:r>
-    </w:p>
+        <w:pStyle w:val="a6"/>
+        <w:numPr>
+          <w:ilvl w:val="0"/>
+          <w:numId w:val="31"/>
+        </w:numPr>
+      </w:pPr>
+      <w:proofErr w:type="spellStart"/>
+      <w:r>
+        <w:t>user_by_sname_bday</w:t>
+      </w:r>
+      <w:proofErr w:type="spellEnd"/>
+      <w:r>
+        <w:t>.</w:t>
+      </w:r>
+    </w:p>
+    <w:p>
+      <w:pPr>
+        <w:pStyle w:val="a6"/>
+        <w:numPr>
+          <w:ilvl w:val="0"/>
+          <w:numId w:val="31"/>
+        </w:numPr>
+      </w:pPr>
+      <w:proofErr w:type="spellStart"/>
+      <w:r>
+        <w:t>user_by_username</w:t>
+      </w:r>
+      <w:proofErr w:type="spellEnd"/>
+      <w:r>
+        <w:t>.</w:t>
+      </w:r>
+    </w:p>
+    <w:p/>
     <w:p>
       <w:pPr>
         <w:pStyle w:val="2"/>
@@ -3401,9 +5256,20 @@
       </w:r>
     </w:p>
     <w:p>
+      <w:r>
+        <w:t xml:space="preserve">In order to automatize the establishing of the initial </w:t>
+      </w:r>
+      <w:r>
+        <w:t>database it was necessary to develop a set-up script using Curl tool.</w:t>
+      </w:r>
+    </w:p>
+    <w:p>
       <w:pPr>
         <w:pStyle w:val="Media"/>
       </w:pPr>
+      <w:r>
+        <w:t>Listing X. Database establishing script.</w:t>
+      </w:r>
     </w:p>
     <w:tbl>
       <w:tblPr>
@@ -3472,7 +5338,11 @@
               <w:pStyle w:val="Code"/>
             </w:pPr>
             <w:r>
-              <w:t>curl -X PUT http://127.0.0.1:5984/social/cff457c34484830b569a999a27014134 -d @user_1.txt</w:t>
+              <w:t xml:space="preserve">curl -X PUT http://127.0.0.1:5984/social/cff457c34484830b569a999a27014134 -d </w:t>
+            </w:r>
+            <w:r>
+              <w:lastRenderedPageBreak/>
+              <w:t>@user_1.txt</w:t>
             </w:r>
           </w:p>
           <w:p>
@@ -3481,6 +5351,14 @@
             </w:pPr>
             <w:r>
               <w:t>curl -X PUT http://127.0.0.1:5984/social/cff457c34484830b569a999a27016314 -d @user_2.txt</w:t>
+            </w:r>
+          </w:p>
+          <w:p>
+            <w:pPr>
+              <w:pStyle w:val="Code"/>
+            </w:pPr>
+            <w:r>
+              <w:t>...</w:t>
             </w:r>
           </w:p>
         </w:tc>
@@ -3495,16 +5373,144 @@
         <w:t>Server description</w:t>
       </w:r>
     </w:p>
+    <w:p>
+      <w:r>
+        <w:rPr>
+          <w:noProof/>
+          <w:lang w:val="ru-RU"/>
+        </w:rPr>
+        <w:drawing>
+          <wp:inline distT="0" distB="0" distL="0" distR="0">
+            <wp:extent cx="5745480" cy="3787140"/>
+            <wp:effectExtent l="0" t="0" r="7620" b="3810"/>
+            <wp:docPr id="12" name="Рисунок 12" descr="D:\advanced-databases\documentation\deployment.png"/>
+            <wp:cNvGraphicFramePr>
+              <a:graphicFrameLocks xmlns:a="http://schemas.openxmlformats.org/drawingml/2006/main" noChangeAspect="1"/>
+            </wp:cNvGraphicFramePr>
+            <a:graphic xmlns:a="http://schemas.openxmlformats.org/drawingml/2006/main">
+              <a:graphicData uri="http://schemas.openxmlformats.org/drawingml/2006/picture">
+                <pic:pic xmlns:pic="http://schemas.openxmlformats.org/drawingml/2006/picture">
+                  <pic:nvPicPr>
+                    <pic:cNvPr id="0" name="Picture 10" descr="D:\advanced-databases\documentation\deployment.png"/>
+                    <pic:cNvPicPr>
+                      <a:picLocks noChangeAspect="1" noChangeArrowheads="1"/>
+                    </pic:cNvPicPr>
+                  </pic:nvPicPr>
+                  <pic:blipFill>
+                    <a:blip r:embed="rId17">
+                      <a:extLst>
+                        <a:ext uri="{28A0092B-C50C-407E-A947-70E740481C1C}">
+                          <a14:useLocalDpi xmlns:a14="http://schemas.microsoft.com/office/drawing/2010/main" val="0"/>
+                        </a:ext>
+                      </a:extLst>
+                    </a:blip>
+                    <a:srcRect/>
+                    <a:stretch>
+                      <a:fillRect/>
+                    </a:stretch>
+                  </pic:blipFill>
+                  <pic:spPr bwMode="auto">
+                    <a:xfrm>
+                      <a:off x="0" y="0"/>
+                      <a:ext cx="5745480" cy="3787140"/>
+                    </a:xfrm>
+                    <a:prstGeom prst="rect">
+                      <a:avLst/>
+                    </a:prstGeom>
+                    <a:noFill/>
+                    <a:ln>
+                      <a:noFill/>
+                    </a:ln>
+                  </pic:spPr>
+                </pic:pic>
+              </a:graphicData>
+            </a:graphic>
+          </wp:inline>
+        </w:drawing>
+      </w:r>
+    </w:p>
+    <w:p>
+      <w:pPr>
+        <w:jc w:val="center"/>
+      </w:pPr>
+      <w:r>
+        <w:t>Figure X. Server UML-deployment diagram.</w:t>
+      </w:r>
+    </w:p>
     <w:p/>
     <w:p>
       <w:pPr>
         <w:pStyle w:val="3"/>
       </w:pPr>
       <w:r>
+        <w:lastRenderedPageBreak/>
         <w:t>Python DB access interface</w:t>
       </w:r>
     </w:p>
-    <w:p/>
+    <w:p>
+      <w:r>
+        <w:rPr>
+          <w:noProof/>
+          <w:lang w:val="ru-RU"/>
+        </w:rPr>
+        <w:drawing>
+          <wp:inline distT="0" distB="0" distL="0" distR="0">
+            <wp:extent cx="5940425" cy="3124439"/>
+            <wp:effectExtent l="0" t="0" r="3175" b="0"/>
+            <wp:docPr id="10" name="Рисунок 10" descr="D:\advanced-databases\documentation\Classes.png"/>
+            <wp:cNvGraphicFramePr>
+              <a:graphicFrameLocks xmlns:a="http://schemas.openxmlformats.org/drawingml/2006/main" noChangeAspect="1"/>
+            </wp:cNvGraphicFramePr>
+            <a:graphic xmlns:a="http://schemas.openxmlformats.org/drawingml/2006/main">
+              <a:graphicData uri="http://schemas.openxmlformats.org/drawingml/2006/picture">
+                <pic:pic xmlns:pic="http://schemas.openxmlformats.org/drawingml/2006/picture">
+                  <pic:nvPicPr>
+                    <pic:cNvPr id="0" name="Picture 8" descr="D:\advanced-databases\documentation\Classes.png"/>
+                    <pic:cNvPicPr>
+                      <a:picLocks noChangeAspect="1" noChangeArrowheads="1"/>
+                    </pic:cNvPicPr>
+                  </pic:nvPicPr>
+                  <pic:blipFill>
+                    <a:blip r:embed="rId18">
+                      <a:extLst>
+                        <a:ext uri="{28A0092B-C50C-407E-A947-70E740481C1C}">
+                          <a14:useLocalDpi xmlns:a14="http://schemas.microsoft.com/office/drawing/2010/main" val="0"/>
+                        </a:ext>
+                      </a:extLst>
+                    </a:blip>
+                    <a:srcRect/>
+                    <a:stretch>
+                      <a:fillRect/>
+                    </a:stretch>
+                  </pic:blipFill>
+                  <pic:spPr bwMode="auto">
+                    <a:xfrm>
+                      <a:off x="0" y="0"/>
+                      <a:ext cx="5940425" cy="3124439"/>
+                    </a:xfrm>
+                    <a:prstGeom prst="rect">
+                      <a:avLst/>
+                    </a:prstGeom>
+                    <a:noFill/>
+                    <a:ln>
+                      <a:noFill/>
+                    </a:ln>
+                  </pic:spPr>
+                </pic:pic>
+              </a:graphicData>
+            </a:graphic>
+          </wp:inline>
+        </w:drawing>
+      </w:r>
+    </w:p>
+    <w:p>
+      <w:pPr>
+        <w:jc w:val="center"/>
+      </w:pPr>
+      <w:r>
+        <w:t>Figure X. Web-server UML-class diagram.</w:t>
+      </w:r>
+    </w:p>
     <w:p>
       <w:pPr>
         <w:pStyle w:val="3"/>
@@ -3531,7 +5537,7 @@
           <w:numId w:val="19"/>
         </w:numPr>
       </w:pPr>
-      <w:hyperlink r:id="rId15" w:history="1">
+      <w:hyperlink r:id="rId19" w:history="1">
         <w:r>
           <w:rPr>
             <w:rStyle w:val="a3"/>
@@ -3548,7 +5554,7 @@
           <w:numId w:val="19"/>
         </w:numPr>
       </w:pPr>
-      <w:hyperlink r:id="rId16" w:history="1">
+      <w:hyperlink r:id="rId20" w:history="1">
         <w:r>
           <w:rPr>
             <w:rStyle w:val="a3"/>
@@ -3570,7 +5576,7 @@
       </w:r>
     </w:p>
     <w:sectPr>
-      <w:footerReference w:type="default" r:id="rId17"/>
+      <w:footerReference w:type="default" r:id="rId21"/>
       <w:pgSz w:w="11906" w:h="16838"/>
       <w:pgMar w:top="1134" w:right="850" w:bottom="1134" w:left="1701" w:header="708" w:footer="708" w:gutter="0"/>
       <w:pgNumType w:start="0"/>
@@ -3636,7 +5642,7 @@
             <w:noProof/>
             <w:lang w:val="ru-RU"/>
           </w:rPr>
-          <w:t>10</w:t>
+          <w:t>14</w:t>
         </w:r>
         <w:r>
           <w:fldChar w:fldCharType="end"/>
@@ -4745,6 +6751,92 @@
     </w:lvl>
   </w:abstractNum>
   <w:abstractNum w:abstractNumId="12">
+    <w:nsid w:val="44CF0066"/>
+    <w:multiLevelType w:val="hybridMultilevel"/>
+    <w:tmpl w:val="FE2CA9AA"/>
+    <w:lvl w:ilvl="0" w:tplc="0419000F">
+      <w:start w:val="1"/>
+      <w:numFmt w:val="decimal"/>
+      <w:lvlText w:val="%1."/>
+      <w:lvlJc w:val="left"/>
+      <w:pPr>
+        <w:ind w:left="990" w:hanging="360"/>
+      </w:pPr>
+    </w:lvl>
+    <w:lvl w:ilvl="1" w:tplc="04190019" w:tentative="1">
+      <w:start w:val="1"/>
+      <w:numFmt w:val="lowerLetter"/>
+      <w:lvlText w:val="%2."/>
+      <w:lvlJc w:val="left"/>
+      <w:pPr>
+        <w:ind w:left="1710" w:hanging="360"/>
+      </w:pPr>
+    </w:lvl>
+    <w:lvl w:ilvl="2" w:tplc="0419001B" w:tentative="1">
+      <w:start w:val="1"/>
+      <w:numFmt w:val="lowerRoman"/>
+      <w:lvlText w:val="%3."/>
+      <w:lvlJc w:val="right"/>
+      <w:pPr>
+        <w:ind w:left="2430" w:hanging="180"/>
+      </w:pPr>
+    </w:lvl>
+    <w:lvl w:ilvl="3" w:tplc="0419000F" w:tentative="1">
+      <w:start w:val="1"/>
+      <w:numFmt w:val="decimal"/>
+      <w:lvlText w:val="%4."/>
+      <w:lvlJc w:val="left"/>
+      <w:pPr>
+        <w:ind w:left="3150" w:hanging="360"/>
+      </w:pPr>
+    </w:lvl>
+    <w:lvl w:ilvl="4" w:tplc="04190019" w:tentative="1">
+      <w:start w:val="1"/>
+      <w:numFmt w:val="lowerLetter"/>
+      <w:lvlText w:val="%5."/>
+      <w:lvlJc w:val="left"/>
+      <w:pPr>
+        <w:ind w:left="3870" w:hanging="360"/>
+      </w:pPr>
+    </w:lvl>
+    <w:lvl w:ilvl="5" w:tplc="0419001B" w:tentative="1">
+      <w:start w:val="1"/>
+      <w:numFmt w:val="lowerRoman"/>
+      <w:lvlText w:val="%6."/>
+      <w:lvlJc w:val="right"/>
+      <w:pPr>
+        <w:ind w:left="4590" w:hanging="180"/>
+      </w:pPr>
+    </w:lvl>
+    <w:lvl w:ilvl="6" w:tplc="0419000F" w:tentative="1">
+      <w:start w:val="1"/>
+      <w:numFmt w:val="decimal"/>
+      <w:lvlText w:val="%7."/>
+      <w:lvlJc w:val="left"/>
+      <w:pPr>
+        <w:ind w:left="5310" w:hanging="360"/>
+      </w:pPr>
+    </w:lvl>
+    <w:lvl w:ilvl="7" w:tplc="04190019" w:tentative="1">
+      <w:start w:val="1"/>
+      <w:numFmt w:val="lowerLetter"/>
+      <w:lvlText w:val="%8."/>
+      <w:lvlJc w:val="left"/>
+      <w:pPr>
+        <w:ind w:left="6030" w:hanging="360"/>
+      </w:pPr>
+    </w:lvl>
+    <w:lvl w:ilvl="8" w:tplc="0419001B" w:tentative="1">
+      <w:start w:val="1"/>
+      <w:numFmt w:val="lowerRoman"/>
+      <w:lvlText w:val="%9."/>
+      <w:lvlJc w:val="right"/>
+      <w:pPr>
+        <w:ind w:left="6750" w:hanging="180"/>
+      </w:pPr>
+    </w:lvl>
+  </w:abstractNum>
+  <w:abstractNum w:abstractNumId="13">
     <w:nsid w:val="47362E90"/>
     <w:multiLevelType w:val="hybridMultilevel"/>
     <w:tmpl w:val="F25075AC"/>
@@ -4830,7 +6922,7 @@
       </w:pPr>
     </w:lvl>
   </w:abstractNum>
-  <w:abstractNum w:abstractNumId="13">
+  <w:abstractNum w:abstractNumId="14">
     <w:nsid w:val="48A23C6B"/>
     <w:multiLevelType w:val="hybridMultilevel"/>
     <w:tmpl w:val="504E1418"/>
@@ -4916,7 +7008,7 @@
       </w:pPr>
     </w:lvl>
   </w:abstractNum>
-  <w:abstractNum w:abstractNumId="14">
+  <w:abstractNum w:abstractNumId="15">
     <w:nsid w:val="493E0D9C"/>
     <w:multiLevelType w:val="hybridMultilevel"/>
     <w:tmpl w:val="9ECC8B16"/>
@@ -5002,7 +7094,7 @@
       </w:pPr>
     </w:lvl>
   </w:abstractNum>
-  <w:abstractNum w:abstractNumId="15">
+  <w:abstractNum w:abstractNumId="16">
     <w:nsid w:val="4957434D"/>
     <w:multiLevelType w:val="hybridMultilevel"/>
     <w:tmpl w:val="7CA8A77E"/>
@@ -5088,7 +7180,7 @@
       </w:pPr>
     </w:lvl>
   </w:abstractNum>
-  <w:abstractNum w:abstractNumId="16">
+  <w:abstractNum w:abstractNumId="17">
     <w:nsid w:val="4C3F4590"/>
     <w:multiLevelType w:val="hybridMultilevel"/>
     <w:tmpl w:val="D8A6FC9A"/>
@@ -5174,7 +7266,7 @@
       </w:pPr>
     </w:lvl>
   </w:abstractNum>
-  <w:abstractNum w:abstractNumId="17">
+  <w:abstractNum w:abstractNumId="18">
     <w:nsid w:val="4E345AAD"/>
     <w:multiLevelType w:val="hybridMultilevel"/>
     <w:tmpl w:val="B596EE62"/>
@@ -5263,7 +7355,7 @@
       </w:pPr>
     </w:lvl>
   </w:abstractNum>
-  <w:abstractNum w:abstractNumId="18">
+  <w:abstractNum w:abstractNumId="19">
     <w:nsid w:val="51852045"/>
     <w:multiLevelType w:val="hybridMultilevel"/>
     <w:tmpl w:val="703C4F68"/>
@@ -5352,7 +7444,7 @@
       </w:pPr>
     </w:lvl>
   </w:abstractNum>
-  <w:abstractNum w:abstractNumId="19">
+  <w:abstractNum w:abstractNumId="20">
     <w:nsid w:val="52845C7E"/>
     <w:multiLevelType w:val="hybridMultilevel"/>
     <w:tmpl w:val="1886304E"/>
@@ -5438,7 +7530,7 @@
       </w:pPr>
     </w:lvl>
   </w:abstractNum>
-  <w:abstractNum w:abstractNumId="20">
+  <w:abstractNum w:abstractNumId="21">
     <w:nsid w:val="5A2762B1"/>
     <w:multiLevelType w:val="hybridMultilevel"/>
     <w:tmpl w:val="BA0AC338"/>
@@ -5524,7 +7616,7 @@
       </w:pPr>
     </w:lvl>
   </w:abstractNum>
-  <w:abstractNum w:abstractNumId="21">
+  <w:abstractNum w:abstractNumId="22">
     <w:nsid w:val="5F9E0E10"/>
     <w:multiLevelType w:val="hybridMultilevel"/>
     <w:tmpl w:val="0926624C"/>
@@ -5615,7 +7707,7 @@
       </w:pPr>
     </w:lvl>
   </w:abstractNum>
-  <w:abstractNum w:abstractNumId="22">
+  <w:abstractNum w:abstractNumId="23">
     <w:nsid w:val="61AC5C87"/>
     <w:multiLevelType w:val="hybridMultilevel"/>
     <w:tmpl w:val="BD0601C8"/>
@@ -5701,7 +7793,7 @@
       </w:pPr>
     </w:lvl>
   </w:abstractNum>
-  <w:abstractNum w:abstractNumId="23">
+  <w:abstractNum w:abstractNumId="24">
     <w:nsid w:val="64322BE9"/>
     <w:multiLevelType w:val="hybridMultilevel"/>
     <w:tmpl w:val="7CA8A77E"/>
@@ -5787,7 +7879,7 @@
       </w:pPr>
     </w:lvl>
   </w:abstractNum>
-  <w:abstractNum w:abstractNumId="24">
+  <w:abstractNum w:abstractNumId="25">
     <w:nsid w:val="67637CCE"/>
     <w:multiLevelType w:val="multilevel"/>
     <w:tmpl w:val="5DB8DFC8"/>
@@ -5936,7 +8028,7 @@
       </w:rPr>
     </w:lvl>
   </w:abstractNum>
-  <w:abstractNum w:abstractNumId="25">
+  <w:abstractNum w:abstractNumId="26">
     <w:nsid w:val="6C681A78"/>
     <w:multiLevelType w:val="hybridMultilevel"/>
     <w:tmpl w:val="674414FC"/>
@@ -6025,7 +8117,7 @@
       </w:pPr>
     </w:lvl>
   </w:abstractNum>
-  <w:abstractNum w:abstractNumId="26">
+  <w:abstractNum w:abstractNumId="27">
     <w:nsid w:val="6E017060"/>
     <w:multiLevelType w:val="hybridMultilevel"/>
     <w:tmpl w:val="C6E24E48"/>
@@ -6111,7 +8203,7 @@
       </w:pPr>
     </w:lvl>
   </w:abstractNum>
-  <w:abstractNum w:abstractNumId="27">
+  <w:abstractNum w:abstractNumId="28">
     <w:nsid w:val="6E4A493B"/>
     <w:multiLevelType w:val="hybridMultilevel"/>
     <w:tmpl w:val="4CD64322"/>
@@ -6197,7 +8289,7 @@
       </w:pPr>
     </w:lvl>
   </w:abstractNum>
-  <w:abstractNum w:abstractNumId="28">
+  <w:abstractNum w:abstractNumId="29">
     <w:nsid w:val="74BA4479"/>
     <w:multiLevelType w:val="hybridMultilevel"/>
     <w:tmpl w:val="4986EDB2"/>
@@ -6286,7 +8378,7 @@
       </w:pPr>
     </w:lvl>
   </w:abstractNum>
-  <w:abstractNum w:abstractNumId="29">
+  <w:abstractNum w:abstractNumId="30">
     <w:nsid w:val="7E916355"/>
     <w:multiLevelType w:val="hybridMultilevel"/>
     <w:tmpl w:val="F286C3B4"/>
@@ -6403,64 +8495,64 @@
     <w:abstractNumId w:val="2"/>
   </w:num>
   <w:num w:numId="2">
-    <w:abstractNumId w:val="21"/>
+    <w:abstractNumId w:val="22"/>
   </w:num>
   <w:num w:numId="3">
     <w:abstractNumId w:val="1"/>
   </w:num>
   <w:num w:numId="4">
-    <w:abstractNumId w:val="22"/>
+    <w:abstractNumId w:val="23"/>
   </w:num>
   <w:num w:numId="5">
-    <w:abstractNumId w:val="12"/>
+    <w:abstractNumId w:val="13"/>
   </w:num>
   <w:num w:numId="6">
-    <w:abstractNumId w:val="13"/>
+    <w:abstractNumId w:val="14"/>
   </w:num>
   <w:num w:numId="7">
-    <w:abstractNumId w:val="28"/>
+    <w:abstractNumId w:val="29"/>
   </w:num>
   <w:num w:numId="8">
-    <w:abstractNumId w:val="18"/>
+    <w:abstractNumId w:val="19"/>
   </w:num>
   <w:num w:numId="9">
     <w:abstractNumId w:val="0"/>
   </w:num>
   <w:num w:numId="10">
-    <w:abstractNumId w:val="25"/>
+    <w:abstractNumId w:val="26"/>
   </w:num>
   <w:num w:numId="11">
-    <w:abstractNumId w:val="17"/>
+    <w:abstractNumId w:val="18"/>
   </w:num>
   <w:num w:numId="12">
-    <w:abstractNumId w:val="26"/>
+    <w:abstractNumId w:val="27"/>
   </w:num>
   <w:num w:numId="13">
     <w:abstractNumId w:val="10"/>
   </w:num>
   <w:num w:numId="14">
-    <w:abstractNumId w:val="29"/>
+    <w:abstractNumId w:val="30"/>
   </w:num>
   <w:num w:numId="15">
     <w:abstractNumId w:val="3"/>
   </w:num>
   <w:num w:numId="16">
-    <w:abstractNumId w:val="14"/>
+    <w:abstractNumId w:val="15"/>
   </w:num>
   <w:num w:numId="17">
-    <w:abstractNumId w:val="19"/>
+    <w:abstractNumId w:val="20"/>
   </w:num>
   <w:num w:numId="18">
-    <w:abstractNumId w:val="27"/>
+    <w:abstractNumId w:val="28"/>
   </w:num>
   <w:num w:numId="19">
     <w:abstractNumId w:val="6"/>
   </w:num>
   <w:num w:numId="20">
-    <w:abstractNumId w:val="23"/>
+    <w:abstractNumId w:val="24"/>
   </w:num>
   <w:num w:numId="21">
-    <w:abstractNumId w:val="15"/>
+    <w:abstractNumId w:val="16"/>
   </w:num>
   <w:num w:numId="22">
     <w:abstractNumId w:val="4"/>
@@ -6469,13 +8561,13 @@
     <w:abstractNumId w:val="8"/>
   </w:num>
   <w:num w:numId="24">
-    <w:abstractNumId w:val="24"/>
+    <w:abstractNumId w:val="25"/>
   </w:num>
   <w:num w:numId="25">
-    <w:abstractNumId w:val="20"/>
+    <w:abstractNumId w:val="21"/>
   </w:num>
   <w:num w:numId="26">
-    <w:abstractNumId w:val="16"/>
+    <w:abstractNumId w:val="17"/>
   </w:num>
   <w:num w:numId="27">
     <w:abstractNumId w:val="7"/>
@@ -6488,6 +8580,9 @@
   </w:num>
   <w:num w:numId="30">
     <w:abstractNumId w:val="5"/>
+  </w:num>
+  <w:num w:numId="31">
+    <w:abstractNumId w:val="12"/>
   </w:num>
 </w:numbering>
 </file>
@@ -7946,7 +10041,7 @@
 </file>
 
 <file path=customXml/itemProps1.xml><?xml version="1.0" encoding="utf-8"?>
-<ds:datastoreItem xmlns:ds="http://schemas.openxmlformats.org/officeDocument/2006/customXml" ds:itemID="{0ABA426A-005A-474D-9902-697D15A0AA81}">
+<ds:datastoreItem xmlns:ds="http://schemas.openxmlformats.org/officeDocument/2006/customXml" ds:itemID="{6C7EFFE2-BE03-40C2-9D91-CF52063024E8}">
   <ds:schemaRefs>
     <ds:schemaRef ds:uri="http://schemas.openxmlformats.org/officeDocument/2006/bibliography"/>
   </ds:schemaRefs>

</xml_diff>

<commit_message>
Report add backend description
</commit_message>
<xml_diff>
--- a/documentation/Report.docx
+++ b/documentation/Report.docx
@@ -2929,9 +2929,9 @@
         <w:lastRenderedPageBreak/>
         <w:drawing>
           <wp:inline distT="0" distB="0" distL="0" distR="0">
-            <wp:extent cx="3670230" cy="8271436"/>
-            <wp:effectExtent l="0" t="0" r="6985" b="0"/>
-            <wp:docPr id="11" name="Рисунок 11" descr="D:\advanced-databases\documentation\use_case.png"/>
+            <wp:extent cx="5374005" cy="7660005"/>
+            <wp:effectExtent l="0" t="0" r="0" b="0"/>
+            <wp:docPr id="15" name="Рисунок 15" descr="D:\advanced-databases\documentation\use_case.png"/>
             <wp:cNvGraphicFramePr>
               <a:graphicFrameLocks xmlns:a="http://schemas.openxmlformats.org/drawingml/2006/main" noChangeAspect="1"/>
             </wp:cNvGraphicFramePr>
@@ -2939,7 +2939,7 @@
               <a:graphicData uri="http://schemas.openxmlformats.org/drawingml/2006/picture">
                 <pic:pic xmlns:pic="http://schemas.openxmlformats.org/drawingml/2006/picture">
                   <pic:nvPicPr>
-                    <pic:cNvPr id="0" name="Picture 9" descr="D:\advanced-databases\documentation\use_case.png"/>
+                    <pic:cNvPr id="0" name="Picture 13" descr="D:\advanced-databases\documentation\use_case.png"/>
                     <pic:cNvPicPr>
                       <a:picLocks noChangeAspect="1" noChangeArrowheads="1"/>
                     </pic:cNvPicPr>
@@ -2960,7 +2960,7 @@
                   <pic:spPr bwMode="auto">
                     <a:xfrm>
                       <a:off x="0" y="0"/>
-                      <a:ext cx="3680108" cy="8293697"/>
+                      <a:ext cx="5374005" cy="7660005"/>
                     </a:xfrm>
                     <a:prstGeom prst="rect">
                       <a:avLst/>
@@ -2985,6 +2985,8 @@
       <w:r>
         <w:t>Figure X. Use-case diagram.</w:t>
       </w:r>
+      <w:bookmarkStart w:id="0" w:name="_GoBack"/>
+      <w:bookmarkEnd w:id="0"/>
       <w:proofErr w:type="gramEnd"/>
     </w:p>
     <w:p>
@@ -3056,6 +3058,13 @@
         <w:t>Figure X. Social network ER-diagram.</w:t>
       </w:r>
     </w:p>
+    <w:p/>
+    <w:p>
+      <w:r>
+        <w:t>In order to ensure the safety of the user password, we only store the hash value of the plaintext password, so the potential attacker won’t be able to sign-in even knowing the hash due to a possible leak.</w:t>
+      </w:r>
+    </w:p>
+    <w:p/>
     <w:p>
       <w:pPr>
         <w:pStyle w:val="3"/>
@@ -3399,6 +3408,7 @@
               <w:jc w:val="center"/>
             </w:pPr>
             <w:r>
+              <w:lastRenderedPageBreak/>
               <w:t>6.</w:t>
             </w:r>
           </w:p>
@@ -3442,11 +3452,7 @@
         <w:t>In order to distinguish the documents of different types we can use an extra “type” attribute to each of the documents.</w:t>
       </w:r>
       <w:r>
-        <w:t xml:space="preserve"> As seen in the table we have merged comment objects into the post objects they are associated with. This could be done since in our </w:t>
-      </w:r>
-      <w:r>
-        <w:lastRenderedPageBreak/>
-        <w:t>social network all business logic working with the posts is also related to the comments.</w:t>
+        <w:t xml:space="preserve"> As seen in the table we have merged comment objects into the post objects they are associated with. This could be done since in our social network all business logic working with the posts is also related to the comments.</w:t>
       </w:r>
       <w:r>
         <w:t xml:space="preserve"> By this we attain some supplementary effectiveness because of removing need to build a search index for the comments.</w:t>
@@ -3466,7 +3472,13 @@
         <w:t>We should design views to allow data access to any web-server requests</w:t>
       </w:r>
       <w:r>
-        <w:t>. Following views have been developed:</w:t>
+        <w:t xml:space="preserve">. </w:t>
+      </w:r>
+      <w:r>
+        <w:t xml:space="preserve">Views have been inferred based on what type of functionality is described in the use-case diagram. </w:t>
+      </w:r>
+      <w:r>
+        <w:t>Following views have been developed:</w:t>
       </w:r>
     </w:p>
     <w:p/>
@@ -3717,6 +3729,9 @@
               <w:pStyle w:val="Code"/>
               <w:jc w:val="center"/>
             </w:pPr>
+            <w:r>
+              <w:t>-</w:t>
+            </w:r>
           </w:p>
         </w:tc>
       </w:tr>
@@ -3813,6 +3828,9 @@
               <w:pStyle w:val="Code"/>
               <w:jc w:val="center"/>
             </w:pPr>
+            <w:r>
+              <w:t>-</w:t>
+            </w:r>
           </w:p>
         </w:tc>
       </w:tr>
@@ -3927,6 +3945,9 @@
               <w:pStyle w:val="Code"/>
               <w:jc w:val="center"/>
             </w:pPr>
+            <w:r>
+              <w:t>-</w:t>
+            </w:r>
           </w:p>
         </w:tc>
       </w:tr>
@@ -3996,6 +4017,7 @@
               <w:pStyle w:val="Code"/>
             </w:pPr>
             <w:r>
+              <w:lastRenderedPageBreak/>
               <w:t xml:space="preserve">      emit([</w:t>
             </w:r>
             <w:proofErr w:type="spellStart"/>
@@ -4033,6 +4055,10 @@
               <w:pStyle w:val="Code"/>
               <w:jc w:val="center"/>
             </w:pPr>
+            <w:r>
+              <w:lastRenderedPageBreak/>
+              <w:t>-</w:t>
+            </w:r>
           </w:p>
         </w:tc>
       </w:tr>
@@ -4048,6 +4074,7 @@
             </w:pPr>
             <w:proofErr w:type="spellStart"/>
             <w:r>
+              <w:lastRenderedPageBreak/>
               <w:t>relationship_confirmed_by_username</w:t>
             </w:r>
             <w:proofErr w:type="spellEnd"/>
@@ -4110,7 +4137,6 @@
               <w:pStyle w:val="Code"/>
             </w:pPr>
             <w:r>
-              <w:lastRenderedPageBreak/>
               <w:t xml:space="preserve">      emit([doc.username1, doc.username2], </w:t>
             </w:r>
             <w:proofErr w:type="spellStart"/>
@@ -4172,6 +4198,9 @@
               <w:pStyle w:val="Code"/>
               <w:jc w:val="center"/>
             </w:pPr>
+            <w:r>
+              <w:t>-</w:t>
+            </w:r>
           </w:p>
         </w:tc>
       </w:tr>
@@ -4187,7 +4216,6 @@
             </w:pPr>
             <w:proofErr w:type="spellStart"/>
             <w:r>
-              <w:lastRenderedPageBreak/>
               <w:t>relationship_pending_by_username</w:t>
             </w:r>
             <w:proofErr w:type="spellEnd"/>
@@ -4311,6 +4339,9 @@
               <w:pStyle w:val="Code"/>
               <w:jc w:val="center"/>
             </w:pPr>
+            <w:r>
+              <w:t>-</w:t>
+            </w:r>
           </w:p>
         </w:tc>
       </w:tr>
@@ -4449,6 +4480,9 @@
               <w:pStyle w:val="Code"/>
               <w:jc w:val="center"/>
             </w:pPr>
+            <w:r>
+              <w:t>-</w:t>
+            </w:r>
           </w:p>
         </w:tc>
       </w:tr>
@@ -4464,6 +4498,7 @@
             </w:pPr>
             <w:proofErr w:type="spellStart"/>
             <w:r>
+              <w:lastRenderedPageBreak/>
               <w:t>user_by_bday_fname</w:t>
             </w:r>
             <w:proofErr w:type="spellEnd"/>
@@ -4539,6 +4574,9 @@
               <w:pStyle w:val="Code"/>
               <w:jc w:val="center"/>
             </w:pPr>
+            <w:r>
+              <w:t>-</w:t>
+            </w:r>
           </w:p>
         </w:tc>
       </w:tr>
@@ -4612,7 +4650,6 @@
             </w:r>
             <w:proofErr w:type="spellStart"/>
             <w:r>
-              <w:lastRenderedPageBreak/>
               <w:t>doc.date_of_birth</w:t>
             </w:r>
             <w:proofErr w:type="spellEnd"/>
@@ -4638,6 +4675,9 @@
               <w:pStyle w:val="Code"/>
               <w:jc w:val="center"/>
             </w:pPr>
+            <w:r>
+              <w:t>-</w:t>
+            </w:r>
           </w:p>
         </w:tc>
       </w:tr>
@@ -4653,7 +4693,6 @@
             </w:pPr>
             <w:proofErr w:type="spellStart"/>
             <w:r>
-              <w:lastRenderedPageBreak/>
               <w:t>user_by_sname_bday</w:t>
             </w:r>
             <w:proofErr w:type="spellEnd"/>
@@ -4729,6 +4768,9 @@
               <w:pStyle w:val="Code"/>
               <w:jc w:val="center"/>
             </w:pPr>
+            <w:r>
+              <w:t>-</w:t>
+            </w:r>
           </w:p>
         </w:tc>
       </w:tr>
@@ -4811,6 +4853,9 @@
               <w:pStyle w:val="Code"/>
               <w:jc w:val="center"/>
             </w:pPr>
+            <w:r>
+              <w:t>-</w:t>
+            </w:r>
           </w:p>
         </w:tc>
       </w:tr>
@@ -4972,6 +5017,20 @@
         </w:tc>
       </w:tr>
     </w:tbl>
+    <w:p/>
+    <w:p>
+      <w:r>
+        <w:t xml:space="preserve">Reduce function sums the values of </w:t>
+      </w:r>
+      <w:proofErr w:type="gramStart"/>
+      <w:r>
+        <w:t>all the</w:t>
+      </w:r>
+      <w:proofErr w:type="gramEnd"/>
+      <w:r>
+        <w:t xml:space="preserve"> row (which is 1 for every row) and therefore we obtain the number of the registered users in the system.</w:t>
+      </w:r>
+    </w:p>
     <w:p/>
     <w:p>
       <w:pPr>
@@ -5134,6 +5193,12 @@
       <w:proofErr w:type="gramEnd"/>
     </w:p>
     <w:p>
+      <w:pPr>
+        <w:pStyle w:val="Media"/>
+        <w:jc w:val="center"/>
+      </w:pPr>
+    </w:p>
+    <w:p>
       <w:r>
         <w:t xml:space="preserve">By definition in </w:t>
       </w:r>
@@ -5169,6 +5234,9 @@
       <w:proofErr w:type="spellEnd"/>
       <w:r>
         <w:t>.</w:t>
+      </w:r>
+      <w:r>
+        <w:t xml:space="preserve"> In tuple key case the request may miss some of the ending elements but it has to contain the first ones.</w:t>
       </w:r>
     </w:p>
     <w:p>
@@ -5209,8 +5277,6 @@
       <w:r>
         <w:t>.</w:t>
       </w:r>
-      <w:bookmarkStart w:id="0" w:name="_GoBack"/>
-      <w:bookmarkEnd w:id="0"/>
     </w:p>
     <w:p>
       <w:pPr>
@@ -5249,6 +5315,1416 @@
     <w:p/>
     <w:p>
       <w:pPr>
+        <w:pStyle w:val="Media"/>
+      </w:pPr>
+      <w:r>
+        <w:t>Table</w:t>
+      </w:r>
+      <w:r>
+        <w:t xml:space="preserve"> X. Search view selection.</w:t>
+      </w:r>
+    </w:p>
+    <w:tbl>
+      <w:tblPr>
+        <w:tblStyle w:val="aa"/>
+        <w:tblW w:w="0" w:type="auto"/>
+        <w:tblLook w:val="04A0" w:firstRow="1" w:lastRow="0" w:firstColumn="1" w:lastColumn="0" w:noHBand="0" w:noVBand="1"/>
+      </w:tblPr>
+      <w:tblGrid>
+        <w:gridCol w:w="1517"/>
+        <w:gridCol w:w="1516"/>
+        <w:gridCol w:w="1750"/>
+        <w:gridCol w:w="1409"/>
+        <w:gridCol w:w="3379"/>
+      </w:tblGrid>
+      <w:tr>
+        <w:tc>
+          <w:tcPr>
+            <w:tcW w:w="1914" w:type="dxa"/>
+            <w:shd w:val="clear" w:color="auto" w:fill="F2F2F2" w:themeFill="background1" w:themeFillShade="F2"/>
+          </w:tcPr>
+          <w:p>
+            <w:pPr>
+              <w:ind w:firstLine="0"/>
+              <w:jc w:val="center"/>
+            </w:pPr>
+            <w:r>
+              <w:t>Username is specified</w:t>
+            </w:r>
+          </w:p>
+        </w:tc>
+        <w:tc>
+          <w:tcPr>
+            <w:tcW w:w="1914" w:type="dxa"/>
+            <w:shd w:val="clear" w:color="auto" w:fill="F2F2F2" w:themeFill="background1" w:themeFillShade="F2"/>
+          </w:tcPr>
+          <w:p>
+            <w:pPr>
+              <w:ind w:firstLine="0"/>
+              <w:jc w:val="center"/>
+            </w:pPr>
+            <w:proofErr w:type="spellStart"/>
+            <w:r>
+              <w:t>FirstName</w:t>
+            </w:r>
+            <w:proofErr w:type="spellEnd"/>
+            <w:r>
+              <w:t xml:space="preserve"> is specified</w:t>
+            </w:r>
+          </w:p>
+        </w:tc>
+        <w:tc>
+          <w:tcPr>
+            <w:tcW w:w="1914" w:type="dxa"/>
+            <w:shd w:val="clear" w:color="auto" w:fill="F2F2F2" w:themeFill="background1" w:themeFillShade="F2"/>
+          </w:tcPr>
+          <w:p>
+            <w:pPr>
+              <w:ind w:firstLine="0"/>
+              <w:jc w:val="center"/>
+            </w:pPr>
+            <w:proofErr w:type="spellStart"/>
+            <w:r>
+              <w:t>SecondName</w:t>
+            </w:r>
+            <w:proofErr w:type="spellEnd"/>
+            <w:r>
+              <w:t xml:space="preserve"> is specified</w:t>
+            </w:r>
+          </w:p>
+        </w:tc>
+        <w:tc>
+          <w:tcPr>
+            <w:tcW w:w="1914" w:type="dxa"/>
+            <w:shd w:val="clear" w:color="auto" w:fill="F2F2F2" w:themeFill="background1" w:themeFillShade="F2"/>
+          </w:tcPr>
+          <w:p>
+            <w:pPr>
+              <w:ind w:firstLine="0"/>
+              <w:jc w:val="center"/>
+            </w:pPr>
+            <w:r>
+              <w:t>Birthday is specified</w:t>
+            </w:r>
+          </w:p>
+        </w:tc>
+        <w:tc>
+          <w:tcPr>
+            <w:tcW w:w="1915" w:type="dxa"/>
+            <w:shd w:val="clear" w:color="auto" w:fill="F2F2F2" w:themeFill="background1" w:themeFillShade="F2"/>
+          </w:tcPr>
+          <w:p>
+            <w:pPr>
+              <w:ind w:firstLine="0"/>
+              <w:jc w:val="center"/>
+            </w:pPr>
+            <w:r>
+              <w:t>View</w:t>
+            </w:r>
+          </w:p>
+        </w:tc>
+      </w:tr>
+      <w:tr>
+        <w:tc>
+          <w:tcPr>
+            <w:tcW w:w="1914" w:type="dxa"/>
+          </w:tcPr>
+          <w:p>
+            <w:pPr>
+              <w:ind w:firstLine="0"/>
+              <w:jc w:val="center"/>
+            </w:pPr>
+            <w:r>
+              <w:t>No</w:t>
+            </w:r>
+          </w:p>
+        </w:tc>
+        <w:tc>
+          <w:tcPr>
+            <w:tcW w:w="1914" w:type="dxa"/>
+          </w:tcPr>
+          <w:p>
+            <w:pPr>
+              <w:ind w:firstLine="0"/>
+              <w:jc w:val="center"/>
+              <w:rPr>
+                <w:lang w:val="ru-RU"/>
+              </w:rPr>
+            </w:pPr>
+            <w:r>
+              <w:t>No</w:t>
+            </w:r>
+          </w:p>
+        </w:tc>
+        <w:tc>
+          <w:tcPr>
+            <w:tcW w:w="1914" w:type="dxa"/>
+          </w:tcPr>
+          <w:p>
+            <w:pPr>
+              <w:ind w:firstLine="0"/>
+              <w:jc w:val="center"/>
+              <w:rPr>
+                <w:lang w:val="ru-RU"/>
+              </w:rPr>
+            </w:pPr>
+            <w:r>
+              <w:t>No</w:t>
+            </w:r>
+          </w:p>
+        </w:tc>
+        <w:tc>
+          <w:tcPr>
+            <w:tcW w:w="1914" w:type="dxa"/>
+          </w:tcPr>
+          <w:p>
+            <w:pPr>
+              <w:ind w:firstLine="0"/>
+              <w:jc w:val="center"/>
+            </w:pPr>
+            <w:r>
+              <w:t>No</w:t>
+            </w:r>
+          </w:p>
+        </w:tc>
+        <w:tc>
+          <w:tcPr>
+            <w:tcW w:w="1915" w:type="dxa"/>
+          </w:tcPr>
+          <w:p>
+            <w:pPr>
+              <w:ind w:firstLine="0"/>
+              <w:jc w:val="center"/>
+            </w:pPr>
+            <w:r>
+              <w:t>[Show all users]</w:t>
+            </w:r>
+          </w:p>
+        </w:tc>
+      </w:tr>
+      <w:tr>
+        <w:tc>
+          <w:tcPr>
+            <w:tcW w:w="1914" w:type="dxa"/>
+          </w:tcPr>
+          <w:p>
+            <w:pPr>
+              <w:ind w:firstLine="0"/>
+              <w:jc w:val="center"/>
+            </w:pPr>
+            <w:r>
+              <w:t>No</w:t>
+            </w:r>
+          </w:p>
+        </w:tc>
+        <w:tc>
+          <w:tcPr>
+            <w:tcW w:w="1914" w:type="dxa"/>
+          </w:tcPr>
+          <w:p>
+            <w:pPr>
+              <w:ind w:firstLine="0"/>
+              <w:jc w:val="center"/>
+              <w:rPr>
+                <w:lang w:val="ru-RU"/>
+              </w:rPr>
+            </w:pPr>
+            <w:r>
+              <w:t>No</w:t>
+            </w:r>
+          </w:p>
+        </w:tc>
+        <w:tc>
+          <w:tcPr>
+            <w:tcW w:w="1914" w:type="dxa"/>
+          </w:tcPr>
+          <w:p>
+            <w:pPr>
+              <w:ind w:firstLine="0"/>
+              <w:jc w:val="center"/>
+              <w:rPr>
+                <w:lang w:val="ru-RU"/>
+              </w:rPr>
+            </w:pPr>
+            <w:r>
+              <w:t>No</w:t>
+            </w:r>
+          </w:p>
+        </w:tc>
+        <w:tc>
+          <w:tcPr>
+            <w:tcW w:w="1914" w:type="dxa"/>
+          </w:tcPr>
+          <w:p>
+            <w:pPr>
+              <w:ind w:firstLine="0"/>
+              <w:jc w:val="center"/>
+            </w:pPr>
+            <w:r>
+              <w:t>Yes</w:t>
+            </w:r>
+          </w:p>
+        </w:tc>
+        <w:tc>
+          <w:tcPr>
+            <w:tcW w:w="1915" w:type="dxa"/>
+          </w:tcPr>
+          <w:p>
+            <w:pPr>
+              <w:ind w:firstLine="0"/>
+              <w:jc w:val="center"/>
+              <w:rPr>
+                <w:lang w:val="ru-RU"/>
+              </w:rPr>
+            </w:pPr>
+            <w:proofErr w:type="spellStart"/>
+            <w:r>
+              <w:t>user_by_bday_fname</w:t>
+            </w:r>
+            <w:proofErr w:type="spellEnd"/>
+          </w:p>
+        </w:tc>
+      </w:tr>
+      <w:tr>
+        <w:tc>
+          <w:tcPr>
+            <w:tcW w:w="1914" w:type="dxa"/>
+          </w:tcPr>
+          <w:p>
+            <w:pPr>
+              <w:ind w:firstLine="0"/>
+              <w:jc w:val="center"/>
+            </w:pPr>
+            <w:r>
+              <w:t>No</w:t>
+            </w:r>
+          </w:p>
+        </w:tc>
+        <w:tc>
+          <w:tcPr>
+            <w:tcW w:w="1914" w:type="dxa"/>
+          </w:tcPr>
+          <w:p>
+            <w:pPr>
+              <w:ind w:firstLine="0"/>
+              <w:jc w:val="center"/>
+              <w:rPr>
+                <w:lang w:val="ru-RU"/>
+              </w:rPr>
+            </w:pPr>
+            <w:r>
+              <w:t>No</w:t>
+            </w:r>
+          </w:p>
+        </w:tc>
+        <w:tc>
+          <w:tcPr>
+            <w:tcW w:w="1914" w:type="dxa"/>
+          </w:tcPr>
+          <w:p>
+            <w:pPr>
+              <w:ind w:firstLine="0"/>
+              <w:jc w:val="center"/>
+            </w:pPr>
+            <w:r>
+              <w:t>Yes</w:t>
+            </w:r>
+          </w:p>
+        </w:tc>
+        <w:tc>
+          <w:tcPr>
+            <w:tcW w:w="1914" w:type="dxa"/>
+          </w:tcPr>
+          <w:p>
+            <w:pPr>
+              <w:ind w:firstLine="0"/>
+              <w:jc w:val="center"/>
+            </w:pPr>
+            <w:r>
+              <w:t>No</w:t>
+            </w:r>
+          </w:p>
+        </w:tc>
+        <w:tc>
+          <w:tcPr>
+            <w:tcW w:w="1915" w:type="dxa"/>
+          </w:tcPr>
+          <w:p>
+            <w:pPr>
+              <w:ind w:firstLine="0"/>
+              <w:jc w:val="center"/>
+              <w:rPr>
+                <w:lang w:val="ru-RU"/>
+              </w:rPr>
+            </w:pPr>
+            <w:proofErr w:type="spellStart"/>
+            <w:r>
+              <w:t>user_by_sname_bday</w:t>
+            </w:r>
+            <w:proofErr w:type="spellEnd"/>
+          </w:p>
+        </w:tc>
+      </w:tr>
+      <w:tr>
+        <w:tc>
+          <w:tcPr>
+            <w:tcW w:w="1914" w:type="dxa"/>
+          </w:tcPr>
+          <w:p>
+            <w:pPr>
+              <w:ind w:firstLine="0"/>
+              <w:jc w:val="center"/>
+            </w:pPr>
+            <w:r>
+              <w:t>No</w:t>
+            </w:r>
+          </w:p>
+        </w:tc>
+        <w:tc>
+          <w:tcPr>
+            <w:tcW w:w="1914" w:type="dxa"/>
+          </w:tcPr>
+          <w:p>
+            <w:pPr>
+              <w:ind w:firstLine="0"/>
+              <w:jc w:val="center"/>
+              <w:rPr>
+                <w:lang w:val="ru-RU"/>
+              </w:rPr>
+            </w:pPr>
+            <w:r>
+              <w:t>No</w:t>
+            </w:r>
+          </w:p>
+        </w:tc>
+        <w:tc>
+          <w:tcPr>
+            <w:tcW w:w="1914" w:type="dxa"/>
+          </w:tcPr>
+          <w:p>
+            <w:pPr>
+              <w:ind w:firstLine="0"/>
+              <w:jc w:val="center"/>
+            </w:pPr>
+            <w:r>
+              <w:t>Yes</w:t>
+            </w:r>
+          </w:p>
+        </w:tc>
+        <w:tc>
+          <w:tcPr>
+            <w:tcW w:w="1914" w:type="dxa"/>
+          </w:tcPr>
+          <w:p>
+            <w:pPr>
+              <w:ind w:firstLine="0"/>
+              <w:jc w:val="center"/>
+            </w:pPr>
+            <w:r>
+              <w:t>Yes</w:t>
+            </w:r>
+          </w:p>
+        </w:tc>
+        <w:tc>
+          <w:tcPr>
+            <w:tcW w:w="1915" w:type="dxa"/>
+          </w:tcPr>
+          <w:p>
+            <w:pPr>
+              <w:ind w:firstLine="0"/>
+              <w:jc w:val="center"/>
+              <w:rPr>
+                <w:lang w:val="ru-RU"/>
+              </w:rPr>
+            </w:pPr>
+            <w:proofErr w:type="spellStart"/>
+            <w:r>
+              <w:t>user_by_sname_bday</w:t>
+            </w:r>
+            <w:proofErr w:type="spellEnd"/>
+          </w:p>
+        </w:tc>
+      </w:tr>
+      <w:tr>
+        <w:tc>
+          <w:tcPr>
+            <w:tcW w:w="1914" w:type="dxa"/>
+          </w:tcPr>
+          <w:p>
+            <w:pPr>
+              <w:ind w:firstLine="0"/>
+              <w:jc w:val="center"/>
+            </w:pPr>
+            <w:r>
+              <w:t>No</w:t>
+            </w:r>
+          </w:p>
+        </w:tc>
+        <w:tc>
+          <w:tcPr>
+            <w:tcW w:w="1914" w:type="dxa"/>
+          </w:tcPr>
+          <w:p>
+            <w:pPr>
+              <w:ind w:firstLine="0"/>
+              <w:jc w:val="center"/>
+            </w:pPr>
+            <w:r>
+              <w:t>Yes</w:t>
+            </w:r>
+          </w:p>
+        </w:tc>
+        <w:tc>
+          <w:tcPr>
+            <w:tcW w:w="1914" w:type="dxa"/>
+          </w:tcPr>
+          <w:p>
+            <w:pPr>
+              <w:ind w:firstLine="0"/>
+              <w:jc w:val="center"/>
+              <w:rPr>
+                <w:lang w:val="ru-RU"/>
+              </w:rPr>
+            </w:pPr>
+            <w:r>
+              <w:t>No</w:t>
+            </w:r>
+          </w:p>
+        </w:tc>
+        <w:tc>
+          <w:tcPr>
+            <w:tcW w:w="1914" w:type="dxa"/>
+          </w:tcPr>
+          <w:p>
+            <w:pPr>
+              <w:ind w:firstLine="0"/>
+              <w:jc w:val="center"/>
+              <w:rPr>
+                <w:lang w:val="ru-RU"/>
+              </w:rPr>
+            </w:pPr>
+            <w:r>
+              <w:t>No</w:t>
+            </w:r>
+          </w:p>
+        </w:tc>
+        <w:tc>
+          <w:tcPr>
+            <w:tcW w:w="1915" w:type="dxa"/>
+          </w:tcPr>
+          <w:p>
+            <w:pPr>
+              <w:ind w:firstLine="0"/>
+              <w:jc w:val="center"/>
+            </w:pPr>
+            <w:proofErr w:type="spellStart"/>
+            <w:r>
+              <w:t>user_by_fname_sname_bday</w:t>
+            </w:r>
+            <w:proofErr w:type="spellEnd"/>
+          </w:p>
+        </w:tc>
+      </w:tr>
+      <w:tr>
+        <w:tc>
+          <w:tcPr>
+            <w:tcW w:w="1914" w:type="dxa"/>
+          </w:tcPr>
+          <w:p>
+            <w:pPr>
+              <w:ind w:firstLine="0"/>
+              <w:jc w:val="center"/>
+              <w:rPr>
+                <w:lang w:val="ru-RU"/>
+              </w:rPr>
+            </w:pPr>
+            <w:r>
+              <w:t>No</w:t>
+            </w:r>
+          </w:p>
+        </w:tc>
+        <w:tc>
+          <w:tcPr>
+            <w:tcW w:w="1914" w:type="dxa"/>
+          </w:tcPr>
+          <w:p>
+            <w:pPr>
+              <w:ind w:firstLine="0"/>
+              <w:jc w:val="center"/>
+            </w:pPr>
+            <w:r>
+              <w:t>Yes</w:t>
+            </w:r>
+          </w:p>
+        </w:tc>
+        <w:tc>
+          <w:tcPr>
+            <w:tcW w:w="1914" w:type="dxa"/>
+          </w:tcPr>
+          <w:p>
+            <w:pPr>
+              <w:ind w:firstLine="0"/>
+              <w:jc w:val="center"/>
+              <w:rPr>
+                <w:lang w:val="ru-RU"/>
+              </w:rPr>
+            </w:pPr>
+            <w:r>
+              <w:t>No</w:t>
+            </w:r>
+          </w:p>
+        </w:tc>
+        <w:tc>
+          <w:tcPr>
+            <w:tcW w:w="1914" w:type="dxa"/>
+          </w:tcPr>
+          <w:p>
+            <w:pPr>
+              <w:ind w:firstLine="0"/>
+              <w:jc w:val="center"/>
+            </w:pPr>
+            <w:r>
+              <w:t>Yes</w:t>
+            </w:r>
+          </w:p>
+        </w:tc>
+        <w:tc>
+          <w:tcPr>
+            <w:tcW w:w="1915" w:type="dxa"/>
+          </w:tcPr>
+          <w:p>
+            <w:pPr>
+              <w:ind w:firstLine="0"/>
+              <w:jc w:val="center"/>
+              <w:rPr>
+                <w:lang w:val="ru-RU"/>
+              </w:rPr>
+            </w:pPr>
+            <w:proofErr w:type="spellStart"/>
+            <w:r>
+              <w:t>user_by_bday_fname</w:t>
+            </w:r>
+            <w:proofErr w:type="spellEnd"/>
+          </w:p>
+        </w:tc>
+      </w:tr>
+      <w:tr>
+        <w:tc>
+          <w:tcPr>
+            <w:tcW w:w="1914" w:type="dxa"/>
+          </w:tcPr>
+          <w:p>
+            <w:pPr>
+              <w:ind w:firstLine="0"/>
+              <w:jc w:val="center"/>
+              <w:rPr>
+                <w:lang w:val="ru-RU"/>
+              </w:rPr>
+            </w:pPr>
+            <w:r>
+              <w:lastRenderedPageBreak/>
+              <w:t>No</w:t>
+            </w:r>
+          </w:p>
+        </w:tc>
+        <w:tc>
+          <w:tcPr>
+            <w:tcW w:w="1914" w:type="dxa"/>
+          </w:tcPr>
+          <w:p>
+            <w:pPr>
+              <w:ind w:firstLine="0"/>
+              <w:jc w:val="center"/>
+            </w:pPr>
+            <w:r>
+              <w:t>Yes</w:t>
+            </w:r>
+          </w:p>
+        </w:tc>
+        <w:tc>
+          <w:tcPr>
+            <w:tcW w:w="1914" w:type="dxa"/>
+          </w:tcPr>
+          <w:p>
+            <w:pPr>
+              <w:ind w:firstLine="0"/>
+              <w:jc w:val="center"/>
+            </w:pPr>
+            <w:r>
+              <w:t>Yes</w:t>
+            </w:r>
+          </w:p>
+        </w:tc>
+        <w:tc>
+          <w:tcPr>
+            <w:tcW w:w="1914" w:type="dxa"/>
+          </w:tcPr>
+          <w:p>
+            <w:pPr>
+              <w:ind w:firstLine="0"/>
+              <w:jc w:val="center"/>
+              <w:rPr>
+                <w:lang w:val="ru-RU"/>
+              </w:rPr>
+            </w:pPr>
+            <w:r>
+              <w:t>No</w:t>
+            </w:r>
+          </w:p>
+        </w:tc>
+        <w:tc>
+          <w:tcPr>
+            <w:tcW w:w="1915" w:type="dxa"/>
+          </w:tcPr>
+          <w:p>
+            <w:pPr>
+              <w:ind w:firstLine="0"/>
+              <w:jc w:val="center"/>
+            </w:pPr>
+            <w:proofErr w:type="spellStart"/>
+            <w:r>
+              <w:t>user_by_fname_sname_bday</w:t>
+            </w:r>
+            <w:proofErr w:type="spellEnd"/>
+          </w:p>
+        </w:tc>
+      </w:tr>
+      <w:tr>
+        <w:tc>
+          <w:tcPr>
+            <w:tcW w:w="1914" w:type="dxa"/>
+          </w:tcPr>
+          <w:p>
+            <w:pPr>
+              <w:ind w:firstLine="0"/>
+              <w:jc w:val="center"/>
+              <w:rPr>
+                <w:lang w:val="ru-RU"/>
+              </w:rPr>
+            </w:pPr>
+            <w:r>
+              <w:t>No</w:t>
+            </w:r>
+          </w:p>
+        </w:tc>
+        <w:tc>
+          <w:tcPr>
+            <w:tcW w:w="1914" w:type="dxa"/>
+          </w:tcPr>
+          <w:p>
+            <w:pPr>
+              <w:ind w:firstLine="0"/>
+              <w:jc w:val="center"/>
+            </w:pPr>
+            <w:r>
+              <w:t>Yes</w:t>
+            </w:r>
+          </w:p>
+        </w:tc>
+        <w:tc>
+          <w:tcPr>
+            <w:tcW w:w="1914" w:type="dxa"/>
+          </w:tcPr>
+          <w:p>
+            <w:pPr>
+              <w:ind w:firstLine="0"/>
+              <w:jc w:val="center"/>
+            </w:pPr>
+            <w:r>
+              <w:t>Yes</w:t>
+            </w:r>
+          </w:p>
+        </w:tc>
+        <w:tc>
+          <w:tcPr>
+            <w:tcW w:w="1914" w:type="dxa"/>
+          </w:tcPr>
+          <w:p>
+            <w:pPr>
+              <w:ind w:firstLine="0"/>
+              <w:jc w:val="center"/>
+            </w:pPr>
+            <w:r>
+              <w:t>Yes</w:t>
+            </w:r>
+          </w:p>
+        </w:tc>
+        <w:tc>
+          <w:tcPr>
+            <w:tcW w:w="1915" w:type="dxa"/>
+          </w:tcPr>
+          <w:p>
+            <w:pPr>
+              <w:ind w:firstLine="0"/>
+              <w:jc w:val="center"/>
+            </w:pPr>
+            <w:proofErr w:type="spellStart"/>
+            <w:r>
+              <w:t>user_by_fname_sname_bday</w:t>
+            </w:r>
+            <w:proofErr w:type="spellEnd"/>
+          </w:p>
+        </w:tc>
+      </w:tr>
+      <w:tr>
+        <w:tc>
+          <w:tcPr>
+            <w:tcW w:w="1914" w:type="dxa"/>
+          </w:tcPr>
+          <w:p>
+            <w:pPr>
+              <w:ind w:firstLine="0"/>
+              <w:jc w:val="center"/>
+            </w:pPr>
+            <w:r>
+              <w:t>Yes</w:t>
+            </w:r>
+          </w:p>
+        </w:tc>
+        <w:tc>
+          <w:tcPr>
+            <w:tcW w:w="1914" w:type="dxa"/>
+          </w:tcPr>
+          <w:p>
+            <w:pPr>
+              <w:ind w:firstLine="0"/>
+              <w:jc w:val="center"/>
+              <w:rPr>
+                <w:lang w:val="ru-RU"/>
+              </w:rPr>
+            </w:pPr>
+            <w:r>
+              <w:t>No</w:t>
+            </w:r>
+          </w:p>
+        </w:tc>
+        <w:tc>
+          <w:tcPr>
+            <w:tcW w:w="1914" w:type="dxa"/>
+          </w:tcPr>
+          <w:p>
+            <w:pPr>
+              <w:ind w:firstLine="0"/>
+              <w:jc w:val="center"/>
+              <w:rPr>
+                <w:lang w:val="ru-RU"/>
+              </w:rPr>
+            </w:pPr>
+            <w:r>
+              <w:t>No</w:t>
+            </w:r>
+          </w:p>
+        </w:tc>
+        <w:tc>
+          <w:tcPr>
+            <w:tcW w:w="1914" w:type="dxa"/>
+          </w:tcPr>
+          <w:p>
+            <w:pPr>
+              <w:ind w:firstLine="0"/>
+              <w:jc w:val="center"/>
+            </w:pPr>
+            <w:r>
+              <w:t>No</w:t>
+            </w:r>
+          </w:p>
+        </w:tc>
+        <w:tc>
+          <w:tcPr>
+            <w:tcW w:w="1915" w:type="dxa"/>
+          </w:tcPr>
+          <w:p>
+            <w:pPr>
+              <w:ind w:firstLine="0"/>
+              <w:jc w:val="center"/>
+              <w:rPr>
+                <w:lang w:val="ru-RU"/>
+              </w:rPr>
+            </w:pPr>
+            <w:proofErr w:type="spellStart"/>
+            <w:r>
+              <w:t>user_by_username</w:t>
+            </w:r>
+            <w:proofErr w:type="spellEnd"/>
+          </w:p>
+        </w:tc>
+      </w:tr>
+      <w:tr>
+        <w:tc>
+          <w:tcPr>
+            <w:tcW w:w="1914" w:type="dxa"/>
+          </w:tcPr>
+          <w:p>
+            <w:pPr>
+              <w:ind w:firstLine="0"/>
+              <w:jc w:val="center"/>
+            </w:pPr>
+            <w:r>
+              <w:t>Yes</w:t>
+            </w:r>
+          </w:p>
+        </w:tc>
+        <w:tc>
+          <w:tcPr>
+            <w:tcW w:w="1914" w:type="dxa"/>
+          </w:tcPr>
+          <w:p>
+            <w:pPr>
+              <w:ind w:firstLine="0"/>
+              <w:jc w:val="center"/>
+              <w:rPr>
+                <w:lang w:val="ru-RU"/>
+              </w:rPr>
+            </w:pPr>
+            <w:r>
+              <w:t>No</w:t>
+            </w:r>
+          </w:p>
+        </w:tc>
+        <w:tc>
+          <w:tcPr>
+            <w:tcW w:w="1914" w:type="dxa"/>
+          </w:tcPr>
+          <w:p>
+            <w:pPr>
+              <w:ind w:firstLine="0"/>
+              <w:jc w:val="center"/>
+              <w:rPr>
+                <w:lang w:val="ru-RU"/>
+              </w:rPr>
+            </w:pPr>
+            <w:r>
+              <w:t>No</w:t>
+            </w:r>
+          </w:p>
+        </w:tc>
+        <w:tc>
+          <w:tcPr>
+            <w:tcW w:w="1914" w:type="dxa"/>
+          </w:tcPr>
+          <w:p>
+            <w:pPr>
+              <w:ind w:firstLine="0"/>
+              <w:jc w:val="center"/>
+            </w:pPr>
+            <w:r>
+              <w:t>Yes</w:t>
+            </w:r>
+          </w:p>
+        </w:tc>
+        <w:tc>
+          <w:tcPr>
+            <w:tcW w:w="1915" w:type="dxa"/>
+          </w:tcPr>
+          <w:p>
+            <w:pPr>
+              <w:ind w:firstLine="0"/>
+              <w:jc w:val="center"/>
+              <w:rPr>
+                <w:lang w:val="ru-RU"/>
+              </w:rPr>
+            </w:pPr>
+            <w:proofErr w:type="spellStart"/>
+            <w:r>
+              <w:t>user_by_username</w:t>
+            </w:r>
+            <w:proofErr w:type="spellEnd"/>
+          </w:p>
+        </w:tc>
+      </w:tr>
+      <w:tr>
+        <w:tc>
+          <w:tcPr>
+            <w:tcW w:w="1914" w:type="dxa"/>
+          </w:tcPr>
+          <w:p>
+            <w:pPr>
+              <w:ind w:firstLine="0"/>
+              <w:jc w:val="center"/>
+            </w:pPr>
+            <w:r>
+              <w:t>Yes</w:t>
+            </w:r>
+          </w:p>
+        </w:tc>
+        <w:tc>
+          <w:tcPr>
+            <w:tcW w:w="1914" w:type="dxa"/>
+          </w:tcPr>
+          <w:p>
+            <w:pPr>
+              <w:ind w:firstLine="0"/>
+              <w:jc w:val="center"/>
+              <w:rPr>
+                <w:lang w:val="ru-RU"/>
+              </w:rPr>
+            </w:pPr>
+            <w:r>
+              <w:t>No</w:t>
+            </w:r>
+          </w:p>
+        </w:tc>
+        <w:tc>
+          <w:tcPr>
+            <w:tcW w:w="1914" w:type="dxa"/>
+          </w:tcPr>
+          <w:p>
+            <w:pPr>
+              <w:ind w:firstLine="0"/>
+              <w:jc w:val="center"/>
+            </w:pPr>
+            <w:r>
+              <w:t>Yes</w:t>
+            </w:r>
+          </w:p>
+        </w:tc>
+        <w:tc>
+          <w:tcPr>
+            <w:tcW w:w="1914" w:type="dxa"/>
+          </w:tcPr>
+          <w:p>
+            <w:pPr>
+              <w:ind w:firstLine="0"/>
+              <w:jc w:val="center"/>
+            </w:pPr>
+            <w:r>
+              <w:t>No</w:t>
+            </w:r>
+          </w:p>
+        </w:tc>
+        <w:tc>
+          <w:tcPr>
+            <w:tcW w:w="1915" w:type="dxa"/>
+          </w:tcPr>
+          <w:p>
+            <w:pPr>
+              <w:ind w:firstLine="0"/>
+              <w:jc w:val="center"/>
+              <w:rPr>
+                <w:lang w:val="ru-RU"/>
+              </w:rPr>
+            </w:pPr>
+            <w:proofErr w:type="spellStart"/>
+            <w:r>
+              <w:t>user_by_username</w:t>
+            </w:r>
+            <w:proofErr w:type="spellEnd"/>
+          </w:p>
+        </w:tc>
+      </w:tr>
+      <w:tr>
+        <w:tc>
+          <w:tcPr>
+            <w:tcW w:w="1914" w:type="dxa"/>
+          </w:tcPr>
+          <w:p>
+            <w:pPr>
+              <w:ind w:firstLine="0"/>
+              <w:jc w:val="center"/>
+            </w:pPr>
+            <w:r>
+              <w:t>Yes</w:t>
+            </w:r>
+          </w:p>
+        </w:tc>
+        <w:tc>
+          <w:tcPr>
+            <w:tcW w:w="1914" w:type="dxa"/>
+          </w:tcPr>
+          <w:p>
+            <w:pPr>
+              <w:ind w:firstLine="0"/>
+              <w:jc w:val="center"/>
+              <w:rPr>
+                <w:lang w:val="ru-RU"/>
+              </w:rPr>
+            </w:pPr>
+            <w:r>
+              <w:t>No</w:t>
+            </w:r>
+          </w:p>
+        </w:tc>
+        <w:tc>
+          <w:tcPr>
+            <w:tcW w:w="1914" w:type="dxa"/>
+          </w:tcPr>
+          <w:p>
+            <w:pPr>
+              <w:ind w:firstLine="0"/>
+              <w:jc w:val="center"/>
+            </w:pPr>
+            <w:r>
+              <w:t>Yes</w:t>
+            </w:r>
+          </w:p>
+        </w:tc>
+        <w:tc>
+          <w:tcPr>
+            <w:tcW w:w="1914" w:type="dxa"/>
+          </w:tcPr>
+          <w:p>
+            <w:pPr>
+              <w:ind w:firstLine="0"/>
+              <w:jc w:val="center"/>
+            </w:pPr>
+            <w:r>
+              <w:t>Yes</w:t>
+            </w:r>
+          </w:p>
+        </w:tc>
+        <w:tc>
+          <w:tcPr>
+            <w:tcW w:w="1915" w:type="dxa"/>
+          </w:tcPr>
+          <w:p>
+            <w:pPr>
+              <w:ind w:firstLine="0"/>
+              <w:jc w:val="center"/>
+              <w:rPr>
+                <w:lang w:val="ru-RU"/>
+              </w:rPr>
+            </w:pPr>
+            <w:proofErr w:type="spellStart"/>
+            <w:r>
+              <w:t>user_by_username</w:t>
+            </w:r>
+            <w:proofErr w:type="spellEnd"/>
+          </w:p>
+        </w:tc>
+      </w:tr>
+      <w:tr>
+        <w:tc>
+          <w:tcPr>
+            <w:tcW w:w="1914" w:type="dxa"/>
+          </w:tcPr>
+          <w:p>
+            <w:pPr>
+              <w:ind w:firstLine="0"/>
+              <w:jc w:val="center"/>
+            </w:pPr>
+            <w:r>
+              <w:t>Yes</w:t>
+            </w:r>
+          </w:p>
+        </w:tc>
+        <w:tc>
+          <w:tcPr>
+            <w:tcW w:w="1914" w:type="dxa"/>
+          </w:tcPr>
+          <w:p>
+            <w:pPr>
+              <w:ind w:firstLine="0"/>
+              <w:jc w:val="center"/>
+            </w:pPr>
+            <w:r>
+              <w:t>Yes</w:t>
+            </w:r>
+          </w:p>
+        </w:tc>
+        <w:tc>
+          <w:tcPr>
+            <w:tcW w:w="1914" w:type="dxa"/>
+          </w:tcPr>
+          <w:p>
+            <w:pPr>
+              <w:ind w:firstLine="0"/>
+              <w:jc w:val="center"/>
+              <w:rPr>
+                <w:lang w:val="ru-RU"/>
+              </w:rPr>
+            </w:pPr>
+            <w:r>
+              <w:t>No</w:t>
+            </w:r>
+          </w:p>
+        </w:tc>
+        <w:tc>
+          <w:tcPr>
+            <w:tcW w:w="1914" w:type="dxa"/>
+          </w:tcPr>
+          <w:p>
+            <w:pPr>
+              <w:ind w:firstLine="0"/>
+              <w:jc w:val="center"/>
+              <w:rPr>
+                <w:lang w:val="ru-RU"/>
+              </w:rPr>
+            </w:pPr>
+            <w:r>
+              <w:t>No</w:t>
+            </w:r>
+          </w:p>
+        </w:tc>
+        <w:tc>
+          <w:tcPr>
+            <w:tcW w:w="1915" w:type="dxa"/>
+          </w:tcPr>
+          <w:p>
+            <w:pPr>
+              <w:ind w:firstLine="0"/>
+              <w:jc w:val="center"/>
+              <w:rPr>
+                <w:lang w:val="ru-RU"/>
+              </w:rPr>
+            </w:pPr>
+            <w:proofErr w:type="spellStart"/>
+            <w:r>
+              <w:t>user_by_username</w:t>
+            </w:r>
+            <w:proofErr w:type="spellEnd"/>
+          </w:p>
+        </w:tc>
+      </w:tr>
+      <w:tr>
+        <w:tc>
+          <w:tcPr>
+            <w:tcW w:w="1914" w:type="dxa"/>
+          </w:tcPr>
+          <w:p>
+            <w:pPr>
+              <w:ind w:firstLine="0"/>
+              <w:jc w:val="center"/>
+            </w:pPr>
+            <w:r>
+              <w:t>Yes</w:t>
+            </w:r>
+          </w:p>
+        </w:tc>
+        <w:tc>
+          <w:tcPr>
+            <w:tcW w:w="1914" w:type="dxa"/>
+          </w:tcPr>
+          <w:p>
+            <w:pPr>
+              <w:ind w:firstLine="0"/>
+              <w:jc w:val="center"/>
+            </w:pPr>
+            <w:r>
+              <w:t>Yes</w:t>
+            </w:r>
+          </w:p>
+        </w:tc>
+        <w:tc>
+          <w:tcPr>
+            <w:tcW w:w="1914" w:type="dxa"/>
+          </w:tcPr>
+          <w:p>
+            <w:pPr>
+              <w:ind w:firstLine="0"/>
+              <w:jc w:val="center"/>
+              <w:rPr>
+                <w:lang w:val="ru-RU"/>
+              </w:rPr>
+            </w:pPr>
+            <w:r>
+              <w:t>No</w:t>
+            </w:r>
+          </w:p>
+        </w:tc>
+        <w:tc>
+          <w:tcPr>
+            <w:tcW w:w="1914" w:type="dxa"/>
+          </w:tcPr>
+          <w:p>
+            <w:pPr>
+              <w:ind w:firstLine="0"/>
+              <w:jc w:val="center"/>
+            </w:pPr>
+            <w:r>
+              <w:t>Yes</w:t>
+            </w:r>
+          </w:p>
+        </w:tc>
+        <w:tc>
+          <w:tcPr>
+            <w:tcW w:w="1915" w:type="dxa"/>
+          </w:tcPr>
+          <w:p>
+            <w:pPr>
+              <w:ind w:firstLine="0"/>
+              <w:jc w:val="center"/>
+              <w:rPr>
+                <w:lang w:val="ru-RU"/>
+              </w:rPr>
+            </w:pPr>
+            <w:proofErr w:type="spellStart"/>
+            <w:r>
+              <w:t>user_by_username</w:t>
+            </w:r>
+            <w:proofErr w:type="spellEnd"/>
+          </w:p>
+        </w:tc>
+      </w:tr>
+      <w:tr>
+        <w:tc>
+          <w:tcPr>
+            <w:tcW w:w="1914" w:type="dxa"/>
+          </w:tcPr>
+          <w:p>
+            <w:pPr>
+              <w:ind w:firstLine="0"/>
+              <w:jc w:val="center"/>
+            </w:pPr>
+            <w:r>
+              <w:t>Yes</w:t>
+            </w:r>
+          </w:p>
+        </w:tc>
+        <w:tc>
+          <w:tcPr>
+            <w:tcW w:w="1914" w:type="dxa"/>
+          </w:tcPr>
+          <w:p>
+            <w:pPr>
+              <w:ind w:firstLine="0"/>
+              <w:jc w:val="center"/>
+            </w:pPr>
+            <w:r>
+              <w:t>Yes</w:t>
+            </w:r>
+          </w:p>
+        </w:tc>
+        <w:tc>
+          <w:tcPr>
+            <w:tcW w:w="1914" w:type="dxa"/>
+          </w:tcPr>
+          <w:p>
+            <w:pPr>
+              <w:ind w:firstLine="0"/>
+              <w:jc w:val="center"/>
+            </w:pPr>
+            <w:r>
+              <w:t>Yes</w:t>
+            </w:r>
+          </w:p>
+        </w:tc>
+        <w:tc>
+          <w:tcPr>
+            <w:tcW w:w="1914" w:type="dxa"/>
+          </w:tcPr>
+          <w:p>
+            <w:pPr>
+              <w:ind w:firstLine="0"/>
+              <w:jc w:val="center"/>
+              <w:rPr>
+                <w:lang w:val="ru-RU"/>
+              </w:rPr>
+            </w:pPr>
+            <w:r>
+              <w:t>No</w:t>
+            </w:r>
+          </w:p>
+        </w:tc>
+        <w:tc>
+          <w:tcPr>
+            <w:tcW w:w="1915" w:type="dxa"/>
+          </w:tcPr>
+          <w:p>
+            <w:pPr>
+              <w:ind w:firstLine="0"/>
+              <w:jc w:val="center"/>
+              <w:rPr>
+                <w:lang w:val="ru-RU"/>
+              </w:rPr>
+            </w:pPr>
+            <w:proofErr w:type="spellStart"/>
+            <w:r>
+              <w:t>user_by_username</w:t>
+            </w:r>
+            <w:proofErr w:type="spellEnd"/>
+          </w:p>
+        </w:tc>
+      </w:tr>
+      <w:tr>
+        <w:tc>
+          <w:tcPr>
+            <w:tcW w:w="1914" w:type="dxa"/>
+          </w:tcPr>
+          <w:p>
+            <w:pPr>
+              <w:ind w:firstLine="0"/>
+              <w:jc w:val="center"/>
+            </w:pPr>
+            <w:r>
+              <w:t>Yes</w:t>
+            </w:r>
+          </w:p>
+        </w:tc>
+        <w:tc>
+          <w:tcPr>
+            <w:tcW w:w="1914" w:type="dxa"/>
+          </w:tcPr>
+          <w:p>
+            <w:pPr>
+              <w:ind w:firstLine="0"/>
+              <w:jc w:val="center"/>
+            </w:pPr>
+            <w:r>
+              <w:t>Yes</w:t>
+            </w:r>
+          </w:p>
+        </w:tc>
+        <w:tc>
+          <w:tcPr>
+            <w:tcW w:w="1914" w:type="dxa"/>
+          </w:tcPr>
+          <w:p>
+            <w:pPr>
+              <w:ind w:firstLine="0"/>
+              <w:jc w:val="center"/>
+            </w:pPr>
+            <w:r>
+              <w:t>Yes</w:t>
+            </w:r>
+          </w:p>
+        </w:tc>
+        <w:tc>
+          <w:tcPr>
+            <w:tcW w:w="1914" w:type="dxa"/>
+          </w:tcPr>
+          <w:p>
+            <w:pPr>
+              <w:ind w:firstLine="0"/>
+              <w:jc w:val="center"/>
+            </w:pPr>
+            <w:r>
+              <w:t>Yes</w:t>
+            </w:r>
+          </w:p>
+        </w:tc>
+        <w:tc>
+          <w:tcPr>
+            <w:tcW w:w="1915" w:type="dxa"/>
+          </w:tcPr>
+          <w:p>
+            <w:pPr>
+              <w:ind w:firstLine="0"/>
+              <w:jc w:val="center"/>
+              <w:rPr>
+                <w:lang w:val="ru-RU"/>
+              </w:rPr>
+            </w:pPr>
+            <w:proofErr w:type="spellStart"/>
+            <w:r>
+              <w:t>user_by_username</w:t>
+            </w:r>
+            <w:proofErr w:type="spellEnd"/>
+          </w:p>
+        </w:tc>
+      </w:tr>
+    </w:tbl>
+    <w:p/>
+    <w:p>
+      <w:r>
+        <w:t>As we see since username is unique whenever the searcher specifies the username we can find this person (if exists) and simply check the fulfilling of other attributes matching.</w:t>
+      </w:r>
+      <w:r>
+        <w:t xml:space="preserve"> In all rest case we should user other views by providing all or part of the attributes as the keys.</w:t>
+      </w:r>
+    </w:p>
+    <w:p/>
+    <w:p>
+      <w:pPr>
         <w:pStyle w:val="2"/>
       </w:pPr>
       <w:r>
@@ -5263,6 +6739,7 @@
         <w:t>database it was necessary to develop a set-up script using Curl tool.</w:t>
       </w:r>
     </w:p>
+    <w:p/>
     <w:p>
       <w:pPr>
         <w:pStyle w:val="Media"/>
@@ -5338,11 +6815,7 @@
               <w:pStyle w:val="Code"/>
             </w:pPr>
             <w:r>
-              <w:t xml:space="preserve">curl -X PUT http://127.0.0.1:5984/social/cff457c34484830b569a999a27014134 -d </w:t>
-            </w:r>
-            <w:r>
-              <w:lastRenderedPageBreak/>
-              <w:t>@user_1.txt</w:t>
+              <w:t>curl -X PUT http://127.0.0.1:5984/social/cff457c34484830b569a999a27014134 -d @user_1.txt</w:t>
             </w:r>
           </w:p>
           <w:p>
@@ -5370,7 +6843,32 @@
         <w:pStyle w:val="2"/>
       </w:pPr>
       <w:r>
+        <w:lastRenderedPageBreak/>
         <w:t>Server description</w:t>
+      </w:r>
+    </w:p>
+    <w:p>
+      <w:pPr>
+        <w:rPr>
+          <w:lang w:val="ru-RU"/>
+        </w:rPr>
+      </w:pPr>
+      <w:r>
+        <w:t xml:space="preserve">Python was chosen as the language to develop the web-server. The web-interface was designed using Python CGI library. Web-server and </w:t>
+      </w:r>
+      <w:proofErr w:type="spellStart"/>
+      <w:r>
+        <w:t>CouchDB</w:t>
+      </w:r>
+      <w:proofErr w:type="spellEnd"/>
+      <w:r>
+        <w:t xml:space="preserve"> server are located on the same host in our </w:t>
+      </w:r>
+      <w:r>
+        <w:t>case;</w:t>
+      </w:r>
+      <w:r>
+        <w:t xml:space="preserve"> however it is possible to easily redistribute the system on several hosts.</w:t>
       </w:r>
     </w:p>
     <w:p>
@@ -5441,10 +6939,58 @@
     <w:p>
       <w:pPr>
         <w:pStyle w:val="3"/>
-      </w:pPr>
-      <w:r>
-        <w:lastRenderedPageBreak/>
+        <w:rPr>
+          <w:lang w:val="ru-RU"/>
+        </w:rPr>
+      </w:pPr>
+      <w:r>
         <w:t>Python DB access interface</w:t>
+      </w:r>
+    </w:p>
+    <w:p>
+      <w:r>
+        <w:t xml:space="preserve">During the development of the </w:t>
+      </w:r>
+      <w:r>
+        <w:t xml:space="preserve">web-server backend one of the first problems we have encountered is creating a simple and convenient DB access interface. We have </w:t>
+      </w:r>
+      <w:proofErr w:type="spellStart"/>
+      <w:proofErr w:type="gramStart"/>
+      <w:r>
+        <w:t>incapsulate</w:t>
+      </w:r>
+      <w:r>
+        <w:t>d</w:t>
+      </w:r>
+      <w:proofErr w:type="spellEnd"/>
+      <w:r>
+        <w:t xml:space="preserve"> </w:t>
+      </w:r>
+      <w:r>
+        <w:t xml:space="preserve"> </w:t>
+      </w:r>
+      <w:r>
+        <w:t>HTTP</w:t>
+      </w:r>
+      <w:proofErr w:type="gramEnd"/>
+      <w:r>
+        <w:t xml:space="preserve"> GET and POST request into </w:t>
+      </w:r>
+      <w:proofErr w:type="spellStart"/>
+      <w:r>
+        <w:t>HttpApi</w:t>
+      </w:r>
+      <w:proofErr w:type="spellEnd"/>
+      <w:r>
+        <w:t xml:space="preserve"> class. Above the </w:t>
+      </w:r>
+      <w:proofErr w:type="spellStart"/>
+      <w:r>
+        <w:t>HttpApi</w:t>
+      </w:r>
+      <w:proofErr w:type="spellEnd"/>
+      <w:r>
+        <w:t xml:space="preserve"> we have Requests class every method of which any high-level user request which may require several low-level HTTP requests.</w:t>
       </w:r>
     </w:p>
     <w:p>
@@ -5453,6 +6999,7 @@
           <w:noProof/>
           <w:lang w:val="ru-RU"/>
         </w:rPr>
+        <w:lastRenderedPageBreak/>
         <w:drawing>
           <wp:inline distT="0" distB="0" distL="0" distR="0">
             <wp:extent cx="5940425" cy="3124439"/>
@@ -5511,14 +7058,6 @@
         <w:t>Figure X. Web-server UML-class diagram.</w:t>
       </w:r>
     </w:p>
-    <w:p>
-      <w:pPr>
-        <w:pStyle w:val="3"/>
-      </w:pPr>
-      <w:r>
-        <w:t>Backend</w:t>
-      </w:r>
-    </w:p>
     <w:p/>
     <w:p/>
     <w:p>
@@ -5581,6 +7120,7 @@
       <w:pgMar w:top="1134" w:right="850" w:bottom="1134" w:left="1701" w:header="708" w:footer="708" w:gutter="0"/>
       <w:pgNumType w:start="0"/>
       <w:cols w:space="708"/>
+      <w:titlePg/>
       <w:docGrid w:linePitch="360"/>
     </w:sectPr>
   </w:body>
@@ -5642,7 +7182,7 @@
             <w:noProof/>
             <w:lang w:val="ru-RU"/>
           </w:rPr>
-          <w:t>14</w:t>
+          <w:t>9</w:t>
         </w:r>
         <w:r>
           <w:fldChar w:fldCharType="end"/>
@@ -10041,7 +11581,7 @@
 </file>
 
 <file path=customXml/itemProps1.xml><?xml version="1.0" encoding="utf-8"?>
-<ds:datastoreItem xmlns:ds="http://schemas.openxmlformats.org/officeDocument/2006/customXml" ds:itemID="{6C7EFFE2-BE03-40C2-9D91-CF52063024E8}">
+<ds:datastoreItem xmlns:ds="http://schemas.openxmlformats.org/officeDocument/2006/customXml" ds:itemID="{EF741466-B230-4879-BA1C-B3ECEDDDF387}">
   <ds:schemaRefs>
     <ds:schemaRef ds:uri="http://schemas.openxmlformats.org/officeDocument/2006/bibliography"/>
   </ds:schemaRefs>

</xml_diff>

<commit_message>
Report add Najim text
</commit_message>
<xml_diff>
--- a/documentation/Report.docx
+++ b/documentation/Report.docx
@@ -631,17 +631,90 @@
       <w:r>
         <w:t xml:space="preserve"> conception databases and key-value databases in particular.</w:t>
       </w:r>
-    </w:p>
-    <w:p>
-      <w:r>
-        <w:t xml:space="preserve">The term </w:t>
+      <w:r>
+        <w:t xml:space="preserve"> </w:t>
       </w:r>
       <w:proofErr w:type="spellStart"/>
       <w:r>
-        <w:t>schemaless</w:t>
+        <w:t>CouchDB</w:t>
       </w:r>
       <w:proofErr w:type="spellEnd"/>
       <w:r>
+        <w:t xml:space="preserve"> is accessible using a </w:t>
+      </w:r>
+      <w:proofErr w:type="spellStart"/>
+      <w:r>
+        <w:t>RESTful</w:t>
+      </w:r>
+      <w:proofErr w:type="spellEnd"/>
+      <w:r>
+        <w:t xml:space="preserve"> JavaScript Object Notation (JSON) API. The term "Couch" is an acronym for "Cluster </w:t>
+      </w:r>
+      <w:proofErr w:type="gramStart"/>
+      <w:r>
+        <w:t>Of</w:t>
+      </w:r>
+      <w:proofErr w:type="gramEnd"/>
+      <w:r>
+        <w:t xml:space="preserve"> Unreliable Commodity Hardware," reflecting the goal of </w:t>
+      </w:r>
+      <w:proofErr w:type="spellStart"/>
+      <w:r>
+        <w:t>CouchDB</w:t>
+      </w:r>
+      <w:proofErr w:type="spellEnd"/>
+      <w:r>
+        <w:t xml:space="preserve"> being extremely scalable, offering high availability and reliability, even while running on hardware that is typically prone to failure. </w:t>
+      </w:r>
+      <w:proofErr w:type="spellStart"/>
+      <w:r>
+        <w:t>CouchDB</w:t>
+      </w:r>
+      <w:proofErr w:type="spellEnd"/>
+      <w:r>
+        <w:t xml:space="preserve"> was originally written in C++, but in April 2008, the project moved to the </w:t>
+      </w:r>
+      <w:proofErr w:type="spellStart"/>
+      <w:r>
+        <w:t>Erlang</w:t>
+      </w:r>
+      <w:proofErr w:type="spellEnd"/>
+      <w:r>
+        <w:t xml:space="preserve"> OTP platform for its emphasis on fault tolerance.</w:t>
+      </w:r>
+    </w:p>
+    <w:p>
+      <w:r>
+        <w:t>Relational databases define a strict structure and provide a rigid way to maintain data for a software application.</w:t>
+      </w:r>
+      <w:r>
+        <w:t xml:space="preserve"> On contrary in </w:t>
+      </w:r>
+      <w:proofErr w:type="spellStart"/>
+      <w:r>
+        <w:t>CouchDB</w:t>
+      </w:r>
+      <w:proofErr w:type="spellEnd"/>
+      <w:r>
+        <w:t xml:space="preserve"> </w:t>
+      </w:r>
+      <w:r>
+        <w:t xml:space="preserve">case the </w:t>
+      </w:r>
+      <w:r>
+        <w:t xml:space="preserve">term </w:t>
+      </w:r>
+      <w:proofErr w:type="spellStart"/>
+      <w:r>
+        <w:t>sch</w:t>
+      </w:r>
+      <w:bookmarkStart w:id="0" w:name="_GoBack"/>
+      <w:bookmarkEnd w:id="0"/>
+      <w:r>
+        <w:t>emaless</w:t>
+      </w:r>
+      <w:proofErr w:type="spellEnd"/>
+      <w:r>
         <w:t xml:space="preserve"> means that the database does not oblige the documents/objects to correspond to a certain logical form (besides the document formatting)</w:t>
       </w:r>
       <w:r>
@@ -676,7 +749,11 @@
         <w:t xml:space="preserve"> </w:t>
       </w:r>
       <w:r>
-        <w:t>uses B+ trees as data structure what assures that all essential operations like accessing/adding/deleting will be handled in logarithmic time.</w:t>
+        <w:t xml:space="preserve">uses B+ trees as data structure what assures that all essential operations like accessing/adding/deleting will be handled in logarithmic </w:t>
+      </w:r>
+      <w:r>
+        <w:lastRenderedPageBreak/>
+        <w:t>time.</w:t>
       </w:r>
       <w:r>
         <w:t xml:space="preserve"> While accessing nodes with height less than 10, </w:t>
@@ -709,7 +786,6 @@
           <w:noProof/>
           <w:lang w:val="ru-RU"/>
         </w:rPr>
-        <w:lastRenderedPageBreak/>
         <w:drawing>
           <wp:inline distT="0" distB="0" distL="0" distR="0" wp14:anchorId="5E69DF76" wp14:editId="1EAEA7A8">
             <wp:extent cx="5940425" cy="2648792"/>
@@ -3073,11 +3149,6 @@
       </w:r>
     </w:p>
     <w:p>
-      <w:pPr>
-        <w:rPr>
-          <w:lang w:val="ru-RU"/>
-        </w:rPr>
-      </w:pPr>
       <w:r>
         <w:t xml:space="preserve">The next thing we need to determine is how we decompose these entities over the documents. This is the point where </w:t>
       </w:r>
@@ -3096,13 +3167,7 @@
         <w:t xml:space="preserve"> Here is our suggestion:</w:t>
       </w:r>
     </w:p>
-    <w:p>
-      <w:pPr>
-        <w:rPr>
-          <w:lang w:val="ru-RU"/>
-        </w:rPr>
-      </w:pPr>
-    </w:p>
+    <w:p/>
     <w:p>
       <w:pPr>
         <w:pStyle w:val="Media"/>
@@ -6847,11 +6912,6 @@
       </w:r>
     </w:p>
     <w:p>
-      <w:pPr>
-        <w:rPr>
-          <w:lang w:val="ru-RU"/>
-        </w:rPr>
-      </w:pPr>
       <w:r>
         <w:t xml:space="preserve">Python was chosen as the language to develop the web-server. The web-interface was designed using Python CGI library. Web-server and </w:t>
       </w:r>
@@ -7515,8 +7575,6 @@
       <w:r>
         <w:t>Screenshots</w:t>
       </w:r>
-      <w:bookmarkStart w:id="0" w:name="_GoBack"/>
-      <w:bookmarkEnd w:id="0"/>
     </w:p>
     <w:sectPr>
       <w:footerReference w:type="default" r:id="rId22"/>
@@ -7566,6 +7624,7 @@
         <w:docPartUnique/>
       </w:docPartObj>
     </w:sdtPr>
+    <w:sdtEndPr/>
     <w:sdtContent>
       <w:p>
         <w:pPr>
@@ -7586,7 +7645,7 @@
             <w:noProof/>
             <w:lang w:val="ru-RU"/>
           </w:rPr>
-          <w:t>18</w:t>
+          <w:t>1</w:t>
         </w:r>
         <w:r>
           <w:fldChar w:fldCharType="end"/>
@@ -11985,7 +12044,7 @@
 </file>
 
 <file path=customXml/itemProps1.xml><?xml version="1.0" encoding="utf-8"?>
-<ds:datastoreItem xmlns:ds="http://schemas.openxmlformats.org/officeDocument/2006/customXml" ds:itemID="{2DFD707A-64F7-4CFA-AD25-37692286A087}">
+<ds:datastoreItem xmlns:ds="http://schemas.openxmlformats.org/officeDocument/2006/customXml" ds:itemID="{027DE840-DBCC-43B3-AD93-BBD7E1F02E79}">
   <ds:schemaRefs>
     <ds:schemaRef ds:uri="http://schemas.openxmlformats.org/officeDocument/2006/bibliography"/>
   </ds:schemaRefs>

</xml_diff>

<commit_message>
Add screenshots and compaction.
</commit_message>
<xml_diff>
--- a/documentation/Report.docx
+++ b/documentation/Report.docx
@@ -706,12 +706,7 @@
       </w:r>
       <w:proofErr w:type="spellStart"/>
       <w:r>
-        <w:t>sch</w:t>
-      </w:r>
-      <w:bookmarkStart w:id="0" w:name="_GoBack"/>
-      <w:bookmarkEnd w:id="0"/>
-      <w:r>
-        <w:t>emaless</w:t>
+        <w:t>schemaless</w:t>
       </w:r>
       <w:proofErr w:type="spellEnd"/>
       <w:r>
@@ -5096,6 +5091,93 @@
       </w:r>
     </w:p>
     <w:p/>
+    <w:tbl>
+      <w:tblPr>
+        <w:tblStyle w:val="aa"/>
+        <w:tblW w:w="0" w:type="auto"/>
+        <w:tblLook w:val="04A0" w:firstRow="1" w:lastRow="0" w:firstColumn="1" w:lastColumn="0" w:noHBand="0" w:noVBand="1"/>
+      </w:tblPr>
+      <w:tblGrid>
+        <w:gridCol w:w="4785"/>
+        <w:gridCol w:w="4786"/>
+      </w:tblGrid>
+      <w:tr>
+        <w:tc>
+          <w:tcPr>
+            <w:tcW w:w="4785" w:type="dxa"/>
+          </w:tcPr>
+          <w:p>
+            <w:pPr>
+              <w:ind w:firstLine="0"/>
+              <w:jc w:val="center"/>
+            </w:pPr>
+            <w:r>
+              <w:t>Use case action</w:t>
+            </w:r>
+          </w:p>
+        </w:tc>
+        <w:tc>
+          <w:tcPr>
+            <w:tcW w:w="4786" w:type="dxa"/>
+          </w:tcPr>
+          <w:p>
+            <w:pPr>
+              <w:ind w:firstLine="0"/>
+              <w:jc w:val="center"/>
+            </w:pPr>
+            <w:r>
+              <w:t>View used</w:t>
+            </w:r>
+          </w:p>
+        </w:tc>
+      </w:tr>
+      <w:tr>
+        <w:tc>
+          <w:tcPr>
+            <w:tcW w:w="4785" w:type="dxa"/>
+          </w:tcPr>
+          <w:p>
+            <w:pPr>
+              <w:ind w:firstLine="0"/>
+            </w:pPr>
+          </w:p>
+        </w:tc>
+        <w:tc>
+          <w:tcPr>
+            <w:tcW w:w="4786" w:type="dxa"/>
+          </w:tcPr>
+          <w:p>
+            <w:pPr>
+              <w:ind w:firstLine="0"/>
+            </w:pPr>
+          </w:p>
+        </w:tc>
+      </w:tr>
+      <w:tr>
+        <w:tc>
+          <w:tcPr>
+            <w:tcW w:w="4785" w:type="dxa"/>
+          </w:tcPr>
+          <w:p>
+            <w:pPr>
+              <w:ind w:firstLine="0"/>
+            </w:pPr>
+          </w:p>
+        </w:tc>
+        <w:tc>
+          <w:tcPr>
+            <w:tcW w:w="4786" w:type="dxa"/>
+          </w:tcPr>
+          <w:p>
+            <w:pPr>
+              <w:ind w:firstLine="0"/>
+            </w:pPr>
+          </w:p>
+        </w:tc>
+      </w:tr>
+    </w:tbl>
+    <w:p/>
+    <w:p/>
     <w:p>
       <w:pPr>
         <w:pStyle w:val="3"/>
@@ -5109,7 +5191,11 @@
         <w:t>Considering that the arranged functionality demands implementing of user search we had to implement several views (indexes) to allow user search on different input data.</w:t>
       </w:r>
       <w:r>
-        <w:t xml:space="preserve"> User entity has 4 attributes: username, </w:t>
+        <w:t xml:space="preserve"> </w:t>
+      </w:r>
+      <w:r>
+        <w:lastRenderedPageBreak/>
+        <w:t xml:space="preserve">User entity has 4 attributes: username, </w:t>
       </w:r>
       <w:proofErr w:type="spellStart"/>
       <w:r>
@@ -5194,7 +5280,6 @@
           <w:noProof/>
           <w:lang w:val="ru-RU"/>
         </w:rPr>
-        <w:lastRenderedPageBreak/>
         <w:drawing>
           <wp:inline distT="0" distB="0" distL="0" distR="0" wp14:anchorId="0B09BEBA" wp14:editId="0FE6989A">
             <wp:extent cx="3399984" cy="2717322"/>
@@ -5660,6 +5745,7 @@
               <w:jc w:val="center"/>
             </w:pPr>
             <w:r>
+              <w:lastRenderedPageBreak/>
               <w:t>No</w:t>
             </w:r>
           </w:p>
@@ -5986,7 +6072,6 @@
               </w:rPr>
             </w:pPr>
             <w:r>
-              <w:lastRenderedPageBreak/>
               <w:t>No</w:t>
             </w:r>
           </w:p>
@@ -6800,7 +6885,13 @@
         <w:t xml:space="preserve">In order to automatize the establishing of the initial </w:t>
       </w:r>
       <w:r>
-        <w:t>database it was necessary to develop a set-up script using Curl tool.</w:t>
+        <w:t>database it was necessary to develop a set-up script using Curl tool</w:t>
+      </w:r>
+      <w:r>
+        <w:t xml:space="preserve"> [6]</w:t>
+      </w:r>
+      <w:r>
+        <w:t>.</w:t>
       </w:r>
     </w:p>
     <w:p/>
@@ -6887,6 +6978,7 @@
               <w:pStyle w:val="Code"/>
             </w:pPr>
             <w:r>
+              <w:lastRenderedPageBreak/>
               <w:t>curl -X PUT http://127.0.0.1:5984/social/cff457c34484830b569a999a27016314 -d @user_2.txt</w:t>
             </w:r>
           </w:p>
@@ -6907,13 +6999,18 @@
         <w:pStyle w:val="2"/>
       </w:pPr>
       <w:r>
-        <w:lastRenderedPageBreak/>
         <w:t>Server description</w:t>
       </w:r>
     </w:p>
     <w:p>
       <w:r>
-        <w:t xml:space="preserve">Python was chosen as the language to develop the web-server. The web-interface was designed using Python CGI library. Web-server and </w:t>
+        <w:t>Python was chosen as the language to develop the web-server. The web-interface was designed using Python CGI library</w:t>
+      </w:r>
+      <w:r>
+        <w:t xml:space="preserve"> [5]</w:t>
+      </w:r>
+      <w:r>
+        <w:t xml:space="preserve">. Web-server and </w:t>
       </w:r>
       <w:proofErr w:type="spellStart"/>
       <w:r>
@@ -7055,6 +7152,18 @@
       <w:r>
         <w:t xml:space="preserve"> Generally this class is a wrapper over the standard Python HTTP protocol library.</w:t>
       </w:r>
+      <w:r>
+        <w:t xml:space="preserve"> Apparently GET request was used to obtain </w:t>
+      </w:r>
+      <w:r>
+        <w:lastRenderedPageBreak/>
+        <w:t>data from both common documents and view documents. POST request is used to create, update and delete documents.</w:t>
+      </w:r>
+    </w:p>
+    <w:p>
+      <w:r>
+        <w:t xml:space="preserve"> </w:t>
+      </w:r>
     </w:p>
     <w:p>
       <w:r>
@@ -7062,7 +7171,6 @@
           <w:noProof/>
           <w:lang w:val="ru-RU"/>
         </w:rPr>
-        <w:lastRenderedPageBreak/>
         <w:drawing>
           <wp:inline distT="0" distB="0" distL="0" distR="0" wp14:anchorId="6E59B79E" wp14:editId="02E60949">
             <wp:extent cx="5940425" cy="3124439"/>
@@ -7122,7 +7230,6 @@
         <w:t>Figure X. Web-server UML-class diagram.</w:t>
       </w:r>
     </w:p>
-    <w:p/>
     <w:p>
       <w:pPr>
         <w:pStyle w:val="Media"/>
@@ -7501,13 +7608,93 @@
       </w:tr>
     </w:tbl>
     <w:p/>
+    <w:p>
+      <w:r>
+        <w:lastRenderedPageBreak/>
+        <w:t xml:space="preserve">Since </w:t>
+      </w:r>
+      <w:proofErr w:type="spellStart"/>
+      <w:r>
+        <w:t>CouchDB</w:t>
+      </w:r>
+      <w:proofErr w:type="spellEnd"/>
+      <w:r>
+        <w:t xml:space="preserve"> is an append-only database we may encounter a problem of overflowing the disk memory. In such case we must use compaction tool which is presented in </w:t>
+      </w:r>
+      <w:proofErr w:type="spellStart"/>
+      <w:r>
+        <w:t>CouchDB</w:t>
+      </w:r>
+      <w:proofErr w:type="spellEnd"/>
+      <w:r>
+        <w:t>. Compaction removes the old revisions</w:t>
+      </w:r>
+      <w:r>
+        <w:t xml:space="preserve"> of the documents. Compaction can be called manually or it is possible to configure the compaction daemon into regular checking state. The second way is more preferable in our case since social network may consume </w:t>
+      </w:r>
+      <w:proofErr w:type="gramStart"/>
+      <w:r>
+        <w:t>many disk space</w:t>
+      </w:r>
+      <w:proofErr w:type="gramEnd"/>
+      <w:r>
+        <w:t xml:space="preserve"> in short time; so the admins won’t have to conduct regular manual check of the disk space.</w:t>
+      </w:r>
+    </w:p>
     <w:p/>
     <w:p>
       <w:pPr>
+        <w:pStyle w:val="Media"/>
+      </w:pPr>
+      <w:bookmarkStart w:id="0" w:name="_GoBack"/>
+      <w:r>
+        <w:t>Listing X. Compaction call request.</w:t>
+      </w:r>
+    </w:p>
+    <w:tbl>
+      <w:tblPr>
+        <w:tblStyle w:val="aa"/>
+        <w:tblW w:w="0" w:type="auto"/>
+        <w:tblLook w:val="04A0" w:firstRow="1" w:lastRow="0" w:firstColumn="1" w:lastColumn="0" w:noHBand="0" w:noVBand="1"/>
+      </w:tblPr>
+      <w:tblGrid>
+        <w:gridCol w:w="9571"/>
+      </w:tblGrid>
+      <w:tr>
+        <w:tc>
+          <w:tcPr>
+            <w:tcW w:w="9571" w:type="dxa"/>
+            <w:shd w:val="clear" w:color="auto" w:fill="F2F2F2" w:themeFill="background1" w:themeFillShade="F2"/>
+          </w:tcPr>
+          <w:bookmarkEnd w:id="0"/>
+          <w:p>
+            <w:pPr>
+              <w:pStyle w:val="Code"/>
+            </w:pPr>
+            <w:r>
+              <w:t>curl -H "Content-Type: application/</w:t>
+            </w:r>
+            <w:proofErr w:type="spellStart"/>
+            <w:r>
+              <w:t>json</w:t>
+            </w:r>
+            <w:proofErr w:type="spellEnd"/>
+            <w:r>
+              <w:t xml:space="preserve">" -X POST </w:t>
+            </w:r>
+            <w:r>
+              <w:t>http://localhost:5984/my_db/_compact</w:t>
+            </w:r>
+          </w:p>
+        </w:tc>
+      </w:tr>
+    </w:tbl>
+    <w:p/>
+    <w:p>
+      <w:pPr>
         <w:pStyle w:val="1"/>
       </w:pPr>
       <w:r>
-        <w:lastRenderedPageBreak/>
         <w:t>References</w:t>
       </w:r>
     </w:p>
@@ -7518,15 +7705,15 @@
           <w:ilvl w:val="0"/>
           <w:numId w:val="19"/>
         </w:numPr>
-      </w:pPr>
-      <w:hyperlink r:id="rId19" w:history="1">
-        <w:r>
-          <w:rPr>
-            <w:rStyle w:val="a3"/>
-          </w:rPr>
-          <w:t>https://en.wikipedia.org/wiki/Web_2.0</w:t>
-        </w:r>
-      </w:hyperlink>
+        <w:rPr>
+          <w:rStyle w:val="a3"/>
+          <w:color w:val="000000"/>
+          <w:u w:val="none"/>
+        </w:rPr>
+      </w:pPr>
+      <w:r>
+        <w:t>https://en.wikipedia.org/wiki/Web_2.0</w:t>
+      </w:r>
     </w:p>
     <w:p>
       <w:pPr>
@@ -7536,14 +7723,9 @@
           <w:numId w:val="19"/>
         </w:numPr>
       </w:pPr>
-      <w:hyperlink r:id="rId20" w:history="1">
-        <w:r>
-          <w:rPr>
-            <w:rStyle w:val="a3"/>
-          </w:rPr>
-          <w:t>http://guide.couchdb.org/</w:t>
-        </w:r>
-      </w:hyperlink>
+      <w:r>
+        <w:t>http://www.digizen.org/downloads/social-networking-overview.pdf</w:t>
+      </w:r>
     </w:p>
     <w:p>
       <w:pPr>
@@ -7553,14 +7735,45 @@
           <w:numId w:val="19"/>
         </w:numPr>
       </w:pPr>
-      <w:hyperlink r:id="rId21" w:history="1">
-        <w:r>
-          <w:rPr>
-            <w:rStyle w:val="a3"/>
-          </w:rPr>
-          <w:t>https://wiki.apache.org/couchdb</w:t>
-        </w:r>
-      </w:hyperlink>
+      <w:r>
+        <w:t>http://guide.couchdb.org/</w:t>
+      </w:r>
+    </w:p>
+    <w:p>
+      <w:pPr>
+        <w:pStyle w:val="a6"/>
+        <w:numPr>
+          <w:ilvl w:val="0"/>
+          <w:numId w:val="19"/>
+        </w:numPr>
+      </w:pPr>
+      <w:r>
+        <w:t>https://wiki.apache.org/couchdb</w:t>
+      </w:r>
+    </w:p>
+    <w:p>
+      <w:pPr>
+        <w:pStyle w:val="a6"/>
+        <w:numPr>
+          <w:ilvl w:val="0"/>
+          <w:numId w:val="19"/>
+        </w:numPr>
+      </w:pPr>
+      <w:r>
+        <w:t>https://docs.python.org/2/library/cgi.html</w:t>
+      </w:r>
+    </w:p>
+    <w:p>
+      <w:pPr>
+        <w:pStyle w:val="a6"/>
+        <w:numPr>
+          <w:ilvl w:val="0"/>
+          <w:numId w:val="19"/>
+        </w:numPr>
+      </w:pPr>
+      <w:r>
+        <w:t>https://www.tutorialspoint.com/couchdb/couchdb_curl_futon.htm</w:t>
+      </w:r>
     </w:p>
     <w:p/>
     <w:p>
@@ -7573,11 +7786,404 @@
     </w:p>
     <w:p>
       <w:r>
-        <w:t>Screenshots</w:t>
-      </w:r>
+        <w:rPr>
+          <w:noProof/>
+          <w:lang w:val="ru-RU"/>
+        </w:rPr>
+        <w:drawing>
+          <wp:inline distT="0" distB="0" distL="0" distR="0">
+            <wp:extent cx="5940425" cy="1706987"/>
+            <wp:effectExtent l="0" t="0" r="3175" b="7620"/>
+            <wp:docPr id="5" name="Рисунок 5" descr="D:\advanced-databases\documentation\screen1.PNG"/>
+            <wp:cNvGraphicFramePr>
+              <a:graphicFrameLocks xmlns:a="http://schemas.openxmlformats.org/drawingml/2006/main" noChangeAspect="1"/>
+            </wp:cNvGraphicFramePr>
+            <a:graphic xmlns:a="http://schemas.openxmlformats.org/drawingml/2006/main">
+              <a:graphicData uri="http://schemas.openxmlformats.org/drawingml/2006/picture">
+                <pic:pic xmlns:pic="http://schemas.openxmlformats.org/drawingml/2006/picture">
+                  <pic:nvPicPr>
+                    <pic:cNvPr id="0" name="Picture 3" descr="D:\advanced-databases\documentation\screen1.PNG"/>
+                    <pic:cNvPicPr>
+                      <a:picLocks noChangeAspect="1" noChangeArrowheads="1"/>
+                    </pic:cNvPicPr>
+                  </pic:nvPicPr>
+                  <pic:blipFill>
+                    <a:blip r:embed="rId19" cstate="print">
+                      <a:extLst>
+                        <a:ext uri="{28A0092B-C50C-407E-A947-70E740481C1C}">
+                          <a14:useLocalDpi xmlns:a14="http://schemas.microsoft.com/office/drawing/2010/main" val="0"/>
+                        </a:ext>
+                      </a:extLst>
+                    </a:blip>
+                    <a:srcRect/>
+                    <a:stretch>
+                      <a:fillRect/>
+                    </a:stretch>
+                  </pic:blipFill>
+                  <pic:spPr bwMode="auto">
+                    <a:xfrm>
+                      <a:off x="0" y="0"/>
+                      <a:ext cx="5940425" cy="1706987"/>
+                    </a:xfrm>
+                    <a:prstGeom prst="rect">
+                      <a:avLst/>
+                    </a:prstGeom>
+                    <a:noFill/>
+                    <a:ln>
+                      <a:noFill/>
+                    </a:ln>
+                  </pic:spPr>
+                </pic:pic>
+              </a:graphicData>
+            </a:graphic>
+          </wp:inline>
+        </w:drawing>
+      </w:r>
+    </w:p>
+    <w:p>
+      <w:pPr>
+        <w:pStyle w:val="Media"/>
+        <w:jc w:val="center"/>
+      </w:pPr>
+      <w:proofErr w:type="gramStart"/>
+      <w:r>
+        <w:t>Figure X. Sign-in page screenshot.</w:t>
+      </w:r>
+      <w:proofErr w:type="gramEnd"/>
+    </w:p>
+    <w:p>
+      <w:pPr>
+        <w:pStyle w:val="Media"/>
+        <w:jc w:val="center"/>
+      </w:pPr>
+    </w:p>
+    <w:p>
+      <w:pPr>
+        <w:pStyle w:val="Media"/>
+        <w:jc w:val="center"/>
+      </w:pPr>
+      <w:r>
+        <w:lastRenderedPageBreak/>
+        <w:pict>
+          <v:shapetype id="_x0000_t75" coordsize="21600,21600" o:spt="75" o:preferrelative="t" path="m@4@5l@4@11@9@11@9@5xe" filled="f" stroked="f">
+            <v:stroke joinstyle="miter"/>
+            <v:formulas>
+              <v:f eqn="if lineDrawn pixelLineWidth 0"/>
+              <v:f eqn="sum @0 1 0"/>
+              <v:f eqn="sum 0 0 @1"/>
+              <v:f eqn="prod @2 1 2"/>
+              <v:f eqn="prod @3 21600 pixelWidth"/>
+              <v:f eqn="prod @3 21600 pixelHeight"/>
+              <v:f eqn="sum @0 0 1"/>
+              <v:f eqn="prod @6 1 2"/>
+              <v:f eqn="prod @7 21600 pixelWidth"/>
+              <v:f eqn="sum @8 21600 0"/>
+              <v:f eqn="prod @7 21600 pixelHeight"/>
+              <v:f eqn="sum @10 21600 0"/>
+            </v:formulas>
+            <v:path o:extrusionok="f" gradientshapeok="t" o:connecttype="rect"/>
+            <o:lock v:ext="edit" aspectratio="t"/>
+          </v:shapetype>
+          <v:shape id="_x0000_i1027" type="#_x0000_t75" style="width:467.3pt;height:224.15pt">
+            <v:imagedata r:id="rId20" o:title="screen2"/>
+          </v:shape>
+        </w:pict>
+      </w:r>
+    </w:p>
+    <w:p>
+      <w:pPr>
+        <w:pStyle w:val="Media"/>
+        <w:jc w:val="center"/>
+      </w:pPr>
+      <w:proofErr w:type="gramStart"/>
+      <w:r>
+        <w:t>Figure X. Profile page screenshot.</w:t>
+      </w:r>
+      <w:proofErr w:type="gramEnd"/>
+    </w:p>
+    <w:p>
+      <w:pPr>
+        <w:pStyle w:val="Media"/>
+        <w:jc w:val="center"/>
+      </w:pPr>
+    </w:p>
+    <w:p>
+      <w:pPr>
+        <w:pStyle w:val="Media"/>
+        <w:jc w:val="center"/>
+      </w:pPr>
+      <w:r>
+        <w:rPr>
+          <w:noProof/>
+          <w:lang w:val="ru-RU"/>
+        </w:rPr>
+        <w:drawing>
+          <wp:inline distT="0" distB="0" distL="0" distR="0">
+            <wp:extent cx="5940425" cy="2440503"/>
+            <wp:effectExtent l="0" t="0" r="3175" b="0"/>
+            <wp:docPr id="6" name="Рисунок 6" descr="D:\advanced-databases\documentation\screen3.PNG"/>
+            <wp:cNvGraphicFramePr>
+              <a:graphicFrameLocks xmlns:a="http://schemas.openxmlformats.org/drawingml/2006/main" noChangeAspect="1"/>
+            </wp:cNvGraphicFramePr>
+            <a:graphic xmlns:a="http://schemas.openxmlformats.org/drawingml/2006/main">
+              <a:graphicData uri="http://schemas.openxmlformats.org/drawingml/2006/picture">
+                <pic:pic xmlns:pic="http://schemas.openxmlformats.org/drawingml/2006/picture">
+                  <pic:nvPicPr>
+                    <pic:cNvPr id="0" name="Picture 5" descr="D:\advanced-databases\documentation\screen3.PNG"/>
+                    <pic:cNvPicPr>
+                      <a:picLocks noChangeAspect="1" noChangeArrowheads="1"/>
+                    </pic:cNvPicPr>
+                  </pic:nvPicPr>
+                  <pic:blipFill>
+                    <a:blip r:embed="rId21" cstate="print">
+                      <a:extLst>
+                        <a:ext uri="{28A0092B-C50C-407E-A947-70E740481C1C}">
+                          <a14:useLocalDpi xmlns:a14="http://schemas.microsoft.com/office/drawing/2010/main" val="0"/>
+                        </a:ext>
+                      </a:extLst>
+                    </a:blip>
+                    <a:srcRect/>
+                    <a:stretch>
+                      <a:fillRect/>
+                    </a:stretch>
+                  </pic:blipFill>
+                  <pic:spPr bwMode="auto">
+                    <a:xfrm>
+                      <a:off x="0" y="0"/>
+                      <a:ext cx="5940425" cy="2440503"/>
+                    </a:xfrm>
+                    <a:prstGeom prst="rect">
+                      <a:avLst/>
+                    </a:prstGeom>
+                    <a:noFill/>
+                    <a:ln>
+                      <a:noFill/>
+                    </a:ln>
+                  </pic:spPr>
+                </pic:pic>
+              </a:graphicData>
+            </a:graphic>
+          </wp:inline>
+        </w:drawing>
+      </w:r>
+    </w:p>
+    <w:p>
+      <w:pPr>
+        <w:pStyle w:val="Media"/>
+        <w:jc w:val="center"/>
+      </w:pPr>
+      <w:r>
+        <w:t>Figure X. My friends</w:t>
+      </w:r>
+      <w:r>
+        <w:t xml:space="preserve"> page screenshot.</w:t>
+      </w:r>
+    </w:p>
+    <w:p>
+      <w:pPr>
+        <w:pStyle w:val="Media"/>
+        <w:jc w:val="center"/>
+      </w:pPr>
+    </w:p>
+    <w:p>
+      <w:pPr>
+        <w:pStyle w:val="Media"/>
+        <w:jc w:val="center"/>
+      </w:pPr>
+      <w:r>
+        <w:rPr>
+          <w:noProof/>
+          <w:lang w:val="ru-RU"/>
+        </w:rPr>
+        <w:drawing>
+          <wp:inline distT="0" distB="0" distL="0" distR="0">
+            <wp:extent cx="5940425" cy="1903258"/>
+            <wp:effectExtent l="0" t="0" r="3175" b="1905"/>
+            <wp:docPr id="7" name="Рисунок 7" descr="D:\advanced-databases\documentation\screen4.PNG"/>
+            <wp:cNvGraphicFramePr>
+              <a:graphicFrameLocks xmlns:a="http://schemas.openxmlformats.org/drawingml/2006/main" noChangeAspect="1"/>
+            </wp:cNvGraphicFramePr>
+            <a:graphic xmlns:a="http://schemas.openxmlformats.org/drawingml/2006/main">
+              <a:graphicData uri="http://schemas.openxmlformats.org/drawingml/2006/picture">
+                <pic:pic xmlns:pic="http://schemas.openxmlformats.org/drawingml/2006/picture">
+                  <pic:nvPicPr>
+                    <pic:cNvPr id="0" name="Picture 6" descr="D:\advanced-databases\documentation\screen4.PNG"/>
+                    <pic:cNvPicPr>
+                      <a:picLocks noChangeAspect="1" noChangeArrowheads="1"/>
+                    </pic:cNvPicPr>
+                  </pic:nvPicPr>
+                  <pic:blipFill>
+                    <a:blip r:embed="rId22" cstate="print">
+                      <a:extLst>
+                        <a:ext uri="{28A0092B-C50C-407E-A947-70E740481C1C}">
+                          <a14:useLocalDpi xmlns:a14="http://schemas.microsoft.com/office/drawing/2010/main" val="0"/>
+                        </a:ext>
+                      </a:extLst>
+                    </a:blip>
+                    <a:srcRect/>
+                    <a:stretch>
+                      <a:fillRect/>
+                    </a:stretch>
+                  </pic:blipFill>
+                  <pic:spPr bwMode="auto">
+                    <a:xfrm>
+                      <a:off x="0" y="0"/>
+                      <a:ext cx="5940425" cy="1903258"/>
+                    </a:xfrm>
+                    <a:prstGeom prst="rect">
+                      <a:avLst/>
+                    </a:prstGeom>
+                    <a:noFill/>
+                    <a:ln>
+                      <a:noFill/>
+                    </a:ln>
+                  </pic:spPr>
+                </pic:pic>
+              </a:graphicData>
+            </a:graphic>
+          </wp:inline>
+        </w:drawing>
+      </w:r>
+    </w:p>
+    <w:p>
+      <w:pPr>
+        <w:pStyle w:val="Media"/>
+        <w:jc w:val="center"/>
+      </w:pPr>
+      <w:proofErr w:type="gramStart"/>
+      <w:r>
+        <w:t>Figure X.</w:t>
+      </w:r>
+      <w:r>
+        <w:t xml:space="preserve"> Search</w:t>
+      </w:r>
+      <w:r>
+        <w:t xml:space="preserve"> page screenshot.</w:t>
+      </w:r>
+      <w:proofErr w:type="gramEnd"/>
+    </w:p>
+    <w:p>
+      <w:pPr>
+        <w:pStyle w:val="Media"/>
+        <w:jc w:val="center"/>
+      </w:pPr>
+    </w:p>
+    <w:p>
+      <w:pPr>
+        <w:pStyle w:val="Media"/>
+        <w:jc w:val="center"/>
+      </w:pPr>
+      <w:r>
+        <w:rPr>
+          <w:noProof/>
+          <w:lang w:val="ru-RU"/>
+        </w:rPr>
+        <w:lastRenderedPageBreak/>
+        <w:drawing>
+          <wp:inline distT="0" distB="0" distL="0" distR="0">
+            <wp:extent cx="5940425" cy="2236842"/>
+            <wp:effectExtent l="0" t="0" r="3175" b="0"/>
+            <wp:docPr id="11" name="Рисунок 11" descr="D:\advanced-databases\documentation\screen5.PNG"/>
+            <wp:cNvGraphicFramePr>
+              <a:graphicFrameLocks xmlns:a="http://schemas.openxmlformats.org/drawingml/2006/main" noChangeAspect="1"/>
+            </wp:cNvGraphicFramePr>
+            <a:graphic xmlns:a="http://schemas.openxmlformats.org/drawingml/2006/main">
+              <a:graphicData uri="http://schemas.openxmlformats.org/drawingml/2006/picture">
+                <pic:pic xmlns:pic="http://schemas.openxmlformats.org/drawingml/2006/picture">
+                  <pic:nvPicPr>
+                    <pic:cNvPr id="0" name="Picture 8" descr="D:\advanced-databases\documentation\screen5.PNG"/>
+                    <pic:cNvPicPr>
+                      <a:picLocks noChangeAspect="1" noChangeArrowheads="1"/>
+                    </pic:cNvPicPr>
+                  </pic:nvPicPr>
+                  <pic:blipFill>
+                    <a:blip r:embed="rId23" cstate="print">
+                      <a:extLst>
+                        <a:ext uri="{28A0092B-C50C-407E-A947-70E740481C1C}">
+                          <a14:useLocalDpi xmlns:a14="http://schemas.microsoft.com/office/drawing/2010/main" val="0"/>
+                        </a:ext>
+                      </a:extLst>
+                    </a:blip>
+                    <a:srcRect/>
+                    <a:stretch>
+                      <a:fillRect/>
+                    </a:stretch>
+                  </pic:blipFill>
+                  <pic:spPr bwMode="auto">
+                    <a:xfrm>
+                      <a:off x="0" y="0"/>
+                      <a:ext cx="5940425" cy="2236842"/>
+                    </a:xfrm>
+                    <a:prstGeom prst="rect">
+                      <a:avLst/>
+                    </a:prstGeom>
+                    <a:noFill/>
+                    <a:ln>
+                      <a:noFill/>
+                    </a:ln>
+                  </pic:spPr>
+                </pic:pic>
+              </a:graphicData>
+            </a:graphic>
+          </wp:inline>
+        </w:drawing>
+      </w:r>
+    </w:p>
+    <w:p>
+      <w:pPr>
+        <w:pStyle w:val="Media"/>
+        <w:jc w:val="center"/>
+      </w:pPr>
+      <w:proofErr w:type="gramStart"/>
+      <w:r>
+        <w:t>Figure X.</w:t>
+      </w:r>
+      <w:r>
+        <w:t xml:space="preserve"> Group</w:t>
+      </w:r>
+      <w:r>
+        <w:t xml:space="preserve"> page screenshot.</w:t>
+      </w:r>
+      <w:proofErr w:type="gramEnd"/>
+    </w:p>
+    <w:p>
+      <w:pPr>
+        <w:pStyle w:val="Media"/>
+        <w:jc w:val="center"/>
+      </w:pPr>
+    </w:p>
+    <w:p>
+      <w:pPr>
+        <w:pStyle w:val="Media"/>
+        <w:jc w:val="center"/>
+      </w:pPr>
+      <w:r>
+        <w:pict>
+          <v:shape id="_x0000_i1028" type="#_x0000_t75" style="width:466.65pt;height:169.15pt">
+            <v:imagedata r:id="rId24" o:title="screen6"/>
+          </v:shape>
+        </w:pict>
+      </w:r>
+    </w:p>
+    <w:p>
+      <w:pPr>
+        <w:pStyle w:val="Media"/>
+        <w:jc w:val="center"/>
+      </w:pPr>
+      <w:proofErr w:type="gramStart"/>
+      <w:r>
+        <w:t>Figure X.</w:t>
+      </w:r>
+      <w:r>
+        <w:t xml:space="preserve"> Sign-up</w:t>
+      </w:r>
+      <w:r>
+        <w:t xml:space="preserve"> page screenshot.</w:t>
+      </w:r>
+      <w:proofErr w:type="gramEnd"/>
     </w:p>
     <w:sectPr>
-      <w:footerReference w:type="default" r:id="rId22"/>
+      <w:footerReference w:type="default" r:id="rId25"/>
       <w:pgSz w:w="11906" w:h="16838"/>
       <w:pgMar w:top="1134" w:right="850" w:bottom="1134" w:left="1701" w:header="708" w:footer="708" w:gutter="0"/>
       <w:pgNumType w:start="0"/>
@@ -7624,7 +8230,6 @@
         <w:docPartUnique/>
       </w:docPartObj>
     </w:sdtPr>
-    <w:sdtEndPr/>
     <w:sdtContent>
       <w:p>
         <w:pPr>
@@ -7645,7 +8250,7 @@
             <w:noProof/>
             <w:lang w:val="ru-RU"/>
           </w:rPr>
-          <w:t>1</w:t>
+          <w:t>18</w:t>
         </w:r>
         <w:r>
           <w:fldChar w:fldCharType="end"/>
@@ -12044,7 +12649,7 @@
 </file>
 
 <file path=customXml/itemProps1.xml><?xml version="1.0" encoding="utf-8"?>
-<ds:datastoreItem xmlns:ds="http://schemas.openxmlformats.org/officeDocument/2006/customXml" ds:itemID="{027DE840-DBCC-43B3-AD93-BBD7E1F02E79}">
+<ds:datastoreItem xmlns:ds="http://schemas.openxmlformats.org/officeDocument/2006/customXml" ds:itemID="{94C73B6C-0A60-4ACA-8954-8782E0D7F2C5}">
   <ds:schemaRefs>
     <ds:schemaRef ds:uri="http://schemas.openxmlformats.org/officeDocument/2006/bibliography"/>
   </ds:schemaRefs>

</xml_diff>

<commit_message>
Report enumerate tables, listings, figures
</commit_message>
<xml_diff>
--- a/documentation/Report.docx
+++ b/documentation/Report.docx
@@ -716,7 +716,18 @@
       </w:pPr>
       <w:proofErr w:type="gramStart"/>
       <w:r>
-        <w:t>Figure X. CAP theorem illustration.</w:t>
+        <w:t>Figure 1</w:t>
+      </w:r>
+      <w:r>
+        <w:t>.</w:t>
+      </w:r>
+      <w:proofErr w:type="gramEnd"/>
+      <w:r>
+        <w:t xml:space="preserve"> </w:t>
+      </w:r>
+      <w:proofErr w:type="gramStart"/>
+      <w:r>
+        <w:t>CAP theorem illustration.</w:t>
       </w:r>
       <w:proofErr w:type="gramEnd"/>
     </w:p>
@@ -1035,8 +1046,6 @@
       <w:r>
         <w:t>.</w:t>
       </w:r>
-      <w:bookmarkStart w:id="0" w:name="_GoBack"/>
-      <w:bookmarkEnd w:id="0"/>
     </w:p>
     <w:p/>
     <w:p>
@@ -1152,8 +1161,16 @@
         <w:pStyle w:val="Media"/>
         <w:jc w:val="center"/>
       </w:pPr>
-      <w:r>
-        <w:t>Figure X. B-tree and append only.</w:t>
+      <w:proofErr w:type="gramStart"/>
+      <w:r>
+        <w:t>Figure 2</w:t>
+      </w:r>
+      <w:r>
+        <w:t>.</w:t>
+      </w:r>
+      <w:proofErr w:type="gramEnd"/>
+      <w:r>
+        <w:t xml:space="preserve"> B-tree and append only.</w:t>
       </w:r>
     </w:p>
     <w:p>
@@ -1912,10 +1929,22 @@
         <w:t>. Replication request is called by making a POST request:</w:t>
       </w:r>
     </w:p>
+    <w:p/>
     <w:p>
       <w:pPr>
         <w:pStyle w:val="Media"/>
       </w:pPr>
+      <w:proofErr w:type="gramStart"/>
+      <w:r>
+        <w:t>Listing 1</w:t>
+      </w:r>
+      <w:r>
+        <w:t>.</w:t>
+      </w:r>
+      <w:proofErr w:type="gramEnd"/>
+      <w:r>
+        <w:t xml:space="preserve"> POST replicate request.</w:t>
+      </w:r>
     </w:p>
     <w:tbl>
       <w:tblPr>
@@ -1967,16 +1996,49 @@
         </w:tc>
       </w:tr>
     </w:tbl>
+    <w:p>
+      <w:bookmarkStart w:id="0" w:name="_GoBack"/>
+      <w:bookmarkEnd w:id="0"/>
+    </w:p>
+    <w:p>
+      <w:r>
+        <w:t xml:space="preserve">When </w:t>
+      </w:r>
+      <w:r>
+        <w:t>an admin</w:t>
+      </w:r>
+      <w:r>
+        <w:t xml:space="preserve"> ask </w:t>
+      </w:r>
+      <w:proofErr w:type="spellStart"/>
+      <w:r>
+        <w:t>CouchDB</w:t>
+      </w:r>
+      <w:proofErr w:type="spellEnd"/>
+      <w:r>
+        <w:t xml:space="preserve"> to replicate one database to another, it will go and compare the two databases to find out which documents on the source differ from the target and then submit a batch of the changed documents to the target until all changes are transferred. Changes include new documents, changed documents, and deleted documents. Documents that already exist on the target in the same revision are not transferred; only newer revisions are.</w:t>
+      </w:r>
+    </w:p>
+    <w:p>
+      <w:r>
+        <w:t>Such simple replication system can be useful for creating back-ups or snapshots for ensuring data persistence in our social network.</w:t>
+      </w:r>
+    </w:p>
     <w:p/>
     <w:p>
-      <w:r>
-        <w:t xml:space="preserve">When </w:t>
-      </w:r>
-      <w:r>
-        <w:t>an admin</w:t>
-      </w:r>
-      <w:r>
-        <w:t xml:space="preserve"> ask </w:t>
+      <w:pPr>
+        <w:pStyle w:val="2"/>
+      </w:pPr>
+      <w:r>
+        <w:t>A</w:t>
+      </w:r>
+      <w:r>
+        <w:t>lterability</w:t>
+      </w:r>
+    </w:p>
+    <w:p>
+      <w:r>
+        <w:t xml:space="preserve">Since </w:t>
       </w:r>
       <w:proofErr w:type="spellStart"/>
       <w:r>
@@ -1984,29 +2046,30 @@
       </w:r>
       <w:proofErr w:type="spellEnd"/>
       <w:r>
-        <w:t xml:space="preserve"> to replicate one database to another, it will go and compare the two databases to find out which documents on the source differ from the target and then submit a batch of the changed documents to the target until all changes are transferred. Changes include new documents, changed documents, and deleted documents. Documents that already exist on the target in the same revision are not transferred; only newer revisions are.</w:t>
-      </w:r>
-    </w:p>
-    <w:p>
-      <w:r>
-        <w:t>Such simple replication system can be useful for creating back-ups or snapshots for ensuring data persistence in our social network.</w:t>
-      </w:r>
-    </w:p>
-    <w:p/>
-    <w:p>
-      <w:pPr>
-        <w:pStyle w:val="2"/>
-      </w:pPr>
-      <w:r>
-        <w:t>A</w:t>
-      </w:r>
-      <w:r>
-        <w:t>lterability</w:t>
-      </w:r>
-    </w:p>
-    <w:p>
-      <w:r>
-        <w:t xml:space="preserve">Since </w:t>
+        <w:t xml:space="preserve"> is a schema-less database it allows to conduct almost unlimited changing of the entity-relationship model. </w:t>
+      </w:r>
+      <w:r>
+        <w:t xml:space="preserve">None of the documents has to have a certain set of attributes. </w:t>
+      </w:r>
+      <w:r>
+        <w:t xml:space="preserve">If the social network developers that it is desired to implement new features for it then it can be done </w:t>
+      </w:r>
+      <w:r>
+        <w:t>without pain</w:t>
+      </w:r>
+      <w:r>
+        <w:t xml:space="preserve"> for the already accumulated </w:t>
+      </w:r>
+      <w:r>
+        <w:t>data</w:t>
+      </w:r>
+      <w:r>
+        <w:t>. It is allowed to add any new attributes to the new documents. The only thing developers should care about is to implement correct data processing at application-level.</w:t>
+      </w:r>
+    </w:p>
+    <w:p>
+      <w:r>
+        <w:t xml:space="preserve">Documents in </w:t>
       </w:r>
       <w:proofErr w:type="spellStart"/>
       <w:r>
@@ -2014,48 +2077,17 @@
       </w:r>
       <w:proofErr w:type="spellEnd"/>
       <w:r>
-        <w:t xml:space="preserve"> is a schema-less database it allows to conduct almost unlimited changing of the entity-relationship model. </w:t>
-      </w:r>
-      <w:r>
-        <w:t xml:space="preserve">None of the documents has to have a certain set of attributes. </w:t>
-      </w:r>
-      <w:r>
-        <w:t xml:space="preserve">If the social network developers that it is desired to implement new features for it then it can be done </w:t>
-      </w:r>
-      <w:r>
-        <w:t>without pain</w:t>
-      </w:r>
-      <w:r>
-        <w:t xml:space="preserve"> for the already accumulated </w:t>
-      </w:r>
-      <w:r>
-        <w:t>data</w:t>
-      </w:r>
-      <w:r>
-        <w:t>. It is allowed to add any new attributes to the new documents. The only thing developers should care about is to implement correct data processing at application-level.</w:t>
-      </w:r>
-    </w:p>
-    <w:p>
-      <w:r>
-        <w:t xml:space="preserve">Documents in </w:t>
-      </w:r>
-      <w:proofErr w:type="spellStart"/>
-      <w:r>
-        <w:t>CouchDB</w:t>
-      </w:r>
-      <w:proofErr w:type="spellEnd"/>
-      <w:r>
         <w:t xml:space="preserve"> allow attaching any MIME (</w:t>
       </w:r>
       <w:r>
         <w:t>Multipurpose Internet Mail Extensions</w:t>
       </w:r>
       <w:r>
-        <w:t xml:space="preserve">) data type to the documents. Most common MIME types are audio, images, text, video, public keys, 3D models and so on. This can help the developers to establish </w:t>
+        <w:t xml:space="preserve">) data type to the documents. Most common MIME types are audio, images, </w:t>
       </w:r>
       <w:r>
         <w:lastRenderedPageBreak/>
-        <w:t>transferring of data of any useful content which makes sense in the terms of the developing social network.</w:t>
+        <w:t>text, video, public keys, 3D models and so on. This can help the developers to establish transferring of data of any useful content which makes sense in the terms of the developing social network.</w:t>
       </w:r>
     </w:p>
     <w:p>
@@ -2159,7 +2191,18 @@
       </w:pPr>
       <w:proofErr w:type="gramStart"/>
       <w:r>
-        <w:t>Figure X. Different deployment configurations.</w:t>
+        <w:t>Figure 3</w:t>
+      </w:r>
+      <w:r>
+        <w:t>.</w:t>
+      </w:r>
+      <w:proofErr w:type="gramEnd"/>
+      <w:r>
+        <w:t xml:space="preserve"> </w:t>
+      </w:r>
+      <w:proofErr w:type="gramStart"/>
+      <w:r>
+        <w:t>Different deployment configurations.</w:t>
       </w:r>
       <w:proofErr w:type="gramEnd"/>
       <w:r>
@@ -2269,6 +2312,7 @@
         </w:numPr>
       </w:pPr>
       <w:r>
+        <w:lastRenderedPageBreak/>
         <w:t>_id – unique (for the server) value of a document. Mandatory.</w:t>
       </w:r>
     </w:p>
@@ -2281,7 +2325,6 @@
         </w:numPr>
       </w:pPr>
       <w:r>
-        <w:lastRenderedPageBreak/>
         <w:t xml:space="preserve">_rev – unique (for the document) value identifying a certain revision of </w:t>
       </w:r>
       <w:proofErr w:type="spellStart"/>
@@ -2347,7 +2390,18 @@
       </w:pPr>
       <w:proofErr w:type="gramStart"/>
       <w:r>
-        <w:t>Table X. HTTP-SQL-CRUD correspondence.</w:t>
+        <w:t>Table 1</w:t>
+      </w:r>
+      <w:r>
+        <w:t>.</w:t>
+      </w:r>
+      <w:proofErr w:type="gramEnd"/>
+      <w:r>
+        <w:t xml:space="preserve"> </w:t>
+      </w:r>
+      <w:proofErr w:type="gramStart"/>
+      <w:r>
+        <w:t>HTTP-SQL-CRUD correspondence.</w:t>
       </w:r>
       <w:proofErr w:type="gramEnd"/>
     </w:p>
@@ -2581,6 +2635,32 @@
         <w:t>Curl tool can be used as common HTTP interface helping to write request set scripts.</w:t>
       </w:r>
     </w:p>
+    <w:p>
+      <w:pPr>
+        <w:pStyle w:val="Media"/>
+      </w:pPr>
+    </w:p>
+    <w:p>
+      <w:pPr>
+        <w:pStyle w:val="Media"/>
+      </w:pPr>
+      <w:proofErr w:type="gramStart"/>
+      <w:r>
+        <w:t>Table 2</w:t>
+      </w:r>
+      <w:r>
+        <w:t>.</w:t>
+      </w:r>
+      <w:proofErr w:type="gramEnd"/>
+      <w:r>
+        <w:t xml:space="preserve"> </w:t>
+      </w:r>
+      <w:proofErr w:type="gramStart"/>
+      <w:r>
+        <w:t>Database list request.</w:t>
+      </w:r>
+      <w:proofErr w:type="gramEnd"/>
+    </w:p>
     <w:tbl>
       <w:tblPr>
         <w:tblStyle w:val="aa"/>
@@ -2678,6 +2758,22 @@
       </w:r>
     </w:p>
     <w:p/>
+    <w:p>
+      <w:pPr>
+        <w:pStyle w:val="Media"/>
+      </w:pPr>
+      <w:proofErr w:type="gramStart"/>
+      <w:r>
+        <w:t>Table 3</w:t>
+      </w:r>
+      <w:r>
+        <w:t>.</w:t>
+      </w:r>
+      <w:proofErr w:type="gramEnd"/>
+      <w:r>
+        <w:t xml:space="preserve"> Document upload request.</w:t>
+      </w:r>
+    </w:p>
     <w:tbl>
       <w:tblPr>
         <w:tblStyle w:val="aa"/>
@@ -2750,6 +2846,7 @@
     <w:p/>
     <w:p>
       <w:r>
+        <w:lastRenderedPageBreak/>
         <w:t>The server returns success flag, document id and document version in JSON format.</w:t>
       </w:r>
       <w:r>
@@ -2759,6 +2856,23 @@
     <w:p>
       <w:r>
         <w:t>To access a document we can write a GET request:</w:t>
+      </w:r>
+    </w:p>
+    <w:p/>
+    <w:p>
+      <w:pPr>
+        <w:pStyle w:val="Media"/>
+      </w:pPr>
+      <w:proofErr w:type="gramStart"/>
+      <w:r>
+        <w:t>Table 4</w:t>
+      </w:r>
+      <w:r>
+        <w:t>.</w:t>
+      </w:r>
+      <w:proofErr w:type="gramEnd"/>
+      <w:r>
+        <w:t xml:space="preserve"> Document download request.</w:t>
       </w:r>
     </w:p>
     <w:tbl>
@@ -2782,7 +2896,6 @@
               <w:pStyle w:val="Code"/>
             </w:pPr>
             <w:r>
-              <w:lastRenderedPageBreak/>
               <w:t>Request</w:t>
             </w:r>
           </w:p>
@@ -2857,6 +2970,22 @@
       </w:r>
     </w:p>
     <w:p/>
+    <w:p>
+      <w:pPr>
+        <w:pStyle w:val="Media"/>
+      </w:pPr>
+      <w:proofErr w:type="gramStart"/>
+      <w:r>
+        <w:t>Listing 2</w:t>
+      </w:r>
+      <w:r>
+        <w:t>.</w:t>
+      </w:r>
+      <w:proofErr w:type="gramEnd"/>
+      <w:r>
+        <w:t xml:space="preserve"> Document deleting revision.</w:t>
+      </w:r>
+    </w:p>
     <w:tbl>
       <w:tblPr>
         <w:tblStyle w:val="aa"/>
@@ -2989,6 +3118,7 @@
           <w:noProof/>
           <w:lang w:val="ru-RU"/>
         </w:rPr>
+        <w:lastRenderedPageBreak/>
         <w:drawing>
           <wp:inline distT="0" distB="0" distL="0" distR="0" wp14:anchorId="3D1B39C5" wp14:editId="5883FD1A">
             <wp:extent cx="5940425" cy="1989027"/>
@@ -3031,8 +3161,16 @@
         <w:pStyle w:val="Media"/>
         <w:jc w:val="center"/>
       </w:pPr>
-      <w:r>
-        <w:t>Figure X. Map/Reduce sequence illustration.</w:t>
+      <w:proofErr w:type="gramStart"/>
+      <w:r>
+        <w:t>Figure 4</w:t>
+      </w:r>
+      <w:r>
+        <w:t>.</w:t>
+      </w:r>
+      <w:proofErr w:type="gramEnd"/>
+      <w:r>
+        <w:t xml:space="preserve"> Map/Reduce sequence illustration.</w:t>
       </w:r>
     </w:p>
     <w:p>
@@ -3083,7 +3221,6 @@
           <w:noProof/>
           <w:lang w:val="ru-RU"/>
         </w:rPr>
-        <w:lastRenderedPageBreak/>
         <w:drawing>
           <wp:inline distT="0" distB="0" distL="0" distR="0" wp14:anchorId="5A91B3AC" wp14:editId="22A6B689">
             <wp:extent cx="5940425" cy="2852800"/>
@@ -3126,8 +3263,16 @@
         <w:pStyle w:val="Media"/>
         <w:jc w:val="center"/>
       </w:pPr>
-      <w:r>
-        <w:t>Figure X. Futon view result.</w:t>
+      <w:proofErr w:type="gramStart"/>
+      <w:r>
+        <w:t>Figure 5</w:t>
+      </w:r>
+      <w:r>
+        <w:t>.</w:t>
+      </w:r>
+      <w:proofErr w:type="gramEnd"/>
+      <w:r>
+        <w:t xml:space="preserve"> Futon view result.</w:t>
       </w:r>
     </w:p>
     <w:p/>
@@ -3205,6 +3350,7 @@
         <w:pStyle w:val="3"/>
       </w:pPr>
       <w:r>
+        <w:lastRenderedPageBreak/>
         <w:t>Model</w:t>
       </w:r>
     </w:p>
@@ -3371,7 +3517,18 @@
       </w:pPr>
       <w:proofErr w:type="gramStart"/>
       <w:r>
-        <w:t>Figure X. Use-case diagram.</w:t>
+        <w:t>Figure 6</w:t>
+      </w:r>
+      <w:r>
+        <w:t>.</w:t>
+      </w:r>
+      <w:proofErr w:type="gramEnd"/>
+      <w:r>
+        <w:t xml:space="preserve"> </w:t>
+      </w:r>
+      <w:proofErr w:type="gramStart"/>
+      <w:r>
+        <w:t>Use-case diagram.</w:t>
       </w:r>
       <w:proofErr w:type="gramEnd"/>
     </w:p>
@@ -3440,8 +3597,16 @@
         <w:pStyle w:val="Media"/>
         <w:jc w:val="center"/>
       </w:pPr>
-      <w:r>
-        <w:t>Figure X. Social network ER-diagram.</w:t>
+      <w:proofErr w:type="gramStart"/>
+      <w:r>
+        <w:t>Figure 7</w:t>
+      </w:r>
+      <w:r>
+        <w:t>.</w:t>
+      </w:r>
+      <w:proofErr w:type="gramEnd"/>
+      <w:r>
+        <w:t xml:space="preserve"> Social network ER-diagram.</w:t>
       </w:r>
     </w:p>
     <w:p/>
@@ -3478,13 +3643,31 @@
         <w:t xml:space="preserve"> Here is our suggestion:</w:t>
       </w:r>
     </w:p>
-    <w:p/>
+    <w:p>
+      <w:pPr>
+        <w:spacing w:after="200" w:line="276" w:lineRule="auto"/>
+        <w:ind w:firstLine="0"/>
+        <w:jc w:val="left"/>
+      </w:pPr>
+      <w:r>
+        <w:br w:type="page"/>
+      </w:r>
+    </w:p>
     <w:p>
       <w:pPr>
         <w:pStyle w:val="Media"/>
       </w:pPr>
-      <w:r>
-        <w:t>Table X. Distribution of ER-entities over the document types.</w:t>
+      <w:proofErr w:type="gramStart"/>
+      <w:r>
+        <w:lastRenderedPageBreak/>
+        <w:t>Table 5</w:t>
+      </w:r>
+      <w:r>
+        <w:t>.</w:t>
+      </w:r>
+      <w:proofErr w:type="gramEnd"/>
+      <w:r>
+        <w:t xml:space="preserve"> Distribution of ER-entities over the document types.</w:t>
       </w:r>
     </w:p>
     <w:tbl>
@@ -3783,7 +3966,6 @@
               <w:jc w:val="center"/>
             </w:pPr>
             <w:r>
-              <w:lastRenderedPageBreak/>
               <w:t>6.</w:t>
             </w:r>
           </w:p>
@@ -3827,7 +4009,16 @@
         <w:t>In order to distinguish the documents of different types we can use an extra “type” attribute to each of the documents.</w:t>
       </w:r>
       <w:r>
-        <w:t xml:space="preserve"> As seen in the table we have merged comment objects into the post objects they are associated with. This could be done since in our social network all business logic working with the posts is also related to the comments.</w:t>
+        <w:t xml:space="preserve"> As seen in the T</w:t>
+      </w:r>
+      <w:r>
+        <w:t xml:space="preserve">able </w:t>
+      </w:r>
+      <w:r>
+        <w:t xml:space="preserve">5 </w:t>
+      </w:r>
+      <w:r>
+        <w:t>we have merged comment objects into the post objects they are associated with. This could be done since in our social network all business logic working with the posts is also related to the comments.</w:t>
       </w:r>
       <w:r>
         <w:t xml:space="preserve"> By this we attain some supplementary effectiveness because of removing need to build a search index for the comments.</w:t>
@@ -3863,7 +4054,18 @@
       </w:pPr>
       <w:proofErr w:type="gramStart"/>
       <w:r>
-        <w:t>Table X. Find views.</w:t>
+        <w:t>Table 6</w:t>
+      </w:r>
+      <w:r>
+        <w:t>.</w:t>
+      </w:r>
+      <w:proofErr w:type="gramEnd"/>
+      <w:r>
+        <w:t xml:space="preserve"> </w:t>
+      </w:r>
+      <w:proofErr w:type="gramStart"/>
+      <w:r>
+        <w:t>Find views.</w:t>
       </w:r>
       <w:proofErr w:type="gramEnd"/>
     </w:p>
@@ -4190,6 +4392,7 @@
               <w:pStyle w:val="Code"/>
             </w:pPr>
             <w:r>
+              <w:lastRenderedPageBreak/>
               <w:t>}</w:t>
             </w:r>
           </w:p>
@@ -4204,6 +4407,7 @@
               <w:jc w:val="center"/>
             </w:pPr>
             <w:r>
+              <w:lastRenderedPageBreak/>
               <w:t>-</w:t>
             </w:r>
           </w:p>
@@ -4221,6 +4425,7 @@
             </w:pPr>
             <w:proofErr w:type="spellStart"/>
             <w:r>
+              <w:lastRenderedPageBreak/>
               <w:t>post_by_group_date</w:t>
             </w:r>
             <w:proofErr w:type="spellEnd"/>
@@ -4392,24 +4597,447 @@
               <w:pStyle w:val="Code"/>
             </w:pPr>
             <w:r>
+              <w:t xml:space="preserve">      emit([</w:t>
+            </w:r>
+            <w:proofErr w:type="spellStart"/>
+            <w:r>
+              <w:t>doc.username</w:t>
+            </w:r>
+            <w:proofErr w:type="spellEnd"/>
+            <w:r>
+              <w:t xml:space="preserve">, </w:t>
+            </w:r>
+            <w:proofErr w:type="spellStart"/>
+            <w:r>
+              <w:t>doc.date</w:t>
+            </w:r>
+            <w:proofErr w:type="spellEnd"/>
+            <w:r>
+              <w:t>],doc)</w:t>
+            </w:r>
+          </w:p>
+          <w:p>
+            <w:pPr>
+              <w:pStyle w:val="Code"/>
+            </w:pPr>
+            <w:r>
+              <w:t>}</w:t>
+            </w:r>
+          </w:p>
+        </w:tc>
+        <w:tc>
+          <w:tcPr>
+            <w:tcW w:w="1105" w:type="dxa"/>
+          </w:tcPr>
+          <w:p>
+            <w:pPr>
+              <w:pStyle w:val="Code"/>
+              <w:jc w:val="center"/>
+            </w:pPr>
+            <w:r>
+              <w:t>-</w:t>
+            </w:r>
+          </w:p>
+        </w:tc>
+      </w:tr>
+      <w:tr>
+        <w:tc>
+          <w:tcPr>
+            <w:tcW w:w="1818" w:type="dxa"/>
+          </w:tcPr>
+          <w:p>
+            <w:pPr>
+              <w:pStyle w:val="Code"/>
+              <w:jc w:val="center"/>
+            </w:pPr>
+            <w:proofErr w:type="spellStart"/>
+            <w:r>
+              <w:t>relationship_confirmed_by_username</w:t>
+            </w:r>
+            <w:proofErr w:type="spellEnd"/>
+          </w:p>
+        </w:tc>
+        <w:tc>
+          <w:tcPr>
+            <w:tcW w:w="6840" w:type="dxa"/>
+          </w:tcPr>
+          <w:p>
+            <w:pPr>
+              <w:pStyle w:val="Code"/>
+            </w:pPr>
+            <w:r>
+              <w:t>function (doc) {</w:t>
+            </w:r>
+          </w:p>
+          <w:p>
+            <w:pPr>
+              <w:pStyle w:val="Code"/>
+            </w:pPr>
+            <w:r>
+              <w:t xml:space="preserve">  if (</w:t>
+            </w:r>
+            <w:proofErr w:type="spellStart"/>
+            <w:r>
+              <w:t>doc.type</w:t>
+            </w:r>
+            <w:proofErr w:type="spellEnd"/>
+            <w:r>
+              <w:t xml:space="preserve"> == "relationship")</w:t>
+            </w:r>
+          </w:p>
+          <w:p>
+            <w:pPr>
+              <w:pStyle w:val="Code"/>
+            </w:pPr>
+            <w:r>
+              <w:t xml:space="preserve">  {</w:t>
+            </w:r>
+          </w:p>
+          <w:p>
+            <w:pPr>
+              <w:pStyle w:val="Code"/>
+            </w:pPr>
+            <w:r>
+              <w:t xml:space="preserve">    if ((doc.confirmed1 == "yes") &amp;&amp; (doc.confirmed2 == "yes"))</w:t>
+            </w:r>
+          </w:p>
+          <w:p>
+            <w:pPr>
+              <w:pStyle w:val="Code"/>
+            </w:pPr>
+            <w:r>
+              <w:t xml:space="preserve">    {</w:t>
+            </w:r>
+          </w:p>
+          <w:p>
+            <w:pPr>
+              <w:pStyle w:val="Code"/>
+            </w:pPr>
+            <w:r>
+              <w:t xml:space="preserve">      emit([doc.username1, doc.username2], </w:t>
+            </w:r>
+            <w:proofErr w:type="spellStart"/>
+            <w:r>
+              <w:t>doc._id</w:t>
+            </w:r>
+            <w:proofErr w:type="spellEnd"/>
+            <w:r>
+              <w:t>)</w:t>
+            </w:r>
+          </w:p>
+          <w:p>
+            <w:pPr>
+              <w:pStyle w:val="Code"/>
+            </w:pPr>
+            <w:r>
+              <w:t xml:space="preserve">      emit([doc.username2, doc.username1], </w:t>
+            </w:r>
+            <w:proofErr w:type="spellStart"/>
+            <w:r>
+              <w:t>doc._id</w:t>
+            </w:r>
+            <w:proofErr w:type="spellEnd"/>
+            <w:r>
+              <w:t>)</w:t>
+            </w:r>
+          </w:p>
+          <w:p>
+            <w:pPr>
+              <w:pStyle w:val="Code"/>
+            </w:pPr>
+            <w:r>
+              <w:t xml:space="preserve">    }</w:t>
+            </w:r>
+          </w:p>
+          <w:p>
+            <w:pPr>
+              <w:pStyle w:val="Code"/>
+            </w:pPr>
+            <w:r>
+              <w:t xml:space="preserve">  }</w:t>
+            </w:r>
+          </w:p>
+          <w:p>
+            <w:pPr>
+              <w:pStyle w:val="Code"/>
+            </w:pPr>
+            <w:r>
+              <w:t>}</w:t>
+            </w:r>
+          </w:p>
+        </w:tc>
+        <w:tc>
+          <w:tcPr>
+            <w:tcW w:w="1105" w:type="dxa"/>
+          </w:tcPr>
+          <w:p>
+            <w:pPr>
+              <w:pStyle w:val="Code"/>
+              <w:jc w:val="center"/>
+            </w:pPr>
+            <w:r>
+              <w:t>-</w:t>
+            </w:r>
+          </w:p>
+        </w:tc>
+      </w:tr>
+      <w:tr>
+        <w:tc>
+          <w:tcPr>
+            <w:tcW w:w="1818" w:type="dxa"/>
+          </w:tcPr>
+          <w:p>
+            <w:pPr>
+              <w:pStyle w:val="Code"/>
+              <w:jc w:val="center"/>
+            </w:pPr>
+            <w:proofErr w:type="spellStart"/>
+            <w:r>
+              <w:t>relationship_pending_by_username</w:t>
+            </w:r>
+            <w:proofErr w:type="spellEnd"/>
+          </w:p>
+        </w:tc>
+        <w:tc>
+          <w:tcPr>
+            <w:tcW w:w="6840" w:type="dxa"/>
+          </w:tcPr>
+          <w:p>
+            <w:pPr>
+              <w:pStyle w:val="Code"/>
+            </w:pPr>
+            <w:r>
+              <w:t>function (doc) {</w:t>
+            </w:r>
+          </w:p>
+          <w:p>
+            <w:pPr>
+              <w:pStyle w:val="Code"/>
+            </w:pPr>
+            <w:r>
+              <w:t xml:space="preserve">  if (</w:t>
+            </w:r>
+            <w:proofErr w:type="spellStart"/>
+            <w:r>
+              <w:t>doc.type</w:t>
+            </w:r>
+            <w:proofErr w:type="spellEnd"/>
+            <w:r>
+              <w:t xml:space="preserve"> == "relationship")</w:t>
+            </w:r>
+          </w:p>
+          <w:p>
+            <w:pPr>
+              <w:pStyle w:val="Code"/>
+            </w:pPr>
+            <w:r>
+              <w:t xml:space="preserve">  {</w:t>
+            </w:r>
+          </w:p>
+          <w:p>
+            <w:pPr>
+              <w:pStyle w:val="Code"/>
+            </w:pPr>
+            <w:r>
+              <w:t xml:space="preserve">    if ((doc.confirmed1 == "no") &amp;&amp; (doc.confirmed2 == "yes"))</w:t>
+            </w:r>
+          </w:p>
+          <w:p>
+            <w:pPr>
+              <w:pStyle w:val="Code"/>
+            </w:pPr>
+            <w:r>
+              <w:t xml:space="preserve">      emit([doc.username2, doc.username1], </w:t>
+            </w:r>
+            <w:proofErr w:type="spellStart"/>
+            <w:r>
+              <w:t>doc._id</w:t>
+            </w:r>
+            <w:proofErr w:type="spellEnd"/>
+            <w:r>
+              <w:t>)</w:t>
+            </w:r>
+          </w:p>
+          <w:p>
+            <w:pPr>
+              <w:pStyle w:val="Code"/>
+            </w:pPr>
+            <w:r>
+              <w:t xml:space="preserve">      </w:t>
+            </w:r>
+          </w:p>
+          <w:p>
+            <w:pPr>
+              <w:pStyle w:val="Code"/>
+            </w:pPr>
+            <w:r>
+              <w:t xml:space="preserve">    if ((doc.confirmed1 == "yes") &amp;&amp; (doc.confirmed2 == "no"))</w:t>
+            </w:r>
+          </w:p>
+          <w:p>
+            <w:pPr>
+              <w:pStyle w:val="Code"/>
+            </w:pPr>
+            <w:r>
+              <w:t xml:space="preserve">      emit([doc.username1, doc.username2], </w:t>
+            </w:r>
+            <w:proofErr w:type="spellStart"/>
+            <w:r>
+              <w:t>doc._id</w:t>
+            </w:r>
+            <w:proofErr w:type="spellEnd"/>
+            <w:r>
+              <w:t>)</w:t>
+            </w:r>
+          </w:p>
+          <w:p>
+            <w:pPr>
+              <w:pStyle w:val="Code"/>
+            </w:pPr>
+            <w:r>
+              <w:t xml:space="preserve">  }</w:t>
+            </w:r>
+          </w:p>
+          <w:p>
+            <w:pPr>
+              <w:pStyle w:val="Code"/>
+            </w:pPr>
+            <w:r>
+              <w:t>}</w:t>
+            </w:r>
+          </w:p>
+        </w:tc>
+        <w:tc>
+          <w:tcPr>
+            <w:tcW w:w="1105" w:type="dxa"/>
+          </w:tcPr>
+          <w:p>
+            <w:pPr>
+              <w:pStyle w:val="Code"/>
+              <w:jc w:val="center"/>
+            </w:pPr>
+            <w:r>
+              <w:t>-</w:t>
+            </w:r>
+          </w:p>
+        </w:tc>
+      </w:tr>
+      <w:tr>
+        <w:tc>
+          <w:tcPr>
+            <w:tcW w:w="1818" w:type="dxa"/>
+          </w:tcPr>
+          <w:p>
+            <w:pPr>
+              <w:pStyle w:val="Code"/>
+              <w:jc w:val="center"/>
+            </w:pPr>
+            <w:proofErr w:type="spellStart"/>
+            <w:r>
+              <w:t>relationship_proposed_by_username</w:t>
+            </w:r>
+            <w:proofErr w:type="spellEnd"/>
+          </w:p>
+        </w:tc>
+        <w:tc>
+          <w:tcPr>
+            <w:tcW w:w="6840" w:type="dxa"/>
+          </w:tcPr>
+          <w:p>
+            <w:pPr>
+              <w:pStyle w:val="Code"/>
+            </w:pPr>
+            <w:r>
+              <w:t>function (doc) {</w:t>
+            </w:r>
+          </w:p>
+          <w:p>
+            <w:pPr>
+              <w:pStyle w:val="Code"/>
+            </w:pPr>
+            <w:r>
+              <w:t xml:space="preserve">  if (</w:t>
+            </w:r>
+            <w:proofErr w:type="spellStart"/>
+            <w:r>
+              <w:t>doc.type</w:t>
+            </w:r>
+            <w:proofErr w:type="spellEnd"/>
+            <w:r>
+              <w:t xml:space="preserve"> == "relationship")</w:t>
+            </w:r>
+          </w:p>
+          <w:p>
+            <w:pPr>
+              <w:pStyle w:val="Code"/>
+            </w:pPr>
+            <w:r>
+              <w:t xml:space="preserve">  {</w:t>
+            </w:r>
+          </w:p>
+          <w:p>
+            <w:pPr>
+              <w:pStyle w:val="Code"/>
+            </w:pPr>
+            <w:r>
+              <w:t xml:space="preserve">    if ((doc.confirmed1 == "yes") &amp;&amp; (doc.confirmed2 == "no"))</w:t>
+            </w:r>
+          </w:p>
+          <w:p>
+            <w:pPr>
+              <w:pStyle w:val="Code"/>
+            </w:pPr>
+            <w:r>
               <w:lastRenderedPageBreak/>
-              <w:t xml:space="preserve">      emit([</w:t>
+              <w:t xml:space="preserve">      emit([doc.username2, doc.username1], </w:t>
             </w:r>
             <w:proofErr w:type="spellStart"/>
             <w:r>
-              <w:t>doc.username</w:t>
+              <w:t>doc._id</w:t>
             </w:r>
             <w:proofErr w:type="spellEnd"/>
             <w:r>
-              <w:t xml:space="preserve">, </w:t>
+              <w:t>)</w:t>
+            </w:r>
+          </w:p>
+          <w:p>
+            <w:pPr>
+              <w:pStyle w:val="Code"/>
+            </w:pPr>
+            <w:r>
+              <w:t xml:space="preserve">      </w:t>
+            </w:r>
+          </w:p>
+          <w:p>
+            <w:pPr>
+              <w:pStyle w:val="Code"/>
+            </w:pPr>
+            <w:r>
+              <w:t xml:space="preserve">    if ((doc.confirmed1 == "no") &amp;&amp; (doc.confirmed2 == "yes"))</w:t>
+            </w:r>
+          </w:p>
+          <w:p>
+            <w:pPr>
+              <w:pStyle w:val="Code"/>
+            </w:pPr>
+            <w:r>
+              <w:t xml:space="preserve">      emit([doc.username1, doc.username2], </w:t>
             </w:r>
             <w:proofErr w:type="spellStart"/>
             <w:r>
-              <w:t>doc.date</w:t>
+              <w:t>doc._id</w:t>
             </w:r>
             <w:proofErr w:type="spellEnd"/>
             <w:r>
-              <w:t>],doc)</w:t>
+              <w:t>)</w:t>
+            </w:r>
+          </w:p>
+          <w:p>
+            <w:pPr>
+              <w:pStyle w:val="Code"/>
+            </w:pPr>
+            <w:r>
+              <w:t xml:space="preserve">  }</w:t>
             </w:r>
           </w:p>
           <w:p>
@@ -4450,7 +5078,7 @@
             <w:proofErr w:type="spellStart"/>
             <w:r>
               <w:lastRenderedPageBreak/>
-              <w:t>relationship_confirmed_by_username</w:t>
+              <w:t>user_by_bday_fname</w:t>
             </w:r>
             <w:proofErr w:type="spellEnd"/>
           </w:p>
@@ -4480,79 +5108,31 @@
             </w:r>
             <w:proofErr w:type="spellEnd"/>
             <w:r>
-              <w:t xml:space="preserve"> == "relationship")</w:t>
-            </w:r>
-          </w:p>
-          <w:p>
-            <w:pPr>
-              <w:pStyle w:val="Code"/>
-            </w:pPr>
-            <w:r>
-              <w:t xml:space="preserve">  {</w:t>
-            </w:r>
-          </w:p>
-          <w:p>
-            <w:pPr>
-              <w:pStyle w:val="Code"/>
-            </w:pPr>
-            <w:r>
-              <w:t xml:space="preserve">    if ((doc.confirmed1 == "yes") &amp;&amp; (doc.confirmed2 == "yes"))</w:t>
-            </w:r>
-          </w:p>
-          <w:p>
-            <w:pPr>
-              <w:pStyle w:val="Code"/>
-            </w:pPr>
-            <w:r>
-              <w:t xml:space="preserve">    {</w:t>
-            </w:r>
-          </w:p>
-          <w:p>
-            <w:pPr>
-              <w:pStyle w:val="Code"/>
-            </w:pPr>
-            <w:r>
-              <w:t xml:space="preserve">      emit([doc.username1, doc.username2], </w:t>
+              <w:t xml:space="preserve"> == "user")</w:t>
+            </w:r>
+          </w:p>
+          <w:p>
+            <w:pPr>
+              <w:pStyle w:val="Code"/>
+            </w:pPr>
+            <w:r>
+              <w:t xml:space="preserve">    emit([</w:t>
             </w:r>
             <w:proofErr w:type="spellStart"/>
             <w:r>
-              <w:t>doc._id</w:t>
+              <w:t>doc.date_of_birth</w:t>
             </w:r>
             <w:proofErr w:type="spellEnd"/>
             <w:r>
-              <w:t>)</w:t>
-            </w:r>
-          </w:p>
-          <w:p>
-            <w:pPr>
-              <w:pStyle w:val="Code"/>
-            </w:pPr>
-            <w:r>
-              <w:t xml:space="preserve">      emit([doc.username2, doc.username1], </w:t>
+              <w:t xml:space="preserve">, </w:t>
             </w:r>
             <w:proofErr w:type="spellStart"/>
             <w:r>
-              <w:t>doc._id</w:t>
+              <w:t>doc.first_name</w:t>
             </w:r>
             <w:proofErr w:type="spellEnd"/>
             <w:r>
-              <w:t>)</w:t>
-            </w:r>
-          </w:p>
-          <w:p>
-            <w:pPr>
-              <w:pStyle w:val="Code"/>
-            </w:pPr>
-            <w:r>
-              <w:t xml:space="preserve">    }</w:t>
-            </w:r>
-          </w:p>
-          <w:p>
-            <w:pPr>
-              <w:pStyle w:val="Code"/>
-            </w:pPr>
-            <w:r>
-              <w:t xml:space="preserve">  }</w:t>
+              <w:t>], doc)</w:t>
             </w:r>
           </w:p>
           <w:p>
@@ -4591,7 +5171,7 @@
             </w:pPr>
             <w:proofErr w:type="spellStart"/>
             <w:r>
-              <w:t>relationship_pending_by_username</w:t>
+              <w:t>user_by_fname_sname_bday</w:t>
             </w:r>
             <w:proofErr w:type="spellEnd"/>
           </w:p>
@@ -4621,79 +5201,39 @@
             </w:r>
             <w:proofErr w:type="spellEnd"/>
             <w:r>
-              <w:t xml:space="preserve"> == "relationship")</w:t>
-            </w:r>
-          </w:p>
-          <w:p>
-            <w:pPr>
-              <w:pStyle w:val="Code"/>
-            </w:pPr>
-            <w:r>
-              <w:t xml:space="preserve">  {</w:t>
-            </w:r>
-          </w:p>
-          <w:p>
-            <w:pPr>
-              <w:pStyle w:val="Code"/>
-            </w:pPr>
-            <w:r>
-              <w:t xml:space="preserve">    if ((doc.confirmed1 == "no") &amp;&amp; (doc.confirmed2 == "yes"))</w:t>
-            </w:r>
-          </w:p>
-          <w:p>
-            <w:pPr>
-              <w:pStyle w:val="Code"/>
-            </w:pPr>
-            <w:r>
-              <w:t xml:space="preserve">      emit([doc.username2, doc.username1], </w:t>
+              <w:t xml:space="preserve"> == "user")</w:t>
+            </w:r>
+          </w:p>
+          <w:p>
+            <w:pPr>
+              <w:pStyle w:val="Code"/>
+            </w:pPr>
+            <w:r>
+              <w:t xml:space="preserve">    emit([</w:t>
             </w:r>
             <w:proofErr w:type="spellStart"/>
             <w:r>
-              <w:t>doc._id</w:t>
+              <w:t>doc.first_name</w:t>
             </w:r>
             <w:proofErr w:type="spellEnd"/>
             <w:r>
-              <w:t>)</w:t>
-            </w:r>
-          </w:p>
-          <w:p>
-            <w:pPr>
-              <w:pStyle w:val="Code"/>
-            </w:pPr>
-            <w:r>
-              <w:t xml:space="preserve">      </w:t>
-            </w:r>
-          </w:p>
-          <w:p>
-            <w:pPr>
-              <w:pStyle w:val="Code"/>
-            </w:pPr>
-            <w:r>
-              <w:t xml:space="preserve">    if ((doc.confirmed1 == "yes") &amp;&amp; (doc.confirmed2 == "no"))</w:t>
-            </w:r>
-          </w:p>
-          <w:p>
-            <w:pPr>
-              <w:pStyle w:val="Code"/>
-            </w:pPr>
-            <w:r>
-              <w:t xml:space="preserve">      emit([doc.username1, doc.username2], </w:t>
+              <w:t xml:space="preserve">, </w:t>
             </w:r>
             <w:proofErr w:type="spellStart"/>
             <w:r>
-              <w:t>doc._id</w:t>
+              <w:t>doc.second_name</w:t>
             </w:r>
             <w:proofErr w:type="spellEnd"/>
             <w:r>
-              <w:t>)</w:t>
-            </w:r>
-          </w:p>
-          <w:p>
-            <w:pPr>
-              <w:pStyle w:val="Code"/>
-            </w:pPr>
-            <w:r>
-              <w:t xml:space="preserve">  }</w:t>
+              <w:t xml:space="preserve">, </w:t>
+            </w:r>
+            <w:proofErr w:type="spellStart"/>
+            <w:r>
+              <w:t>doc.date_of_birth</w:t>
+            </w:r>
+            <w:proofErr w:type="spellEnd"/>
+            <w:r>
+              <w:t>], doc)</w:t>
             </w:r>
           </w:p>
           <w:p>
@@ -4732,7 +5272,7 @@
             </w:pPr>
             <w:proofErr w:type="spellStart"/>
             <w:r>
-              <w:t>relationship_proposed_by_username</w:t>
+              <w:t>user_by_sname_bday</w:t>
             </w:r>
             <w:proofErr w:type="spellEnd"/>
           </w:p>
@@ -4762,79 +5302,31 @@
             </w:r>
             <w:proofErr w:type="spellEnd"/>
             <w:r>
-              <w:t xml:space="preserve"> == "relationship")</w:t>
-            </w:r>
-          </w:p>
-          <w:p>
-            <w:pPr>
-              <w:pStyle w:val="Code"/>
-            </w:pPr>
-            <w:r>
-              <w:t xml:space="preserve">  {</w:t>
-            </w:r>
-          </w:p>
-          <w:p>
-            <w:pPr>
-              <w:pStyle w:val="Code"/>
-            </w:pPr>
-            <w:r>
-              <w:t xml:space="preserve">    if ((doc.confirmed1 == "yes") &amp;&amp; (doc.confirmed2 == "no"))</w:t>
-            </w:r>
-          </w:p>
-          <w:p>
-            <w:pPr>
-              <w:pStyle w:val="Code"/>
-            </w:pPr>
-            <w:r>
-              <w:t xml:space="preserve">      emit([doc.username2, doc.username1], </w:t>
+              <w:t xml:space="preserve"> == "user")</w:t>
+            </w:r>
+          </w:p>
+          <w:p>
+            <w:pPr>
+              <w:pStyle w:val="Code"/>
+            </w:pPr>
+            <w:r>
+              <w:t xml:space="preserve">    emit([</w:t>
             </w:r>
             <w:proofErr w:type="spellStart"/>
             <w:r>
-              <w:t>doc._id</w:t>
+              <w:t>doc.second_name</w:t>
             </w:r>
             <w:proofErr w:type="spellEnd"/>
             <w:r>
-              <w:t>)</w:t>
-            </w:r>
-          </w:p>
-          <w:p>
-            <w:pPr>
-              <w:pStyle w:val="Code"/>
-            </w:pPr>
-            <w:r>
-              <w:t xml:space="preserve">      </w:t>
-            </w:r>
-          </w:p>
-          <w:p>
-            <w:pPr>
-              <w:pStyle w:val="Code"/>
-            </w:pPr>
-            <w:r>
-              <w:t xml:space="preserve">    if ((doc.confirmed1 == "no") &amp;&amp; (doc.confirmed2 == "yes"))</w:t>
-            </w:r>
-          </w:p>
-          <w:p>
-            <w:pPr>
-              <w:pStyle w:val="Code"/>
-            </w:pPr>
-            <w:r>
-              <w:t xml:space="preserve">      emit([doc.username1, doc.username2], </w:t>
+              <w:t xml:space="preserve">, </w:t>
             </w:r>
             <w:proofErr w:type="spellStart"/>
             <w:r>
-              <w:t>doc._id</w:t>
+              <w:t>doc.date_of_birth</w:t>
             </w:r>
             <w:proofErr w:type="spellEnd"/>
             <w:r>
-              <w:t>)</w:t>
-            </w:r>
-          </w:p>
-          <w:p>
-            <w:pPr>
-              <w:pStyle w:val="Code"/>
-            </w:pPr>
-            <w:r>
-              <w:t xml:space="preserve">  }</w:t>
+              <w:t>], doc)</w:t>
             </w:r>
           </w:p>
           <w:p>
@@ -4873,294 +5365,6 @@
             </w:pPr>
             <w:proofErr w:type="spellStart"/>
             <w:r>
-              <w:lastRenderedPageBreak/>
-              <w:t>user_by_bday_fname</w:t>
-            </w:r>
-            <w:proofErr w:type="spellEnd"/>
-          </w:p>
-        </w:tc>
-        <w:tc>
-          <w:tcPr>
-            <w:tcW w:w="6840" w:type="dxa"/>
-          </w:tcPr>
-          <w:p>
-            <w:pPr>
-              <w:pStyle w:val="Code"/>
-            </w:pPr>
-            <w:r>
-              <w:t>function (doc) {</w:t>
-            </w:r>
-          </w:p>
-          <w:p>
-            <w:pPr>
-              <w:pStyle w:val="Code"/>
-            </w:pPr>
-            <w:r>
-              <w:t xml:space="preserve">  if (</w:t>
-            </w:r>
-            <w:proofErr w:type="spellStart"/>
-            <w:r>
-              <w:t>doc.type</w:t>
-            </w:r>
-            <w:proofErr w:type="spellEnd"/>
-            <w:r>
-              <w:t xml:space="preserve"> == "user")</w:t>
-            </w:r>
-          </w:p>
-          <w:p>
-            <w:pPr>
-              <w:pStyle w:val="Code"/>
-            </w:pPr>
-            <w:r>
-              <w:t xml:space="preserve">    emit([</w:t>
-            </w:r>
-            <w:proofErr w:type="spellStart"/>
-            <w:r>
-              <w:t>doc.date_of_birth</w:t>
-            </w:r>
-            <w:proofErr w:type="spellEnd"/>
-            <w:r>
-              <w:t xml:space="preserve">, </w:t>
-            </w:r>
-            <w:proofErr w:type="spellStart"/>
-            <w:r>
-              <w:t>doc.first_name</w:t>
-            </w:r>
-            <w:proofErr w:type="spellEnd"/>
-            <w:r>
-              <w:t>], doc)</w:t>
-            </w:r>
-          </w:p>
-          <w:p>
-            <w:pPr>
-              <w:pStyle w:val="Code"/>
-            </w:pPr>
-            <w:r>
-              <w:t>}</w:t>
-            </w:r>
-          </w:p>
-        </w:tc>
-        <w:tc>
-          <w:tcPr>
-            <w:tcW w:w="1105" w:type="dxa"/>
-          </w:tcPr>
-          <w:p>
-            <w:pPr>
-              <w:pStyle w:val="Code"/>
-              <w:jc w:val="center"/>
-            </w:pPr>
-            <w:r>
-              <w:t>-</w:t>
-            </w:r>
-          </w:p>
-        </w:tc>
-      </w:tr>
-      <w:tr>
-        <w:tc>
-          <w:tcPr>
-            <w:tcW w:w="1818" w:type="dxa"/>
-          </w:tcPr>
-          <w:p>
-            <w:pPr>
-              <w:pStyle w:val="Code"/>
-              <w:jc w:val="center"/>
-            </w:pPr>
-            <w:proofErr w:type="spellStart"/>
-            <w:r>
-              <w:t>user_by_fname_sname_bday</w:t>
-            </w:r>
-            <w:proofErr w:type="spellEnd"/>
-          </w:p>
-        </w:tc>
-        <w:tc>
-          <w:tcPr>
-            <w:tcW w:w="6840" w:type="dxa"/>
-          </w:tcPr>
-          <w:p>
-            <w:pPr>
-              <w:pStyle w:val="Code"/>
-            </w:pPr>
-            <w:r>
-              <w:t>function (doc) {</w:t>
-            </w:r>
-          </w:p>
-          <w:p>
-            <w:pPr>
-              <w:pStyle w:val="Code"/>
-            </w:pPr>
-            <w:r>
-              <w:t xml:space="preserve">  if (</w:t>
-            </w:r>
-            <w:proofErr w:type="spellStart"/>
-            <w:r>
-              <w:t>doc.type</w:t>
-            </w:r>
-            <w:proofErr w:type="spellEnd"/>
-            <w:r>
-              <w:t xml:space="preserve"> == "user")</w:t>
-            </w:r>
-          </w:p>
-          <w:p>
-            <w:pPr>
-              <w:pStyle w:val="Code"/>
-            </w:pPr>
-            <w:r>
-              <w:t xml:space="preserve">    emit([</w:t>
-            </w:r>
-            <w:proofErr w:type="spellStart"/>
-            <w:r>
-              <w:t>doc.first_name</w:t>
-            </w:r>
-            <w:proofErr w:type="spellEnd"/>
-            <w:r>
-              <w:t xml:space="preserve">, </w:t>
-            </w:r>
-            <w:proofErr w:type="spellStart"/>
-            <w:r>
-              <w:t>doc.second_name</w:t>
-            </w:r>
-            <w:proofErr w:type="spellEnd"/>
-            <w:r>
-              <w:t xml:space="preserve">, </w:t>
-            </w:r>
-            <w:proofErr w:type="spellStart"/>
-            <w:r>
-              <w:t>doc.date_of_birth</w:t>
-            </w:r>
-            <w:proofErr w:type="spellEnd"/>
-            <w:r>
-              <w:t>], doc)</w:t>
-            </w:r>
-          </w:p>
-          <w:p>
-            <w:pPr>
-              <w:pStyle w:val="Code"/>
-            </w:pPr>
-            <w:r>
-              <w:t>}</w:t>
-            </w:r>
-          </w:p>
-        </w:tc>
-        <w:tc>
-          <w:tcPr>
-            <w:tcW w:w="1105" w:type="dxa"/>
-          </w:tcPr>
-          <w:p>
-            <w:pPr>
-              <w:pStyle w:val="Code"/>
-              <w:jc w:val="center"/>
-            </w:pPr>
-            <w:r>
-              <w:t>-</w:t>
-            </w:r>
-          </w:p>
-        </w:tc>
-      </w:tr>
-      <w:tr>
-        <w:tc>
-          <w:tcPr>
-            <w:tcW w:w="1818" w:type="dxa"/>
-          </w:tcPr>
-          <w:p>
-            <w:pPr>
-              <w:pStyle w:val="Code"/>
-              <w:jc w:val="center"/>
-            </w:pPr>
-            <w:proofErr w:type="spellStart"/>
-            <w:r>
-              <w:t>user_by_sname_bday</w:t>
-            </w:r>
-            <w:proofErr w:type="spellEnd"/>
-          </w:p>
-        </w:tc>
-        <w:tc>
-          <w:tcPr>
-            <w:tcW w:w="6840" w:type="dxa"/>
-          </w:tcPr>
-          <w:p>
-            <w:pPr>
-              <w:pStyle w:val="Code"/>
-            </w:pPr>
-            <w:r>
-              <w:t>function (doc) {</w:t>
-            </w:r>
-          </w:p>
-          <w:p>
-            <w:pPr>
-              <w:pStyle w:val="Code"/>
-            </w:pPr>
-            <w:r>
-              <w:t xml:space="preserve">  if (</w:t>
-            </w:r>
-            <w:proofErr w:type="spellStart"/>
-            <w:r>
-              <w:t>doc.type</w:t>
-            </w:r>
-            <w:proofErr w:type="spellEnd"/>
-            <w:r>
-              <w:t xml:space="preserve"> == "user")</w:t>
-            </w:r>
-          </w:p>
-          <w:p>
-            <w:pPr>
-              <w:pStyle w:val="Code"/>
-            </w:pPr>
-            <w:r>
-              <w:t xml:space="preserve">    emit([</w:t>
-            </w:r>
-            <w:proofErr w:type="spellStart"/>
-            <w:r>
-              <w:t>doc.second_name</w:t>
-            </w:r>
-            <w:proofErr w:type="spellEnd"/>
-            <w:r>
-              <w:t xml:space="preserve">, </w:t>
-            </w:r>
-            <w:proofErr w:type="spellStart"/>
-            <w:r>
-              <w:t>doc.date_of_birth</w:t>
-            </w:r>
-            <w:proofErr w:type="spellEnd"/>
-            <w:r>
-              <w:t>], doc)</w:t>
-            </w:r>
-          </w:p>
-          <w:p>
-            <w:pPr>
-              <w:pStyle w:val="Code"/>
-            </w:pPr>
-            <w:r>
-              <w:t>}</w:t>
-            </w:r>
-          </w:p>
-        </w:tc>
-        <w:tc>
-          <w:tcPr>
-            <w:tcW w:w="1105" w:type="dxa"/>
-          </w:tcPr>
-          <w:p>
-            <w:pPr>
-              <w:pStyle w:val="Code"/>
-              <w:jc w:val="center"/>
-            </w:pPr>
-            <w:r>
-              <w:t>-</w:t>
-            </w:r>
-          </w:p>
-        </w:tc>
-      </w:tr>
-      <w:tr>
-        <w:tc>
-          <w:tcPr>
-            <w:tcW w:w="1818" w:type="dxa"/>
-          </w:tcPr>
-          <w:p>
-            <w:pPr>
-              <w:pStyle w:val="Code"/>
-              <w:jc w:val="center"/>
-            </w:pPr>
-            <w:proofErr w:type="spellStart"/>
-            <w:r>
               <w:t>user_by_username</w:t>
             </w:r>
             <w:proofErr w:type="spellEnd"/>
@@ -5247,6 +5451,28 @@
       <w:r>
         <w:t xml:space="preserve"> which uses _sum reduce function.</w:t>
       </w:r>
+    </w:p>
+    <w:p/>
+    <w:p>
+      <w:pPr>
+        <w:pStyle w:val="Media"/>
+      </w:pPr>
+      <w:proofErr w:type="gramStart"/>
+      <w:r>
+        <w:t>Table 7</w:t>
+      </w:r>
+      <w:r>
+        <w:t>.</w:t>
+      </w:r>
+      <w:proofErr w:type="gramEnd"/>
+      <w:r>
+        <w:t xml:space="preserve"> </w:t>
+      </w:r>
+      <w:proofErr w:type="gramStart"/>
+      <w:r>
+        <w:t>Statistics views.</w:t>
+      </w:r>
+      <w:proofErr w:type="gramEnd"/>
     </w:p>
     <w:tbl>
       <w:tblPr>
@@ -5397,101 +5623,19 @@
       <w:r>
         <w:t xml:space="preserve">Reduce function sums the values of </w:t>
       </w:r>
-      <w:proofErr w:type="gramStart"/>
       <w:r>
         <w:t>all the</w:t>
       </w:r>
-      <w:proofErr w:type="gramEnd"/>
-      <w:r>
-        <w:t xml:space="preserve"> row (which is 1 for every row) and therefore we obtain the number of the registered users in the system.</w:t>
-      </w:r>
-    </w:p>
-    <w:p/>
-    <w:tbl>
-      <w:tblPr>
-        <w:tblStyle w:val="aa"/>
-        <w:tblW w:w="0" w:type="auto"/>
-        <w:tblLook w:val="04A0" w:firstRow="1" w:lastRow="0" w:firstColumn="1" w:lastColumn="0" w:noHBand="0" w:noVBand="1"/>
-      </w:tblPr>
-      <w:tblGrid>
-        <w:gridCol w:w="4785"/>
-        <w:gridCol w:w="4786"/>
-      </w:tblGrid>
-      <w:tr>
-        <w:tc>
-          <w:tcPr>
-            <w:tcW w:w="4785" w:type="dxa"/>
-          </w:tcPr>
-          <w:p>
-            <w:pPr>
-              <w:ind w:firstLine="0"/>
-              <w:jc w:val="center"/>
-            </w:pPr>
-            <w:r>
-              <w:t>Use case action</w:t>
-            </w:r>
-          </w:p>
-        </w:tc>
-        <w:tc>
-          <w:tcPr>
-            <w:tcW w:w="4786" w:type="dxa"/>
-          </w:tcPr>
-          <w:p>
-            <w:pPr>
-              <w:ind w:firstLine="0"/>
-              <w:jc w:val="center"/>
-            </w:pPr>
-            <w:r>
-              <w:t>View used</w:t>
-            </w:r>
-          </w:p>
-        </w:tc>
-      </w:tr>
-      <w:tr>
-        <w:tc>
-          <w:tcPr>
-            <w:tcW w:w="4785" w:type="dxa"/>
-          </w:tcPr>
-          <w:p>
-            <w:pPr>
-              <w:ind w:firstLine="0"/>
-            </w:pPr>
-          </w:p>
-        </w:tc>
-        <w:tc>
-          <w:tcPr>
-            <w:tcW w:w="4786" w:type="dxa"/>
-          </w:tcPr>
-          <w:p>
-            <w:pPr>
-              <w:ind w:firstLine="0"/>
-            </w:pPr>
-          </w:p>
-        </w:tc>
-      </w:tr>
-      <w:tr>
-        <w:tc>
-          <w:tcPr>
-            <w:tcW w:w="4785" w:type="dxa"/>
-          </w:tcPr>
-          <w:p>
-            <w:pPr>
-              <w:ind w:firstLine="0"/>
-            </w:pPr>
-          </w:p>
-        </w:tc>
-        <w:tc>
-          <w:tcPr>
-            <w:tcW w:w="4786" w:type="dxa"/>
-          </w:tcPr>
-          <w:p>
-            <w:pPr>
-              <w:ind w:firstLine="0"/>
-            </w:pPr>
-          </w:p>
-        </w:tc>
-      </w:tr>
-    </w:tbl>
+      <w:r>
+        <w:t xml:space="preserve"> row</w:t>
+      </w:r>
+      <w:r>
+        <w:t>s</w:t>
+      </w:r>
+      <w:r>
+        <w:t xml:space="preserve"> (which is 1 for every row) and therefore we obtain the number of the registered users in the system.</w:t>
+      </w:r>
+    </w:p>
     <w:p/>
     <w:p/>
     <w:p>
@@ -5507,11 +5651,7 @@
         <w:t>Considering that the arranged functionality demands implementing of user search we had to implement several views (indexes) to allow user search on different input data.</w:t>
       </w:r>
       <w:r>
-        <w:t xml:space="preserve"> </w:t>
-      </w:r>
-      <w:r>
-        <w:lastRenderedPageBreak/>
-        <w:t xml:space="preserve">User entity has 4 attributes: username, </w:t>
+        <w:t xml:space="preserve"> User entity has 4 attributes: username, </w:t>
       </w:r>
       <w:proofErr w:type="spellStart"/>
       <w:r>
@@ -5653,7 +5793,18 @@
       </w:pPr>
       <w:proofErr w:type="gramStart"/>
       <w:r>
-        <w:t>Figure X. Ranged key request result.</w:t>
+        <w:t>Figure 8</w:t>
+      </w:r>
+      <w:r>
+        <w:t>.</w:t>
+      </w:r>
+      <w:proofErr w:type="gramEnd"/>
+      <w:r>
+        <w:t xml:space="preserve"> </w:t>
+      </w:r>
+      <w:proofErr w:type="gramStart"/>
+      <w:r>
+        <w:t>Ranged key request result.</w:t>
       </w:r>
       <w:proofErr w:type="gramEnd"/>
     </w:p>
@@ -5782,11 +5933,20 @@
       <w:pPr>
         <w:pStyle w:val="Media"/>
       </w:pPr>
-      <w:r>
+      <w:proofErr w:type="gramStart"/>
+      <w:r>
+        <w:lastRenderedPageBreak/>
         <w:t>Table</w:t>
       </w:r>
       <w:r>
-        <w:t xml:space="preserve"> X. Search view selection.</w:t>
+        <w:t xml:space="preserve"> 8</w:t>
+      </w:r>
+      <w:r>
+        <w:t>.</w:t>
+      </w:r>
+      <w:proofErr w:type="gramEnd"/>
+      <w:r>
+        <w:t xml:space="preserve"> Search view selection.</w:t>
       </w:r>
     </w:p>
     <w:tbl>
@@ -6061,7 +6221,6 @@
               <w:jc w:val="center"/>
             </w:pPr>
             <w:r>
-              <w:lastRenderedPageBreak/>
               <w:t>No</w:t>
             </w:r>
           </w:p>
@@ -7215,8 +7374,16 @@
       <w:pPr>
         <w:pStyle w:val="Media"/>
       </w:pPr>
-      <w:r>
-        <w:t>Listing X. Database establishing script.</w:t>
+      <w:proofErr w:type="gramStart"/>
+      <w:r>
+        <w:t>Listing 3</w:t>
+      </w:r>
+      <w:r>
+        <w:t>.</w:t>
+      </w:r>
+      <w:proofErr w:type="gramEnd"/>
+      <w:r>
+        <w:t xml:space="preserve"> Database establishing script.</w:t>
       </w:r>
     </w:p>
     <w:tbl>
@@ -7265,6 +7432,7 @@
               <w:pStyle w:val="Code"/>
             </w:pPr>
             <w:r>
+              <w:lastRenderedPageBreak/>
               <w:t>curl -X PUT http://localhost:5984/social/_design/find -d @find.txt</w:t>
             </w:r>
           </w:p>
@@ -7294,7 +7462,6 @@
               <w:pStyle w:val="Code"/>
             </w:pPr>
             <w:r>
-              <w:lastRenderedPageBreak/>
               <w:t>curl -X PUT http://127.0.0.1:5984/social/cff457c34484830b569a999a27016314 -d @user_2.txt</w:t>
             </w:r>
           </w:p>
@@ -7404,8 +7571,16 @@
         <w:pStyle w:val="Media"/>
         <w:jc w:val="center"/>
       </w:pPr>
-      <w:r>
-        <w:t>Figure X. Server UML-deployment diagram.</w:t>
+      <w:proofErr w:type="gramStart"/>
+      <w:r>
+        <w:t>Figure 9</w:t>
+      </w:r>
+      <w:r>
+        <w:t>.</w:t>
+      </w:r>
+      <w:proofErr w:type="gramEnd"/>
+      <w:r>
+        <w:t xml:space="preserve"> Server UML-deployment diagram.</w:t>
       </w:r>
     </w:p>
     <w:p/>
@@ -7417,6 +7592,7 @@
         </w:rPr>
       </w:pPr>
       <w:r>
+        <w:lastRenderedPageBreak/>
         <w:t>Python DB access interface</w:t>
       </w:r>
     </w:p>
@@ -7469,11 +7645,7 @@
         <w:t xml:space="preserve"> Generally this class is a wrapper over the standard Python HTTP protocol library.</w:t>
       </w:r>
       <w:r>
-        <w:t xml:space="preserve"> Apparently GET request was used to obtain </w:t>
-      </w:r>
-      <w:r>
-        <w:lastRenderedPageBreak/>
-        <w:t>data from both common documents and view documents. POST request is used to create, update and delete documents.</w:t>
+        <w:t xml:space="preserve"> Apparently GET request was used to obtain data from both common documents and view documents. POST request is used to create, update and delete documents.</w:t>
       </w:r>
     </w:p>
     <w:p>
@@ -7542,8 +7714,16 @@
         <w:pStyle w:val="Media"/>
         <w:jc w:val="center"/>
       </w:pPr>
-      <w:r>
-        <w:t>Figure X. Web-server UML-class diagram.</w:t>
+      <w:proofErr w:type="gramStart"/>
+      <w:r>
+        <w:t>Figure 10</w:t>
+      </w:r>
+      <w:r>
+        <w:t>.</w:t>
+      </w:r>
+      <w:proofErr w:type="gramEnd"/>
+      <w:r>
+        <w:t xml:space="preserve"> Web-server UML-class diagram.</w:t>
       </w:r>
     </w:p>
     <w:p>
@@ -7555,8 +7735,16 @@
       <w:pPr>
         <w:pStyle w:val="Media"/>
       </w:pPr>
-      <w:r>
-        <w:t>Listing X. POST and GET request wrappers.</w:t>
+      <w:proofErr w:type="gramStart"/>
+      <w:r>
+        <w:t>Listing 4</w:t>
+      </w:r>
+      <w:r>
+        <w:t>.</w:t>
+      </w:r>
+      <w:proofErr w:type="gramEnd"/>
+      <w:r>
+        <w:t xml:space="preserve"> POST and GET request wrappers.</w:t>
       </w:r>
     </w:p>
     <w:tbl>
@@ -7788,6 +7976,7 @@
             </w:pPr>
             <w:proofErr w:type="spellStart"/>
             <w:r>
+              <w:lastRenderedPageBreak/>
               <w:t>def</w:t>
             </w:r>
             <w:proofErr w:type="spellEnd"/>
@@ -7926,7 +8115,6 @@
     <w:p/>
     <w:p>
       <w:r>
-        <w:lastRenderedPageBreak/>
         <w:t xml:space="preserve">Since </w:t>
       </w:r>
       <w:proofErr w:type="spellStart"/>
@@ -7962,8 +8150,16 @@
       <w:pPr>
         <w:pStyle w:val="Media"/>
       </w:pPr>
-      <w:r>
-        <w:t>Listing X. Compaction call request.</w:t>
+      <w:proofErr w:type="gramStart"/>
+      <w:r>
+        <w:t>Listing 5</w:t>
+      </w:r>
+      <w:r>
+        <w:t>.</w:t>
+      </w:r>
+      <w:proofErr w:type="gramEnd"/>
+      <w:r>
+        <w:t xml:space="preserve"> Compaction call request.</w:t>
       </w:r>
     </w:p>
     <w:tbl>
@@ -8095,12 +8291,46 @@
         <w:t>https://www.tutorialspoint.com/couchdb/couchdb_curl_futon.htm</w:t>
       </w:r>
     </w:p>
-    <w:p/>
+    <w:p>
+      <w:pPr>
+        <w:pStyle w:val="a6"/>
+        <w:numPr>
+          <w:ilvl w:val="0"/>
+          <w:numId w:val="19"/>
+        </w:numPr>
+      </w:pPr>
+      <w:r>
+        <w:t>https://automatthew.wordpress.com/2007/12/14/amazon-simpledb-and-couchdb-compared/</w:t>
+      </w:r>
+    </w:p>
+    <w:p>
+      <w:pPr>
+        <w:pStyle w:val="a6"/>
+        <w:numPr>
+          <w:ilvl w:val="0"/>
+          <w:numId w:val="19"/>
+        </w:numPr>
+      </w:pPr>
+      <w:r>
+        <w:t>http://db-engines.com/en/system/CouchDB%3BRiak+KV</w:t>
+      </w:r>
+    </w:p>
+    <w:p>
+      <w:pPr>
+        <w:spacing w:after="200" w:line="276" w:lineRule="auto"/>
+        <w:ind w:firstLine="0"/>
+        <w:jc w:val="left"/>
+      </w:pPr>
+      <w:r>
+        <w:br w:type="page"/>
+      </w:r>
+    </w:p>
     <w:p>
       <w:pPr>
         <w:pStyle w:val="1"/>
       </w:pPr>
       <w:r>
+        <w:lastRenderedPageBreak/>
         <w:t>Appendix</w:t>
       </w:r>
     </w:p>
@@ -8167,7 +8397,18 @@
       </w:pPr>
       <w:proofErr w:type="gramStart"/>
       <w:r>
-        <w:t>Figure X. Sign-in page screenshot.</w:t>
+        <w:t>Figure 11</w:t>
+      </w:r>
+      <w:r>
+        <w:t>.</w:t>
+      </w:r>
+      <w:proofErr w:type="gramEnd"/>
+      <w:r>
+        <w:t xml:space="preserve"> </w:t>
+      </w:r>
+      <w:proofErr w:type="gramStart"/>
+      <w:r>
+        <w:t>Sign-in page screenshot.</w:t>
       </w:r>
       <w:proofErr w:type="gramEnd"/>
     </w:p>
@@ -8183,7 +8424,6 @@
         <w:jc w:val="center"/>
       </w:pPr>
       <w:r>
-        <w:lastRenderedPageBreak/>
         <w:pict>
           <v:shapetype id="_x0000_t75" coordsize="21600,21600" o:spt="75" o:preferrelative="t" path="m@4@5l@4@11@9@11@9@5xe" filled="f" stroked="f">
             <v:stroke joinstyle="miter"/>
@@ -8217,7 +8457,18 @@
       </w:pPr>
       <w:proofErr w:type="gramStart"/>
       <w:r>
-        <w:t>Figure X. Profile page screenshot.</w:t>
+        <w:t>Figure 12</w:t>
+      </w:r>
+      <w:r>
+        <w:t>.</w:t>
+      </w:r>
+      <w:proofErr w:type="gramEnd"/>
+      <w:r>
+        <w:t xml:space="preserve"> </w:t>
+      </w:r>
+      <w:proofErr w:type="gramStart"/>
+      <w:r>
+        <w:t>Profile page screenshot.</w:t>
       </w:r>
       <w:proofErr w:type="gramEnd"/>
     </w:p>
@@ -8292,8 +8543,16 @@
         <w:pStyle w:val="Media"/>
         <w:jc w:val="center"/>
       </w:pPr>
-      <w:r>
-        <w:t>Figure X. My friends</w:t>
+      <w:proofErr w:type="gramStart"/>
+      <w:r>
+        <w:t>Figure 13</w:t>
+      </w:r>
+      <w:r>
+        <w:t>.</w:t>
+      </w:r>
+      <w:proofErr w:type="gramEnd"/>
+      <w:r>
+        <w:t xml:space="preserve"> My friends</w:t>
       </w:r>
       <w:r>
         <w:t xml:space="preserve"> page screenshot.</w:t>
@@ -8315,6 +8574,7 @@
           <w:noProof/>
           <w:lang w:val="ru-RU"/>
         </w:rPr>
+        <w:lastRenderedPageBreak/>
         <w:drawing>
           <wp:inline distT="0" distB="0" distL="0" distR="0">
             <wp:extent cx="5940425" cy="1903258"/>
@@ -8372,10 +8632,18 @@
       </w:pPr>
       <w:proofErr w:type="gramStart"/>
       <w:r>
-        <w:t>Figure X.</w:t>
-      </w:r>
-      <w:r>
-        <w:t xml:space="preserve"> Search</w:t>
+        <w:t>Figure 14</w:t>
+      </w:r>
+      <w:r>
+        <w:t>.</w:t>
+      </w:r>
+      <w:proofErr w:type="gramEnd"/>
+      <w:r>
+        <w:t xml:space="preserve"> </w:t>
+      </w:r>
+      <w:proofErr w:type="gramStart"/>
+      <w:r>
+        <w:t>Search</w:t>
       </w:r>
       <w:r>
         <w:t xml:space="preserve"> page screenshot.</w:t>
@@ -8398,7 +8666,6 @@
           <w:noProof/>
           <w:lang w:val="ru-RU"/>
         </w:rPr>
-        <w:lastRenderedPageBreak/>
         <w:drawing>
           <wp:inline distT="0" distB="0" distL="0" distR="0">
             <wp:extent cx="5940425" cy="2236842"/>
@@ -8456,10 +8723,18 @@
       </w:pPr>
       <w:proofErr w:type="gramStart"/>
       <w:r>
-        <w:t>Figure X.</w:t>
-      </w:r>
-      <w:r>
-        <w:t xml:space="preserve"> Group</w:t>
+        <w:t>Figure 15</w:t>
+      </w:r>
+      <w:r>
+        <w:t>.</w:t>
+      </w:r>
+      <w:proofErr w:type="gramEnd"/>
+      <w:r>
+        <w:t xml:space="preserve"> </w:t>
+      </w:r>
+      <w:proofErr w:type="gramStart"/>
+      <w:r>
+        <w:t>Group</w:t>
       </w:r>
       <w:r>
         <w:t xml:space="preserve"> page screenshot.</w:t>
@@ -8492,10 +8767,18 @@
       </w:pPr>
       <w:proofErr w:type="gramStart"/>
       <w:r>
-        <w:t>Figure X.</w:t>
-      </w:r>
-      <w:r>
-        <w:t xml:space="preserve"> Sign-up</w:t>
+        <w:t>Figure 16</w:t>
+      </w:r>
+      <w:r>
+        <w:t>.</w:t>
+      </w:r>
+      <w:proofErr w:type="gramEnd"/>
+      <w:r>
+        <w:t xml:space="preserve"> </w:t>
+      </w:r>
+      <w:proofErr w:type="gramStart"/>
+      <w:r>
+        <w:t>Sign-up</w:t>
       </w:r>
       <w:r>
         <w:t xml:space="preserve"> page screenshot.</w:t>
@@ -8570,7 +8853,7 @@
             <w:noProof/>
             <w:lang w:val="ru-RU"/>
           </w:rPr>
-          <w:t>3</w:t>
+          <w:t>21</w:t>
         </w:r>
         <w:r>
           <w:fldChar w:fldCharType="end"/>
@@ -13263,7 +13546,7 @@
 </file>
 
 <file path=customXml/itemProps1.xml><?xml version="1.0" encoding="utf-8"?>
-<ds:datastoreItem xmlns:ds="http://schemas.openxmlformats.org/officeDocument/2006/customXml" ds:itemID="{591F4613-EC7D-4D0D-9DD4-43D3FD568D45}">
+<ds:datastoreItem xmlns:ds="http://schemas.openxmlformats.org/officeDocument/2006/customXml" ds:itemID="{D8F7075C-67D4-44B2-8847-0B20C7D7147F}">
   <ds:schemaRefs>
     <ds:schemaRef ds:uri="http://schemas.openxmlformats.org/officeDocument/2006/bibliography"/>
   </ds:schemaRefs>

</xml_diff>